<commit_message>
Cambios en la validación de los campos requeridos en AutentificacionCPEController
</commit_message>
<xml_diff>
--- a/MemoriaProyectoFinCiclo.docx
+++ b/MemoriaProyectoFinCiclo.docx
@@ -1817,29 +1817,23 @@
       <w:pPr>
         <w:pStyle w:val="TDC1"/>
       </w:pPr>
-      <w:hyperlink w:anchor="__RefHeading___Toc443_787262955" w:history="1">
-        <w:r>
-          <w:t>Diagramas.</w:t>
-        </w:r>
-        <w:r>
-          <w:tab/>
-          <w:t>15</w:t>
-        </w:r>
-      </w:hyperlink>
+      <w:r>
+        <w:t>Viabilidad tecno-económica…………………………………………………………30</w:t>
+      </w:r>
     </w:p>
     <w:p>
       <w:pPr>
         <w:pStyle w:val="TDC1"/>
       </w:pPr>
-      <w:hyperlink w:anchor="__RefHeading___Toc445_787262955" w:history="1">
-        <w:r>
-          <w:t>Desarrollo del proyecto</w:t>
-        </w:r>
-        <w:r>
-          <w:tab/>
-          <w:t>16</w:t>
-        </w:r>
-      </w:hyperlink>
+      <w:r>
+        <w:t>Diagramas…………………………………………………………………………</w:t>
+      </w:r>
+      <w:r>
+        <w:t>…</w:t>
+      </w:r>
+      <w:r>
+        <w:t>.31</w:t>
+      </w:r>
     </w:p>
     <w:p>
       <w:pPr>
@@ -1866,20 +1860,6 @@
         <w:r>
           <w:tab/>
           <w:t>18</w:t>
-        </w:r>
-      </w:hyperlink>
-    </w:p>
-    <w:p>
-      <w:pPr>
-        <w:pStyle w:val="TDC1"/>
-      </w:pPr>
-      <w:hyperlink w:anchor="__RefHeading___Toc542_2912936503" w:history="1">
-        <w:r>
-          <w:t>Viabilidad tecno-económica.</w:t>
-        </w:r>
-        <w:r>
-          <w:tab/>
-          <w:t>19</w:t>
         </w:r>
       </w:hyperlink>
     </w:p>
@@ -2663,7 +2643,39 @@
           <w:kern w:val="0"/>
           <w:lang w:val="en" w:eastAsia="es-ES" w:bidi="ar-SA"/>
         </w:rPr>
-        <w:t>My project was born thinking of an event organizer company, which manages its Clients, its Employees and the sale of the Services it presents, aspiring to offer an easy-to-use and predictable service.</w:t>
+        <w:t xml:space="preserve">My project was born thinking of an event organizer company, which manages its Clients, its Employees and the sale of the Services </w:t>
+      </w:r>
+      <w:r>
+        <w:rPr>
+          <w:rFonts w:eastAsia="Times New Roman"/>
+          <w:kern w:val="0"/>
+          <w:lang w:val="en" w:eastAsia="es-ES" w:bidi="ar-SA"/>
+        </w:rPr>
+        <w:t>which</w:t>
+      </w:r>
+      <w:r>
+        <w:rPr>
+          <w:rFonts w:eastAsia="Times New Roman"/>
+          <w:kern w:val="0"/>
+          <w:lang w:val="en" w:eastAsia="es-ES" w:bidi="ar-SA"/>
+        </w:rPr>
+        <w:t xml:space="preserve"> presents, </w:t>
+      </w:r>
+      <w:r>
+        <w:rPr>
+          <w:rFonts w:eastAsia="Times New Roman"/>
+          <w:kern w:val="0"/>
+          <w:lang w:val="en" w:eastAsia="es-ES" w:bidi="ar-SA"/>
+        </w:rPr>
+        <w:t>in order</w:t>
+      </w:r>
+      <w:r>
+        <w:rPr>
+          <w:rFonts w:eastAsia="Times New Roman"/>
+          <w:kern w:val="0"/>
+          <w:lang w:val="en" w:eastAsia="es-ES" w:bidi="ar-SA"/>
+        </w:rPr>
+        <w:t xml:space="preserve"> to offer an easy-to-use and predictable service.</w:t>
       </w:r>
     </w:p>
     <w:p>
@@ -3127,7 +3139,55 @@
           <w:kern w:val="0"/>
           <w:lang w:val="en" w:eastAsia="es-ES" w:bidi="ar-SA"/>
         </w:rPr>
-        <w:t>The administrator is the profile that has the most power within the application. As an administrator, you can only access by entering a certain username and a certain password and there is no possibility to register. Once inside his profile, the administrator has the ability to register or unsubscribe an employee and a service, has access to the list of customers and sales made by the company.</w:t>
+        <w:t>The administrator is the</w:t>
+      </w:r>
+      <w:r>
+        <w:rPr>
+          <w:rFonts w:eastAsia="Times New Roman"/>
+          <w:kern w:val="0"/>
+          <w:lang w:val="en" w:eastAsia="es-ES" w:bidi="ar-SA"/>
+        </w:rPr>
+        <w:t xml:space="preserve"> most powerfull profile</w:t>
+      </w:r>
+      <w:r>
+        <w:rPr>
+          <w:rFonts w:eastAsia="Times New Roman"/>
+          <w:kern w:val="0"/>
+          <w:lang w:val="en" w:eastAsia="es-ES" w:bidi="ar-SA"/>
+        </w:rPr>
+        <w:t xml:space="preserve"> within the application. As an administrator, you can only access by entering a certain username and a certain password and there is no possibility to register. Once inside his profile, the administrator has the ability to register or unsubscribe an employee and a service, has access to the customer</w:t>
+      </w:r>
+      <w:r>
+        <w:rPr>
+          <w:rFonts w:eastAsia="Times New Roman"/>
+          <w:kern w:val="0"/>
+          <w:lang w:val="en" w:eastAsia="es-ES" w:bidi="ar-SA"/>
+        </w:rPr>
+        <w:t>’</w:t>
+      </w:r>
+      <w:r>
+        <w:rPr>
+          <w:rFonts w:eastAsia="Times New Roman"/>
+          <w:kern w:val="0"/>
+          <w:lang w:val="en" w:eastAsia="es-ES" w:bidi="ar-SA"/>
+        </w:rPr>
+        <w:t xml:space="preserve">s </w:t>
+      </w:r>
+      <w:r>
+        <w:rPr>
+          <w:rFonts w:eastAsia="Times New Roman"/>
+          <w:kern w:val="0"/>
+          <w:lang w:val="en" w:eastAsia="es-ES" w:bidi="ar-SA"/>
+        </w:rPr>
+        <w:t xml:space="preserve">list </w:t>
+      </w:r>
+      <w:r>
+        <w:rPr>
+          <w:rFonts w:eastAsia="Times New Roman"/>
+          <w:kern w:val="0"/>
+          <w:lang w:val="en" w:eastAsia="es-ES" w:bidi="ar-SA"/>
+        </w:rPr>
+        <w:t>and sales made by the company.</w:t>
       </w:r>
     </w:p>
     <w:p>
@@ -3199,7 +3259,7 @@
           <w:kern w:val="0"/>
           <w:lang w:val="en" w:eastAsia="es-ES" w:bidi="ar-SA"/>
         </w:rPr>
-        <w:t>For the development of the application that this project consists of, I have chosen to use Java to carry out the logical part, JavaFX, as a library to implement the graphical interface of the application, and MySQL, as a database management system, tools studied throughout the cycle.</w:t>
+        <w:t>For the development of the application that this project consists of, I have chosen Java to carry out the logical part, JavaFX, as a library to implement the graphical interface of the application, and MySQL, as a database management system, tools studied throughout the cycle.</w:t>
       </w:r>
     </w:p>
     <w:p>
@@ -3239,18 +3299,6 @@
     <w:p>
       <w:pPr>
         <w:pStyle w:val="Standard"/>
-        <w:jc w:val="both"/>
-        <w:rPr>
-          <w:rFonts w:ascii="Arial" w:hAnsi="Arial" w:cs="Arial"/>
-          <w:u w:val="single"/>
-        </w:rPr>
-      </w:pPr>
-    </w:p>
-    <w:p>
-      <w:pPr>
-        <w:pStyle w:val="Standard"/>
-        <w:ind w:firstLine="708"/>
-        <w:jc w:val="center"/>
         <w:rPr>
           <w:rFonts w:ascii="Arial" w:hAnsi="Arial" w:cs="Arial"/>
           <w:sz w:val="36"/>
@@ -3742,6 +3790,7 @@
     <w:p>
       <w:pPr>
         <w:pStyle w:val="Standard"/>
+        <w:jc w:val="center"/>
         <w:rPr>
           <w:rFonts w:ascii="Arial" w:hAnsi="Arial" w:cs="Arial"/>
           <w:sz w:val="36"/>
@@ -3752,7 +3801,6 @@
     <w:p>
       <w:pPr>
         <w:pStyle w:val="Standard"/>
-        <w:ind w:firstLine="708"/>
         <w:jc w:val="center"/>
         <w:rPr>
           <w:rFonts w:ascii="Arial" w:hAnsi="Arial" w:cs="Arial"/>
@@ -4049,6 +4097,28 @@
         <w:pStyle w:val="Standard"/>
         <w:spacing w:line="276" w:lineRule="auto"/>
         <w:ind w:firstLine="709"/>
+        <w:jc w:val="both"/>
+        <w:rPr>
+          <w:rFonts w:ascii="Arial" w:hAnsi="Arial" w:cs="Arial"/>
+        </w:rPr>
+      </w:pPr>
+    </w:p>
+    <w:p>
+      <w:pPr>
+        <w:pStyle w:val="Standard"/>
+        <w:spacing w:line="276" w:lineRule="auto"/>
+        <w:ind w:firstLine="709"/>
+        <w:jc w:val="both"/>
+        <w:rPr>
+          <w:rFonts w:ascii="Arial" w:hAnsi="Arial" w:cs="Arial"/>
+        </w:rPr>
+      </w:pPr>
+    </w:p>
+    <w:p>
+      <w:pPr>
+        <w:pStyle w:val="Standard"/>
+        <w:spacing w:line="276" w:lineRule="auto"/>
+        <w:ind w:firstLine="709"/>
         <w:jc w:val="center"/>
         <w:rPr>
           <w:rFonts w:ascii="Arial" w:hAnsi="Arial" w:cs="Arial"/>
@@ -4056,13 +4126,25 @@
           <w:szCs w:val="36"/>
         </w:rPr>
       </w:pPr>
-      <w:r>
+    </w:p>
+    <w:p>
+      <w:pPr>
+        <w:pStyle w:val="Standard"/>
+        <w:spacing w:line="276" w:lineRule="auto"/>
+        <w:ind w:firstLine="709"/>
+        <w:jc w:val="center"/>
         <w:rPr>
           <w:rFonts w:ascii="Arial" w:hAnsi="Arial" w:cs="Arial"/>
           <w:sz w:val="36"/>
           <w:szCs w:val="36"/>
         </w:rPr>
-        <w:lastRenderedPageBreak/>
+      </w:pPr>
+      <w:r>
+        <w:rPr>
+          <w:rFonts w:ascii="Arial" w:hAnsi="Arial" w:cs="Arial"/>
+          <w:sz w:val="36"/>
+          <w:szCs w:val="36"/>
+        </w:rPr>
         <w:t>Estado del arte</w:t>
       </w:r>
     </w:p>
@@ -4484,8 +4566,27 @@
         <w:rPr>
           <w:rFonts w:ascii="Arial" w:hAnsi="Arial" w:cs="Arial"/>
         </w:rPr>
-        <w:t xml:space="preserve"> El cliente puede comprar todos los servicios o uno solo, según sus necesidades, vinculando los datos de las empresas y los contactos.</w:t>
-      </w:r>
+        <w:t xml:space="preserve"> El cliente puede comprar todos los servicios o uno solo, </w:t>
+      </w:r>
+      <w:r>
+        <w:rPr>
+          <w:rFonts w:ascii="Arial" w:hAnsi="Arial" w:cs="Arial"/>
+        </w:rPr>
+        <w:lastRenderedPageBreak/>
+        <w:t>según sus necesidades, vinculando los datos de las empresas y los contactos.</w:t>
+      </w:r>
+    </w:p>
+    <w:p>
+      <w:pPr>
+        <w:pStyle w:val="Standard"/>
+        <w:spacing w:line="276" w:lineRule="auto"/>
+        <w:jc w:val="both"/>
+        <w:rPr>
+          <w:rFonts w:ascii="Arial" w:hAnsi="Arial" w:cs="Arial"/>
+          <w:b/>
+          <w:bCs/>
+        </w:rPr>
+      </w:pPr>
     </w:p>
     <w:p>
       <w:pPr>
@@ -4501,7 +4602,6 @@
         <w:rPr>
           <w:rFonts w:ascii="Arial" w:hAnsi="Arial" w:cs="Arial"/>
         </w:rPr>
-        <w:lastRenderedPageBreak/>
         <w:t>Como es evidente</w:t>
       </w:r>
       <w:r>
@@ -4735,7 +4835,49 @@
         <w:rPr>
           <w:rFonts w:ascii="Arial" w:hAnsi="Arial" w:cs="Arial"/>
         </w:rPr>
-        <w:t>La tabla venta está relacionada con la tabla servicio a través de la</w:t>
+        <w:t xml:space="preserve">La tabla venta está relacionada con la tabla servicio </w:t>
+      </w:r>
+      <w:r>
+        <w:rPr>
+          <w:rFonts w:ascii="Arial" w:hAnsi="Arial" w:cs="Arial"/>
+        </w:rPr>
+        <w:t xml:space="preserve">con </w:t>
+      </w:r>
+      <w:r>
+        <w:rPr>
+          <w:rFonts w:ascii="Arial" w:hAnsi="Arial" w:cs="Arial"/>
+        </w:rPr>
+        <w:t>una relación N</w:t>
+      </w:r>
+      <w:r>
+        <w:rPr>
+          <w:rFonts w:ascii="Arial" w:hAnsi="Arial" w:cs="Arial"/>
+        </w:rPr>
+        <w:t>:</w:t>
+      </w:r>
+      <w:r>
+        <w:rPr>
+          <w:rFonts w:ascii="Arial" w:hAnsi="Arial" w:cs="Arial"/>
+        </w:rPr>
+        <w:t>M.</w:t>
+      </w:r>
+      <w:r>
+        <w:rPr>
+          <w:rFonts w:ascii="Arial" w:hAnsi="Arial" w:cs="Arial"/>
+        </w:rPr>
+        <w:t xml:space="preserve"> De esta manera, en la tabla intermedia que se generará, se almacenará la información sobre qué servicio o servicios se han vendido en cada venta y cuántos servicios incluye cada </w:t>
+      </w:r>
+      <w:r>
+        <w:rPr>
+          <w:rFonts w:ascii="Arial" w:hAnsi="Arial" w:cs="Arial"/>
+        </w:rPr>
+        <w:t xml:space="preserve">una de las </w:t>
+      </w:r>
+      <w:r>
+        <w:rPr>
+          <w:rFonts w:ascii="Arial" w:hAnsi="Arial" w:cs="Arial"/>
+        </w:rPr>
+        <w:t>venta</w:t>
       </w:r>
       <w:r>
         <w:rPr>
@@ -4747,55 +4889,7 @@
         <w:rPr>
           <w:rFonts w:ascii="Arial" w:hAnsi="Arial" w:cs="Arial"/>
         </w:rPr>
-        <w:t xml:space="preserve"> clave</w:t>
-      </w:r>
-      <w:r>
-        <w:rPr>
-          <w:rFonts w:ascii="Arial" w:hAnsi="Arial" w:cs="Arial"/>
-        </w:rPr>
-        <w:t>s</w:t>
-      </w:r>
-      <w:r>
-        <w:rPr>
-          <w:rFonts w:ascii="Arial" w:hAnsi="Arial" w:cs="Arial"/>
-        </w:rPr>
-        <w:t xml:space="preserve"> foránea</w:t>
-      </w:r>
-      <w:r>
-        <w:rPr>
-          <w:rFonts w:ascii="Arial" w:hAnsi="Arial" w:cs="Arial"/>
-        </w:rPr>
-        <w:t>s</w:t>
-      </w:r>
-      <w:r>
-        <w:rPr>
-          <w:rFonts w:ascii="Arial" w:hAnsi="Arial" w:cs="Arial"/>
-        </w:rPr>
-        <w:t xml:space="preserve"> idServicio</w:t>
-      </w:r>
-      <w:r>
-        <w:rPr>
-          <w:rFonts w:ascii="Arial" w:hAnsi="Arial" w:cs="Arial"/>
-        </w:rPr>
-        <w:t xml:space="preserve"> e idVenta</w:t>
-      </w:r>
-      <w:r>
-        <w:rPr>
-          <w:rFonts w:ascii="Arial" w:hAnsi="Arial" w:cs="Arial"/>
-        </w:rPr>
-        <w:t xml:space="preserve">, habiendo entre </w:t>
-      </w:r>
-      <w:r>
-        <w:rPr>
-          <w:rFonts w:ascii="Arial" w:hAnsi="Arial" w:cs="Arial"/>
-        </w:rPr>
-        <w:t>estas dos tablas una relación NM.</w:t>
-      </w:r>
-      <w:r>
-        <w:rPr>
-          <w:rFonts w:ascii="Arial" w:hAnsi="Arial" w:cs="Arial"/>
-        </w:rPr>
-        <w:t xml:space="preserve"> De esta manera, en la tabla intermedia que se generará, se almacenará la información sobre qué servicio o servicios se han vendido en cada venta y cuántos servicios incluye cada venta.</w:t>
+        <w:t>.</w:t>
       </w:r>
     </w:p>
     <w:p>
@@ -4815,7 +4909,14 @@
         <w:rPr>
           <w:rFonts w:ascii="Arial" w:hAnsi="Arial" w:cs="Arial"/>
         </w:rPr>
-        <w:t xml:space="preserve">Las tablas venta y usuario están relacionadas a través de la clave foránea idUsuario, hallada en la tabla venta. Entre estas dos entidades, la relación </w:t>
+        <w:t xml:space="preserve">Las tablas venta y usuario están relacionadas a través de la clave foránea idUsuario, hallada en la tabla venta. Entre estas dos </w:t>
+      </w:r>
+      <w:r>
+        <w:rPr>
+          <w:rFonts w:ascii="Arial" w:hAnsi="Arial" w:cs="Arial"/>
+        </w:rPr>
+        <w:lastRenderedPageBreak/>
+        <w:t xml:space="preserve">entidades, la relación </w:t>
       </w:r>
       <w:r>
         <w:rPr>
@@ -4833,24 +4934,58 @@
         <w:rPr>
           <w:rFonts w:ascii="Arial" w:hAnsi="Arial" w:cs="Arial"/>
         </w:rPr>
-        <w:t>N:1. Un usuario puede realizar varias ventas, pero una venta puede ser realizada por un solo usuario.</w:t>
-      </w:r>
-    </w:p>
-    <w:p>
-      <w:pPr>
-        <w:pStyle w:val="Standard"/>
-        <w:spacing w:line="276" w:lineRule="auto"/>
-        <w:ind w:firstLine="708"/>
-        <w:jc w:val="both"/>
-        <w:rPr>
-          <w:rFonts w:ascii="Arial" w:hAnsi="Arial" w:cs="Arial"/>
-        </w:rPr>
-      </w:pPr>
-      <w:r>
-        <w:rPr>
-          <w:rFonts w:ascii="Arial" w:hAnsi="Arial" w:cs="Arial"/>
-        </w:rPr>
-        <w:lastRenderedPageBreak/>
+        <w:t xml:space="preserve">N:1. Un usuario puede realizar varias </w:t>
+      </w:r>
+      <w:r>
+        <w:rPr>
+          <w:rFonts w:ascii="Arial" w:hAnsi="Arial" w:cs="Arial"/>
+        </w:rPr>
+        <w:t>compras</w:t>
+      </w:r>
+      <w:r>
+        <w:rPr>
+          <w:rFonts w:ascii="Arial" w:hAnsi="Arial" w:cs="Arial"/>
+        </w:rPr>
+        <w:t>,</w:t>
+      </w:r>
+      <w:r>
+        <w:rPr>
+          <w:rFonts w:ascii="Arial" w:hAnsi="Arial" w:cs="Arial"/>
+        </w:rPr>
+        <w:t xml:space="preserve"> que, en nuestro programa, se registrarán como ventas,</w:t>
+      </w:r>
+      <w:r>
+        <w:rPr>
+          <w:rFonts w:ascii="Arial" w:hAnsi="Arial" w:cs="Arial"/>
+        </w:rPr>
+        <w:t xml:space="preserve"> pero una venta puede ser realizada por un solo usuario.</w:t>
+      </w:r>
+    </w:p>
+    <w:p>
+      <w:pPr>
+        <w:pStyle w:val="Standard"/>
+        <w:spacing w:line="276" w:lineRule="auto"/>
+        <w:ind w:left="1428"/>
+        <w:jc w:val="both"/>
+        <w:rPr>
+          <w:rFonts w:ascii="Arial" w:hAnsi="Arial" w:cs="Arial"/>
+        </w:rPr>
+      </w:pPr>
+    </w:p>
+    <w:p>
+      <w:pPr>
+        <w:pStyle w:val="Standard"/>
+        <w:spacing w:line="276" w:lineRule="auto"/>
+        <w:ind w:firstLine="708"/>
+        <w:jc w:val="both"/>
+        <w:rPr>
+          <w:rFonts w:ascii="Arial" w:hAnsi="Arial" w:cs="Arial"/>
+        </w:rPr>
+      </w:pPr>
+      <w:r>
+        <w:rPr>
+          <w:rFonts w:ascii="Arial" w:hAnsi="Arial" w:cs="Arial"/>
+        </w:rPr>
         <w:t xml:space="preserve">Inmediatamente después de haber establecido la estructura final de la información que se almacenará en la base de datos y el modelo Entidad-Relación (que se puede consultar en el apartado dedicado a los diagramas), se ha realizado la pantalla de comienzo, que representa los tres perfiles con los que se podrá trabajar en la aplicación. </w:t>
       </w:r>
       <w:r>
@@ -4870,15 +5005,26 @@
           <w:rFonts w:ascii="Arial" w:hAnsi="Arial" w:cs="Arial"/>
         </w:rPr>
       </w:pPr>
+    </w:p>
+    <w:p>
+      <w:pPr>
+        <w:pStyle w:val="Standard"/>
+        <w:spacing w:line="276" w:lineRule="auto"/>
+        <w:ind w:firstLine="708"/>
+        <w:jc w:val="both"/>
+        <w:rPr>
+          <w:rFonts w:ascii="Arial" w:hAnsi="Arial" w:cs="Arial"/>
+        </w:rPr>
+      </w:pPr>
       <w:r>
         <w:rPr>
           <w:rFonts w:ascii="Arial" w:hAnsi="Arial" w:cs="Arial"/>
           <w:noProof/>
         </w:rPr>
         <w:drawing>
-          <wp:inline distT="0" distB="0" distL="0" distR="0" wp14:anchorId="31A7F282" wp14:editId="42C0925D">
-            <wp:extent cx="3767328" cy="3460650"/>
-            <wp:effectExtent l="0" t="0" r="5080" b="6985"/>
+          <wp:inline distT="0" distB="0" distL="0" distR="0" wp14:anchorId="31A7F282" wp14:editId="279F0EE0">
+            <wp:extent cx="4352925" cy="3998576"/>
+            <wp:effectExtent l="0" t="0" r="0" b="2540"/>
             <wp:docPr id="1" name="Imagen 1"/>
             <wp:cNvGraphicFramePr>
               <a:graphicFrameLocks xmlns:a="http://schemas.openxmlformats.org/drawingml/2006/main" noChangeAspect="1"/>
@@ -4899,7 +5045,7 @@
                   <pic:spPr>
                     <a:xfrm>
                       <a:off x="0" y="0"/>
-                      <a:ext cx="3805886" cy="3496069"/>
+                      <a:ext cx="4431379" cy="4070643"/>
                     </a:xfrm>
                     <a:prstGeom prst="rect">
                       <a:avLst/>
@@ -4939,17 +5085,12 @@
         </w:rPr>
         <w:t>En esta parte, el usuario podrá elegir como desea utilizar la aplicación, accediendo como Cliente, Empleado o Administrador. Cada uno de estos tres perfiles tiene sus permisos dentro del programa.</w:t>
       </w:r>
-    </w:p>
-    <w:p>
-      <w:pPr>
-        <w:pStyle w:val="Standard"/>
-        <w:spacing w:line="276" w:lineRule="auto"/>
-        <w:ind w:firstLine="708"/>
-        <w:jc w:val="both"/>
-        <w:rPr>
-          <w:rFonts w:ascii="Arial" w:hAnsi="Arial" w:cs="Arial"/>
-        </w:rPr>
-      </w:pPr>
+      <w:r>
+        <w:rPr>
+          <w:rFonts w:ascii="Arial" w:hAnsi="Arial" w:cs="Arial"/>
+        </w:rPr>
+        <w:t xml:space="preserve"> </w:t>
+      </w:r>
       <w:r>
         <w:rPr>
           <w:rFonts w:ascii="Arial" w:hAnsi="Arial" w:cs="Arial"/>
@@ -4985,9 +5126,9 @@
         </w:rPr>
         <w:lastRenderedPageBreak/>
         <w:drawing>
-          <wp:inline distT="0" distB="0" distL="0" distR="0" wp14:anchorId="54363DC5" wp14:editId="22B7562C">
-            <wp:extent cx="3660191" cy="3621024"/>
-            <wp:effectExtent l="0" t="0" r="0" b="0"/>
+          <wp:inline distT="0" distB="0" distL="0" distR="0" wp14:anchorId="54363DC5" wp14:editId="63B0A7A9">
+            <wp:extent cx="4274203" cy="4228465"/>
+            <wp:effectExtent l="0" t="0" r="0" b="635"/>
             <wp:docPr id="3" name="Imagen 3"/>
             <wp:cNvGraphicFramePr>
               <a:graphicFrameLocks xmlns:a="http://schemas.openxmlformats.org/drawingml/2006/main" noChangeAspect="1"/>
@@ -5008,7 +5149,7 @@
                   <pic:spPr>
                     <a:xfrm>
                       <a:off x="0" y="0"/>
-                      <a:ext cx="3689964" cy="3650478"/>
+                      <a:ext cx="4367347" cy="4320613"/>
                     </a:xfrm>
                     <a:prstGeom prst="rect">
                       <a:avLst/>
@@ -5031,6 +5172,17 @@
           <w:rFonts w:ascii="Arial" w:hAnsi="Arial" w:cs="Arial"/>
         </w:rPr>
       </w:pPr>
+    </w:p>
+    <w:p>
+      <w:pPr>
+        <w:pStyle w:val="Standard"/>
+        <w:spacing w:line="276" w:lineRule="auto"/>
+        <w:ind w:firstLine="708"/>
+        <w:jc w:val="both"/>
+        <w:rPr>
+          <w:rFonts w:ascii="Arial" w:hAnsi="Arial" w:cs="Arial"/>
+        </w:rPr>
+      </w:pPr>
       <w:r>
         <w:rPr>
           <w:rFonts w:ascii="Arial" w:hAnsi="Arial" w:cs="Arial"/>
@@ -5052,7 +5204,31 @@
         <w:rPr>
           <w:rFonts w:ascii="Arial" w:hAnsi="Arial" w:cs="Arial"/>
         </w:rPr>
-        <w:t xml:space="preserve">Si el usuario no introduce todos los datos requeridos en el formulario, recibe un aviso </w:t>
+        <w:t xml:space="preserve">Si el usuario </w:t>
+      </w:r>
+      <w:r>
+        <w:rPr>
+          <w:rFonts w:ascii="Arial" w:hAnsi="Arial" w:cs="Arial"/>
+        </w:rPr>
+        <w:t>pulsa el botón autentificarse sin</w:t>
+      </w:r>
+      <w:r>
+        <w:rPr>
+          <w:rFonts w:ascii="Arial" w:hAnsi="Arial" w:cs="Arial"/>
+        </w:rPr>
+        <w:t xml:space="preserve"> introduc</w:t>
+      </w:r>
+      <w:r>
+        <w:rPr>
+          <w:rFonts w:ascii="Arial" w:hAnsi="Arial" w:cs="Arial"/>
+        </w:rPr>
+        <w:t xml:space="preserve">ir ningún dato </w:t>
+      </w:r>
+      <w:r>
+        <w:rPr>
+          <w:rFonts w:ascii="Arial" w:hAnsi="Arial" w:cs="Arial"/>
+        </w:rPr>
+        <w:t xml:space="preserve">en el formulario, recibe un aviso </w:t>
       </w:r>
       <w:r>
         <w:rPr>
@@ -5064,7 +5240,13 @@
         <w:rPr>
           <w:rFonts w:ascii="Arial" w:hAnsi="Arial" w:cs="Arial"/>
         </w:rPr>
-        <w:t>diciéndole que todos los campos son obligatorios:</w:t>
+        <w:t>diciéndole que todos los campos son obligatorios</w:t>
+      </w:r>
+      <w:r>
+        <w:rPr>
+          <w:rFonts w:ascii="Arial" w:hAnsi="Arial" w:cs="Arial"/>
+        </w:rPr>
+        <w:t>. Lo mismo ocurre en caso de rellenar solamente uno de los dos campos requeridos:</w:t>
       </w:r>
     </w:p>
     <w:p>
@@ -5095,10 +5277,10 @@
         </w:rPr>
         <w:lastRenderedPageBreak/>
         <w:drawing>
-          <wp:inline distT="0" distB="0" distL="0" distR="0" wp14:anchorId="4CF1D5F0" wp14:editId="789BB6F3">
-            <wp:extent cx="5400040" cy="4534535"/>
+          <wp:inline distT="0" distB="0" distL="0" distR="0" wp14:anchorId="1059D09A" wp14:editId="5FD1F587">
+            <wp:extent cx="4333875" cy="3871366"/>
             <wp:effectExtent l="0" t="0" r="0" b="0"/>
-            <wp:docPr id="24" name="Imagen 24"/>
+            <wp:docPr id="10" name="Imagen 10"/>
             <wp:cNvGraphicFramePr>
               <a:graphicFrameLocks xmlns:a="http://schemas.openxmlformats.org/drawingml/2006/main" noChangeAspect="1"/>
             </wp:cNvGraphicFramePr>
@@ -5118,7 +5300,7 @@
                   <pic:spPr>
                     <a:xfrm>
                       <a:off x="0" y="0"/>
-                      <a:ext cx="5400040" cy="4534535"/>
+                      <a:ext cx="4350422" cy="3886148"/>
                     </a:xfrm>
                     <a:prstGeom prst="rect">
                       <a:avLst/>
@@ -5198,12 +5380,11 @@
           <w:rFonts w:ascii="Arial" w:hAnsi="Arial" w:cs="Arial"/>
           <w:noProof/>
         </w:rPr>
-        <w:lastRenderedPageBreak/>
         <w:drawing>
-          <wp:inline distT="0" distB="0" distL="0" distR="0" wp14:anchorId="35E08531" wp14:editId="01628C76">
-            <wp:extent cx="5182323" cy="3962953"/>
+          <wp:inline distT="0" distB="0" distL="0" distR="0" wp14:anchorId="0862F3E9" wp14:editId="286A4945">
+            <wp:extent cx="4324350" cy="3837098"/>
             <wp:effectExtent l="0" t="0" r="0" b="0"/>
-            <wp:docPr id="25" name="Imagen 25"/>
+            <wp:docPr id="12" name="Imagen 12"/>
             <wp:cNvGraphicFramePr>
               <a:graphicFrameLocks xmlns:a="http://schemas.openxmlformats.org/drawingml/2006/main" noChangeAspect="1"/>
             </wp:cNvGraphicFramePr>
@@ -5223,7 +5404,7 @@
                   <pic:spPr>
                     <a:xfrm>
                       <a:off x="0" y="0"/>
-                      <a:ext cx="5182323" cy="3962953"/>
+                      <a:ext cx="4330463" cy="3842523"/>
                     </a:xfrm>
                     <a:prstGeom prst="rect">
                       <a:avLst/>
@@ -5291,9 +5472,9 @@
           <w:noProof/>
         </w:rPr>
         <w:drawing>
-          <wp:inline distT="0" distB="0" distL="0" distR="0" wp14:anchorId="156C39CD" wp14:editId="71F13B28">
-            <wp:extent cx="4735773" cy="3729632"/>
-            <wp:effectExtent l="0" t="0" r="8255" b="4445"/>
+          <wp:inline distT="0" distB="0" distL="0" distR="0" wp14:anchorId="156C39CD" wp14:editId="072092A3">
+            <wp:extent cx="4221000" cy="3324225"/>
+            <wp:effectExtent l="0" t="0" r="8255" b="0"/>
             <wp:docPr id="6" name="Imagen 6"/>
             <wp:cNvGraphicFramePr>
               <a:graphicFrameLocks xmlns:a="http://schemas.openxmlformats.org/drawingml/2006/main" noChangeAspect="1"/>
@@ -5314,7 +5495,7 @@
                   <pic:spPr>
                     <a:xfrm>
                       <a:off x="0" y="0"/>
-                      <a:ext cx="4770677" cy="3757121"/>
+                      <a:ext cx="4270910" cy="3363531"/>
                     </a:xfrm>
                     <a:prstGeom prst="rect">
                       <a:avLst/>
@@ -5503,11 +5684,12 @@
           <w:rFonts w:ascii="Arial" w:hAnsi="Arial" w:cs="Arial"/>
           <w:noProof/>
         </w:rPr>
+        <w:lastRenderedPageBreak/>
         <w:drawing>
-          <wp:inline distT="0" distB="0" distL="0" distR="0" wp14:anchorId="3265539C" wp14:editId="207C3838">
-            <wp:extent cx="3924011" cy="2677363"/>
-            <wp:effectExtent l="0" t="0" r="635" b="8890"/>
-            <wp:docPr id="8" name="Imagen 8"/>
+          <wp:inline distT="0" distB="0" distL="0" distR="0" wp14:anchorId="13A36ABC" wp14:editId="2D83FED7">
+            <wp:extent cx="4105275" cy="3155295"/>
+            <wp:effectExtent l="0" t="0" r="0" b="7620"/>
+            <wp:docPr id="13" name="Imagen 13"/>
             <wp:cNvGraphicFramePr>
               <a:graphicFrameLocks xmlns:a="http://schemas.openxmlformats.org/drawingml/2006/main" noChangeAspect="1"/>
             </wp:cNvGraphicFramePr>
@@ -5527,7 +5709,7 @@
                   <pic:spPr>
                     <a:xfrm>
                       <a:off x="0" y="0"/>
-                      <a:ext cx="3929030" cy="2680788"/>
+                      <a:ext cx="4122433" cy="3168483"/>
                     </a:xfrm>
                     <a:prstGeom prst="rect">
                       <a:avLst/>
@@ -5571,7 +5753,32 @@
         <w:rPr>
           <w:rFonts w:ascii="Arial" w:hAnsi="Arial" w:cs="Arial"/>
         </w:rPr>
-        <w:t>rellenados todos los campos, el Cliente puede acceder a</w:t>
+        <w:t>rellenados todos los campos</w:t>
+      </w:r>
+      <w:r>
+        <w:rPr>
+          <w:rFonts w:ascii="Arial" w:hAnsi="Arial" w:cs="Arial"/>
+        </w:rPr>
+        <w:t xml:space="preserve"> correctamente</w:t>
+      </w:r>
+      <w:r>
+        <w:rPr>
+          <w:rFonts w:ascii="Arial" w:hAnsi="Arial" w:cs="Arial"/>
+        </w:rPr>
+        <w:t xml:space="preserve">, el </w:t>
+      </w:r>
+      <w:r>
+        <w:rPr>
+          <w:rFonts w:ascii="Arial" w:hAnsi="Arial" w:cs="Arial"/>
+          <w:u w:val="single"/>
+        </w:rPr>
+        <w:t>Cliente</w:t>
+      </w:r>
+      <w:r>
+        <w:rPr>
+          <w:rFonts w:ascii="Arial" w:hAnsi="Arial" w:cs="Arial"/>
+        </w:rPr>
+        <w:t xml:space="preserve"> puede acceder a</w:t>
       </w:r>
       <w:r>
         <w:rPr>
@@ -5583,7 +5790,25 @@
         <w:rPr>
           <w:rFonts w:ascii="Arial" w:hAnsi="Arial" w:cs="Arial"/>
         </w:rPr>
-        <w:t xml:space="preserve">en la que dispone de </w:t>
+        <w:t xml:space="preserve">en el apartado de Datos del Cliente, </w:t>
+      </w:r>
+      <w:r>
+        <w:rPr>
+          <w:rFonts w:ascii="Arial" w:hAnsi="Arial" w:cs="Arial"/>
+        </w:rPr>
+        <w:t xml:space="preserve">en </w:t>
+      </w:r>
+      <w:r>
+        <w:rPr>
+          <w:rFonts w:ascii="Arial" w:hAnsi="Arial" w:cs="Arial"/>
+        </w:rPr>
+        <w:t>el</w:t>
+      </w:r>
+      <w:r>
+        <w:rPr>
+          <w:rFonts w:ascii="Arial" w:hAnsi="Arial" w:cs="Arial"/>
+        </w:rPr>
+        <w:t xml:space="preserve"> que dispone de </w:t>
       </w:r>
       <w:r>
         <w:rPr>
@@ -5613,25 +5838,20 @@
         <w:rPr>
           <w:rFonts w:ascii="Arial" w:hAnsi="Arial" w:cs="Arial"/>
         </w:rPr>
-        <w:t>incluye</w:t>
-      </w:r>
-      <w:r>
-        <w:rPr>
-          <w:rFonts w:ascii="Arial" w:hAnsi="Arial" w:cs="Arial"/>
-        </w:rPr>
-        <w:t xml:space="preserve"> el perfil del Cliente incluye todos los datos del respectivo Cliente: dni, nombre, apellido…etc, datos que él mismo ha ofrecido en ocasiones anteriores, cuando ha cubierto su perfil.</w:t>
-      </w:r>
-    </w:p>
-    <w:p>
-      <w:pPr>
-        <w:pStyle w:val="Standard"/>
-        <w:spacing w:line="276" w:lineRule="auto"/>
-        <w:ind w:firstLine="708"/>
-        <w:jc w:val="both"/>
-        <w:rPr>
-          <w:rFonts w:ascii="Arial" w:hAnsi="Arial" w:cs="Arial"/>
-        </w:rPr>
-      </w:pPr>
+        <w:t>d</w:t>
+      </w:r>
+      <w:r>
+        <w:rPr>
+          <w:rFonts w:ascii="Arial" w:hAnsi="Arial" w:cs="Arial"/>
+        </w:rPr>
+        <w:t>el perfil Cliente incluye todos los datos del respectivo Cliente: dni, nombre, apellido…etc, datos que él mismo ha ofrecido en ocasiones anteriores, cuando ha cubierto su perfil.</w:t>
+      </w:r>
+      <w:r>
+        <w:rPr>
+          <w:rFonts w:ascii="Arial" w:hAnsi="Arial" w:cs="Arial"/>
+        </w:rPr>
+        <w:t xml:space="preserve"> Si se elije la opción de volver atrás desde esta pantalla, el flujo va a la pantalla de autentificación.</w:t>
+      </w:r>
     </w:p>
     <w:p>
       <w:pPr>
@@ -5661,10 +5881,10 @@
         </w:rPr>
         <w:lastRenderedPageBreak/>
         <w:drawing>
-          <wp:inline distT="0" distB="0" distL="0" distR="0" wp14:anchorId="2911714B" wp14:editId="3937A5A7">
-            <wp:extent cx="5400040" cy="5377180"/>
+          <wp:inline distT="0" distB="0" distL="0" distR="0" wp14:anchorId="1CD69FCD" wp14:editId="242147DE">
+            <wp:extent cx="4095750" cy="4061072"/>
             <wp:effectExtent l="0" t="0" r="0" b="0"/>
-            <wp:docPr id="26" name="Imagen 26"/>
+            <wp:docPr id="15" name="Imagen 15"/>
             <wp:cNvGraphicFramePr>
               <a:graphicFrameLocks xmlns:a="http://schemas.openxmlformats.org/drawingml/2006/main" noChangeAspect="1"/>
             </wp:cNvGraphicFramePr>
@@ -5684,7 +5904,7 @@
                   <pic:spPr>
                     <a:xfrm>
                       <a:off x="0" y="0"/>
-                      <a:ext cx="5400040" cy="5377180"/>
+                      <a:ext cx="4097493" cy="4062800"/>
                     </a:xfrm>
                     <a:prstGeom prst="rect">
                       <a:avLst/>
@@ -5718,22 +5938,35 @@
           <w:rFonts w:ascii="Arial" w:hAnsi="Arial" w:cs="Arial"/>
         </w:rPr>
       </w:pPr>
-    </w:p>
-    <w:p>
-      <w:pPr>
-        <w:pStyle w:val="Standard"/>
-        <w:spacing w:line="276" w:lineRule="auto"/>
-        <w:ind w:firstLine="708"/>
-        <w:jc w:val="both"/>
-        <w:rPr>
-          <w:rFonts w:ascii="Arial" w:hAnsi="Arial" w:cs="Arial"/>
-        </w:rPr>
-      </w:pPr>
-      <w:r>
-        <w:rPr>
-          <w:rFonts w:ascii="Arial" w:hAnsi="Arial" w:cs="Arial"/>
-        </w:rPr>
-        <w:t>Si se pulsa en editarPerfil, se entra en la pantalla de edición, en la que el usuario puede rellenar p modificar todos sus datos, para poder tener de esta forma el perfil completo en su cuenta:</w:t>
+      <w:r>
+        <w:rPr>
+          <w:rFonts w:ascii="Arial" w:hAnsi="Arial" w:cs="Arial"/>
+        </w:rPr>
+        <w:t xml:space="preserve">Si se pulsa en editarPerfil, se entra en la pantalla de edición, en la que el usuario puede rellenar </w:t>
+      </w:r>
+      <w:r>
+        <w:rPr>
+          <w:rFonts w:ascii="Arial" w:hAnsi="Arial" w:cs="Arial"/>
+        </w:rPr>
+        <w:t>o</w:t>
+      </w:r>
+      <w:r>
+        <w:rPr>
+          <w:rFonts w:ascii="Arial" w:hAnsi="Arial" w:cs="Arial"/>
+        </w:rPr>
+        <w:t xml:space="preserve"> modificar todos sus datos, para poder tener de esta forma el perfil completo</w:t>
+      </w:r>
+      <w:r>
+        <w:rPr>
+          <w:rFonts w:ascii="Arial" w:hAnsi="Arial" w:cs="Arial"/>
+        </w:rPr>
+        <w:t xml:space="preserve"> y actualizado</w:t>
+      </w:r>
+      <w:r>
+        <w:rPr>
+          <w:rFonts w:ascii="Arial" w:hAnsi="Arial" w:cs="Arial"/>
+        </w:rPr>
+        <w:t xml:space="preserve"> en su cuenta:</w:t>
       </w:r>
     </w:p>
     <w:p>
@@ -5761,15 +5994,14 @@
       <w:r>
         <w:rPr>
           <w:rFonts w:ascii="Arial" w:hAnsi="Arial" w:cs="Arial"/>
-          <w:noProof/>
           <w:u w:val="single"/>
         </w:rPr>
         <w:lastRenderedPageBreak/>
         <w:drawing>
-          <wp:inline distT="0" distB="0" distL="0" distR="0" wp14:anchorId="3E3EC0C7" wp14:editId="281ECFE6">
-            <wp:extent cx="5400040" cy="5487035"/>
-            <wp:effectExtent l="0" t="0" r="0" b="0"/>
-            <wp:docPr id="27" name="Imagen 27"/>
+          <wp:inline distT="0" distB="0" distL="0" distR="0" wp14:anchorId="71F3C26C" wp14:editId="22E761F8">
+            <wp:extent cx="4266556" cy="4411551"/>
+            <wp:effectExtent l="0" t="0" r="1270" b="8255"/>
+            <wp:docPr id="8" name="Imagen 8"/>
             <wp:cNvGraphicFramePr>
               <a:graphicFrameLocks xmlns:a="http://schemas.openxmlformats.org/drawingml/2006/main" noChangeAspect="1"/>
             </wp:cNvGraphicFramePr>
@@ -5789,7 +6021,7 @@
                   <pic:spPr>
                     <a:xfrm>
                       <a:off x="0" y="0"/>
-                      <a:ext cx="5400040" cy="5487035"/>
+                      <a:ext cx="4293371" cy="4439277"/>
                     </a:xfrm>
                     <a:prstGeom prst="rect">
                       <a:avLst/>
@@ -5827,7 +6059,19 @@
         <w:rPr>
           <w:rFonts w:ascii="Arial" w:hAnsi="Arial" w:cs="Arial"/>
         </w:rPr>
-        <w:t>Si el usuario pulsa el botón GUARDAR, el flujo v</w:t>
+        <w:t>Si el usuario pulsa el botón GUARDAR</w:t>
+      </w:r>
+      <w:r>
+        <w:rPr>
+          <w:rFonts w:ascii="Arial" w:hAnsi="Arial" w:cs="Arial"/>
+        </w:rPr>
+        <w:t xml:space="preserve"> o CANCELAR</w:t>
+      </w:r>
+      <w:r>
+        <w:rPr>
+          <w:rFonts w:ascii="Arial" w:hAnsi="Arial" w:cs="Arial"/>
+        </w:rPr>
+        <w:t>, el flujo v</w:t>
       </w:r>
       <w:r>
         <w:rPr>
@@ -5839,13 +6083,49 @@
         <w:rPr>
           <w:rFonts w:ascii="Arial" w:hAnsi="Arial" w:cs="Arial"/>
         </w:rPr>
-        <w:t xml:space="preserve"> a la pestaña de perfil y se le muestran los cambios realizados</w:t>
-      </w:r>
-      <w:r>
-        <w:rPr>
-          <w:rFonts w:ascii="Arial" w:hAnsi="Arial" w:cs="Arial"/>
-        </w:rPr>
-        <w:t>. Si el usuario pulsa Cancelar, el flujo vuelve al perfil del Cliente, sin realizar ningún cambio. Tal y como se puede apreciar, en esta vista de la edición del perfil, el botón editarPerfil está desactivado.</w:t>
+        <w:t xml:space="preserve"> a la pestaña de </w:t>
+      </w:r>
+      <w:r>
+        <w:rPr>
+          <w:rFonts w:ascii="Arial" w:hAnsi="Arial" w:cs="Arial"/>
+        </w:rPr>
+        <w:t>los datos del Cliente</w:t>
+      </w:r>
+      <w:r>
+        <w:rPr>
+          <w:rFonts w:ascii="Arial" w:hAnsi="Arial" w:cs="Arial"/>
+        </w:rPr>
+        <w:t xml:space="preserve"> y se le muestran los cambios realizados</w:t>
+      </w:r>
+      <w:r>
+        <w:rPr>
+          <w:rFonts w:ascii="Arial" w:hAnsi="Arial" w:cs="Arial"/>
+        </w:rPr>
+        <w:t>, en caso de que se hayan efectuado cambios</w:t>
+      </w:r>
+      <w:r>
+        <w:rPr>
+          <w:rFonts w:ascii="Arial" w:hAnsi="Arial" w:cs="Arial"/>
+        </w:rPr>
+        <w:t>. Tal y como se puede apreciar, en esta vista de la edición del perfil, el botón editarPerfil está desactivado</w:t>
+      </w:r>
+      <w:r>
+        <w:rPr>
+          <w:rFonts w:ascii="Arial" w:hAnsi="Arial" w:cs="Arial"/>
+        </w:rPr>
+        <w:t>, ya que, en este caso, el usuario ya está en la pantalla de edición</w:t>
+      </w:r>
+      <w:r>
+        <w:rPr>
+          <w:rFonts w:ascii="Arial" w:hAnsi="Arial" w:cs="Arial"/>
+        </w:rPr>
+        <w:t>.</w:t>
+      </w:r>
+      <w:r>
+        <w:rPr>
+          <w:rFonts w:ascii="Arial" w:hAnsi="Arial" w:cs="Arial"/>
+        </w:rPr>
+        <w:t xml:space="preserve"> Si se vuelve para atrás desde esta pantalla, el flujo va al apartado de Datos del Cliente.</w:t>
       </w:r>
     </w:p>
     <w:p>
@@ -5869,6 +6149,12 @@
           <w:rFonts w:ascii="Arial" w:hAnsi="Arial" w:cs="Arial"/>
         </w:rPr>
         <w:t>. En esta pantalla, el Cliente dispone de información de contacto: teléfono y e-mail de la empresa, en caso de estar interesado contactar de otra forma que no sea a través de la aplicación. Si envía un mensaje desde la aplicación, éste llega al buzón general de los empleados.</w:t>
+      </w:r>
+      <w:r>
+        <w:rPr>
+          <w:rFonts w:ascii="Arial" w:hAnsi="Arial" w:cs="Arial"/>
+        </w:rPr>
+        <w:t xml:space="preserve"> En caso de querer volver atrás desde esta parte, el flujo entrará de nuevo en la pantalla de los Datos del Cliente.</w:t>
       </w:r>
     </w:p>
     <w:p>
@@ -5910,9 +6196,9 @@
         </w:rPr>
         <w:lastRenderedPageBreak/>
         <w:drawing>
-          <wp:inline distT="0" distB="0" distL="0" distR="0" wp14:anchorId="7461B680" wp14:editId="57DA5D1D">
-            <wp:extent cx="4283151" cy="3628340"/>
-            <wp:effectExtent l="0" t="0" r="3175" b="0"/>
+          <wp:inline distT="0" distB="0" distL="0" distR="0" wp14:anchorId="7461B680" wp14:editId="3723B147">
+            <wp:extent cx="4038600" cy="3421176"/>
+            <wp:effectExtent l="0" t="0" r="0" b="8255"/>
             <wp:docPr id="14" name="Imagen 14"/>
             <wp:cNvGraphicFramePr>
               <a:graphicFrameLocks xmlns:a="http://schemas.openxmlformats.org/drawingml/2006/main" noChangeAspect="1"/>
@@ -5933,7 +6219,7 @@
                   <pic:spPr>
                     <a:xfrm>
                       <a:off x="0" y="0"/>
-                      <a:ext cx="4316535" cy="3656621"/>
+                      <a:ext cx="4073491" cy="3450733"/>
                     </a:xfrm>
                     <a:prstGeom prst="rect">
                       <a:avLst/>
@@ -5971,40 +6257,45 @@
         <w:rPr>
           <w:rFonts w:ascii="Arial" w:hAnsi="Arial" w:cs="Arial"/>
         </w:rPr>
-        <w:t>Si el Cliente pulsa el botón verMensajes, se le abrirá otra ventana en la que tiene todos los mensajes que ha recibido como respuesta a los mensajes que ha enviado desde este perfil:</w:t>
-      </w:r>
-    </w:p>
-    <w:p>
-      <w:pPr>
-        <w:pStyle w:val="Standard"/>
-        <w:spacing w:line="276" w:lineRule="auto"/>
-        <w:ind w:firstLine="708"/>
-        <w:jc w:val="both"/>
-        <w:rPr>
-          <w:rFonts w:ascii="Arial" w:hAnsi="Arial" w:cs="Arial"/>
-        </w:rPr>
-      </w:pPr>
-    </w:p>
-    <w:p>
-      <w:pPr>
-        <w:pStyle w:val="Standard"/>
-        <w:spacing w:line="276" w:lineRule="auto"/>
-        <w:ind w:firstLine="708"/>
-        <w:jc w:val="both"/>
-        <w:rPr>
-          <w:rFonts w:ascii="Arial" w:hAnsi="Arial" w:cs="Arial"/>
-        </w:rPr>
-      </w:pPr>
-      <w:r>
-        <w:rPr>
-          <w:rFonts w:ascii="Arial" w:hAnsi="Arial" w:cs="Arial"/>
-          <w:noProof/>
+        <w:t>Si el Cliente pulsa el botón verMensajes, se le abrirá otra ventana en la que tiene todos los mensajes que ha recibido como respuesta a los mensajes que ha enviado desde este perfil</w:t>
+      </w:r>
+      <w:r>
+        <w:rPr>
+          <w:rFonts w:ascii="Arial" w:hAnsi="Arial" w:cs="Arial"/>
+        </w:rPr>
+        <w:t>:</w:t>
+      </w:r>
+    </w:p>
+    <w:p>
+      <w:pPr>
+        <w:pStyle w:val="Standard"/>
+        <w:spacing w:line="276" w:lineRule="auto"/>
+        <w:ind w:firstLine="708"/>
+        <w:jc w:val="both"/>
+        <w:rPr>
+          <w:rFonts w:ascii="Arial" w:hAnsi="Arial" w:cs="Arial"/>
+        </w:rPr>
+      </w:pPr>
+    </w:p>
+    <w:p>
+      <w:pPr>
+        <w:pStyle w:val="Standard"/>
+        <w:spacing w:line="276" w:lineRule="auto"/>
+        <w:ind w:firstLine="708"/>
+        <w:jc w:val="both"/>
+        <w:rPr>
+          <w:rFonts w:ascii="Arial" w:hAnsi="Arial" w:cs="Arial"/>
+        </w:rPr>
+      </w:pPr>
+      <w:r>
+        <w:rPr>
+          <w:rFonts w:ascii="Arial" w:hAnsi="Arial" w:cs="Arial"/>
         </w:rPr>
         <w:drawing>
-          <wp:inline distT="0" distB="0" distL="0" distR="0" wp14:anchorId="020ADC53" wp14:editId="45037EF4">
-            <wp:extent cx="3923806" cy="3952875"/>
-            <wp:effectExtent l="0" t="0" r="635" b="0"/>
-            <wp:docPr id="28" name="Imagen 28"/>
+          <wp:inline distT="0" distB="0" distL="0" distR="0" wp14:anchorId="69764808" wp14:editId="61E9A824">
+            <wp:extent cx="3971925" cy="3920548"/>
+            <wp:effectExtent l="0" t="0" r="0" b="3810"/>
+            <wp:docPr id="25" name="Imagen 25"/>
             <wp:cNvGraphicFramePr>
               <a:graphicFrameLocks xmlns:a="http://schemas.openxmlformats.org/drawingml/2006/main" noChangeAspect="1"/>
             </wp:cNvGraphicFramePr>
@@ -6024,7 +6315,7 @@
                   <pic:spPr>
                     <a:xfrm>
                       <a:off x="0" y="0"/>
-                      <a:ext cx="3943702" cy="3972918"/>
+                      <a:ext cx="3976384" cy="3924949"/>
                     </a:xfrm>
                     <a:prstGeom prst="rect">
                       <a:avLst/>
@@ -6056,7 +6347,6 @@
         <w:jc w:val="both"/>
         <w:rPr>
           <w:rFonts w:ascii="Arial" w:hAnsi="Arial" w:cs="Arial"/>
-          <w:u w:val="single"/>
         </w:rPr>
       </w:pPr>
       <w:r>
@@ -6165,13 +6455,90 @@
         <w:rPr>
           <w:rFonts w:ascii="Arial" w:hAnsi="Arial" w:cs="Arial"/>
         </w:rPr>
+        <w:t>El Cliente dispone de otra posibilidad: realizar una compra.</w:t>
+      </w:r>
+    </w:p>
+    <w:p>
+      <w:pPr>
+        <w:pStyle w:val="Standard"/>
+        <w:spacing w:line="276" w:lineRule="auto"/>
+        <w:ind w:firstLine="708"/>
+        <w:jc w:val="both"/>
+        <w:rPr>
+          <w:rFonts w:ascii="Arial" w:hAnsi="Arial" w:cs="Arial"/>
+          <w:u w:val="single"/>
+        </w:rPr>
+      </w:pPr>
+    </w:p>
+    <w:p>
+      <w:pPr>
+        <w:pStyle w:val="Standard"/>
+        <w:spacing w:line="276" w:lineRule="auto"/>
+        <w:ind w:firstLine="708"/>
+        <w:jc w:val="both"/>
+        <w:rPr>
+          <w:rFonts w:ascii="Arial" w:hAnsi="Arial" w:cs="Arial"/>
+        </w:rPr>
+      </w:pPr>
+      <w:r>
+        <w:rPr>
+          <w:rFonts w:ascii="Arial" w:hAnsi="Arial" w:cs="Arial"/>
+        </w:rPr>
         <w:t xml:space="preserve">En caso de acceder </w:t>
       </w:r>
       <w:r>
         <w:rPr>
           <w:rFonts w:ascii="Arial" w:hAnsi="Arial" w:cs="Arial"/>
         </w:rPr>
-        <w:t xml:space="preserve">a la aplicación como Empleado, se abre la misma pestaña de login, en la que si no se cubren los campos, salta el aviso de que todos los campos son obligatorios. Igual que en el apartado Cliente, si se insertan un usuario o una contraseña que no corresponde con ningún Empleado, se recibe el aviso de que </w:t>
+        <w:t>a la aplicación como Empleado, se abre la misma pestaña de login</w:t>
+      </w:r>
+      <w:r>
+        <w:rPr>
+          <w:rFonts w:ascii="Arial" w:hAnsi="Arial" w:cs="Arial"/>
+        </w:rPr>
+        <w:t xml:space="preserve"> que en el perfil Cliente</w:t>
+      </w:r>
+      <w:r>
+        <w:rPr>
+          <w:rFonts w:ascii="Arial" w:hAnsi="Arial" w:cs="Arial"/>
+        </w:rPr>
+        <w:t>, en la que si no se cubren los campos</w:t>
+      </w:r>
+      <w:r>
+        <w:rPr>
+          <w:rFonts w:ascii="Arial" w:hAnsi="Arial" w:cs="Arial"/>
+        </w:rPr>
+        <w:t xml:space="preserve"> obligatorios</w:t>
+      </w:r>
+      <w:r>
+        <w:rPr>
+          <w:rFonts w:ascii="Arial" w:hAnsi="Arial" w:cs="Arial"/>
+        </w:rPr>
+        <w:t xml:space="preserve">, salta el aviso de que todos los campos son </w:t>
+      </w:r>
+      <w:r>
+        <w:rPr>
+          <w:rFonts w:ascii="Arial" w:hAnsi="Arial" w:cs="Arial"/>
+        </w:rPr>
+        <w:t>indispensables</w:t>
+      </w:r>
+      <w:r>
+        <w:rPr>
+          <w:rFonts w:ascii="Arial" w:hAnsi="Arial" w:cs="Arial"/>
+        </w:rPr>
+        <w:t>. Igual que en el apartado Cliente, si se insertan un usuario o una contraseña que no corresponde</w:t>
+      </w:r>
+      <w:r>
+        <w:rPr>
+          <w:rFonts w:ascii="Arial" w:hAnsi="Arial" w:cs="Arial"/>
+        </w:rPr>
+        <w:t xml:space="preserve">n a </w:t>
+      </w:r>
+      <w:r>
+        <w:rPr>
+          <w:rFonts w:ascii="Arial" w:hAnsi="Arial" w:cs="Arial"/>
+        </w:rPr>
+        <w:t xml:space="preserve">ningún Empleado, se recibe el aviso de que </w:t>
       </w:r>
       <w:r>
         <w:rPr>
@@ -6190,6 +6557,76 @@
           <w:rFonts w:ascii="Arial" w:hAnsi="Arial" w:cs="Arial"/>
         </w:rPr>
       </w:pPr>
+      <w:r>
+        <w:rPr>
+          <w:rFonts w:ascii="Arial" w:hAnsi="Arial" w:cs="Arial"/>
+        </w:rPr>
+        <w:t xml:space="preserve">El Empleado tiene la posibilidad de registrarse, igual </w:t>
+      </w:r>
+      <w:r>
+        <w:rPr>
+          <w:rFonts w:ascii="Arial" w:hAnsi="Arial" w:cs="Arial"/>
+        </w:rPr>
+        <w:t>que el</w:t>
+      </w:r>
+      <w:r>
+        <w:rPr>
+          <w:rFonts w:ascii="Arial" w:hAnsi="Arial" w:cs="Arial"/>
+        </w:rPr>
+        <w:t xml:space="preserve"> Cliente, recibiendo los mismos avisos en caso de no rellenar los campos correctamente. Si desde la pantalla de registro se quiere volver atrás, se vuelve a la pantalla de autentificación</w:t>
+      </w:r>
+      <w:r>
+        <w:rPr>
+          <w:rFonts w:ascii="Arial" w:hAnsi="Arial" w:cs="Arial"/>
+        </w:rPr>
+        <w:t>.</w:t>
+      </w:r>
+    </w:p>
+    <w:p>
+      <w:pPr>
+        <w:pStyle w:val="Standard"/>
+        <w:spacing w:line="276" w:lineRule="auto"/>
+        <w:ind w:firstLine="708"/>
+        <w:jc w:val="both"/>
+        <w:rPr>
+          <w:rFonts w:ascii="Arial" w:hAnsi="Arial" w:cs="Arial"/>
+        </w:rPr>
+      </w:pPr>
+      <w:r>
+        <w:rPr>
+          <w:rFonts w:ascii="Arial" w:hAnsi="Arial" w:cs="Arial"/>
+        </w:rPr>
+        <w:t>Si se accede con las credenciales correctas, el Empleado entra en la página principal de este perfil,</w:t>
+      </w:r>
+      <w:r>
+        <w:rPr>
+          <w:rFonts w:ascii="Arial" w:hAnsi="Arial" w:cs="Arial"/>
+        </w:rPr>
+        <w:t xml:space="preserve"> que le ofrece</w:t>
+      </w:r>
+      <w:r>
+        <w:rPr>
+          <w:rFonts w:ascii="Arial" w:hAnsi="Arial" w:cs="Arial"/>
+        </w:rPr>
+        <w:t xml:space="preserve"> tres posibilidades: entrar en mensajes, acceder a servicios o volver atrás. Si se vuelve para atrás, se vuelve a Autentificación y las credenciales introducidas están borradas</w:t>
+      </w:r>
+      <w:r>
+        <w:rPr>
+          <w:rFonts w:ascii="Arial" w:hAnsi="Arial" w:cs="Arial"/>
+        </w:rPr>
+        <w:t>. El Empleado tendrá que empezar el proceso de autentificación desde cero:</w:t>
+      </w:r>
+    </w:p>
+    <w:p>
+      <w:pPr>
+        <w:pStyle w:val="Standard"/>
+        <w:spacing w:line="276" w:lineRule="auto"/>
+        <w:ind w:firstLine="708"/>
+        <w:jc w:val="both"/>
+        <w:rPr>
+          <w:rFonts w:ascii="Arial" w:hAnsi="Arial" w:cs="Arial"/>
+        </w:rPr>
+      </w:pPr>
     </w:p>
     <w:p>
       <w:pPr>
@@ -6206,11 +6643,12 @@
           <w:rFonts w:ascii="Arial" w:hAnsi="Arial" w:cs="Arial"/>
           <w:noProof/>
         </w:rPr>
+        <w:lastRenderedPageBreak/>
         <w:drawing>
-          <wp:inline distT="0" distB="0" distL="0" distR="0" wp14:anchorId="619CA198" wp14:editId="2F6FACC0">
-            <wp:extent cx="5400040" cy="5229225"/>
-            <wp:effectExtent l="0" t="0" r="0" b="9525"/>
-            <wp:docPr id="29" name="Imagen 29"/>
+          <wp:inline distT="0" distB="0" distL="0" distR="0" wp14:anchorId="5CA1ADA0" wp14:editId="57D4E328">
+            <wp:extent cx="4162425" cy="4096066"/>
+            <wp:effectExtent l="0" t="0" r="0" b="0"/>
+            <wp:docPr id="33" name="Imagen 33"/>
             <wp:cNvGraphicFramePr>
               <a:graphicFrameLocks xmlns:a="http://schemas.openxmlformats.org/drawingml/2006/main" noChangeAspect="1"/>
             </wp:cNvGraphicFramePr>
@@ -6230,7 +6668,7 @@
                   <pic:spPr>
                     <a:xfrm>
                       <a:off x="0" y="0"/>
-                      <a:ext cx="5400040" cy="5229225"/>
+                      <a:ext cx="4183334" cy="4116642"/>
                     </a:xfrm>
                     <a:prstGeom prst="rect">
                       <a:avLst/>
@@ -6267,14 +6705,53 @@
       <w:r>
         <w:rPr>
           <w:rFonts w:ascii="Arial" w:hAnsi="Arial" w:cs="Arial"/>
-          <w:noProof/>
+        </w:rPr>
+        <w:t xml:space="preserve">En caso de que el Empleado elija entrar en Servicios, se le despliega la ventana en la que puede insertar, editar o eliminar un Servicio. Si pulsa el botón de volver atrás, representado por la puerta </w:t>
+      </w:r>
+      <w:r>
+        <w:rPr>
+          <w:rFonts w:ascii="Arial" w:hAnsi="Arial" w:cs="Arial"/>
+        </w:rPr>
+        <w:t>localizada en la parte de debajo de la vista</w:t>
+      </w:r>
+      <w:r>
+        <w:rPr>
+          <w:rFonts w:ascii="Arial" w:hAnsi="Arial" w:cs="Arial"/>
+        </w:rPr>
+        <w:t>, volverá a la pantalla principal del perfil Empleado:</w:t>
+      </w:r>
+    </w:p>
+    <w:p>
+      <w:pPr>
+        <w:pStyle w:val="Standard"/>
+        <w:spacing w:line="276" w:lineRule="auto"/>
+        <w:ind w:firstLine="708"/>
+        <w:jc w:val="both"/>
+        <w:rPr>
+          <w:rFonts w:ascii="Arial" w:hAnsi="Arial" w:cs="Arial"/>
+        </w:rPr>
+      </w:pPr>
+    </w:p>
+    <w:p>
+      <w:pPr>
+        <w:pStyle w:val="Standard"/>
+        <w:spacing w:line="276" w:lineRule="auto"/>
+        <w:ind w:firstLine="708"/>
+        <w:jc w:val="both"/>
+        <w:rPr>
+          <w:rFonts w:ascii="Arial" w:hAnsi="Arial" w:cs="Arial"/>
+        </w:rPr>
+      </w:pPr>
+      <w:r>
+        <w:rPr>
+          <w:rFonts w:ascii="Arial" w:hAnsi="Arial" w:cs="Arial"/>
         </w:rPr>
         <w:lastRenderedPageBreak/>
         <w:drawing>
-          <wp:inline distT="0" distB="0" distL="0" distR="0" wp14:anchorId="6783A8F8" wp14:editId="40F6221D">
-            <wp:extent cx="4086795" cy="4201111"/>
-            <wp:effectExtent l="0" t="0" r="9525" b="9525"/>
-            <wp:docPr id="30" name="Imagen 30"/>
+          <wp:inline distT="0" distB="0" distL="0" distR="0" wp14:anchorId="0E4A6530" wp14:editId="7B9782AC">
+            <wp:extent cx="4171950" cy="4048814"/>
+            <wp:effectExtent l="0" t="0" r="0" b="8890"/>
+            <wp:docPr id="43" name="Imagen 43"/>
             <wp:cNvGraphicFramePr>
               <a:graphicFrameLocks xmlns:a="http://schemas.openxmlformats.org/drawingml/2006/main" noChangeAspect="1"/>
             </wp:cNvGraphicFramePr>
@@ -6294,7 +6771,7 @@
                   <pic:spPr>
                     <a:xfrm>
                       <a:off x="0" y="0"/>
-                      <a:ext cx="4086795" cy="4201111"/>
+                      <a:ext cx="4180830" cy="4057432"/>
                     </a:xfrm>
                     <a:prstGeom prst="rect">
                       <a:avLst/>
@@ -6332,29 +6809,34 @@
         <w:rPr>
           <w:rFonts w:ascii="Arial" w:hAnsi="Arial" w:cs="Arial"/>
         </w:rPr>
-        <w:t>El Empleado tiene la posibilidad de registrarse, igual al Cliente, recibiendo los mismos avisos en caso de no rellenar los campos correctamente. Si desde la pantalla de registro se quiere volver atrás, se vuelve a la pantalla de autentificación:</w:t>
-      </w:r>
-    </w:p>
-    <w:p>
-      <w:pPr>
-        <w:pStyle w:val="Standard"/>
-        <w:spacing w:line="276" w:lineRule="auto"/>
-        <w:ind w:firstLine="708"/>
-        <w:jc w:val="both"/>
-        <w:rPr>
-          <w:rFonts w:ascii="Arial" w:hAnsi="Arial" w:cs="Arial"/>
-        </w:rPr>
-      </w:pPr>
-    </w:p>
-    <w:p>
-      <w:pPr>
-        <w:pStyle w:val="Standard"/>
-        <w:spacing w:line="276" w:lineRule="auto"/>
-        <w:ind w:firstLine="708"/>
-        <w:jc w:val="both"/>
-        <w:rPr>
-          <w:rFonts w:ascii="Arial" w:hAnsi="Arial" w:cs="Arial"/>
-          <w:u w:val="single"/>
+        <w:t>Si el Empleado entra en Mensajes, accede a la vista de los mensajes enviados por todos los clientes que han contactado la empresa y pueden contestar</w:t>
+      </w:r>
+      <w:r>
+        <w:rPr>
+          <w:rFonts w:ascii="Arial" w:hAnsi="Arial" w:cs="Arial"/>
+        </w:rPr>
+        <w:t xml:space="preserve"> a todos los mensajes a los que no se les había contestado antes. Si el mensaje ya ha sido contestado, el Empleado ya no tiene la capacidad de contestar a ese mismo mensaje. Si se decide volver para atrás, el flujo irá a la pantalla principal del Empleado.</w:t>
+      </w:r>
+    </w:p>
+    <w:p>
+      <w:pPr>
+        <w:pStyle w:val="Standard"/>
+        <w:spacing w:line="276" w:lineRule="auto"/>
+        <w:ind w:firstLine="708"/>
+        <w:jc w:val="both"/>
+        <w:rPr>
+          <w:rFonts w:ascii="Arial" w:hAnsi="Arial" w:cs="Arial"/>
+        </w:rPr>
+      </w:pPr>
+    </w:p>
+    <w:p>
+      <w:pPr>
+        <w:pStyle w:val="Standard"/>
+        <w:spacing w:line="276" w:lineRule="auto"/>
+        <w:ind w:firstLine="708"/>
+        <w:jc w:val="both"/>
+        <w:rPr>
+          <w:rFonts w:ascii="Arial" w:hAnsi="Arial" w:cs="Arial"/>
         </w:rPr>
       </w:pPr>
       <w:r>
@@ -6362,11 +6844,12 @@
           <w:rFonts w:ascii="Arial" w:hAnsi="Arial" w:cs="Arial"/>
           <w:noProof/>
         </w:rPr>
+        <w:lastRenderedPageBreak/>
         <w:drawing>
-          <wp:inline distT="0" distB="0" distL="0" distR="0" wp14:anchorId="32215247" wp14:editId="435E4935">
-            <wp:extent cx="4525006" cy="3010320"/>
-            <wp:effectExtent l="0" t="0" r="9525" b="0"/>
-            <wp:docPr id="31" name="Imagen 31"/>
+          <wp:inline distT="0" distB="0" distL="0" distR="0" wp14:anchorId="3497F846" wp14:editId="12CF877D">
+            <wp:extent cx="4133850" cy="4164475"/>
+            <wp:effectExtent l="0" t="0" r="0" b="7620"/>
+            <wp:docPr id="36" name="Imagen 36"/>
             <wp:cNvGraphicFramePr>
               <a:graphicFrameLocks xmlns:a="http://schemas.openxmlformats.org/drawingml/2006/main" noChangeAspect="1"/>
             </wp:cNvGraphicFramePr>
@@ -6386,7 +6869,7 @@
                   <pic:spPr>
                     <a:xfrm>
                       <a:off x="0" y="0"/>
-                      <a:ext cx="4525006" cy="3010320"/>
+                      <a:ext cx="4157139" cy="4187937"/>
                     </a:xfrm>
                     <a:prstGeom prst="rect">
                       <a:avLst/>
@@ -6407,44 +6890,30 @@
         <w:jc w:val="both"/>
         <w:rPr>
           <w:rFonts w:ascii="Arial" w:hAnsi="Arial" w:cs="Arial"/>
-          <w:u w:val="single"/>
-        </w:rPr>
-      </w:pPr>
-    </w:p>
-    <w:p>
-      <w:pPr>
-        <w:pStyle w:val="Standard"/>
-        <w:spacing w:line="276" w:lineRule="auto"/>
-        <w:ind w:firstLine="708"/>
-        <w:jc w:val="both"/>
-        <w:rPr>
-          <w:rFonts w:ascii="Arial" w:hAnsi="Arial" w:cs="Arial"/>
-          <w:u w:val="single"/>
-        </w:rPr>
-      </w:pPr>
-    </w:p>
-    <w:p>
-      <w:pPr>
-        <w:pStyle w:val="Standard"/>
-        <w:spacing w:line="276" w:lineRule="auto"/>
-        <w:ind w:firstLine="708"/>
-        <w:jc w:val="both"/>
-        <w:rPr>
-          <w:rFonts w:ascii="Arial" w:hAnsi="Arial" w:cs="Arial"/>
-        </w:rPr>
-      </w:pPr>
-      <w:r>
-        <w:rPr>
-          <w:rFonts w:ascii="Arial" w:hAnsi="Arial" w:cs="Arial"/>
-        </w:rPr>
-        <w:lastRenderedPageBreak/>
-        <w:t>Si se accede con las credenciales correctas, el Empleado entra en la página principal de este perfil, en la que hay tres posibilidades: entrar en mensajes, acceder a servicios o volver atrás. Si se vuelve para atrás, se vuelve a Autentificación y las credenciales introducidas están borradas</w:t>
-      </w:r>
-      <w:r>
-        <w:rPr>
-          <w:rFonts w:ascii="Arial" w:hAnsi="Arial" w:cs="Arial"/>
-        </w:rPr>
-        <w:t>. El Empleado tendrá que empezar el proceso de autentificación desde cero:</w:t>
+        </w:rPr>
+      </w:pPr>
+    </w:p>
+    <w:p>
+      <w:pPr>
+        <w:pStyle w:val="Standard"/>
+        <w:spacing w:line="276" w:lineRule="auto"/>
+        <w:ind w:firstLine="708"/>
+        <w:jc w:val="both"/>
+        <w:rPr>
+          <w:rFonts w:ascii="Arial" w:hAnsi="Arial" w:cs="Arial"/>
+        </w:rPr>
+      </w:pPr>
+      <w:r>
+        <w:rPr>
+          <w:rFonts w:ascii="Arial" w:hAnsi="Arial" w:cs="Arial"/>
+        </w:rPr>
+        <w:t>Si el acceso se realiza como Administrador, se abre la pestaña del login, informando de que todos los campos son obligatorios y de que la contraseña o el usuario están incorrectos, en caso de no introducir las credenciales requeridas para este perfil.</w:t>
+      </w:r>
+      <w:r>
+        <w:rPr>
+          <w:rFonts w:ascii="Arial" w:hAnsi="Arial" w:cs="Arial"/>
+        </w:rPr>
+        <w:t xml:space="preserve"> En Administrador no tiene la posibilidad de registrarse.</w:t>
       </w:r>
     </w:p>
     <w:p>
@@ -6474,10 +6943,10 @@
           <w:noProof/>
         </w:rPr>
         <w:drawing>
-          <wp:inline distT="0" distB="0" distL="0" distR="0" wp14:anchorId="5CA1ADA0" wp14:editId="1B0FA0F4">
-            <wp:extent cx="3505200" cy="3449320"/>
-            <wp:effectExtent l="0" t="0" r="0" b="0"/>
-            <wp:docPr id="33" name="Imagen 33"/>
+          <wp:inline distT="0" distB="0" distL="0" distR="0" wp14:anchorId="1CCCA271" wp14:editId="05822123">
+            <wp:extent cx="4248150" cy="3327558"/>
+            <wp:effectExtent l="0" t="0" r="0" b="6350"/>
+            <wp:docPr id="37" name="Imagen 37"/>
             <wp:cNvGraphicFramePr>
               <a:graphicFrameLocks xmlns:a="http://schemas.openxmlformats.org/drawingml/2006/main" noChangeAspect="1"/>
             </wp:cNvGraphicFramePr>
@@ -6497,7 +6966,7 @@
                   <pic:spPr>
                     <a:xfrm>
                       <a:off x="0" y="0"/>
-                      <a:ext cx="3509461" cy="3453513"/>
+                      <a:ext cx="4249230" cy="3328404"/>
                     </a:xfrm>
                     <a:prstGeom prst="rect">
                       <a:avLst/>
@@ -6537,10 +7006,10 @@
           <w:noProof/>
         </w:rPr>
         <w:drawing>
-          <wp:inline distT="0" distB="0" distL="0" distR="0" wp14:anchorId="59523A62" wp14:editId="0725D6B7">
-            <wp:extent cx="3495675" cy="3620520"/>
-            <wp:effectExtent l="0" t="0" r="0" b="0"/>
-            <wp:docPr id="34" name="Imagen 34"/>
+          <wp:inline distT="0" distB="0" distL="0" distR="0" wp14:anchorId="5A78E525" wp14:editId="487E3A14">
+            <wp:extent cx="4276725" cy="3274648"/>
+            <wp:effectExtent l="0" t="0" r="0" b="2540"/>
+            <wp:docPr id="38" name="Imagen 38"/>
             <wp:cNvGraphicFramePr>
               <a:graphicFrameLocks xmlns:a="http://schemas.openxmlformats.org/drawingml/2006/main" noChangeAspect="1"/>
             </wp:cNvGraphicFramePr>
@@ -6560,7 +7029,7 @@
                   <pic:spPr>
                     <a:xfrm>
                       <a:off x="0" y="0"/>
-                      <a:ext cx="3497546" cy="3622458"/>
+                      <a:ext cx="4285170" cy="3281114"/>
                     </a:xfrm>
                     <a:prstGeom prst="rect">
                       <a:avLst/>
@@ -6598,8 +7067,37 @@
         <w:rPr>
           <w:rFonts w:ascii="Arial" w:hAnsi="Arial" w:cs="Arial"/>
         </w:rPr>
-        <w:lastRenderedPageBreak/>
-        <w:t>En caso de que el Empleado elija entrar en Servicios, se le despliega la ventana en la que puede insertar, editar o eliminar un Servicio. Si pulsa el botón de volver atrás, representado por la puerta del footer, volverá a la pantalla principal del perfil Empleado:</w:t>
+        <w:t>En Administrador solo puede entrar en la aplicación poniendo ‘admin’ como usuario y ‘12345’ como contraseña</w:t>
+      </w:r>
+      <w:r>
+        <w:rPr>
+          <w:rFonts w:ascii="Arial" w:hAnsi="Arial" w:cs="Arial"/>
+        </w:rPr>
+        <w:t xml:space="preserve">. En caso de introducir </w:t>
+      </w:r>
+      <w:r>
+        <w:rPr>
+          <w:rFonts w:ascii="Arial" w:hAnsi="Arial" w:cs="Arial"/>
+        </w:rPr>
+        <w:t>los datos de acceso correctamente, se accede a la pantallaHome del Administrador</w:t>
+      </w:r>
+      <w:r>
+        <w:rPr>
+          <w:rFonts w:ascii="Arial" w:hAnsi="Arial" w:cs="Arial"/>
+        </w:rPr>
+        <w:t>, que dispone de cuatro apartados</w:t>
+      </w:r>
+      <w:r>
+        <w:rPr>
+          <w:rFonts w:ascii="Arial" w:hAnsi="Arial" w:cs="Arial"/>
+        </w:rPr>
+        <w:t>:</w:t>
+      </w:r>
+      <w:r>
+        <w:rPr>
+          <w:rFonts w:ascii="Arial" w:hAnsi="Arial" w:cs="Arial"/>
+        </w:rPr>
+        <w:t xml:space="preserve"> Ventas, Servicios, Personal, Clientes.</w:t>
       </w:r>
     </w:p>
     <w:p>
@@ -6629,10 +7127,10 @@
           <w:noProof/>
         </w:rPr>
         <w:drawing>
-          <wp:inline distT="0" distB="0" distL="0" distR="0" wp14:anchorId="782C7F41" wp14:editId="2056E02D">
-            <wp:extent cx="5400040" cy="5455285"/>
+          <wp:inline distT="0" distB="0" distL="0" distR="0" wp14:anchorId="0F6599C2" wp14:editId="51FCFF98">
+            <wp:extent cx="4160116" cy="4123427"/>
             <wp:effectExtent l="0" t="0" r="0" b="0"/>
-            <wp:docPr id="35" name="Imagen 35"/>
+            <wp:docPr id="39" name="Imagen 39"/>
             <wp:cNvGraphicFramePr>
               <a:graphicFrameLocks xmlns:a="http://schemas.openxmlformats.org/drawingml/2006/main" noChangeAspect="1"/>
             </wp:cNvGraphicFramePr>
@@ -6652,7 +7150,7 @@
                   <pic:spPr>
                     <a:xfrm>
                       <a:off x="0" y="0"/>
-                      <a:ext cx="5400040" cy="5455285"/>
+                      <a:ext cx="4167983" cy="4131225"/>
                     </a:xfrm>
                     <a:prstGeom prst="rect">
                       <a:avLst/>
@@ -6669,159 +7167,48 @@
       <w:pPr>
         <w:pStyle w:val="Standard"/>
         <w:spacing w:line="276" w:lineRule="auto"/>
-        <w:ind w:firstLine="708"/>
-        <w:jc w:val="both"/>
-        <w:rPr>
-          <w:rFonts w:ascii="Arial" w:hAnsi="Arial" w:cs="Arial"/>
-        </w:rPr>
-      </w:pPr>
-    </w:p>
-    <w:p>
-      <w:pPr>
-        <w:pStyle w:val="Standard"/>
-        <w:spacing w:line="276" w:lineRule="auto"/>
-        <w:ind w:firstLine="708"/>
-        <w:jc w:val="both"/>
-        <w:rPr>
-          <w:rFonts w:ascii="Arial" w:hAnsi="Arial" w:cs="Arial"/>
-        </w:rPr>
-      </w:pPr>
-      <w:r>
-        <w:rPr>
-          <w:rFonts w:ascii="Arial" w:hAnsi="Arial" w:cs="Arial"/>
-        </w:rPr>
-        <w:t>Si el Empleado entra en Mensajes, accede a la vista de los mensajes enviados por todos los clientes que han contactado la empresa y pueden contestar</w:t>
-      </w:r>
-      <w:r>
-        <w:rPr>
-          <w:rFonts w:ascii="Arial" w:hAnsi="Arial" w:cs="Arial"/>
-        </w:rPr>
-        <w:t xml:space="preserve"> a todos los mensajes a los que no se les había contestado antes. Si el mensaje ya ha sido contestado, el Empleado ya no tiene la capacidad de contestar a ese mismo mensaje. Si se decide volver para atrás, el flujo irá a la pantalla principal del Empleado.</w:t>
-      </w:r>
-    </w:p>
-    <w:p>
-      <w:pPr>
-        <w:pStyle w:val="Standard"/>
-        <w:spacing w:line="276" w:lineRule="auto"/>
-        <w:ind w:firstLine="708"/>
-        <w:jc w:val="both"/>
-        <w:rPr>
-          <w:rFonts w:ascii="Arial" w:hAnsi="Arial" w:cs="Arial"/>
-        </w:rPr>
-      </w:pPr>
-    </w:p>
-    <w:p>
-      <w:pPr>
-        <w:pStyle w:val="Standard"/>
-        <w:spacing w:line="276" w:lineRule="auto"/>
-        <w:ind w:firstLine="708"/>
-        <w:jc w:val="both"/>
-        <w:rPr>
-          <w:rFonts w:ascii="Arial" w:hAnsi="Arial" w:cs="Arial"/>
-        </w:rPr>
-      </w:pPr>
-      <w:r>
-        <w:rPr>
-          <w:rFonts w:ascii="Arial" w:hAnsi="Arial" w:cs="Arial"/>
-          <w:noProof/>
+        <w:jc w:val="both"/>
+        <w:rPr>
+          <w:rFonts w:ascii="Arial" w:hAnsi="Arial" w:cs="Arial"/>
+        </w:rPr>
+      </w:pPr>
+      <w:r>
+        <w:rPr>
+          <w:rFonts w:ascii="Arial" w:hAnsi="Arial" w:cs="Arial"/>
         </w:rPr>
         <w:lastRenderedPageBreak/>
+        <w:t>La parte de Ventas dispone de una tabla en la que se muestran las ventas realizadas, con un código de conjunto que poseen todos los Servicios que pertenecen a la misma compra, la fecha de la venta, el valor total de la venta, el nombre del usuario que ha realizado la compra y un ToolTip que incluye todos los Servicios vendidos en esa misma venta. Si se vuelve para atrás desde esta ventana, se llega a la pantallaHome del Administrador.</w:t>
+      </w:r>
+    </w:p>
+    <w:p>
+      <w:pPr>
+        <w:pStyle w:val="Standard"/>
+        <w:spacing w:line="276" w:lineRule="auto"/>
+        <w:jc w:val="both"/>
+        <w:rPr>
+          <w:rFonts w:ascii="Arial" w:hAnsi="Arial" w:cs="Arial"/>
+        </w:rPr>
+      </w:pPr>
+    </w:p>
+    <w:p>
+      <w:pPr>
+        <w:pStyle w:val="Standard"/>
+        <w:spacing w:line="276" w:lineRule="auto"/>
+        <w:ind w:firstLine="708"/>
+        <w:jc w:val="both"/>
+        <w:rPr>
+          <w:rFonts w:ascii="Arial" w:hAnsi="Arial" w:cs="Arial"/>
+        </w:rPr>
+      </w:pPr>
+      <w:r>
+        <w:rPr>
+          <w:rFonts w:ascii="Arial" w:hAnsi="Arial" w:cs="Arial"/>
+        </w:rPr>
         <w:drawing>
-          <wp:inline distT="0" distB="0" distL="0" distR="0" wp14:anchorId="3497F846" wp14:editId="451C5D70">
-            <wp:extent cx="3923806" cy="3952875"/>
-            <wp:effectExtent l="0" t="0" r="635" b="0"/>
-            <wp:docPr id="36" name="Imagen 36"/>
-            <wp:cNvGraphicFramePr>
-              <a:graphicFrameLocks xmlns:a="http://schemas.openxmlformats.org/drawingml/2006/main" noChangeAspect="1"/>
-            </wp:cNvGraphicFramePr>
-            <a:graphic xmlns:a="http://schemas.openxmlformats.org/drawingml/2006/main">
-              <a:graphicData uri="http://schemas.openxmlformats.org/drawingml/2006/picture">
-                <pic:pic xmlns:pic="http://schemas.openxmlformats.org/drawingml/2006/picture">
-                  <pic:nvPicPr>
-                    <pic:cNvPr id="1" name=""/>
-                    <pic:cNvPicPr/>
-                  </pic:nvPicPr>
-                  <pic:blipFill>
-                    <a:blip r:embed="rId23"/>
-                    <a:stretch>
-                      <a:fillRect/>
-                    </a:stretch>
-                  </pic:blipFill>
-                  <pic:spPr>
-                    <a:xfrm>
-                      <a:off x="0" y="0"/>
-                      <a:ext cx="3943702" cy="3972918"/>
-                    </a:xfrm>
-                    <a:prstGeom prst="rect">
-                      <a:avLst/>
-                    </a:prstGeom>
-                  </pic:spPr>
-                </pic:pic>
-              </a:graphicData>
-            </a:graphic>
-          </wp:inline>
-        </w:drawing>
-      </w:r>
-    </w:p>
-    <w:p>
-      <w:pPr>
-        <w:pStyle w:val="Standard"/>
-        <w:spacing w:line="276" w:lineRule="auto"/>
-        <w:ind w:firstLine="708"/>
-        <w:jc w:val="both"/>
-        <w:rPr>
-          <w:rFonts w:ascii="Arial" w:hAnsi="Arial" w:cs="Arial"/>
-        </w:rPr>
-      </w:pPr>
-    </w:p>
-    <w:p>
-      <w:pPr>
-        <w:pStyle w:val="Standard"/>
-        <w:spacing w:line="276" w:lineRule="auto"/>
-        <w:ind w:firstLine="708"/>
-        <w:jc w:val="both"/>
-        <w:rPr>
-          <w:rFonts w:ascii="Arial" w:hAnsi="Arial" w:cs="Arial"/>
-        </w:rPr>
-      </w:pPr>
-      <w:r>
-        <w:rPr>
-          <w:rFonts w:ascii="Arial" w:hAnsi="Arial" w:cs="Arial"/>
-        </w:rPr>
-        <w:t>Si el acceso se realiza como Administrador, se abre la pestaña del login, informando de que todos los campos son obligatorios y de que la contraseña o el usuario están incorrectos, en caso de no introducir las credenciales requeridas para este perfil.</w:t>
-      </w:r>
-    </w:p>
-    <w:p>
-      <w:pPr>
-        <w:pStyle w:val="Standard"/>
-        <w:spacing w:line="276" w:lineRule="auto"/>
-        <w:ind w:firstLine="708"/>
-        <w:jc w:val="both"/>
-        <w:rPr>
-          <w:rFonts w:ascii="Arial" w:hAnsi="Arial" w:cs="Arial"/>
-        </w:rPr>
-      </w:pPr>
-    </w:p>
-    <w:p>
-      <w:pPr>
-        <w:pStyle w:val="Standard"/>
-        <w:spacing w:line="276" w:lineRule="auto"/>
-        <w:ind w:firstLine="708"/>
-        <w:jc w:val="both"/>
-        <w:rPr>
-          <w:rFonts w:ascii="Arial" w:hAnsi="Arial" w:cs="Arial"/>
-        </w:rPr>
-      </w:pPr>
-      <w:r>
-        <w:rPr>
-          <w:rFonts w:ascii="Arial" w:hAnsi="Arial" w:cs="Arial"/>
-          <w:noProof/>
-        </w:rPr>
-        <w:drawing>
-          <wp:inline distT="0" distB="0" distL="0" distR="0" wp14:anchorId="1CCCA271" wp14:editId="71808EF5">
-            <wp:extent cx="4220164" cy="3305636"/>
-            <wp:effectExtent l="0" t="0" r="9525" b="9525"/>
-            <wp:docPr id="37" name="Imagen 37"/>
+          <wp:inline distT="0" distB="0" distL="0" distR="0" wp14:anchorId="1CB485B8" wp14:editId="2647B044">
+            <wp:extent cx="4345736" cy="3800475"/>
+            <wp:effectExtent l="0" t="0" r="0" b="0"/>
+            <wp:docPr id="44" name="Imagen 44"/>
             <wp:cNvGraphicFramePr>
               <a:graphicFrameLocks xmlns:a="http://schemas.openxmlformats.org/drawingml/2006/main" noChangeAspect="1"/>
             </wp:cNvGraphicFramePr>
@@ -6841,7 +7228,7 @@
                   <pic:spPr>
                     <a:xfrm>
                       <a:off x="0" y="0"/>
-                      <a:ext cx="4220164" cy="3305636"/>
+                      <a:ext cx="4357862" cy="3811080"/>
                     </a:xfrm>
                     <a:prstGeom prst="rect">
                       <a:avLst/>
@@ -6873,19 +7260,47 @@
         <w:jc w:val="both"/>
         <w:rPr>
           <w:rFonts w:ascii="Arial" w:hAnsi="Arial" w:cs="Arial"/>
-        </w:rPr>
-      </w:pPr>
-      <w:r>
-        <w:rPr>
-          <w:rFonts w:ascii="Arial" w:hAnsi="Arial" w:cs="Arial"/>
-          <w:noProof/>
+          <w:u w:val="single"/>
+        </w:rPr>
+      </w:pPr>
+      <w:r>
+        <w:rPr>
+          <w:rFonts w:ascii="Arial" w:hAnsi="Arial" w:cs="Arial"/>
+        </w:rPr>
+        <w:t>En Servicios, se abre la pantalla de Servicios para poder añadir, borrar o editar un Servicio. Al volver atrás desde esta vista, el flujo va a la pantallaHome.</w:t>
+      </w:r>
+    </w:p>
+    <w:p>
+      <w:pPr>
+        <w:pStyle w:val="Standard"/>
+        <w:spacing w:line="276" w:lineRule="auto"/>
+        <w:ind w:firstLine="708"/>
+        <w:jc w:val="both"/>
+        <w:rPr>
+          <w:rFonts w:ascii="Arial" w:hAnsi="Arial" w:cs="Arial"/>
+        </w:rPr>
+      </w:pPr>
+    </w:p>
+    <w:p>
+      <w:pPr>
+        <w:pStyle w:val="Standard"/>
+        <w:spacing w:line="276" w:lineRule="auto"/>
+        <w:ind w:firstLine="708"/>
+        <w:jc w:val="both"/>
+        <w:rPr>
+          <w:rFonts w:ascii="Arial" w:hAnsi="Arial" w:cs="Arial"/>
+        </w:rPr>
+      </w:pPr>
+      <w:r>
+        <w:rPr>
+          <w:rFonts w:ascii="Arial" w:hAnsi="Arial" w:cs="Arial"/>
         </w:rPr>
         <w:lastRenderedPageBreak/>
         <w:drawing>
-          <wp:inline distT="0" distB="0" distL="0" distR="0" wp14:anchorId="5A78E525" wp14:editId="6AFBA5DD">
-            <wp:extent cx="4553585" cy="3486637"/>
+          <wp:inline distT="0" distB="0" distL="0" distR="0" wp14:anchorId="01BBB395" wp14:editId="1489A738">
+            <wp:extent cx="4272473" cy="4152900"/>
             <wp:effectExtent l="0" t="0" r="0" b="0"/>
-            <wp:docPr id="38" name="Imagen 38"/>
+            <wp:docPr id="59" name="Imagen 59"/>
             <wp:cNvGraphicFramePr>
               <a:graphicFrameLocks xmlns:a="http://schemas.openxmlformats.org/drawingml/2006/main" noChangeAspect="1"/>
             </wp:cNvGraphicFramePr>
@@ -6905,7 +7320,7 @@
                   <pic:spPr>
                     <a:xfrm>
                       <a:off x="0" y="0"/>
-                      <a:ext cx="4553585" cy="3486637"/>
+                      <a:ext cx="4273629" cy="4154024"/>
                     </a:xfrm>
                     <a:prstGeom prst="rect">
                       <a:avLst/>
@@ -6937,43 +7352,14 @@
         <w:jc w:val="both"/>
         <w:rPr>
           <w:rFonts w:ascii="Arial" w:hAnsi="Arial" w:cs="Arial"/>
-        </w:rPr>
-      </w:pPr>
-      <w:r>
-        <w:rPr>
-          <w:rFonts w:ascii="Arial" w:hAnsi="Arial" w:cs="Arial"/>
-        </w:rPr>
-        <w:t>En Administrador solo puede entrar en la aplicación poniendo ‘admin’ como usuario y ‘12345’ como contraseña</w:t>
-      </w:r>
-      <w:r>
-        <w:rPr>
-          <w:rFonts w:ascii="Arial" w:hAnsi="Arial" w:cs="Arial"/>
-        </w:rPr>
-        <w:t xml:space="preserve">. En caso de introducir </w:t>
-      </w:r>
-      <w:r>
-        <w:rPr>
-          <w:rFonts w:ascii="Arial" w:hAnsi="Arial" w:cs="Arial"/>
-        </w:rPr>
-        <w:t>los datos de acceso correctamente, se accede a la pantallaHome del Administrador</w:t>
-      </w:r>
-      <w:r>
-        <w:rPr>
-          <w:rFonts w:ascii="Arial" w:hAnsi="Arial" w:cs="Arial"/>
-        </w:rPr>
-        <w:t>, que dispone de cuatro apartados</w:t>
-      </w:r>
-      <w:r>
-        <w:rPr>
-          <w:rFonts w:ascii="Arial" w:hAnsi="Arial" w:cs="Arial"/>
-        </w:rPr>
-        <w:t>:</w:t>
-      </w:r>
-      <w:r>
-        <w:rPr>
-          <w:rFonts w:ascii="Arial" w:hAnsi="Arial" w:cs="Arial"/>
-        </w:rPr>
-        <w:t xml:space="preserve"> Ventas, Servicios, Personal, Clientes.</w:t>
+          <w:u w:val="single"/>
+        </w:rPr>
+      </w:pPr>
+      <w:r>
+        <w:rPr>
+          <w:rFonts w:ascii="Arial" w:hAnsi="Arial" w:cs="Arial"/>
+        </w:rPr>
+        <w:t>En la vista de Personal, el administrador puede dar de alta, dar de baja o modificar un Empleado. Si quiere volver atrás desde esta pantalla, volverá a la pantallaHome.</w:t>
       </w:r>
     </w:p>
     <w:p>
@@ -7002,11 +7388,12 @@
           <w:rFonts w:ascii="Arial" w:hAnsi="Arial" w:cs="Arial"/>
           <w:noProof/>
         </w:rPr>
+        <w:lastRenderedPageBreak/>
         <w:drawing>
-          <wp:inline distT="0" distB="0" distL="0" distR="0" wp14:anchorId="0F6599C2" wp14:editId="51FCFF98">
-            <wp:extent cx="4160116" cy="4123427"/>
-            <wp:effectExtent l="0" t="0" r="0" b="0"/>
-            <wp:docPr id="39" name="Imagen 39"/>
+          <wp:inline distT="0" distB="0" distL="0" distR="0" wp14:anchorId="2AEE86B7" wp14:editId="4DA7F8B9">
+            <wp:extent cx="4454348" cy="4333875"/>
+            <wp:effectExtent l="0" t="0" r="3810" b="0"/>
+            <wp:docPr id="42" name="Imagen 42"/>
             <wp:cNvGraphicFramePr>
               <a:graphicFrameLocks xmlns:a="http://schemas.openxmlformats.org/drawingml/2006/main" noChangeAspect="1"/>
             </wp:cNvGraphicFramePr>
@@ -7026,7 +7413,7 @@
                   <pic:spPr>
                     <a:xfrm>
                       <a:off x="0" y="0"/>
-                      <a:ext cx="4167983" cy="4131225"/>
+                      <a:ext cx="4459652" cy="4339035"/>
                     </a:xfrm>
                     <a:prstGeom prst="rect">
                       <a:avLst/>
@@ -7043,49 +7430,405 @@
       <w:pPr>
         <w:pStyle w:val="Standard"/>
         <w:spacing w:line="276" w:lineRule="auto"/>
-        <w:jc w:val="both"/>
-        <w:rPr>
-          <w:rFonts w:ascii="Arial" w:hAnsi="Arial" w:cs="Arial"/>
-        </w:rPr>
-      </w:pPr>
+        <w:ind w:firstLine="708"/>
+        <w:jc w:val="both"/>
+        <w:rPr>
+          <w:rFonts w:ascii="Arial" w:hAnsi="Arial" w:cs="Arial"/>
+        </w:rPr>
+      </w:pPr>
+    </w:p>
+    <w:p>
+      <w:pPr>
+        <w:pStyle w:val="Standard"/>
+        <w:spacing w:line="276" w:lineRule="auto"/>
+        <w:ind w:firstLine="708"/>
+        <w:jc w:val="both"/>
+        <w:rPr>
+          <w:rFonts w:ascii="Arial" w:hAnsi="Arial" w:cs="Arial"/>
+        </w:rPr>
+      </w:pPr>
+      <w:bookmarkStart w:id="0" w:name="_Hlk105083034"/>
+      <w:r>
+        <w:rPr>
+          <w:rFonts w:ascii="Arial" w:hAnsi="Arial" w:cs="Arial"/>
+        </w:rPr>
+        <w:t>Por lo que corresponde a la instalación y ejecución de la aplicación, es preciso, en primer lugar, tener el servidor de la base de datos MySQL levantado y ejecutar el archivo proyectofindeciclo.sql. En base a este archivo se creará la base de datos conteniendo unos registros de prueba y también unos usuarios predeterminados con el fin de que sea posible usar el software creado. Las credenciales para iniciar sesión con cada uno de los perfiles de los usuarios son:</w:t>
+      </w:r>
+    </w:p>
+    <w:p>
+      <w:pPr>
+        <w:pStyle w:val="Standard"/>
+        <w:spacing w:line="276" w:lineRule="auto"/>
+        <w:ind w:firstLine="708"/>
+        <w:jc w:val="both"/>
+        <w:rPr>
+          <w:rFonts w:ascii="Arial" w:hAnsi="Arial" w:cs="Arial"/>
+        </w:rPr>
+      </w:pPr>
+    </w:p>
+    <w:p>
+      <w:pPr>
+        <w:pStyle w:val="Standard"/>
+        <w:numPr>
+          <w:ilvl w:val="0"/>
+          <w:numId w:val="2"/>
+        </w:numPr>
+        <w:spacing w:line="276" w:lineRule="auto"/>
+        <w:jc w:val="both"/>
+        <w:rPr>
+          <w:rFonts w:ascii="Arial" w:hAnsi="Arial" w:cs="Arial"/>
+        </w:rPr>
+      </w:pPr>
+      <w:r>
+        <w:rPr>
+          <w:rFonts w:ascii="Arial" w:hAnsi="Arial" w:cs="Arial"/>
+        </w:rPr>
+        <w:t xml:space="preserve">Para Cliente: </w:t>
+      </w:r>
+      <w:r>
+        <w:rPr>
+          <w:rFonts w:ascii="Arial" w:hAnsi="Arial" w:cs="Arial"/>
+        </w:rPr>
+        <w:t>ari</w:t>
+      </w:r>
+      <w:r>
+        <w:rPr>
+          <w:rFonts w:ascii="Arial" w:hAnsi="Arial" w:cs="Arial"/>
+        </w:rPr>
+        <w:t xml:space="preserve">, </w:t>
+      </w:r>
+      <w:r>
+        <w:rPr>
+          <w:rFonts w:ascii="Arial" w:hAnsi="Arial" w:cs="Arial"/>
+        </w:rPr>
+        <w:t>3;</w:t>
+      </w:r>
+    </w:p>
+    <w:p>
+      <w:pPr>
+        <w:pStyle w:val="Standard"/>
+        <w:numPr>
+          <w:ilvl w:val="0"/>
+          <w:numId w:val="2"/>
+        </w:numPr>
+        <w:spacing w:line="276" w:lineRule="auto"/>
+        <w:jc w:val="both"/>
+        <w:rPr>
+          <w:rFonts w:ascii="Arial" w:hAnsi="Arial" w:cs="Arial"/>
+        </w:rPr>
+      </w:pPr>
+      <w:r>
+        <w:rPr>
+          <w:rFonts w:ascii="Arial" w:hAnsi="Arial" w:cs="Arial"/>
+        </w:rPr>
+        <w:t>Para Empleado:</w:t>
+      </w:r>
+      <w:r>
+        <w:rPr>
+          <w:rFonts w:ascii="Arial" w:hAnsi="Arial" w:cs="Arial"/>
+        </w:rPr>
+        <w:t xml:space="preserve"> ari, 2;</w:t>
+      </w:r>
+    </w:p>
+    <w:p>
+      <w:pPr>
+        <w:pStyle w:val="Standard"/>
+        <w:numPr>
+          <w:ilvl w:val="0"/>
+          <w:numId w:val="2"/>
+        </w:numPr>
+        <w:spacing w:line="276" w:lineRule="auto"/>
+        <w:jc w:val="both"/>
+        <w:rPr>
+          <w:rFonts w:ascii="Arial" w:hAnsi="Arial" w:cs="Arial"/>
+        </w:rPr>
+      </w:pPr>
+      <w:r>
+        <w:rPr>
+          <w:rFonts w:ascii="Arial" w:hAnsi="Arial" w:cs="Arial"/>
+        </w:rPr>
+        <w:t>Para Administrador:</w:t>
+      </w:r>
+      <w:r>
+        <w:rPr>
+          <w:rFonts w:ascii="Arial" w:hAnsi="Arial" w:cs="Arial"/>
+        </w:rPr>
+        <w:t xml:space="preserve"> admin, 12345.</w:t>
+      </w:r>
+    </w:p>
+    <w:p>
+      <w:pPr>
+        <w:pStyle w:val="Standard"/>
+        <w:spacing w:line="276" w:lineRule="auto"/>
+        <w:ind w:left="1428"/>
+        <w:jc w:val="both"/>
+        <w:rPr>
+          <w:rFonts w:ascii="Arial" w:hAnsi="Arial" w:cs="Arial"/>
+        </w:rPr>
+      </w:pPr>
+    </w:p>
+    <w:p>
+      <w:pPr>
+        <w:pStyle w:val="Standard"/>
+        <w:spacing w:line="276" w:lineRule="auto"/>
+        <w:ind w:firstLine="708"/>
+        <w:jc w:val="both"/>
+        <w:rPr>
+          <w:rFonts w:ascii="Arial" w:hAnsi="Arial" w:cs="Arial"/>
+        </w:rPr>
+      </w:pPr>
+      <w:r>
+        <w:rPr>
+          <w:rFonts w:ascii="Arial" w:hAnsi="Arial" w:cs="Arial"/>
+        </w:rPr>
+        <w:t xml:space="preserve">Con estas credenciales se podrá acceder a la aplicación </w:t>
+      </w:r>
+      <w:r>
+        <w:rPr>
+          <w:rFonts w:ascii="Arial" w:hAnsi="Arial" w:cs="Arial"/>
+        </w:rPr>
+        <w:t>a cada uno de los perfiles con la condición de ejecutar primero el script de base de datos. Aparte de tener la posibilidad de acceder con los usuarios y las contraseñas indicadas, e</w:t>
+      </w:r>
+      <w:r>
+        <w:rPr>
+          <w:rFonts w:ascii="Arial" w:hAnsi="Arial" w:cs="Arial"/>
+        </w:rPr>
+        <w:t>l programa también es viable</w:t>
+      </w:r>
+      <w:r>
+        <w:rPr>
+          <w:rFonts w:ascii="Arial" w:hAnsi="Arial" w:cs="Arial"/>
+        </w:rPr>
+        <w:t xml:space="preserve"> </w:t>
+      </w:r>
+      <w:r>
+        <w:rPr>
+          <w:rFonts w:ascii="Arial" w:hAnsi="Arial" w:cs="Arial"/>
+        </w:rPr>
+        <w:t>para</w:t>
+      </w:r>
+      <w:r>
+        <w:rPr>
+          <w:rFonts w:ascii="Arial" w:hAnsi="Arial" w:cs="Arial"/>
+        </w:rPr>
+        <w:t xml:space="preserve"> registrarse como Cliente y como Empleado, pero no como Administrador.</w:t>
+      </w:r>
+      <w:r>
+        <w:rPr>
+          <w:rFonts w:ascii="Arial" w:hAnsi="Arial" w:cs="Arial"/>
+        </w:rPr>
+        <w:t xml:space="preserve"> En este último caso, solamente se podrá acceder a la aplicación con las credenciales arriba</w:t>
+      </w:r>
+      <w:r>
+        <w:rPr>
+          <w:rFonts w:ascii="Arial" w:hAnsi="Arial" w:cs="Arial"/>
+        </w:rPr>
+        <w:t xml:space="preserve"> especificadas</w:t>
+      </w:r>
+      <w:r>
+        <w:rPr>
+          <w:rFonts w:ascii="Arial" w:hAnsi="Arial" w:cs="Arial"/>
+        </w:rPr>
+        <w:t>.</w:t>
+      </w:r>
+    </w:p>
+    <w:p>
+      <w:pPr>
+        <w:pStyle w:val="Standard"/>
+        <w:spacing w:line="276" w:lineRule="auto"/>
+        <w:ind w:firstLine="708"/>
+        <w:jc w:val="both"/>
+        <w:rPr>
+          <w:rFonts w:ascii="Arial" w:hAnsi="Arial" w:cs="Arial"/>
+          <w:u w:val="single"/>
+        </w:rPr>
+      </w:pPr>
+      <w:r>
+        <w:rPr>
+          <w:rFonts w:ascii="Arial" w:hAnsi="Arial" w:cs="Arial"/>
+        </w:rPr>
+        <w:t>La presente aplicación ha sido desarrollada en NetBeans utilizando JAVAFX, en razón de lo cual, será esencial instalar NetBeans</w:t>
+      </w:r>
+      <w:r>
+        <w:rPr>
+          <w:rFonts w:ascii="Arial" w:hAnsi="Arial" w:cs="Arial"/>
+        </w:rPr>
+        <w:t xml:space="preserve"> desde:</w:t>
+      </w:r>
+      <w:r>
+        <w:rPr>
+          <w:rFonts w:ascii="Arial" w:hAnsi="Arial" w:cs="Arial"/>
+        </w:rPr>
+        <w:t xml:space="preserve"> </w:t>
+      </w:r>
+      <w:hyperlink r:id="rId33" w:history="1">
+        <w:r>
+          <w:rPr>
+            <w:rStyle w:val="Hipervnculo"/>
+            <w:rFonts w:ascii="Arial" w:hAnsi="Arial" w:cs="Arial"/>
+          </w:rPr>
+          <w:t>https://netbeans.apache.org/download/index.html</w:t>
+        </w:r>
+      </w:hyperlink>
+      <w:r>
+        <w:rPr>
+          <w:rFonts w:ascii="Arial" w:hAnsi="Arial" w:cs="Arial"/>
+        </w:rPr>
+        <w:t>.</w:t>
+      </w:r>
+      <w:r>
+        <w:rPr>
+          <w:rFonts w:ascii="Arial" w:hAnsi="Arial" w:cs="Arial"/>
+        </w:rPr>
+        <w:t xml:space="preserve"> </w:t>
+      </w:r>
+      <w:r>
+        <w:rPr>
+          <w:rFonts w:ascii="Arial" w:hAnsi="Arial" w:cs="Arial"/>
+        </w:rPr>
+        <w:t xml:space="preserve">Además, es preciso tener instalado Java desde: </w:t>
+      </w:r>
+      <w:hyperlink r:id="rId34" w:history="1">
+        <w:r>
+          <w:rPr>
+            <w:rStyle w:val="Hipervnculo"/>
+            <w:rFonts w:ascii="Arial" w:hAnsi="Arial" w:cs="Arial"/>
+          </w:rPr>
+          <w:t>https://www.java.com/es/download/</w:t>
+        </w:r>
+      </w:hyperlink>
+      <w:r>
+        <w:rPr>
+          <w:rFonts w:ascii="Arial" w:hAnsi="Arial" w:cs="Arial"/>
+        </w:rPr>
+        <w:t xml:space="preserve"> y tener un añadido al </w:t>
+      </w:r>
       <w:r>
         <w:rPr>
           <w:rFonts w:ascii="Arial" w:hAnsi="Arial" w:cs="Arial"/>
         </w:rPr>
         <w:lastRenderedPageBreak/>
-        <w:t>La parte de Ventas dispone de una tabla en la que se muestran las ventas realizadas, con un código de conjunto que poseen todos los Servicios que pertenecen a la misma compra, la fecha de la venta, el valor total de la venta, el nombre del usuario que ha realizado la compra y un ToolTip que incluye todos los Servicios vendidos en esa misma venta. Si se vuelve para atrás desde esta ventana, se llega a la pantallaHome del Administrador.</w:t>
-      </w:r>
-    </w:p>
-    <w:p>
-      <w:pPr>
-        <w:pStyle w:val="Standard"/>
-        <w:spacing w:line="276" w:lineRule="auto"/>
-        <w:jc w:val="both"/>
-        <w:rPr>
-          <w:rFonts w:ascii="Arial" w:hAnsi="Arial" w:cs="Arial"/>
-        </w:rPr>
-      </w:pPr>
-    </w:p>
-    <w:p>
-      <w:pPr>
-        <w:pStyle w:val="Standard"/>
-        <w:spacing w:line="276" w:lineRule="auto"/>
-        <w:ind w:firstLine="708"/>
-        <w:jc w:val="both"/>
-        <w:rPr>
-          <w:rFonts w:ascii="Arial" w:hAnsi="Arial" w:cs="Arial"/>
+        <w:t>VM arguments dentro del Run Configurations de NetBeans el SDK de JavaFX que se vaya a utilizar.</w:t>
+      </w:r>
+      <w:r>
+        <w:rPr>
+          <w:rFonts w:ascii="Arial" w:hAnsi="Arial" w:cs="Arial"/>
+        </w:rPr>
+        <w:t xml:space="preserve"> EL SDK de JavaFX puede descargarse aquí: </w:t>
+      </w:r>
+      <w:hyperlink r:id="rId35" w:history="1">
+        <w:r>
+          <w:rPr>
+            <w:rStyle w:val="Hipervnculo"/>
+            <w:rFonts w:ascii="Arial" w:hAnsi="Arial" w:cs="Arial"/>
+          </w:rPr>
+          <w:t>https://gluonhq.com/products/javafx/</w:t>
+        </w:r>
+      </w:hyperlink>
+      <w:r>
+        <w:rPr>
+          <w:rFonts w:ascii="Arial" w:hAnsi="Arial" w:cs="Arial"/>
+        </w:rPr>
+        <w:t xml:space="preserve">. </w:t>
+      </w:r>
+    </w:p>
+    <w:p>
+      <w:pPr>
+        <w:pStyle w:val="Standard"/>
+        <w:spacing w:line="276" w:lineRule="auto"/>
+        <w:ind w:firstLine="708"/>
+        <w:jc w:val="both"/>
+        <w:rPr>
+          <w:rFonts w:ascii="Arial" w:hAnsi="Arial" w:cs="Arial"/>
+        </w:rPr>
+      </w:pPr>
+      <w:r>
+        <w:rPr>
+          <w:rFonts w:ascii="Arial" w:hAnsi="Arial" w:cs="Arial"/>
+        </w:rPr>
+        <w:t xml:space="preserve">Para trabajar con la base de datos desde Netbeans, tendremos que ir a la pestaña </w:t>
+      </w:r>
+      <w:r>
+        <w:rPr>
+          <w:rFonts w:ascii="Arial" w:hAnsi="Arial" w:cs="Arial"/>
+        </w:rPr>
+        <w:t>“</w:t>
+      </w:r>
+      <w:r>
+        <w:rPr>
+          <w:rFonts w:ascii="Arial" w:hAnsi="Arial" w:cs="Arial"/>
+        </w:rPr>
+        <w:t>Services</w:t>
+      </w:r>
+      <w:r>
+        <w:rPr>
+          <w:rFonts w:ascii="Arial" w:hAnsi="Arial" w:cs="Arial"/>
+        </w:rPr>
+        <w:t>”, donde haremos click derecho con el ratón</w:t>
+      </w:r>
+      <w:r>
+        <w:rPr>
+          <w:rFonts w:ascii="Arial" w:hAnsi="Arial" w:cs="Arial"/>
+        </w:rPr>
+        <w:t xml:space="preserve"> </w:t>
+      </w:r>
+      <w:r>
+        <w:rPr>
+          <w:rFonts w:ascii="Arial" w:hAnsi="Arial" w:cs="Arial"/>
+        </w:rPr>
+        <w:t>sobre “Databases” y seleccionaremos la opción “New Connectio”. En el paso siguiente, haremos click en nuestro Driver Manager y pulsar “Next”:</w:t>
+      </w:r>
+    </w:p>
+    <w:p>
+      <w:pPr>
+        <w:pStyle w:val="Standard"/>
+        <w:spacing w:line="276" w:lineRule="auto"/>
+        <w:ind w:firstLine="708"/>
+        <w:jc w:val="both"/>
+        <w:rPr>
+          <w:rFonts w:ascii="Arial" w:hAnsi="Arial" w:cs="Arial"/>
+        </w:rPr>
+      </w:pPr>
+      <w:r>
+        <w:rPr>
+          <w:rFonts w:ascii="Arial" w:hAnsi="Arial" w:cs="Arial"/>
+        </w:rPr>
+        <w:t>1.</w:t>
+      </w:r>
+    </w:p>
+    <w:p>
+      <w:pPr>
+        <w:pStyle w:val="Standard"/>
+        <w:spacing w:line="276" w:lineRule="auto"/>
+        <w:ind w:firstLine="708"/>
+        <w:jc w:val="both"/>
+        <w:rPr>
+          <w:rFonts w:ascii="Arial" w:hAnsi="Arial" w:cs="Arial"/>
+        </w:rPr>
+      </w:pPr>
+    </w:p>
+    <w:p>
+      <w:pPr>
+        <w:pStyle w:val="Standard"/>
+        <w:spacing w:line="276" w:lineRule="auto"/>
+        <w:ind w:firstLine="708"/>
+        <w:jc w:val="both"/>
+        <w:rPr>
+          <w:rFonts w:ascii="Arial" w:hAnsi="Arial" w:cs="Arial"/>
+          <w:u w:val="single"/>
         </w:rPr>
       </w:pPr>
       <w:r>
         <w:rPr>
           <w:rFonts w:ascii="Arial" w:hAnsi="Arial" w:cs="Arial"/>
           <w:noProof/>
+          <w:u w:val="single"/>
         </w:rPr>
         <w:drawing>
-          <wp:inline distT="0" distB="0" distL="0" distR="0" wp14:anchorId="37DD3F12" wp14:editId="2F748805">
-            <wp:extent cx="5400040" cy="4491990"/>
-            <wp:effectExtent l="0" t="0" r="0" b="3810"/>
-            <wp:docPr id="40" name="Imagen 40"/>
+          <wp:inline distT="0" distB="0" distL="0" distR="0" wp14:anchorId="2F8EECC2" wp14:editId="191DA3E6">
+            <wp:extent cx="3305636" cy="1933845"/>
+            <wp:effectExtent l="0" t="0" r="0" b="9525"/>
+            <wp:docPr id="18" name="Imagen 18"/>
             <wp:cNvGraphicFramePr>
               <a:graphicFrameLocks xmlns:a="http://schemas.openxmlformats.org/drawingml/2006/main" noChangeAspect="1"/>
             </wp:cNvGraphicFramePr>
@@ -7097,7 +7840,7 @@
                     <pic:cNvPicPr/>
                   </pic:nvPicPr>
                   <pic:blipFill>
-                    <a:blip r:embed="rId33"/>
+                    <a:blip r:embed="rId36"/>
                     <a:stretch>
                       <a:fillRect/>
                     </a:stretch>
@@ -7105,7 +7848,7 @@
                   <pic:spPr>
                     <a:xfrm>
                       <a:off x="0" y="0"/>
-                      <a:ext cx="5400040" cy="4491990"/>
+                      <a:ext cx="3305636" cy="1933845"/>
                     </a:xfrm>
                     <a:prstGeom prst="rect">
                       <a:avLst/>
@@ -7126,25 +7869,31 @@
         <w:jc w:val="both"/>
         <w:rPr>
           <w:rFonts w:ascii="Arial" w:hAnsi="Arial" w:cs="Arial"/>
-        </w:rPr>
-      </w:pPr>
-    </w:p>
-    <w:p>
-      <w:pPr>
-        <w:pStyle w:val="Standard"/>
-        <w:spacing w:line="276" w:lineRule="auto"/>
-        <w:ind w:firstLine="708"/>
-        <w:jc w:val="both"/>
-        <w:rPr>
-          <w:rFonts w:ascii="Arial" w:hAnsi="Arial" w:cs="Arial"/>
           <w:u w:val="single"/>
         </w:rPr>
       </w:pPr>
-      <w:r>
-        <w:rPr>
-          <w:rFonts w:ascii="Arial" w:hAnsi="Arial" w:cs="Arial"/>
-        </w:rPr>
-        <w:t>En Servicios, se abre la pantalla de Servicios para poder añadir, borrar o editar un Servicio. Al volver atrás desde esta vista, el flujo va a la pantallaHome.</w:t>
+    </w:p>
+    <w:p>
+      <w:pPr>
+        <w:pStyle w:val="Standard"/>
+        <w:spacing w:line="276" w:lineRule="auto"/>
+        <w:ind w:firstLine="708"/>
+        <w:jc w:val="both"/>
+        <w:rPr>
+          <w:rFonts w:ascii="Arial" w:hAnsi="Arial" w:cs="Arial"/>
+        </w:rPr>
+      </w:pPr>
+      <w:r>
+        <w:rPr>
+          <w:rFonts w:ascii="Arial" w:hAnsi="Arial" w:cs="Arial"/>
+        </w:rPr>
+        <w:t>2.</w:t>
+      </w:r>
+      <w:r>
+        <w:rPr>
+          <w:rFonts w:ascii="Arial" w:hAnsi="Arial" w:cs="Arial"/>
+        </w:rPr>
+        <w:t xml:space="preserve"> Elegimos nuestro conector:</w:t>
       </w:r>
     </w:p>
     <w:p>
@@ -7173,12 +7922,11 @@
           <w:rFonts w:ascii="Arial" w:hAnsi="Arial" w:cs="Arial"/>
           <w:noProof/>
         </w:rPr>
-        <w:lastRenderedPageBreak/>
         <w:drawing>
-          <wp:inline distT="0" distB="0" distL="0" distR="0" wp14:anchorId="3EC72F40" wp14:editId="1B3DF9C9">
-            <wp:extent cx="5400040" cy="5509260"/>
+          <wp:inline distT="0" distB="0" distL="0" distR="0" wp14:anchorId="5210C99F" wp14:editId="4161C2ED">
+            <wp:extent cx="4576905" cy="3488114"/>
             <wp:effectExtent l="0" t="0" r="0" b="0"/>
-            <wp:docPr id="41" name="Imagen 41"/>
+            <wp:docPr id="20" name="Imagen 20"/>
             <wp:cNvGraphicFramePr>
               <a:graphicFrameLocks xmlns:a="http://schemas.openxmlformats.org/drawingml/2006/main" noChangeAspect="1"/>
             </wp:cNvGraphicFramePr>
@@ -7190,7 +7938,7 @@
                     <pic:cNvPicPr/>
                   </pic:nvPicPr>
                   <pic:blipFill>
-                    <a:blip r:embed="rId34"/>
+                    <a:blip r:embed="rId37"/>
                     <a:stretch>
                       <a:fillRect/>
                     </a:stretch>
@@ -7198,7 +7946,7 @@
                   <pic:spPr>
                     <a:xfrm>
                       <a:off x="0" y="0"/>
-                      <a:ext cx="5400040" cy="5509260"/>
+                      <a:ext cx="4580465" cy="3490827"/>
                     </a:xfrm>
                     <a:prstGeom prst="rect">
                       <a:avLst/>
@@ -7230,14 +7978,59 @@
         <w:jc w:val="both"/>
         <w:rPr>
           <w:rFonts w:ascii="Arial" w:hAnsi="Arial" w:cs="Arial"/>
-          <w:u w:val="single"/>
-        </w:rPr>
-      </w:pPr>
-      <w:r>
-        <w:rPr>
-          <w:rFonts w:ascii="Arial" w:hAnsi="Arial" w:cs="Arial"/>
-        </w:rPr>
-        <w:t>En la vista de Personal, el administrador puede dar de alta, dar de baja o modificar un Empleado. Si quiere volver atrás desde esta pantalla, volverá a la pantallaHome.</w:t>
+        </w:rPr>
+      </w:pPr>
+      <w:r>
+        <w:rPr>
+          <w:rFonts w:ascii="Arial" w:hAnsi="Arial" w:cs="Arial"/>
+        </w:rPr>
+        <w:t xml:space="preserve">3. Realizamos </w:t>
+      </w:r>
+      <w:r>
+        <w:rPr>
+          <w:rFonts w:ascii="Arial" w:hAnsi="Arial" w:cs="Arial"/>
+        </w:rPr>
+        <w:t>la conexión con la base de datos, añadiendo el nombre da la base de datos en este apartado:</w:t>
+      </w:r>
+    </w:p>
+    <w:p>
+      <w:pPr>
+        <w:pStyle w:val="Standard"/>
+        <w:spacing w:line="276" w:lineRule="auto"/>
+        <w:ind w:firstLine="708"/>
+        <w:jc w:val="both"/>
+        <w:rPr>
+          <w:rFonts w:ascii="Arial" w:hAnsi="Arial" w:cs="Arial"/>
+        </w:rPr>
+      </w:pPr>
+      <w:r>
+        <w:rPr>
+          <w:rFonts w:ascii="Arial" w:hAnsi="Arial" w:cs="Arial"/>
+          <w:b/>
+          <w:bCs/>
+        </w:rPr>
+        <w:lastRenderedPageBreak/>
+        <w:t>jdbc:mysql://localhost:3306/nombreBaseDeDatos?zeroDateTimeBehavior=CONVERT_TO_NULL</w:t>
+      </w:r>
+      <w:r>
+        <w:rPr>
+          <w:rFonts w:ascii="Arial" w:hAnsi="Arial" w:cs="Arial"/>
+        </w:rPr>
+        <w:t xml:space="preserve">. Tal y como se puede observar en la imagen, el username para hacer la conexión es </w:t>
+      </w:r>
+      <w:r>
+        <w:rPr>
+          <w:rFonts w:ascii="Arial" w:hAnsi="Arial" w:cs="Arial"/>
+          <w:b/>
+          <w:bCs/>
+        </w:rPr>
+        <w:t>root</w:t>
+      </w:r>
+      <w:r>
+        <w:rPr>
+          <w:rFonts w:ascii="Arial" w:hAnsi="Arial" w:cs="Arial"/>
+        </w:rPr>
+        <w:t xml:space="preserve"> y no tiene ninguna contraseña.</w:t>
       </w:r>
     </w:p>
     <w:p>
@@ -7266,12 +8059,11 @@
           <w:rFonts w:ascii="Arial" w:hAnsi="Arial" w:cs="Arial"/>
           <w:noProof/>
         </w:rPr>
-        <w:lastRenderedPageBreak/>
         <w:drawing>
-          <wp:inline distT="0" distB="0" distL="0" distR="0" wp14:anchorId="2AEE86B7" wp14:editId="0C602CAC">
-            <wp:extent cx="5400040" cy="5253990"/>
-            <wp:effectExtent l="0" t="0" r="0" b="3810"/>
-            <wp:docPr id="42" name="Imagen 42"/>
+          <wp:inline distT="0" distB="0" distL="0" distR="0" wp14:anchorId="1FD0D098" wp14:editId="172E2E38">
+            <wp:extent cx="4061638" cy="3078707"/>
+            <wp:effectExtent l="0" t="0" r="0" b="7620"/>
+            <wp:docPr id="21" name="Imagen 21"/>
             <wp:cNvGraphicFramePr>
               <a:graphicFrameLocks xmlns:a="http://schemas.openxmlformats.org/drawingml/2006/main" noChangeAspect="1"/>
             </wp:cNvGraphicFramePr>
@@ -7283,7 +8075,7 @@
                     <pic:cNvPicPr/>
                   </pic:nvPicPr>
                   <pic:blipFill>
-                    <a:blip r:embed="rId35"/>
+                    <a:blip r:embed="rId38"/>
                     <a:stretch>
                       <a:fillRect/>
                     </a:stretch>
@@ -7291,7 +8083,7 @@
                   <pic:spPr>
                     <a:xfrm>
                       <a:off x="0" y="0"/>
-                      <a:ext cx="5400040" cy="5253990"/>
+                      <a:ext cx="4069008" cy="3084293"/>
                     </a:xfrm>
                     <a:prstGeom prst="rect">
                       <a:avLst/>
@@ -7325,388 +8117,44 @@
           <w:rFonts w:ascii="Arial" w:hAnsi="Arial" w:cs="Arial"/>
         </w:rPr>
       </w:pPr>
-      <w:bookmarkStart w:id="0" w:name="_Hlk105083034"/>
-      <w:r>
-        <w:rPr>
-          <w:rFonts w:ascii="Arial" w:hAnsi="Arial" w:cs="Arial"/>
-        </w:rPr>
-        <w:t>Por lo que corresponde a la instalación y ejecución de la aplicación, es preciso, en primer lugar, tener el servidor de la base de datos MySQL levantado y ejecutar el archivo proyectofindeciclo.sql. En base a este archivo se creará la base de datos conteniendo unos registros de prueba y también unos usuarios predeterminados con el fin de que sea posible usar el software creado. Las credenciales para iniciar sesión con cada uno de los perfiles de los usuarios son:</w:t>
-      </w:r>
-    </w:p>
-    <w:p>
-      <w:pPr>
-        <w:pStyle w:val="Standard"/>
-        <w:spacing w:line="276" w:lineRule="auto"/>
-        <w:ind w:firstLine="708"/>
-        <w:jc w:val="both"/>
-        <w:rPr>
-          <w:rFonts w:ascii="Arial" w:hAnsi="Arial" w:cs="Arial"/>
-        </w:rPr>
-      </w:pPr>
-    </w:p>
-    <w:p>
-      <w:pPr>
-        <w:pStyle w:val="Standard"/>
-        <w:numPr>
-          <w:ilvl w:val="0"/>
-          <w:numId w:val="2"/>
-        </w:numPr>
-        <w:spacing w:line="276" w:lineRule="auto"/>
-        <w:jc w:val="both"/>
-        <w:rPr>
-          <w:rFonts w:ascii="Arial" w:hAnsi="Arial" w:cs="Arial"/>
-        </w:rPr>
-      </w:pPr>
-      <w:r>
-        <w:rPr>
-          <w:rFonts w:ascii="Arial" w:hAnsi="Arial" w:cs="Arial"/>
-        </w:rPr>
-        <w:t xml:space="preserve">Para Cliente: </w:t>
-      </w:r>
-      <w:r>
-        <w:rPr>
-          <w:rFonts w:ascii="Arial" w:hAnsi="Arial" w:cs="Arial"/>
-        </w:rPr>
-        <w:t>ari</w:t>
-      </w:r>
-      <w:r>
-        <w:rPr>
-          <w:rFonts w:ascii="Arial" w:hAnsi="Arial" w:cs="Arial"/>
-        </w:rPr>
-        <w:t xml:space="preserve">, </w:t>
-      </w:r>
-      <w:r>
-        <w:rPr>
-          <w:rFonts w:ascii="Arial" w:hAnsi="Arial" w:cs="Arial"/>
-        </w:rPr>
-        <w:t>3;</w:t>
-      </w:r>
-    </w:p>
-    <w:p>
-      <w:pPr>
-        <w:pStyle w:val="Standard"/>
-        <w:numPr>
-          <w:ilvl w:val="0"/>
-          <w:numId w:val="2"/>
-        </w:numPr>
-        <w:spacing w:line="276" w:lineRule="auto"/>
-        <w:jc w:val="both"/>
-        <w:rPr>
-          <w:rFonts w:ascii="Arial" w:hAnsi="Arial" w:cs="Arial"/>
-        </w:rPr>
-      </w:pPr>
-      <w:r>
-        <w:rPr>
-          <w:rFonts w:ascii="Arial" w:hAnsi="Arial" w:cs="Arial"/>
-        </w:rPr>
-        <w:t>Para Empleado:</w:t>
-      </w:r>
-      <w:r>
-        <w:rPr>
-          <w:rFonts w:ascii="Arial" w:hAnsi="Arial" w:cs="Arial"/>
-        </w:rPr>
-        <w:t xml:space="preserve"> ari, 2;</w:t>
-      </w:r>
-    </w:p>
-    <w:p>
-      <w:pPr>
-        <w:pStyle w:val="Standard"/>
-        <w:numPr>
-          <w:ilvl w:val="0"/>
-          <w:numId w:val="2"/>
-        </w:numPr>
-        <w:spacing w:line="276" w:lineRule="auto"/>
-        <w:jc w:val="both"/>
-        <w:rPr>
-          <w:rFonts w:ascii="Arial" w:hAnsi="Arial" w:cs="Arial"/>
-        </w:rPr>
-      </w:pPr>
-      <w:r>
-        <w:rPr>
-          <w:rFonts w:ascii="Arial" w:hAnsi="Arial" w:cs="Arial"/>
-        </w:rPr>
-        <w:t>Para Administrador:</w:t>
-      </w:r>
-      <w:r>
-        <w:rPr>
-          <w:rFonts w:ascii="Arial" w:hAnsi="Arial" w:cs="Arial"/>
-        </w:rPr>
-        <w:t xml:space="preserve"> admin, 12345.</w:t>
-      </w:r>
-    </w:p>
-    <w:p>
-      <w:pPr>
-        <w:pStyle w:val="Standard"/>
-        <w:spacing w:line="276" w:lineRule="auto"/>
-        <w:ind w:left="1428"/>
-        <w:jc w:val="both"/>
-        <w:rPr>
-          <w:rFonts w:ascii="Arial" w:hAnsi="Arial" w:cs="Arial"/>
-        </w:rPr>
-      </w:pPr>
-    </w:p>
-    <w:p>
-      <w:pPr>
-        <w:pStyle w:val="Standard"/>
-        <w:spacing w:line="276" w:lineRule="auto"/>
-        <w:ind w:firstLine="708"/>
-        <w:jc w:val="both"/>
-        <w:rPr>
-          <w:rFonts w:ascii="Arial" w:hAnsi="Arial" w:cs="Arial"/>
-        </w:rPr>
-      </w:pPr>
-      <w:r>
-        <w:rPr>
-          <w:rFonts w:ascii="Arial" w:hAnsi="Arial" w:cs="Arial"/>
-        </w:rPr>
-        <w:t xml:space="preserve">Con estas credenciales se podrá acceder a la aplicación </w:t>
-      </w:r>
-      <w:r>
-        <w:rPr>
-          <w:rFonts w:ascii="Arial" w:hAnsi="Arial" w:cs="Arial"/>
-        </w:rPr>
-        <w:t>a cada uno de los perfiles con la condición de ejecutar primero el script de base de datos. Aparte de tener la posibilidad de acceder con los usuarios y las contraseñas indicadas, e</w:t>
-      </w:r>
-      <w:r>
-        <w:rPr>
-          <w:rFonts w:ascii="Arial" w:hAnsi="Arial" w:cs="Arial"/>
-        </w:rPr>
-        <w:t>l programa también es viable</w:t>
-      </w:r>
-      <w:r>
-        <w:rPr>
-          <w:rFonts w:ascii="Arial" w:hAnsi="Arial" w:cs="Arial"/>
-        </w:rPr>
-        <w:t xml:space="preserve"> </w:t>
-      </w:r>
-      <w:r>
-        <w:rPr>
-          <w:rFonts w:ascii="Arial" w:hAnsi="Arial" w:cs="Arial"/>
-        </w:rPr>
-        <w:t>para</w:t>
-      </w:r>
-      <w:r>
-        <w:rPr>
-          <w:rFonts w:ascii="Arial" w:hAnsi="Arial" w:cs="Arial"/>
-        </w:rPr>
-        <w:t xml:space="preserve"> registrarse como Cliente y como Empleado, </w:t>
-      </w:r>
-      <w:r>
-        <w:rPr>
-          <w:rFonts w:ascii="Arial" w:hAnsi="Arial" w:cs="Arial"/>
-        </w:rPr>
-        <w:lastRenderedPageBreak/>
-        <w:t>pero no como Administrador.</w:t>
-      </w:r>
-      <w:r>
-        <w:rPr>
-          <w:rFonts w:ascii="Arial" w:hAnsi="Arial" w:cs="Arial"/>
-        </w:rPr>
-        <w:t xml:space="preserve"> En este último caso, solamente se podrá acceder a la aplicación con las credenciales arriba</w:t>
-      </w:r>
-      <w:r>
-        <w:rPr>
-          <w:rFonts w:ascii="Arial" w:hAnsi="Arial" w:cs="Arial"/>
-        </w:rPr>
-        <w:t xml:space="preserve"> especificadas</w:t>
-      </w:r>
-      <w:r>
-        <w:rPr>
-          <w:rFonts w:ascii="Arial" w:hAnsi="Arial" w:cs="Arial"/>
-        </w:rPr>
-        <w:t>.</w:t>
-      </w:r>
-    </w:p>
-    <w:p>
-      <w:pPr>
-        <w:pStyle w:val="Standard"/>
-        <w:spacing w:line="276" w:lineRule="auto"/>
-        <w:ind w:firstLine="708"/>
-        <w:jc w:val="both"/>
-        <w:rPr>
-          <w:rFonts w:ascii="Arial" w:hAnsi="Arial" w:cs="Arial"/>
-          <w:u w:val="single"/>
-        </w:rPr>
-      </w:pPr>
-      <w:r>
-        <w:rPr>
-          <w:rFonts w:ascii="Arial" w:hAnsi="Arial" w:cs="Arial"/>
-        </w:rPr>
-        <w:t>La presente aplicación ha sido desarrollada en NetBeans utilizando JAVAFX, en razón de lo cual, será esencial instalar NetBeans</w:t>
-      </w:r>
-      <w:r>
-        <w:rPr>
-          <w:rFonts w:ascii="Arial" w:hAnsi="Arial" w:cs="Arial"/>
-        </w:rPr>
-        <w:t xml:space="preserve"> desde:</w:t>
-      </w:r>
-      <w:r>
-        <w:rPr>
-          <w:rFonts w:ascii="Arial" w:hAnsi="Arial" w:cs="Arial"/>
-        </w:rPr>
-        <w:t xml:space="preserve"> </w:t>
-      </w:r>
-      <w:hyperlink r:id="rId36" w:history="1">
-        <w:r>
-          <w:rPr>
-            <w:rStyle w:val="Hipervnculo"/>
-            <w:rFonts w:ascii="Arial" w:hAnsi="Arial" w:cs="Arial"/>
-          </w:rPr>
-          <w:t>https://netbeans.apache.org/download/index.html</w:t>
-        </w:r>
-      </w:hyperlink>
-      <w:r>
-        <w:rPr>
-          <w:rFonts w:ascii="Arial" w:hAnsi="Arial" w:cs="Arial"/>
-        </w:rPr>
-        <w:t>.</w:t>
-      </w:r>
-      <w:r>
-        <w:rPr>
-          <w:rFonts w:ascii="Arial" w:hAnsi="Arial" w:cs="Arial"/>
-        </w:rPr>
-        <w:t xml:space="preserve"> </w:t>
-      </w:r>
-      <w:r>
-        <w:rPr>
-          <w:rFonts w:ascii="Arial" w:hAnsi="Arial" w:cs="Arial"/>
-        </w:rPr>
-        <w:t xml:space="preserve">Además, es preciso tener instalado Java desde: </w:t>
-      </w:r>
-      <w:hyperlink r:id="rId37" w:history="1">
-        <w:r>
-          <w:rPr>
-            <w:rStyle w:val="Hipervnculo"/>
-            <w:rFonts w:ascii="Arial" w:hAnsi="Arial" w:cs="Arial"/>
-          </w:rPr>
-          <w:t>https://www.java.com/es/download/</w:t>
-        </w:r>
-      </w:hyperlink>
-      <w:r>
-        <w:rPr>
-          <w:rFonts w:ascii="Arial" w:hAnsi="Arial" w:cs="Arial"/>
-        </w:rPr>
-        <w:t xml:space="preserve"> y tener un añadido al VM arguments dentro del Run Configurations de NetBeans el SDK de JavaFX que se vaya a utilizar.</w:t>
-      </w:r>
-      <w:r>
-        <w:rPr>
-          <w:rFonts w:ascii="Arial" w:hAnsi="Arial" w:cs="Arial"/>
-        </w:rPr>
-        <w:t xml:space="preserve"> EL SDK de JavaFX puede descargarse aquí: </w:t>
-      </w:r>
-      <w:hyperlink r:id="rId38" w:history="1">
-        <w:r>
-          <w:rPr>
-            <w:rStyle w:val="Hipervnculo"/>
-            <w:rFonts w:ascii="Arial" w:hAnsi="Arial" w:cs="Arial"/>
-          </w:rPr>
-          <w:t>https://gluonhq.com/products/javafx/</w:t>
-        </w:r>
-      </w:hyperlink>
-      <w:r>
-        <w:rPr>
-          <w:rFonts w:ascii="Arial" w:hAnsi="Arial" w:cs="Arial"/>
-        </w:rPr>
-        <w:t xml:space="preserve">. </w:t>
-      </w:r>
-    </w:p>
-    <w:p>
-      <w:pPr>
-        <w:pStyle w:val="Standard"/>
-        <w:spacing w:line="276" w:lineRule="auto"/>
-        <w:ind w:firstLine="708"/>
-        <w:jc w:val="both"/>
-        <w:rPr>
-          <w:rFonts w:ascii="Arial" w:hAnsi="Arial" w:cs="Arial"/>
-        </w:rPr>
-      </w:pPr>
-      <w:r>
-        <w:rPr>
-          <w:rFonts w:ascii="Arial" w:hAnsi="Arial" w:cs="Arial"/>
-        </w:rPr>
-        <w:t xml:space="preserve">Para trabajar con la base de datos desde Netbeans, tendremos que ir a la pestaña </w:t>
-      </w:r>
-      <w:r>
-        <w:rPr>
-          <w:rFonts w:ascii="Arial" w:hAnsi="Arial" w:cs="Arial"/>
-        </w:rPr>
-        <w:t>“</w:t>
-      </w:r>
-      <w:r>
-        <w:rPr>
-          <w:rFonts w:ascii="Arial" w:hAnsi="Arial" w:cs="Arial"/>
-        </w:rPr>
-        <w:t>Services</w:t>
-      </w:r>
-      <w:r>
-        <w:rPr>
-          <w:rFonts w:ascii="Arial" w:hAnsi="Arial" w:cs="Arial"/>
-        </w:rPr>
-        <w:t>”, donde haremos click derecho con el ratón</w:t>
-      </w:r>
-      <w:r>
-        <w:rPr>
-          <w:rFonts w:ascii="Arial" w:hAnsi="Arial" w:cs="Arial"/>
-        </w:rPr>
-        <w:t xml:space="preserve"> </w:t>
-      </w:r>
-      <w:r>
-        <w:rPr>
-          <w:rFonts w:ascii="Arial" w:hAnsi="Arial" w:cs="Arial"/>
-        </w:rPr>
-        <w:t>sobre “Databases” y seleccionaremos la opción “New Connectio”. En el paso siguiente, haremos click en nuestro Driver Manager y pulsar “Next”:</w:t>
-      </w:r>
-    </w:p>
-    <w:p>
-      <w:pPr>
-        <w:pStyle w:val="Standard"/>
-        <w:spacing w:line="276" w:lineRule="auto"/>
-        <w:ind w:firstLine="708"/>
-        <w:jc w:val="both"/>
-        <w:rPr>
-          <w:rFonts w:ascii="Arial" w:hAnsi="Arial" w:cs="Arial"/>
-        </w:rPr>
-      </w:pPr>
-      <w:r>
-        <w:rPr>
-          <w:rFonts w:ascii="Arial" w:hAnsi="Arial" w:cs="Arial"/>
-        </w:rPr>
-        <w:t>1.</w:t>
-      </w:r>
-    </w:p>
-    <w:p>
-      <w:pPr>
-        <w:pStyle w:val="Standard"/>
-        <w:spacing w:line="276" w:lineRule="auto"/>
-        <w:ind w:firstLine="708"/>
-        <w:jc w:val="both"/>
-        <w:rPr>
-          <w:rFonts w:ascii="Arial" w:hAnsi="Arial" w:cs="Arial"/>
-        </w:rPr>
-      </w:pPr>
-    </w:p>
-    <w:p>
-      <w:pPr>
-        <w:pStyle w:val="Standard"/>
-        <w:spacing w:line="276" w:lineRule="auto"/>
-        <w:ind w:firstLine="708"/>
-        <w:jc w:val="both"/>
-        <w:rPr>
-          <w:rFonts w:ascii="Arial" w:hAnsi="Arial" w:cs="Arial"/>
-          <w:u w:val="single"/>
+      <w:r>
+        <w:rPr>
+          <w:rFonts w:ascii="Arial" w:hAnsi="Arial" w:cs="Arial"/>
+        </w:rPr>
+        <w:t>De esta forma, se creará la conexión con la base de datos y podremos tener acceso a todas las tablas que tengamos en la misma:</w:t>
+      </w:r>
+    </w:p>
+    <w:p>
+      <w:pPr>
+        <w:pStyle w:val="Standard"/>
+        <w:spacing w:line="276" w:lineRule="auto"/>
+        <w:ind w:firstLine="708"/>
+        <w:jc w:val="both"/>
+        <w:rPr>
+          <w:rFonts w:ascii="Arial" w:hAnsi="Arial" w:cs="Arial"/>
+        </w:rPr>
+      </w:pPr>
+    </w:p>
+    <w:p>
+      <w:pPr>
+        <w:pStyle w:val="Standard"/>
+        <w:spacing w:line="276" w:lineRule="auto"/>
+        <w:ind w:firstLine="708"/>
+        <w:jc w:val="both"/>
+        <w:rPr>
+          <w:rFonts w:ascii="Arial" w:hAnsi="Arial" w:cs="Arial"/>
         </w:rPr>
       </w:pPr>
       <w:r>
         <w:rPr>
           <w:rFonts w:ascii="Arial" w:hAnsi="Arial" w:cs="Arial"/>
           <w:noProof/>
-          <w:u w:val="single"/>
         </w:rPr>
         <w:drawing>
-          <wp:inline distT="0" distB="0" distL="0" distR="0" wp14:anchorId="2F8EECC2" wp14:editId="191DA3E6">
-            <wp:extent cx="3305636" cy="1933845"/>
-            <wp:effectExtent l="0" t="0" r="0" b="9525"/>
-            <wp:docPr id="18" name="Imagen 18"/>
+          <wp:inline distT="0" distB="0" distL="0" distR="0" wp14:anchorId="45BC8A2E" wp14:editId="4B22E3EC">
+            <wp:extent cx="2316901" cy="3455582"/>
+            <wp:effectExtent l="0" t="0" r="7620" b="0"/>
+            <wp:docPr id="22" name="Imagen 22"/>
             <wp:cNvGraphicFramePr>
               <a:graphicFrameLocks xmlns:a="http://schemas.openxmlformats.org/drawingml/2006/main" noChangeAspect="1"/>
             </wp:cNvGraphicFramePr>
@@ -7726,7 +8174,7 @@
                   <pic:spPr>
                     <a:xfrm>
                       <a:off x="0" y="0"/>
-                      <a:ext cx="3305636" cy="1933845"/>
+                      <a:ext cx="2334508" cy="3481843"/>
                     </a:xfrm>
                     <a:prstGeom prst="rect">
                       <a:avLst/>
@@ -7747,31 +8195,48 @@
         <w:jc w:val="both"/>
         <w:rPr>
           <w:rFonts w:ascii="Arial" w:hAnsi="Arial" w:cs="Arial"/>
-          <w:u w:val="single"/>
-        </w:rPr>
-      </w:pPr>
-    </w:p>
-    <w:p>
-      <w:pPr>
-        <w:pStyle w:val="Standard"/>
-        <w:spacing w:line="276" w:lineRule="auto"/>
-        <w:ind w:firstLine="708"/>
-        <w:jc w:val="both"/>
-        <w:rPr>
-          <w:rFonts w:ascii="Arial" w:hAnsi="Arial" w:cs="Arial"/>
-        </w:rPr>
-      </w:pPr>
-      <w:r>
-        <w:rPr>
-          <w:rFonts w:ascii="Arial" w:hAnsi="Arial" w:cs="Arial"/>
-        </w:rPr>
-        <w:t>2.</w:t>
-      </w:r>
-      <w:r>
-        <w:rPr>
-          <w:rFonts w:ascii="Arial" w:hAnsi="Arial" w:cs="Arial"/>
-        </w:rPr>
-        <w:t xml:space="preserve"> Elegimos nuestro conector:</w:t>
+        </w:rPr>
+      </w:pPr>
+    </w:p>
+    <w:p>
+      <w:pPr>
+        <w:pStyle w:val="Standard"/>
+        <w:spacing w:line="276" w:lineRule="auto"/>
+        <w:ind w:firstLine="708"/>
+        <w:jc w:val="both"/>
+        <w:rPr>
+          <w:rFonts w:ascii="Arial" w:hAnsi="Arial" w:cs="Arial"/>
+        </w:rPr>
+      </w:pPr>
+      <w:r>
+        <w:rPr>
+          <w:rFonts w:ascii="Arial" w:hAnsi="Arial" w:cs="Arial"/>
+        </w:rPr>
+        <w:lastRenderedPageBreak/>
+        <w:t>Aparte de estos pasos ya comentados, no hace falta instalar ningún otro paquete o librería para poder ejecutar el programa, ya que el fichero pom.xml ya contiene todas las dependencias necesarias añadidas.</w:t>
+      </w:r>
+      <w:r>
+        <w:rPr>
+          <w:rFonts w:ascii="Arial" w:hAnsi="Arial" w:cs="Arial"/>
+        </w:rPr>
+        <w:t xml:space="preserve"> </w:t>
+      </w:r>
+    </w:p>
+    <w:p>
+      <w:pPr>
+        <w:pStyle w:val="Standard"/>
+        <w:spacing w:line="276" w:lineRule="auto"/>
+        <w:ind w:firstLine="708"/>
+        <w:jc w:val="both"/>
+        <w:rPr>
+          <w:rFonts w:ascii="Arial" w:hAnsi="Arial" w:cs="Arial"/>
+        </w:rPr>
+      </w:pPr>
+      <w:r>
+        <w:rPr>
+          <w:rFonts w:ascii="Arial" w:hAnsi="Arial" w:cs="Arial"/>
+        </w:rPr>
+        <w:t>Para ejecutar la aplicación desde NetBeans, debemos pulsar click derecho en el nombre del proyecto y después Run:</w:t>
       </w:r>
     </w:p>
     <w:p>
@@ -7800,12 +8265,11 @@
           <w:rFonts w:ascii="Arial" w:hAnsi="Arial" w:cs="Arial"/>
           <w:noProof/>
         </w:rPr>
-        <w:lastRenderedPageBreak/>
         <w:drawing>
-          <wp:inline distT="0" distB="0" distL="0" distR="0" wp14:anchorId="5210C99F" wp14:editId="4161C2ED">
-            <wp:extent cx="4576905" cy="3488114"/>
-            <wp:effectExtent l="0" t="0" r="0" b="0"/>
-            <wp:docPr id="20" name="Imagen 20"/>
+          <wp:inline distT="0" distB="0" distL="0" distR="0" wp14:anchorId="76D1405F" wp14:editId="549F80E9">
+            <wp:extent cx="3467584" cy="3038899"/>
+            <wp:effectExtent l="0" t="0" r="0" b="9525"/>
+            <wp:docPr id="23" name="Imagen 23"/>
             <wp:cNvGraphicFramePr>
               <a:graphicFrameLocks xmlns:a="http://schemas.openxmlformats.org/drawingml/2006/main" noChangeAspect="1"/>
             </wp:cNvGraphicFramePr>
@@ -7825,348 +8289,6 @@
                   <pic:spPr>
                     <a:xfrm>
                       <a:off x="0" y="0"/>
-                      <a:ext cx="4580465" cy="3490827"/>
-                    </a:xfrm>
-                    <a:prstGeom prst="rect">
-                      <a:avLst/>
-                    </a:prstGeom>
-                  </pic:spPr>
-                </pic:pic>
-              </a:graphicData>
-            </a:graphic>
-          </wp:inline>
-        </w:drawing>
-      </w:r>
-    </w:p>
-    <w:p>
-      <w:pPr>
-        <w:pStyle w:val="Standard"/>
-        <w:spacing w:line="276" w:lineRule="auto"/>
-        <w:ind w:firstLine="708"/>
-        <w:jc w:val="both"/>
-        <w:rPr>
-          <w:rFonts w:ascii="Arial" w:hAnsi="Arial" w:cs="Arial"/>
-        </w:rPr>
-      </w:pPr>
-    </w:p>
-    <w:p>
-      <w:pPr>
-        <w:pStyle w:val="Standard"/>
-        <w:spacing w:line="276" w:lineRule="auto"/>
-        <w:ind w:firstLine="708"/>
-        <w:jc w:val="both"/>
-        <w:rPr>
-          <w:rFonts w:ascii="Arial" w:hAnsi="Arial" w:cs="Arial"/>
-        </w:rPr>
-      </w:pPr>
-      <w:r>
-        <w:rPr>
-          <w:rFonts w:ascii="Arial" w:hAnsi="Arial" w:cs="Arial"/>
-        </w:rPr>
-        <w:t xml:space="preserve">3. Realizamos </w:t>
-      </w:r>
-      <w:r>
-        <w:rPr>
-          <w:rFonts w:ascii="Arial" w:hAnsi="Arial" w:cs="Arial"/>
-        </w:rPr>
-        <w:t>la conexión con la base de datos, añadiendo el nombre da la base de datos en este apartado:</w:t>
-      </w:r>
-    </w:p>
-    <w:p>
-      <w:pPr>
-        <w:pStyle w:val="Standard"/>
-        <w:spacing w:line="276" w:lineRule="auto"/>
-        <w:ind w:firstLine="708"/>
-        <w:jc w:val="both"/>
-        <w:rPr>
-          <w:rFonts w:ascii="Arial" w:hAnsi="Arial" w:cs="Arial"/>
-        </w:rPr>
-      </w:pPr>
-      <w:r>
-        <w:rPr>
-          <w:rFonts w:ascii="Arial" w:hAnsi="Arial" w:cs="Arial"/>
-          <w:b/>
-          <w:bCs/>
-        </w:rPr>
-        <w:t>jdbc:mysql://localhost:3306/nombreBaseDeDatos?zeroDateTimeBehavior=CONVERT_TO_NULL</w:t>
-      </w:r>
-      <w:r>
-        <w:rPr>
-          <w:rFonts w:ascii="Arial" w:hAnsi="Arial" w:cs="Arial"/>
-        </w:rPr>
-        <w:t xml:space="preserve">. Tal y como se puede observar en la imagen, el username para hacer la conexión es </w:t>
-      </w:r>
-      <w:r>
-        <w:rPr>
-          <w:rFonts w:ascii="Arial" w:hAnsi="Arial" w:cs="Arial"/>
-          <w:b/>
-          <w:bCs/>
-        </w:rPr>
-        <w:t>root</w:t>
-      </w:r>
-      <w:r>
-        <w:rPr>
-          <w:rFonts w:ascii="Arial" w:hAnsi="Arial" w:cs="Arial"/>
-        </w:rPr>
-        <w:t xml:space="preserve"> y no tiene ninguna contraseña.</w:t>
-      </w:r>
-    </w:p>
-    <w:p>
-      <w:pPr>
-        <w:pStyle w:val="Standard"/>
-        <w:spacing w:line="276" w:lineRule="auto"/>
-        <w:ind w:firstLine="708"/>
-        <w:jc w:val="both"/>
-        <w:rPr>
-          <w:rFonts w:ascii="Arial" w:hAnsi="Arial" w:cs="Arial"/>
-        </w:rPr>
-      </w:pPr>
-    </w:p>
-    <w:p>
-      <w:pPr>
-        <w:pStyle w:val="Standard"/>
-        <w:spacing w:line="276" w:lineRule="auto"/>
-        <w:ind w:firstLine="708"/>
-        <w:jc w:val="both"/>
-        <w:rPr>
-          <w:rFonts w:ascii="Arial" w:hAnsi="Arial" w:cs="Arial"/>
-        </w:rPr>
-      </w:pPr>
-      <w:r>
-        <w:rPr>
-          <w:rFonts w:ascii="Arial" w:hAnsi="Arial" w:cs="Arial"/>
-          <w:noProof/>
-        </w:rPr>
-        <w:drawing>
-          <wp:inline distT="0" distB="0" distL="0" distR="0" wp14:anchorId="1FD0D098" wp14:editId="172E2E38">
-            <wp:extent cx="4061638" cy="3078707"/>
-            <wp:effectExtent l="0" t="0" r="0" b="7620"/>
-            <wp:docPr id="21" name="Imagen 21"/>
-            <wp:cNvGraphicFramePr>
-              <a:graphicFrameLocks xmlns:a="http://schemas.openxmlformats.org/drawingml/2006/main" noChangeAspect="1"/>
-            </wp:cNvGraphicFramePr>
-            <a:graphic xmlns:a="http://schemas.openxmlformats.org/drawingml/2006/main">
-              <a:graphicData uri="http://schemas.openxmlformats.org/drawingml/2006/picture">
-                <pic:pic xmlns:pic="http://schemas.openxmlformats.org/drawingml/2006/picture">
-                  <pic:nvPicPr>
-                    <pic:cNvPr id="1" name=""/>
-                    <pic:cNvPicPr/>
-                  </pic:nvPicPr>
-                  <pic:blipFill>
-                    <a:blip r:embed="rId41"/>
-                    <a:stretch>
-                      <a:fillRect/>
-                    </a:stretch>
-                  </pic:blipFill>
-                  <pic:spPr>
-                    <a:xfrm>
-                      <a:off x="0" y="0"/>
-                      <a:ext cx="4069008" cy="3084293"/>
-                    </a:xfrm>
-                    <a:prstGeom prst="rect">
-                      <a:avLst/>
-                    </a:prstGeom>
-                  </pic:spPr>
-                </pic:pic>
-              </a:graphicData>
-            </a:graphic>
-          </wp:inline>
-        </w:drawing>
-      </w:r>
-    </w:p>
-    <w:p>
-      <w:pPr>
-        <w:pStyle w:val="Standard"/>
-        <w:spacing w:line="276" w:lineRule="auto"/>
-        <w:ind w:firstLine="708"/>
-        <w:jc w:val="both"/>
-        <w:rPr>
-          <w:rFonts w:ascii="Arial" w:hAnsi="Arial" w:cs="Arial"/>
-        </w:rPr>
-      </w:pPr>
-    </w:p>
-    <w:p>
-      <w:pPr>
-        <w:pStyle w:val="Standard"/>
-        <w:spacing w:line="276" w:lineRule="auto"/>
-        <w:ind w:firstLine="708"/>
-        <w:jc w:val="both"/>
-        <w:rPr>
-          <w:rFonts w:ascii="Arial" w:hAnsi="Arial" w:cs="Arial"/>
-        </w:rPr>
-      </w:pPr>
-      <w:r>
-        <w:rPr>
-          <w:rFonts w:ascii="Arial" w:hAnsi="Arial" w:cs="Arial"/>
-        </w:rPr>
-        <w:t>De esta forma, se creará la conexión con la base de datos y podremos tener acceso a todas las tablas que tengamos en la misma:</w:t>
-      </w:r>
-    </w:p>
-    <w:p>
-      <w:pPr>
-        <w:pStyle w:val="Standard"/>
-        <w:spacing w:line="276" w:lineRule="auto"/>
-        <w:ind w:firstLine="708"/>
-        <w:jc w:val="both"/>
-        <w:rPr>
-          <w:rFonts w:ascii="Arial" w:hAnsi="Arial" w:cs="Arial"/>
-        </w:rPr>
-      </w:pPr>
-    </w:p>
-    <w:p>
-      <w:pPr>
-        <w:pStyle w:val="Standard"/>
-        <w:spacing w:line="276" w:lineRule="auto"/>
-        <w:ind w:firstLine="708"/>
-        <w:jc w:val="both"/>
-        <w:rPr>
-          <w:rFonts w:ascii="Arial" w:hAnsi="Arial" w:cs="Arial"/>
-        </w:rPr>
-      </w:pPr>
-      <w:r>
-        <w:rPr>
-          <w:rFonts w:ascii="Arial" w:hAnsi="Arial" w:cs="Arial"/>
-          <w:noProof/>
-        </w:rPr>
-        <w:lastRenderedPageBreak/>
-        <w:drawing>
-          <wp:inline distT="0" distB="0" distL="0" distR="0" wp14:anchorId="45BC8A2E" wp14:editId="4B22E3EC">
-            <wp:extent cx="2316901" cy="3455582"/>
-            <wp:effectExtent l="0" t="0" r="7620" b="0"/>
-            <wp:docPr id="22" name="Imagen 22"/>
-            <wp:cNvGraphicFramePr>
-              <a:graphicFrameLocks xmlns:a="http://schemas.openxmlformats.org/drawingml/2006/main" noChangeAspect="1"/>
-            </wp:cNvGraphicFramePr>
-            <a:graphic xmlns:a="http://schemas.openxmlformats.org/drawingml/2006/main">
-              <a:graphicData uri="http://schemas.openxmlformats.org/drawingml/2006/picture">
-                <pic:pic xmlns:pic="http://schemas.openxmlformats.org/drawingml/2006/picture">
-                  <pic:nvPicPr>
-                    <pic:cNvPr id="1" name=""/>
-                    <pic:cNvPicPr/>
-                  </pic:nvPicPr>
-                  <pic:blipFill>
-                    <a:blip r:embed="rId42"/>
-                    <a:stretch>
-                      <a:fillRect/>
-                    </a:stretch>
-                  </pic:blipFill>
-                  <pic:spPr>
-                    <a:xfrm>
-                      <a:off x="0" y="0"/>
-                      <a:ext cx="2334508" cy="3481843"/>
-                    </a:xfrm>
-                    <a:prstGeom prst="rect">
-                      <a:avLst/>
-                    </a:prstGeom>
-                  </pic:spPr>
-                </pic:pic>
-              </a:graphicData>
-            </a:graphic>
-          </wp:inline>
-        </w:drawing>
-      </w:r>
-    </w:p>
-    <w:p>
-      <w:pPr>
-        <w:pStyle w:val="Standard"/>
-        <w:spacing w:line="276" w:lineRule="auto"/>
-        <w:ind w:firstLine="708"/>
-        <w:jc w:val="both"/>
-        <w:rPr>
-          <w:rFonts w:ascii="Arial" w:hAnsi="Arial" w:cs="Arial"/>
-        </w:rPr>
-      </w:pPr>
-    </w:p>
-    <w:p>
-      <w:pPr>
-        <w:pStyle w:val="Standard"/>
-        <w:spacing w:line="276" w:lineRule="auto"/>
-        <w:ind w:firstLine="708"/>
-        <w:jc w:val="both"/>
-        <w:rPr>
-          <w:rFonts w:ascii="Arial" w:hAnsi="Arial" w:cs="Arial"/>
-        </w:rPr>
-      </w:pPr>
-      <w:r>
-        <w:rPr>
-          <w:rFonts w:ascii="Arial" w:hAnsi="Arial" w:cs="Arial"/>
-        </w:rPr>
-        <w:t>Aparte de estos pasos ya comentados, no hace falta instalar ningún otro paquete o librería para poder ejecutar el programa, ya que el fichero pom.xml ya contiene todas las dependencias necesarias añadidas.</w:t>
-      </w:r>
-      <w:r>
-        <w:rPr>
-          <w:rFonts w:ascii="Arial" w:hAnsi="Arial" w:cs="Arial"/>
-        </w:rPr>
-        <w:t xml:space="preserve"> </w:t>
-      </w:r>
-    </w:p>
-    <w:p>
-      <w:pPr>
-        <w:pStyle w:val="Standard"/>
-        <w:spacing w:line="276" w:lineRule="auto"/>
-        <w:ind w:firstLine="708"/>
-        <w:jc w:val="both"/>
-        <w:rPr>
-          <w:rFonts w:ascii="Arial" w:hAnsi="Arial" w:cs="Arial"/>
-        </w:rPr>
-      </w:pPr>
-      <w:r>
-        <w:rPr>
-          <w:rFonts w:ascii="Arial" w:hAnsi="Arial" w:cs="Arial"/>
-        </w:rPr>
-        <w:t>Para ejecutar la aplicación desde NetBeans, debemos pulsar click derecho en el nombre del proyecto y después Run:</w:t>
-      </w:r>
-    </w:p>
-    <w:p>
-      <w:pPr>
-        <w:pStyle w:val="Standard"/>
-        <w:spacing w:line="276" w:lineRule="auto"/>
-        <w:ind w:firstLine="708"/>
-        <w:jc w:val="both"/>
-        <w:rPr>
-          <w:rFonts w:ascii="Arial" w:hAnsi="Arial" w:cs="Arial"/>
-        </w:rPr>
-      </w:pPr>
-    </w:p>
-    <w:p>
-      <w:pPr>
-        <w:pStyle w:val="Standard"/>
-        <w:spacing w:line="276" w:lineRule="auto"/>
-        <w:ind w:firstLine="708"/>
-        <w:jc w:val="both"/>
-        <w:rPr>
-          <w:rFonts w:ascii="Arial" w:hAnsi="Arial" w:cs="Arial"/>
-        </w:rPr>
-      </w:pPr>
-      <w:r>
-        <w:rPr>
-          <w:rFonts w:ascii="Arial" w:hAnsi="Arial" w:cs="Arial"/>
-          <w:noProof/>
-        </w:rPr>
-        <w:drawing>
-          <wp:inline distT="0" distB="0" distL="0" distR="0" wp14:anchorId="76D1405F" wp14:editId="549F80E9">
-            <wp:extent cx="3467584" cy="3038899"/>
-            <wp:effectExtent l="0" t="0" r="0" b="9525"/>
-            <wp:docPr id="23" name="Imagen 23"/>
-            <wp:cNvGraphicFramePr>
-              <a:graphicFrameLocks xmlns:a="http://schemas.openxmlformats.org/drawingml/2006/main" noChangeAspect="1"/>
-            </wp:cNvGraphicFramePr>
-            <a:graphic xmlns:a="http://schemas.openxmlformats.org/drawingml/2006/main">
-              <a:graphicData uri="http://schemas.openxmlformats.org/drawingml/2006/picture">
-                <pic:pic xmlns:pic="http://schemas.openxmlformats.org/drawingml/2006/picture">
-                  <pic:nvPicPr>
-                    <pic:cNvPr id="1" name=""/>
-                    <pic:cNvPicPr/>
-                  </pic:nvPicPr>
-                  <pic:blipFill>
-                    <a:blip r:embed="rId43"/>
-                    <a:stretch>
-                      <a:fillRect/>
-                    </a:stretch>
-                  </pic:blipFill>
-                  <pic:spPr>
-                    <a:xfrm>
-                      <a:off x="0" y="0"/>
                       <a:ext cx="3467584" cy="3038899"/>
                     </a:xfrm>
                     <a:prstGeom prst="rect">
@@ -8229,29 +8351,196 @@
       <w:pPr>
         <w:pStyle w:val="Standard"/>
         <w:spacing w:line="276" w:lineRule="auto"/>
-        <w:ind w:firstLine="708"/>
-        <w:jc w:val="both"/>
-        <w:rPr>
-          <w:rFonts w:ascii="Arial" w:hAnsi="Arial" w:cs="Arial"/>
-          <w:u w:val="single"/>
-        </w:rPr>
-      </w:pPr>
-    </w:p>
-    <w:p>
-      <w:pPr>
-        <w:pStyle w:val="Standard"/>
-        <w:spacing w:line="276" w:lineRule="auto"/>
-        <w:jc w:val="both"/>
-        <w:rPr>
-          <w:rFonts w:ascii="Arial" w:hAnsi="Arial" w:cs="Arial"/>
-        </w:rPr>
-      </w:pPr>
-    </w:p>
-    <w:p>
-      <w:pPr>
-        <w:pStyle w:val="Standard"/>
-        <w:spacing w:line="276" w:lineRule="auto"/>
-        <w:ind w:firstLine="708"/>
+        <w:jc w:val="both"/>
+        <w:rPr>
+          <w:rFonts w:ascii="Arial" w:hAnsi="Arial" w:cs="Arial"/>
+        </w:rPr>
+      </w:pPr>
+    </w:p>
+    <w:p>
+      <w:pPr>
+        <w:pStyle w:val="Standard"/>
+        <w:spacing w:line="276" w:lineRule="auto"/>
+        <w:jc w:val="both"/>
+        <w:rPr>
+          <w:rFonts w:ascii="Arial" w:hAnsi="Arial" w:cs="Arial"/>
+        </w:rPr>
+      </w:pPr>
+    </w:p>
+    <w:p>
+      <w:pPr>
+        <w:pStyle w:val="Standard"/>
+        <w:spacing w:line="276" w:lineRule="auto"/>
+        <w:jc w:val="both"/>
+        <w:rPr>
+          <w:rFonts w:ascii="Arial" w:hAnsi="Arial" w:cs="Arial"/>
+        </w:rPr>
+      </w:pPr>
+    </w:p>
+    <w:p>
+      <w:pPr>
+        <w:pStyle w:val="Standard"/>
+        <w:spacing w:line="276" w:lineRule="auto"/>
+        <w:jc w:val="both"/>
+        <w:rPr>
+          <w:rFonts w:ascii="Arial" w:hAnsi="Arial" w:cs="Arial"/>
+        </w:rPr>
+      </w:pPr>
+    </w:p>
+    <w:p>
+      <w:pPr>
+        <w:pStyle w:val="Standard"/>
+        <w:spacing w:line="276" w:lineRule="auto"/>
+        <w:jc w:val="both"/>
+        <w:rPr>
+          <w:rFonts w:ascii="Arial" w:hAnsi="Arial" w:cs="Arial"/>
+        </w:rPr>
+      </w:pPr>
+    </w:p>
+    <w:p>
+      <w:pPr>
+        <w:pStyle w:val="Standard"/>
+        <w:spacing w:line="276" w:lineRule="auto"/>
+        <w:jc w:val="both"/>
+        <w:rPr>
+          <w:rFonts w:ascii="Arial" w:hAnsi="Arial" w:cs="Arial"/>
+        </w:rPr>
+      </w:pPr>
+    </w:p>
+    <w:p>
+      <w:pPr>
+        <w:pStyle w:val="Standard"/>
+        <w:spacing w:line="276" w:lineRule="auto"/>
+        <w:jc w:val="both"/>
+        <w:rPr>
+          <w:rFonts w:ascii="Arial" w:hAnsi="Arial" w:cs="Arial"/>
+        </w:rPr>
+      </w:pPr>
+    </w:p>
+    <w:p>
+      <w:pPr>
+        <w:pStyle w:val="Standard"/>
+        <w:spacing w:line="276" w:lineRule="auto"/>
+        <w:jc w:val="both"/>
+        <w:rPr>
+          <w:rFonts w:ascii="Arial" w:hAnsi="Arial" w:cs="Arial"/>
+        </w:rPr>
+      </w:pPr>
+    </w:p>
+    <w:p>
+      <w:pPr>
+        <w:pStyle w:val="Standard"/>
+        <w:spacing w:line="276" w:lineRule="auto"/>
+        <w:jc w:val="both"/>
+        <w:rPr>
+          <w:rFonts w:ascii="Arial" w:hAnsi="Arial" w:cs="Arial"/>
+        </w:rPr>
+      </w:pPr>
+    </w:p>
+    <w:p>
+      <w:pPr>
+        <w:pStyle w:val="Standard"/>
+        <w:spacing w:line="276" w:lineRule="auto"/>
+        <w:jc w:val="both"/>
+        <w:rPr>
+          <w:rFonts w:ascii="Arial" w:hAnsi="Arial" w:cs="Arial"/>
+        </w:rPr>
+      </w:pPr>
+    </w:p>
+    <w:p>
+      <w:pPr>
+        <w:pStyle w:val="Standard"/>
+        <w:spacing w:line="276" w:lineRule="auto"/>
+        <w:jc w:val="both"/>
+        <w:rPr>
+          <w:rFonts w:ascii="Arial" w:hAnsi="Arial" w:cs="Arial"/>
+        </w:rPr>
+      </w:pPr>
+    </w:p>
+    <w:p>
+      <w:pPr>
+        <w:pStyle w:val="Standard"/>
+        <w:spacing w:line="276" w:lineRule="auto"/>
+        <w:jc w:val="both"/>
+        <w:rPr>
+          <w:rFonts w:ascii="Arial" w:hAnsi="Arial" w:cs="Arial"/>
+        </w:rPr>
+      </w:pPr>
+    </w:p>
+    <w:p>
+      <w:pPr>
+        <w:pStyle w:val="Standard"/>
+        <w:spacing w:line="276" w:lineRule="auto"/>
+        <w:jc w:val="both"/>
+        <w:rPr>
+          <w:rFonts w:ascii="Arial" w:hAnsi="Arial" w:cs="Arial"/>
+        </w:rPr>
+      </w:pPr>
+    </w:p>
+    <w:p>
+      <w:pPr>
+        <w:pStyle w:val="Standard"/>
+        <w:spacing w:line="276" w:lineRule="auto"/>
+        <w:jc w:val="both"/>
+        <w:rPr>
+          <w:rFonts w:ascii="Arial" w:hAnsi="Arial" w:cs="Arial"/>
+        </w:rPr>
+      </w:pPr>
+    </w:p>
+    <w:p>
+      <w:pPr>
+        <w:pStyle w:val="Standard"/>
+        <w:spacing w:line="276" w:lineRule="auto"/>
+        <w:jc w:val="both"/>
+        <w:rPr>
+          <w:rFonts w:ascii="Arial" w:hAnsi="Arial" w:cs="Arial"/>
+        </w:rPr>
+      </w:pPr>
+    </w:p>
+    <w:p>
+      <w:pPr>
+        <w:pStyle w:val="Standard"/>
+        <w:spacing w:line="276" w:lineRule="auto"/>
+        <w:jc w:val="both"/>
+        <w:rPr>
+          <w:rFonts w:ascii="Arial" w:hAnsi="Arial" w:cs="Arial"/>
+        </w:rPr>
+      </w:pPr>
+    </w:p>
+    <w:p>
+      <w:pPr>
+        <w:pStyle w:val="Standard"/>
+        <w:spacing w:line="276" w:lineRule="auto"/>
+        <w:jc w:val="both"/>
+        <w:rPr>
+          <w:rFonts w:ascii="Arial" w:hAnsi="Arial" w:cs="Arial"/>
+        </w:rPr>
+      </w:pPr>
+    </w:p>
+    <w:p>
+      <w:pPr>
+        <w:pStyle w:val="Standard"/>
+        <w:spacing w:line="276" w:lineRule="auto"/>
+        <w:jc w:val="both"/>
+        <w:rPr>
+          <w:rFonts w:ascii="Arial" w:hAnsi="Arial" w:cs="Arial"/>
+        </w:rPr>
+      </w:pPr>
+    </w:p>
+    <w:p>
+      <w:pPr>
+        <w:pStyle w:val="Standard"/>
+        <w:spacing w:line="276" w:lineRule="auto"/>
+        <w:jc w:val="both"/>
+        <w:rPr>
+          <w:rFonts w:ascii="Arial" w:hAnsi="Arial" w:cs="Arial"/>
+        </w:rPr>
+      </w:pPr>
+    </w:p>
+    <w:p>
+      <w:pPr>
+        <w:pStyle w:val="Standard"/>
+        <w:spacing w:line="276" w:lineRule="auto"/>
         <w:jc w:val="both"/>
         <w:rPr>
           <w:rFonts w:ascii="Arial" w:hAnsi="Arial" w:cs="Arial"/>
@@ -8364,7 +8653,7 @@
         </w:rPr>
         <w:t xml:space="preserve">posibilidad para alquilar un servidor a un coste accesible es: </w:t>
       </w:r>
-      <w:hyperlink r:id="rId44" w:history="1">
+      <w:hyperlink r:id="rId41" w:history="1">
         <w:r>
           <w:rPr>
             <w:rStyle w:val="Hipervnculo"/>
@@ -8379,7 +8668,7 @@
         </w:rPr>
         <w:t xml:space="preserve">, donde los precios comienzan desde 14,95 euros al mes o </w:t>
       </w:r>
-      <w:hyperlink r:id="rId45" w:history="1">
+      <w:hyperlink r:id="rId42" w:history="1">
         <w:r>
           <w:rPr>
             <w:rStyle w:val="Hipervnculo"/>
@@ -8488,6 +8777,16 @@
       </w:pPr>
     </w:p>
     <w:bookmarkEnd w:id="0"/>
+    <w:p>
+      <w:pPr>
+        <w:pStyle w:val="Standard"/>
+        <w:spacing w:line="276" w:lineRule="auto"/>
+        <w:jc w:val="both"/>
+        <w:rPr>
+          <w:rFonts w:ascii="Arial" w:hAnsi="Arial" w:cs="Arial"/>
+        </w:rPr>
+      </w:pPr>
+    </w:p>
     <w:p>
       <w:pPr>
         <w:pStyle w:val="Standard"/>
@@ -8660,7 +8959,7 @@
                     </pic:cNvPicPr>
                   </pic:nvPicPr>
                   <pic:blipFill>
-                    <a:blip r:embed="rId46">
+                    <a:blip r:embed="rId43">
                       <a:extLst>
                         <a:ext uri="{28A0092B-C50C-407E-A947-70E740481C1C}">
                           <a14:useLocalDpi xmlns:a14="http://schemas.microsoft.com/office/drawing/2010/main" val="0"/>
@@ -8793,7 +9092,7 @@
                     </pic:cNvPicPr>
                   </pic:nvPicPr>
                   <pic:blipFill>
-                    <a:blip r:embed="rId47">
+                    <a:blip r:embed="rId44">
                       <a:extLst>
                         <a:ext uri="{28A0092B-C50C-407E-A947-70E740481C1C}">
                           <a14:useLocalDpi xmlns:a14="http://schemas.microsoft.com/office/drawing/2010/main" val="0"/>
@@ -8877,7 +9176,7 @@
                     </pic:cNvPicPr>
                   </pic:nvPicPr>
                   <pic:blipFill>
-                    <a:blip r:embed="rId48">
+                    <a:blip r:embed="rId45">
                       <a:extLst>
                         <a:ext uri="{28A0092B-C50C-407E-A947-70E740481C1C}">
                           <a14:useLocalDpi xmlns:a14="http://schemas.microsoft.com/office/drawing/2010/main" val="0"/>
@@ -9194,7 +9493,7 @@
                     </pic:cNvPicPr>
                   </pic:nvPicPr>
                   <pic:blipFill>
-                    <a:blip r:embed="rId49" cstate="print">
+                    <a:blip r:embed="rId46" cstate="print">
                       <a:extLst>
                         <a:ext uri="{28A0092B-C50C-407E-A947-70E740481C1C}">
                           <a14:useLocalDpi xmlns:a14="http://schemas.microsoft.com/office/drawing/2010/main" val="0"/>
@@ -9336,7 +9635,7 @@
                     </pic:cNvPicPr>
                   </pic:nvPicPr>
                   <pic:blipFill>
-                    <a:blip r:embed="rId50">
+                    <a:blip r:embed="rId47">
                       <a:extLst>
                         <a:ext uri="{28A0092B-C50C-407E-A947-70E740481C1C}">
                           <a14:useLocalDpi xmlns:a14="http://schemas.microsoft.com/office/drawing/2010/main" val="0"/>
@@ -9421,7 +9720,7 @@
                     </pic:cNvPicPr>
                   </pic:nvPicPr>
                   <pic:blipFill>
-                    <a:blip r:embed="rId51">
+                    <a:blip r:embed="rId48">
                       <a:extLst>
                         <a:ext uri="{28A0092B-C50C-407E-A947-70E740481C1C}">
                           <a14:useLocalDpi xmlns:a14="http://schemas.microsoft.com/office/drawing/2010/main" val="0"/>
@@ -9500,7 +9799,7 @@
                     </pic:cNvPicPr>
                   </pic:nvPicPr>
                   <pic:blipFill>
-                    <a:blip r:embed="rId52">
+                    <a:blip r:embed="rId49">
                       <a:extLst>
                         <a:ext uri="{28A0092B-C50C-407E-A947-70E740481C1C}">
                           <a14:useLocalDpi xmlns:a14="http://schemas.microsoft.com/office/drawing/2010/main" val="0"/>
@@ -9707,7 +10006,7 @@
                     </pic:cNvPicPr>
                   </pic:nvPicPr>
                   <pic:blipFill>
-                    <a:blip r:embed="rId53">
+                    <a:blip r:embed="rId50">
                       <a:extLst>
                         <a:ext uri="{28A0092B-C50C-407E-A947-70E740481C1C}">
                           <a14:useLocalDpi xmlns:a14="http://schemas.microsoft.com/office/drawing/2010/main" val="0"/>
@@ -9791,7 +10090,7 @@
                     </pic:cNvPicPr>
                   </pic:nvPicPr>
                   <pic:blipFill>
-                    <a:blip r:embed="rId54">
+                    <a:blip r:embed="rId51">
                       <a:extLst>
                         <a:ext uri="{28A0092B-C50C-407E-A947-70E740481C1C}">
                           <a14:useLocalDpi xmlns:a14="http://schemas.microsoft.com/office/drawing/2010/main" val="0"/>
@@ -9875,7 +10174,7 @@
                     </pic:cNvPicPr>
                   </pic:nvPicPr>
                   <pic:blipFill>
-                    <a:blip r:embed="rId55">
+                    <a:blip r:embed="rId52">
                       <a:extLst>
                         <a:ext uri="{28A0092B-C50C-407E-A947-70E740481C1C}">
                           <a14:useLocalDpi xmlns:a14="http://schemas.microsoft.com/office/drawing/2010/main" val="0"/>
@@ -9956,7 +10255,7 @@
                     </pic:cNvPicPr>
                   </pic:nvPicPr>
                   <pic:blipFill>
-                    <a:blip r:embed="rId56">
+                    <a:blip r:embed="rId53">
                       <a:extLst>
                         <a:ext uri="{28A0092B-C50C-407E-A947-70E740481C1C}">
                           <a14:useLocalDpi xmlns:a14="http://schemas.microsoft.com/office/drawing/2010/main" val="0"/>
@@ -10035,7 +10334,7 @@
                     </pic:cNvPicPr>
                   </pic:nvPicPr>
                   <pic:blipFill>
-                    <a:blip r:embed="rId57">
+                    <a:blip r:embed="rId54">
                       <a:extLst>
                         <a:ext uri="{28A0092B-C50C-407E-A947-70E740481C1C}">
                           <a14:useLocalDpi xmlns:a14="http://schemas.microsoft.com/office/drawing/2010/main" val="0"/>
@@ -10163,7 +10462,7 @@
                     </pic:cNvPicPr>
                   </pic:nvPicPr>
                   <pic:blipFill>
-                    <a:blip r:embed="rId58">
+                    <a:blip r:embed="rId55">
                       <a:extLst>
                         <a:ext uri="{28A0092B-C50C-407E-A947-70E740481C1C}">
                           <a14:useLocalDpi xmlns:a14="http://schemas.microsoft.com/office/drawing/2010/main" val="0"/>
@@ -10238,7 +10537,7 @@
                     </pic:cNvPicPr>
                   </pic:nvPicPr>
                   <pic:blipFill>
-                    <a:blip r:embed="rId59">
+                    <a:blip r:embed="rId56">
                       <a:extLst>
                         <a:ext uri="{28A0092B-C50C-407E-A947-70E740481C1C}">
                           <a14:useLocalDpi xmlns:a14="http://schemas.microsoft.com/office/drawing/2010/main" val="0"/>
@@ -10321,7 +10620,7 @@
                     </pic:cNvPicPr>
                   </pic:nvPicPr>
                   <pic:blipFill>
-                    <a:blip r:embed="rId60" cstate="print">
+                    <a:blip r:embed="rId57" cstate="print">
                       <a:extLst>
                         <a:ext uri="{28A0092B-C50C-407E-A947-70E740481C1C}">
                           <a14:useLocalDpi xmlns:a14="http://schemas.microsoft.com/office/drawing/2010/main" val="0"/>
@@ -10428,7 +10727,7 @@
                     </pic:cNvPicPr>
                   </pic:nvPicPr>
                   <pic:blipFill>
-                    <a:blip r:embed="rId61">
+                    <a:blip r:embed="rId58">
                       <a:extLst>
                         <a:ext uri="{28A0092B-C50C-407E-A947-70E740481C1C}">
                           <a14:useLocalDpi xmlns:a14="http://schemas.microsoft.com/office/drawing/2010/main" val="0"/>
@@ -10507,7 +10806,7 @@
                     </pic:cNvPicPr>
                   </pic:nvPicPr>
                   <pic:blipFill>
-                    <a:blip r:embed="rId62">
+                    <a:blip r:embed="rId59">
                       <a:extLst>
                         <a:ext uri="{28A0092B-C50C-407E-A947-70E740481C1C}">
                           <a14:useLocalDpi xmlns:a14="http://schemas.microsoft.com/office/drawing/2010/main" val="0"/>
@@ -10586,7 +10885,7 @@
                     </pic:cNvPicPr>
                   </pic:nvPicPr>
                   <pic:blipFill>
-                    <a:blip r:embed="rId63">
+                    <a:blip r:embed="rId60">
                       <a:extLst>
                         <a:ext uri="{28A0092B-C50C-407E-A947-70E740481C1C}">
                           <a14:useLocalDpi xmlns:a14="http://schemas.microsoft.com/office/drawing/2010/main" val="0"/>
@@ -11518,7 +11817,7 @@
           <w:rFonts w:ascii="Arial" w:hAnsi="Arial" w:cs="Arial"/>
         </w:rPr>
       </w:pPr>
-      <w:hyperlink r:id="rId64" w:history="1">
+      <w:hyperlink r:id="rId61" w:history="1">
         <w:r>
           <w:rPr>
             <w:rStyle w:val="Hipervnculo"/>
@@ -11537,7 +11836,7 @@
           <w:rFonts w:ascii="Arial" w:hAnsi="Arial" w:cs="Arial"/>
         </w:rPr>
       </w:pPr>
-      <w:hyperlink r:id="rId65" w:history="1">
+      <w:hyperlink r:id="rId62" w:history="1">
         <w:r>
           <w:rPr>
             <w:rStyle w:val="Hipervnculo"/>
@@ -11557,7 +11856,7 @@
           <w:u w:val="single"/>
         </w:rPr>
       </w:pPr>
-      <w:hyperlink r:id="rId66" w:history="1">
+      <w:hyperlink r:id="rId63" w:history="1">
         <w:r>
           <w:rPr>
             <w:rStyle w:val="Hipervnculo"/>
@@ -11577,7 +11876,7 @@
           <w:u w:val="single"/>
         </w:rPr>
       </w:pPr>
-      <w:hyperlink r:id="rId67" w:history="1">
+      <w:hyperlink r:id="rId64" w:history="1">
         <w:r>
           <w:rPr>
             <w:rStyle w:val="Hipervnculo"/>
@@ -11596,7 +11895,7 @@
           <w:rFonts w:ascii="Arial" w:hAnsi="Arial" w:cs="Arial"/>
         </w:rPr>
       </w:pPr>
-      <w:hyperlink r:id="rId68" w:anchor="imgrc=aIERaR6fKVNPJM" w:history="1">
+      <w:hyperlink r:id="rId65" w:anchor="imgrc=aIERaR6fKVNPJM" w:history="1">
         <w:r>
           <w:rPr>
             <w:rStyle w:val="Hipervnculo"/>
@@ -11615,7 +11914,7 @@
           <w:rFonts w:ascii="Arial" w:hAnsi="Arial" w:cs="Arial"/>
         </w:rPr>
       </w:pPr>
-      <w:hyperlink r:id="rId69" w:anchor="imgrc=2pXAUEvJPsxuwM" w:history="1">
+      <w:hyperlink r:id="rId66" w:anchor="imgrc=2pXAUEvJPsxuwM" w:history="1">
         <w:r>
           <w:rPr>
             <w:rStyle w:val="Hipervnculo"/>
@@ -11634,7 +11933,7 @@
           <w:rFonts w:ascii="Arial" w:hAnsi="Arial" w:cs="Arial"/>
         </w:rPr>
       </w:pPr>
-      <w:hyperlink r:id="rId70" w:history="1">
+      <w:hyperlink r:id="rId67" w:history="1">
         <w:r>
           <w:rPr>
             <w:rStyle w:val="Hipervnculo"/>
@@ -11653,7 +11952,7 @@
           <w:rFonts w:ascii="Arial" w:hAnsi="Arial" w:cs="Arial"/>
         </w:rPr>
       </w:pPr>
-      <w:hyperlink r:id="rId71" w:history="1">
+      <w:hyperlink r:id="rId68" w:history="1">
         <w:r>
           <w:rPr>
             <w:rStyle w:val="Hipervnculo"/>

</xml_diff>

<commit_message>
Modifico diagrama de clases para que esté acorde a la BBDD
</commit_message>
<xml_diff>
--- a/MemoriaProyectoFinCiclo.docx
+++ b/MemoriaProyectoFinCiclo.docx
@@ -1826,13 +1826,21 @@
         <w:pStyle w:val="TDC1"/>
       </w:pPr>
       <w:r>
-        <w:t>Diagramas…………………………………………………………………………</w:t>
-      </w:r>
+        <w:t>Diagramas………………………………………………………………………</w:t>
+      </w:r>
+      <w:proofErr w:type="gramStart"/>
       <w:r>
         <w:t>…</w:t>
       </w:r>
       <w:r>
-        <w:t>.31</w:t>
+        <w:t>…</w:t>
+      </w:r>
+      <w:r>
+        <w:t>.</w:t>
+      </w:r>
+      <w:proofErr w:type="gramEnd"/>
+      <w:r>
+        <w:t>31</w:t>
       </w:r>
     </w:p>
     <w:p>
@@ -2869,6 +2877,7 @@
         </w:rPr>
         <w:t xml:space="preserve">If the user accesses as a </w:t>
       </w:r>
+      <w:proofErr w:type="gramStart"/>
       <w:r>
         <w:rPr>
           <w:rFonts w:eastAsia="Times New Roman"/>
@@ -2883,7 +2892,16 @@
           <w:kern w:val="0"/>
           <w:lang w:val="en" w:eastAsia="es-ES" w:bidi="ar-SA"/>
         </w:rPr>
-        <w:t xml:space="preserve">lient, he has the possibility of authenticating or registering. Once inside </w:t>
+        <w:t>lient</w:t>
+      </w:r>
+      <w:proofErr w:type="gramEnd"/>
+      <w:r>
+        <w:rPr>
+          <w:rFonts w:eastAsia="Times New Roman"/>
+          <w:kern w:val="0"/>
+          <w:lang w:val="en" w:eastAsia="es-ES" w:bidi="ar-SA"/>
+        </w:rPr>
+        <w:t xml:space="preserve">, he has the possibility of authenticating or registering. Once inside </w:t>
       </w:r>
       <w:r>
         <w:rPr>
@@ -3523,7 +3541,15 @@
         <w:t>FXML</w:t>
       </w:r>
       <w:r>
-        <w:t>: es un lenguaje basado en etiquetas XML, proyectado con la idea de permitir el diseño de pantallas, ya que utilizando etiquetas, es posible especificar cualquier tipo de nodo que se quiera.</w:t>
+        <w:t xml:space="preserve">: es un lenguaje basado en etiquetas XML, proyectado con la idea de permitir el diseño de pantallas, </w:t>
+      </w:r>
+      <w:proofErr w:type="gramStart"/>
+      <w:r>
+        <w:t>ya que</w:t>
+      </w:r>
+      <w:proofErr w:type="gramEnd"/>
+      <w:r>
+        <w:t xml:space="preserve"> utilizando etiquetas, es posible especificar cualquier tipo de nodo que se quiera.</w:t>
       </w:r>
     </w:p>
     <w:p>
@@ -4398,7 +4424,21 @@
         <w:rPr>
           <w:rFonts w:ascii="Arial" w:hAnsi="Arial" w:cs="Arial"/>
         </w:rPr>
-        <w:t xml:space="preserve"> es una aplicación que ofrece toda la información sobre el estado de un negocio en todo momento para poder tomar decisiones estratégicas. Ofrece la posibilidad de ver las ventas realizadas y los clientes de la plataforma, guardando toda la información relevante sobre los mismos de forma segura para poder ser consultada. Además esta aplicación permite tener un control total sobre los empleados.</w:t>
+        <w:t xml:space="preserve"> es una aplicación que ofrece toda la información sobre el estado de un negocio en todo momento para poder tomar decisiones estratégicas. Ofrece la posibilidad de ver las ventas realizadas y los clientes de la plataforma, guardando toda la información relevante sobre los mismos de forma segura para poder ser consultada. </w:t>
+      </w:r>
+      <w:proofErr w:type="gramStart"/>
+      <w:r>
+        <w:rPr>
+          <w:rFonts w:ascii="Arial" w:hAnsi="Arial" w:cs="Arial"/>
+        </w:rPr>
+        <w:t>Además</w:t>
+      </w:r>
+      <w:proofErr w:type="gramEnd"/>
+      <w:r>
+        <w:rPr>
+          <w:rFonts w:ascii="Arial" w:hAnsi="Arial" w:cs="Arial"/>
+        </w:rPr>
+        <w:t xml:space="preserve"> esta aplicación permite tener un control total sobre los empleados.</w:t>
       </w:r>
       <w:r>
         <w:rPr>
@@ -4454,7 +4494,21 @@
         <w:rPr>
           <w:rFonts w:ascii="Arial" w:hAnsi="Arial" w:cs="Arial"/>
         </w:rPr>
-        <w:t>Ofrece soluciones muy fácil de usar para ventas y soporte de clientes</w:t>
+        <w:t xml:space="preserve">Ofrece </w:t>
+      </w:r>
+      <w:proofErr w:type="gramStart"/>
+      <w:r>
+        <w:rPr>
+          <w:rFonts w:ascii="Arial" w:hAnsi="Arial" w:cs="Arial"/>
+        </w:rPr>
+        <w:t>soluciones muy fácil</w:t>
+      </w:r>
+      <w:proofErr w:type="gramEnd"/>
+      <w:r>
+        <w:rPr>
+          <w:rFonts w:ascii="Arial" w:hAnsi="Arial" w:cs="Arial"/>
+        </w:rPr>
+        <w:t xml:space="preserve"> de usar para ventas y soporte de clientes</w:t>
       </w:r>
       <w:r>
         <w:rPr>
@@ -4763,7 +4817,21 @@
         <w:rPr>
           <w:rFonts w:ascii="Arial" w:hAnsi="Arial" w:cs="Arial"/>
         </w:rPr>
-        <w:t>Entre usuario y mensaje, hay una relación 1:N, ya que un usuario puede tener varios mensajes, pero un mensaje solamente puede pertenecer a un usuario.</w:t>
+        <w:t xml:space="preserve">Entre usuario y mensaje, hay una relación </w:t>
+      </w:r>
+      <w:proofErr w:type="gramStart"/>
+      <w:r>
+        <w:rPr>
+          <w:rFonts w:ascii="Arial" w:hAnsi="Arial" w:cs="Arial"/>
+        </w:rPr>
+        <w:t>1:N</w:t>
+      </w:r>
+      <w:proofErr w:type="gramEnd"/>
+      <w:r>
+        <w:rPr>
+          <w:rFonts w:ascii="Arial" w:hAnsi="Arial" w:cs="Arial"/>
+        </w:rPr>
+        <w:t>, ya que un usuario puede tener varios mensajes, pero un mensaje solamente puede pertenecer a un usuario.</w:t>
       </w:r>
     </w:p>
     <w:p>
@@ -4847,7 +4915,14 @@
         <w:rPr>
           <w:rFonts w:ascii="Arial" w:hAnsi="Arial" w:cs="Arial"/>
         </w:rPr>
-        <w:t>una relación N</w:t>
+        <w:t xml:space="preserve">una relación </w:t>
+      </w:r>
+      <w:proofErr w:type="gramStart"/>
+      <w:r>
+        <w:rPr>
+          <w:rFonts w:ascii="Arial" w:hAnsi="Arial" w:cs="Arial"/>
+        </w:rPr>
+        <w:t>N</w:t>
       </w:r>
       <w:r>
         <w:rPr>
@@ -4861,6 +4936,7 @@
         </w:rPr>
         <w:t>M.</w:t>
       </w:r>
+      <w:proofErr w:type="gramEnd"/>
       <w:r>
         <w:rPr>
           <w:rFonts w:ascii="Arial" w:hAnsi="Arial" w:cs="Arial"/>
@@ -6455,200 +6531,45 @@
         <w:rPr>
           <w:rFonts w:ascii="Arial" w:hAnsi="Arial" w:cs="Arial"/>
         </w:rPr>
-        <w:t>El Cliente dispone de otra posibilidad: realizar una compra.</w:t>
-      </w:r>
-    </w:p>
-    <w:p>
-      <w:pPr>
-        <w:pStyle w:val="Standard"/>
-        <w:spacing w:line="276" w:lineRule="auto"/>
-        <w:ind w:firstLine="708"/>
-        <w:jc w:val="both"/>
-        <w:rPr>
-          <w:rFonts w:ascii="Arial" w:hAnsi="Arial" w:cs="Arial"/>
-          <w:u w:val="single"/>
-        </w:rPr>
-      </w:pPr>
-    </w:p>
-    <w:p>
-      <w:pPr>
-        <w:pStyle w:val="Standard"/>
-        <w:spacing w:line="276" w:lineRule="auto"/>
-        <w:ind w:firstLine="708"/>
-        <w:jc w:val="both"/>
-        <w:rPr>
-          <w:rFonts w:ascii="Arial" w:hAnsi="Arial" w:cs="Arial"/>
-        </w:rPr>
-      </w:pPr>
-      <w:r>
-        <w:rPr>
-          <w:rFonts w:ascii="Arial" w:hAnsi="Arial" w:cs="Arial"/>
-        </w:rPr>
-        <w:t xml:space="preserve">En caso de acceder </w:t>
-      </w:r>
-      <w:r>
-        <w:rPr>
-          <w:rFonts w:ascii="Arial" w:hAnsi="Arial" w:cs="Arial"/>
-        </w:rPr>
-        <w:t>a la aplicación como Empleado, se abre la misma pestaña de login</w:t>
-      </w:r>
-      <w:r>
-        <w:rPr>
-          <w:rFonts w:ascii="Arial" w:hAnsi="Arial" w:cs="Arial"/>
-        </w:rPr>
-        <w:t xml:space="preserve"> que en el perfil Cliente</w:t>
-      </w:r>
-      <w:r>
-        <w:rPr>
-          <w:rFonts w:ascii="Arial" w:hAnsi="Arial" w:cs="Arial"/>
-        </w:rPr>
-        <w:t>, en la que si no se cubren los campos</w:t>
-      </w:r>
-      <w:r>
-        <w:rPr>
-          <w:rFonts w:ascii="Arial" w:hAnsi="Arial" w:cs="Arial"/>
-        </w:rPr>
-        <w:t xml:space="preserve"> obligatorios</w:t>
-      </w:r>
-      <w:r>
-        <w:rPr>
-          <w:rFonts w:ascii="Arial" w:hAnsi="Arial" w:cs="Arial"/>
-        </w:rPr>
-        <w:t xml:space="preserve">, salta el aviso de que todos los campos son </w:t>
-      </w:r>
-      <w:r>
-        <w:rPr>
-          <w:rFonts w:ascii="Arial" w:hAnsi="Arial" w:cs="Arial"/>
-        </w:rPr>
-        <w:t>indispensables</w:t>
-      </w:r>
-      <w:r>
-        <w:rPr>
-          <w:rFonts w:ascii="Arial" w:hAnsi="Arial" w:cs="Arial"/>
-        </w:rPr>
-        <w:t>. Igual que en el apartado Cliente, si se insertan un usuario o una contraseña que no corresponde</w:t>
-      </w:r>
-      <w:r>
-        <w:rPr>
-          <w:rFonts w:ascii="Arial" w:hAnsi="Arial" w:cs="Arial"/>
-        </w:rPr>
-        <w:t xml:space="preserve">n a </w:t>
-      </w:r>
-      <w:r>
-        <w:rPr>
-          <w:rFonts w:ascii="Arial" w:hAnsi="Arial" w:cs="Arial"/>
-        </w:rPr>
-        <w:t xml:space="preserve">ningún Empleado, se recibe el aviso de que </w:t>
-      </w:r>
-      <w:r>
-        <w:rPr>
-          <w:rFonts w:ascii="Arial" w:hAnsi="Arial" w:cs="Arial"/>
-        </w:rPr>
-        <w:t>el usuario y/o la contraseña están erróneos.</w:t>
-      </w:r>
-    </w:p>
-    <w:p>
-      <w:pPr>
-        <w:pStyle w:val="Standard"/>
-        <w:spacing w:line="276" w:lineRule="auto"/>
-        <w:ind w:firstLine="708"/>
-        <w:jc w:val="both"/>
-        <w:rPr>
-          <w:rFonts w:ascii="Arial" w:hAnsi="Arial" w:cs="Arial"/>
-        </w:rPr>
-      </w:pPr>
-      <w:r>
-        <w:rPr>
-          <w:rFonts w:ascii="Arial" w:hAnsi="Arial" w:cs="Arial"/>
-        </w:rPr>
-        <w:t xml:space="preserve">El Empleado tiene la posibilidad de registrarse, igual </w:t>
-      </w:r>
-      <w:r>
-        <w:rPr>
-          <w:rFonts w:ascii="Arial" w:hAnsi="Arial" w:cs="Arial"/>
-        </w:rPr>
-        <w:t>que el</w:t>
-      </w:r>
-      <w:r>
-        <w:rPr>
-          <w:rFonts w:ascii="Arial" w:hAnsi="Arial" w:cs="Arial"/>
-        </w:rPr>
-        <w:t xml:space="preserve"> Cliente, recibiendo los mismos avisos en caso de no rellenar los campos correctamente. Si desde la pantalla de registro se quiere volver atrás, se vuelve a la pantalla de autentificación</w:t>
-      </w:r>
-      <w:r>
-        <w:rPr>
-          <w:rFonts w:ascii="Arial" w:hAnsi="Arial" w:cs="Arial"/>
-        </w:rPr>
-        <w:t>.</w:t>
-      </w:r>
-    </w:p>
-    <w:p>
-      <w:pPr>
-        <w:pStyle w:val="Standard"/>
-        <w:spacing w:line="276" w:lineRule="auto"/>
-        <w:ind w:firstLine="708"/>
-        <w:jc w:val="both"/>
-        <w:rPr>
-          <w:rFonts w:ascii="Arial" w:hAnsi="Arial" w:cs="Arial"/>
-        </w:rPr>
-      </w:pPr>
-      <w:r>
-        <w:rPr>
-          <w:rFonts w:ascii="Arial" w:hAnsi="Arial" w:cs="Arial"/>
-        </w:rPr>
-        <w:t>Si se accede con las credenciales correctas, el Empleado entra en la página principal de este perfil,</w:t>
-      </w:r>
-      <w:r>
-        <w:rPr>
-          <w:rFonts w:ascii="Arial" w:hAnsi="Arial" w:cs="Arial"/>
-        </w:rPr>
-        <w:t xml:space="preserve"> que le ofrece</w:t>
-      </w:r>
-      <w:r>
-        <w:rPr>
-          <w:rFonts w:ascii="Arial" w:hAnsi="Arial" w:cs="Arial"/>
-        </w:rPr>
-        <w:t xml:space="preserve"> tres posibilidades: entrar en mensajes, acceder a servicios o volver atrás. Si se vuelve para atrás, se vuelve a Autentificación y las credenciales introducidas están borradas</w:t>
-      </w:r>
-      <w:r>
-        <w:rPr>
-          <w:rFonts w:ascii="Arial" w:hAnsi="Arial" w:cs="Arial"/>
-        </w:rPr>
-        <w:t>. El Empleado tendrá que empezar el proceso de autentificación desde cero:</w:t>
-      </w:r>
-    </w:p>
-    <w:p>
-      <w:pPr>
-        <w:pStyle w:val="Standard"/>
-        <w:spacing w:line="276" w:lineRule="auto"/>
-        <w:ind w:firstLine="708"/>
-        <w:jc w:val="both"/>
-        <w:rPr>
-          <w:rFonts w:ascii="Arial" w:hAnsi="Arial" w:cs="Arial"/>
-        </w:rPr>
-      </w:pPr>
-    </w:p>
-    <w:p>
-      <w:pPr>
-        <w:pStyle w:val="Standard"/>
-        <w:spacing w:line="276" w:lineRule="auto"/>
-        <w:ind w:firstLine="708"/>
-        <w:jc w:val="both"/>
-        <w:rPr>
-          <w:rFonts w:ascii="Arial" w:hAnsi="Arial" w:cs="Arial"/>
-        </w:rPr>
-      </w:pPr>
-      <w:r>
-        <w:rPr>
-          <w:rFonts w:ascii="Arial" w:hAnsi="Arial" w:cs="Arial"/>
-          <w:noProof/>
-        </w:rPr>
-        <w:lastRenderedPageBreak/>
+        <w:t>El Cliente dispone de otra posibilidad: realizar una compra</w:t>
+      </w:r>
+      <w:r>
+        <w:rPr>
+          <w:rFonts w:ascii="Arial" w:hAnsi="Arial" w:cs="Arial"/>
+        </w:rPr>
+        <w:t>, pudiendo elegir servicios, añadirlos a la cesta, descartarlos o finalizar la compra pagando.</w:t>
+      </w:r>
+    </w:p>
+    <w:p>
+      <w:pPr>
+        <w:pStyle w:val="Standard"/>
+        <w:spacing w:line="276" w:lineRule="auto"/>
+        <w:ind w:firstLine="708"/>
+        <w:jc w:val="both"/>
+        <w:rPr>
+          <w:rFonts w:ascii="Arial" w:hAnsi="Arial" w:cs="Arial"/>
+        </w:rPr>
+      </w:pPr>
+    </w:p>
+    <w:p>
+      <w:pPr>
+        <w:pStyle w:val="Standard"/>
+        <w:spacing w:line="276" w:lineRule="auto"/>
+        <w:ind w:firstLine="708"/>
+        <w:jc w:val="both"/>
+        <w:rPr>
+          <w:rFonts w:ascii="Arial" w:hAnsi="Arial" w:cs="Arial"/>
+        </w:rPr>
+      </w:pPr>
+      <w:r>
+        <w:rPr>
+          <w:rFonts w:ascii="Arial" w:hAnsi="Arial" w:cs="Arial"/>
+        </w:rPr>
         <w:drawing>
-          <wp:inline distT="0" distB="0" distL="0" distR="0" wp14:anchorId="5CA1ADA0" wp14:editId="57D4E328">
-            <wp:extent cx="4162425" cy="4096066"/>
+          <wp:inline distT="0" distB="0" distL="0" distR="0" wp14:anchorId="7FE562B6" wp14:editId="42D1EC45">
+            <wp:extent cx="4162425" cy="4174661"/>
             <wp:effectExtent l="0" t="0" r="0" b="0"/>
-            <wp:docPr id="33" name="Imagen 33"/>
+            <wp:docPr id="60" name="Imagen 60"/>
             <wp:cNvGraphicFramePr>
               <a:graphicFrameLocks xmlns:a="http://schemas.openxmlformats.org/drawingml/2006/main" noChangeAspect="1"/>
             </wp:cNvGraphicFramePr>
@@ -6668,7 +6589,7 @@
                   <pic:spPr>
                     <a:xfrm>
                       <a:off x="0" y="0"/>
-                      <a:ext cx="4183334" cy="4116642"/>
+                      <a:ext cx="4171086" cy="4183347"/>
                     </a:xfrm>
                     <a:prstGeom prst="rect">
                       <a:avLst/>
@@ -6706,52 +6627,12 @@
         <w:rPr>
           <w:rFonts w:ascii="Arial" w:hAnsi="Arial" w:cs="Arial"/>
         </w:rPr>
-        <w:t xml:space="preserve">En caso de que el Empleado elija entrar en Servicios, se le despliega la ventana en la que puede insertar, editar o eliminar un Servicio. Si pulsa el botón de volver atrás, representado por la puerta </w:t>
-      </w:r>
-      <w:r>
-        <w:rPr>
-          <w:rFonts w:ascii="Arial" w:hAnsi="Arial" w:cs="Arial"/>
-        </w:rPr>
-        <w:t>localizada en la parte de debajo de la vista</w:t>
-      </w:r>
-      <w:r>
-        <w:rPr>
-          <w:rFonts w:ascii="Arial" w:hAnsi="Arial" w:cs="Arial"/>
-        </w:rPr>
-        <w:t>, volverá a la pantalla principal del perfil Empleado:</w:t>
-      </w:r>
-    </w:p>
-    <w:p>
-      <w:pPr>
-        <w:pStyle w:val="Standard"/>
-        <w:spacing w:line="276" w:lineRule="auto"/>
-        <w:ind w:firstLine="708"/>
-        <w:jc w:val="both"/>
-        <w:rPr>
-          <w:rFonts w:ascii="Arial" w:hAnsi="Arial" w:cs="Arial"/>
-        </w:rPr>
-      </w:pPr>
-    </w:p>
-    <w:p>
-      <w:pPr>
-        <w:pStyle w:val="Standard"/>
-        <w:spacing w:line="276" w:lineRule="auto"/>
-        <w:ind w:firstLine="708"/>
-        <w:jc w:val="both"/>
-        <w:rPr>
-          <w:rFonts w:ascii="Arial" w:hAnsi="Arial" w:cs="Arial"/>
-        </w:rPr>
-      </w:pPr>
-      <w:r>
-        <w:rPr>
-          <w:rFonts w:ascii="Arial" w:hAnsi="Arial" w:cs="Arial"/>
-        </w:rPr>
         <w:lastRenderedPageBreak/>
         <w:drawing>
-          <wp:inline distT="0" distB="0" distL="0" distR="0" wp14:anchorId="0E4A6530" wp14:editId="7B9782AC">
-            <wp:extent cx="4171950" cy="4048814"/>
-            <wp:effectExtent l="0" t="0" r="0" b="8890"/>
-            <wp:docPr id="43" name="Imagen 43"/>
+          <wp:inline distT="0" distB="0" distL="0" distR="0" wp14:anchorId="6C4C20B8" wp14:editId="3E732769">
+            <wp:extent cx="3571875" cy="3561796"/>
+            <wp:effectExtent l="0" t="0" r="0" b="635"/>
+            <wp:docPr id="61" name="Imagen 61"/>
             <wp:cNvGraphicFramePr>
               <a:graphicFrameLocks xmlns:a="http://schemas.openxmlformats.org/drawingml/2006/main" noChangeAspect="1"/>
             </wp:cNvGraphicFramePr>
@@ -6771,7 +6652,7 @@
                   <pic:spPr>
                     <a:xfrm>
                       <a:off x="0" y="0"/>
-                      <a:ext cx="4180830" cy="4057432"/>
+                      <a:ext cx="3588751" cy="3578624"/>
                     </a:xfrm>
                     <a:prstGeom prst="rect">
                       <a:avLst/>
@@ -6809,47 +6690,73 @@
         <w:rPr>
           <w:rFonts w:ascii="Arial" w:hAnsi="Arial" w:cs="Arial"/>
         </w:rPr>
-        <w:t>Si el Empleado entra en Mensajes, accede a la vista de los mensajes enviados por todos los clientes que han contactado la empresa y pueden contestar</w:t>
-      </w:r>
-      <w:r>
-        <w:rPr>
-          <w:rFonts w:ascii="Arial" w:hAnsi="Arial" w:cs="Arial"/>
-        </w:rPr>
-        <w:t xml:space="preserve"> a todos los mensajes a los que no se les había contestado antes. Si el mensaje ya ha sido contestado, el Empleado ya no tiene la capacidad de contestar a ese mismo mensaje. Si se decide volver para atrás, el flujo irá a la pantalla principal del Empleado.</w:t>
-      </w:r>
-    </w:p>
-    <w:p>
-      <w:pPr>
-        <w:pStyle w:val="Standard"/>
-        <w:spacing w:line="276" w:lineRule="auto"/>
-        <w:ind w:firstLine="708"/>
-        <w:jc w:val="both"/>
-        <w:rPr>
-          <w:rFonts w:ascii="Arial" w:hAnsi="Arial" w:cs="Arial"/>
-        </w:rPr>
-      </w:pPr>
-    </w:p>
-    <w:p>
-      <w:pPr>
-        <w:pStyle w:val="Standard"/>
-        <w:spacing w:line="276" w:lineRule="auto"/>
-        <w:ind w:firstLine="708"/>
-        <w:jc w:val="both"/>
-        <w:rPr>
-          <w:rFonts w:ascii="Arial" w:hAnsi="Arial" w:cs="Arial"/>
-        </w:rPr>
-      </w:pPr>
-      <w:r>
-        <w:rPr>
-          <w:rFonts w:ascii="Arial" w:hAnsi="Arial" w:cs="Arial"/>
-          <w:noProof/>
+        <w:t xml:space="preserve">El botón Descartar está desactivado por defecto y se activa solamente si se selecciona un Servicio en el ListView. Una vez seleccionado, el Servicio puede ser eliminado de la lista de la compra. Si se pulsa Finalizar compra, el flujo va a la vista de los Datos de Pago, en la </w:t>
+      </w:r>
+      <w:proofErr w:type="gramStart"/>
+      <w:r>
+        <w:rPr>
+          <w:rFonts w:ascii="Arial" w:hAnsi="Arial" w:cs="Arial"/>
+        </w:rPr>
+        <w:t>que</w:t>
+      </w:r>
+      <w:proofErr w:type="gramEnd"/>
+      <w:r>
+        <w:rPr>
+          <w:rFonts w:ascii="Arial" w:hAnsi="Arial" w:cs="Arial"/>
+        </w:rPr>
+        <w:t xml:space="preserve"> si hay algún dato que no está introducido correctamente, salta un aviso de error en rojo.</w:t>
+      </w:r>
+      <w:r>
+        <w:rPr>
+          <w:rFonts w:ascii="Arial" w:hAnsi="Arial" w:cs="Arial"/>
+        </w:rPr>
+        <w:t xml:space="preserve"> Cada uno de los campos de esta vista tiene sus comprobaciones para </w:t>
+      </w:r>
+      <w:r>
+        <w:rPr>
+          <w:rFonts w:ascii="Arial" w:hAnsi="Arial" w:cs="Arial"/>
+        </w:rPr>
+        <w:t>verificar</w:t>
+      </w:r>
+      <w:r>
+        <w:rPr>
+          <w:rFonts w:ascii="Arial" w:hAnsi="Arial" w:cs="Arial"/>
+        </w:rPr>
+        <w:t xml:space="preserve"> si se han completado adecuadamente.</w:t>
+      </w:r>
+    </w:p>
+    <w:p>
+      <w:pPr>
+        <w:pStyle w:val="Standard"/>
+        <w:spacing w:line="276" w:lineRule="auto"/>
+        <w:ind w:firstLine="708"/>
+        <w:jc w:val="both"/>
+        <w:rPr>
+          <w:rFonts w:ascii="Arial" w:hAnsi="Arial" w:cs="Arial"/>
+        </w:rPr>
+      </w:pPr>
+    </w:p>
+    <w:p>
+      <w:pPr>
+        <w:pStyle w:val="Standard"/>
+        <w:spacing w:line="276" w:lineRule="auto"/>
+        <w:ind w:firstLine="708"/>
+        <w:jc w:val="both"/>
+        <w:rPr>
+          <w:rFonts w:ascii="Arial" w:hAnsi="Arial" w:cs="Arial"/>
+          <w:u w:val="single"/>
+        </w:rPr>
+      </w:pPr>
+      <w:r>
+        <w:rPr>
+          <w:rFonts w:ascii="Arial" w:hAnsi="Arial" w:cs="Arial"/>
         </w:rPr>
         <w:lastRenderedPageBreak/>
         <w:drawing>
-          <wp:inline distT="0" distB="0" distL="0" distR="0" wp14:anchorId="3497F846" wp14:editId="12CF877D">
-            <wp:extent cx="4133850" cy="4164475"/>
-            <wp:effectExtent l="0" t="0" r="0" b="7620"/>
-            <wp:docPr id="36" name="Imagen 36"/>
+          <wp:inline distT="0" distB="0" distL="0" distR="0" wp14:anchorId="42697743" wp14:editId="01C2DA25">
+            <wp:extent cx="3619500" cy="3693560"/>
+            <wp:effectExtent l="0" t="0" r="0" b="2540"/>
+            <wp:docPr id="65" name="Imagen 65"/>
             <wp:cNvGraphicFramePr>
               <a:graphicFrameLocks xmlns:a="http://schemas.openxmlformats.org/drawingml/2006/main" noChangeAspect="1"/>
             </wp:cNvGraphicFramePr>
@@ -6869,7 +6776,7 @@
                   <pic:spPr>
                     <a:xfrm>
                       <a:off x="0" y="0"/>
-                      <a:ext cx="4157139" cy="4187937"/>
+                      <a:ext cx="3632423" cy="3706747"/>
                     </a:xfrm>
                     <a:prstGeom prst="rect">
                       <a:avLst/>
@@ -6890,30 +6797,169 @@
         <w:jc w:val="both"/>
         <w:rPr>
           <w:rFonts w:ascii="Arial" w:hAnsi="Arial" w:cs="Arial"/>
-        </w:rPr>
-      </w:pPr>
-    </w:p>
-    <w:p>
-      <w:pPr>
-        <w:pStyle w:val="Standard"/>
-        <w:spacing w:line="276" w:lineRule="auto"/>
-        <w:ind w:firstLine="708"/>
-        <w:jc w:val="both"/>
-        <w:rPr>
-          <w:rFonts w:ascii="Arial" w:hAnsi="Arial" w:cs="Arial"/>
-        </w:rPr>
-      </w:pPr>
-      <w:r>
-        <w:rPr>
-          <w:rFonts w:ascii="Arial" w:hAnsi="Arial" w:cs="Arial"/>
-        </w:rPr>
-        <w:t>Si el acceso se realiza como Administrador, se abre la pestaña del login, informando de que todos los campos son obligatorios y de que la contraseña o el usuario están incorrectos, en caso de no introducir las credenciales requeridas para este perfil.</w:t>
-      </w:r>
-      <w:r>
-        <w:rPr>
-          <w:rFonts w:ascii="Arial" w:hAnsi="Arial" w:cs="Arial"/>
-        </w:rPr>
-        <w:t xml:space="preserve"> En Administrador no tiene la posibilidad de registrarse.</w:t>
+          <w:u w:val="single"/>
+        </w:rPr>
+      </w:pPr>
+    </w:p>
+    <w:p>
+      <w:pPr>
+        <w:pStyle w:val="Standard"/>
+        <w:spacing w:line="276" w:lineRule="auto"/>
+        <w:ind w:firstLine="708"/>
+        <w:jc w:val="both"/>
+        <w:rPr>
+          <w:rFonts w:ascii="Arial" w:hAnsi="Arial" w:cs="Arial"/>
+        </w:rPr>
+      </w:pPr>
+      <w:r>
+        <w:rPr>
+          <w:rFonts w:ascii="Arial" w:hAnsi="Arial" w:cs="Arial"/>
+        </w:rPr>
+        <w:t xml:space="preserve">En caso de acceder </w:t>
+      </w:r>
+      <w:r>
+        <w:rPr>
+          <w:rFonts w:ascii="Arial" w:hAnsi="Arial" w:cs="Arial"/>
+        </w:rPr>
+        <w:t>a la aplicación como Empleado, se abre la misma pestaña de login</w:t>
+      </w:r>
+      <w:r>
+        <w:rPr>
+          <w:rFonts w:ascii="Arial" w:hAnsi="Arial" w:cs="Arial"/>
+        </w:rPr>
+        <w:t xml:space="preserve"> que en el perfil Cliente</w:t>
+      </w:r>
+      <w:r>
+        <w:rPr>
+          <w:rFonts w:ascii="Arial" w:hAnsi="Arial" w:cs="Arial"/>
+        </w:rPr>
+        <w:t xml:space="preserve">, en la </w:t>
+      </w:r>
+      <w:proofErr w:type="gramStart"/>
+      <w:r>
+        <w:rPr>
+          <w:rFonts w:ascii="Arial" w:hAnsi="Arial" w:cs="Arial"/>
+        </w:rPr>
+        <w:t>que</w:t>
+      </w:r>
+      <w:proofErr w:type="gramEnd"/>
+      <w:r>
+        <w:rPr>
+          <w:rFonts w:ascii="Arial" w:hAnsi="Arial" w:cs="Arial"/>
+        </w:rPr>
+        <w:t xml:space="preserve"> si no se cubren los campos</w:t>
+      </w:r>
+      <w:r>
+        <w:rPr>
+          <w:rFonts w:ascii="Arial" w:hAnsi="Arial" w:cs="Arial"/>
+        </w:rPr>
+        <w:t xml:space="preserve"> obligatorios</w:t>
+      </w:r>
+      <w:r>
+        <w:rPr>
+          <w:rFonts w:ascii="Arial" w:hAnsi="Arial" w:cs="Arial"/>
+        </w:rPr>
+        <w:t xml:space="preserve">, salta el aviso de que todos los campos son </w:t>
+      </w:r>
+      <w:r>
+        <w:rPr>
+          <w:rFonts w:ascii="Arial" w:hAnsi="Arial" w:cs="Arial"/>
+        </w:rPr>
+        <w:t>indispensables</w:t>
+      </w:r>
+      <w:r>
+        <w:rPr>
+          <w:rFonts w:ascii="Arial" w:hAnsi="Arial" w:cs="Arial"/>
+        </w:rPr>
+        <w:t>. Igual que en el apartado Cliente, si se insertan un usuario o una contraseña que no corresponde</w:t>
+      </w:r>
+      <w:r>
+        <w:rPr>
+          <w:rFonts w:ascii="Arial" w:hAnsi="Arial" w:cs="Arial"/>
+        </w:rPr>
+        <w:t xml:space="preserve">n a </w:t>
+      </w:r>
+      <w:r>
+        <w:rPr>
+          <w:rFonts w:ascii="Arial" w:hAnsi="Arial" w:cs="Arial"/>
+        </w:rPr>
+        <w:t xml:space="preserve">ningún Empleado, se recibe el aviso de que </w:t>
+      </w:r>
+      <w:r>
+        <w:rPr>
+          <w:rFonts w:ascii="Arial" w:hAnsi="Arial" w:cs="Arial"/>
+        </w:rPr>
+        <w:t>el usuario y/o la contraseña están erróneos.</w:t>
+      </w:r>
+    </w:p>
+    <w:p>
+      <w:pPr>
+        <w:pStyle w:val="Standard"/>
+        <w:spacing w:line="276" w:lineRule="auto"/>
+        <w:ind w:firstLine="708"/>
+        <w:jc w:val="both"/>
+        <w:rPr>
+          <w:rFonts w:ascii="Arial" w:hAnsi="Arial" w:cs="Arial"/>
+        </w:rPr>
+      </w:pPr>
+      <w:r>
+        <w:rPr>
+          <w:rFonts w:ascii="Arial" w:hAnsi="Arial" w:cs="Arial"/>
+        </w:rPr>
+        <w:t xml:space="preserve">El Empleado tiene la posibilidad de registrarse, igual </w:t>
+      </w:r>
+      <w:r>
+        <w:rPr>
+          <w:rFonts w:ascii="Arial" w:hAnsi="Arial" w:cs="Arial"/>
+        </w:rPr>
+        <w:t>que el</w:t>
+      </w:r>
+      <w:r>
+        <w:rPr>
+          <w:rFonts w:ascii="Arial" w:hAnsi="Arial" w:cs="Arial"/>
+        </w:rPr>
+        <w:t xml:space="preserve"> Cliente, recibiendo los mismos avisos en caso de no rellenar los campos correctamente. Si desde la pantalla de registro se quiere volver atrás, se vuelve a la pantalla de autentificación</w:t>
+      </w:r>
+      <w:r>
+        <w:rPr>
+          <w:rFonts w:ascii="Arial" w:hAnsi="Arial" w:cs="Arial"/>
+        </w:rPr>
+        <w:t>.</w:t>
+      </w:r>
+    </w:p>
+    <w:p>
+      <w:pPr>
+        <w:pStyle w:val="Standard"/>
+        <w:spacing w:line="276" w:lineRule="auto"/>
+        <w:ind w:firstLine="708"/>
+        <w:jc w:val="both"/>
+        <w:rPr>
+          <w:rFonts w:ascii="Arial" w:hAnsi="Arial" w:cs="Arial"/>
+        </w:rPr>
+      </w:pPr>
+      <w:r>
+        <w:rPr>
+          <w:rFonts w:ascii="Arial" w:hAnsi="Arial" w:cs="Arial"/>
+        </w:rPr>
+        <w:t>Si se accede con las credenciales correctas, el Empleado entra en la página principal de este perfil,</w:t>
+      </w:r>
+      <w:r>
+        <w:rPr>
+          <w:rFonts w:ascii="Arial" w:hAnsi="Arial" w:cs="Arial"/>
+        </w:rPr>
+        <w:t xml:space="preserve"> que le ofrece</w:t>
+      </w:r>
+      <w:r>
+        <w:rPr>
+          <w:rFonts w:ascii="Arial" w:hAnsi="Arial" w:cs="Arial"/>
+        </w:rPr>
+        <w:t xml:space="preserve"> tres posibilidades: entrar en mensajes, acceder a servicios o volver atrás. Si se vuelve para atrás, se vuelve a Autentificación y las credenciales introducidas están borradas</w:t>
+      </w:r>
+      <w:r>
+        <w:rPr>
+          <w:rFonts w:ascii="Arial" w:hAnsi="Arial" w:cs="Arial"/>
+        </w:rPr>
+        <w:t>. El Empleado tendrá que empezar el proceso de autentificación desde cero:</w:t>
       </w:r>
     </w:p>
     <w:p>
@@ -6942,11 +6988,12 @@
           <w:rFonts w:ascii="Arial" w:hAnsi="Arial" w:cs="Arial"/>
           <w:noProof/>
         </w:rPr>
+        <w:lastRenderedPageBreak/>
         <w:drawing>
-          <wp:inline distT="0" distB="0" distL="0" distR="0" wp14:anchorId="1CCCA271" wp14:editId="05822123">
-            <wp:extent cx="4248150" cy="3327558"/>
-            <wp:effectExtent l="0" t="0" r="0" b="6350"/>
-            <wp:docPr id="37" name="Imagen 37"/>
+          <wp:inline distT="0" distB="0" distL="0" distR="0" wp14:anchorId="5CA1ADA0" wp14:editId="57D4E328">
+            <wp:extent cx="4162425" cy="4096066"/>
+            <wp:effectExtent l="0" t="0" r="0" b="0"/>
+            <wp:docPr id="33" name="Imagen 33"/>
             <wp:cNvGraphicFramePr>
               <a:graphicFrameLocks xmlns:a="http://schemas.openxmlformats.org/drawingml/2006/main" noChangeAspect="1"/>
             </wp:cNvGraphicFramePr>
@@ -6966,7 +7013,7 @@
                   <pic:spPr>
                     <a:xfrm>
                       <a:off x="0" y="0"/>
-                      <a:ext cx="4249230" cy="3328404"/>
+                      <a:ext cx="4183334" cy="4116642"/>
                     </a:xfrm>
                     <a:prstGeom prst="rect">
                       <a:avLst/>
@@ -7003,13 +7050,53 @@
       <w:r>
         <w:rPr>
           <w:rFonts w:ascii="Arial" w:hAnsi="Arial" w:cs="Arial"/>
-          <w:noProof/>
-        </w:rPr>
+        </w:rPr>
+        <w:t xml:space="preserve">En caso de que el Empleado elija entrar en Servicios, se le despliega la ventana en la que puede insertar, editar o eliminar un Servicio. Si pulsa el botón de volver atrás, representado por la puerta </w:t>
+      </w:r>
+      <w:r>
+        <w:rPr>
+          <w:rFonts w:ascii="Arial" w:hAnsi="Arial" w:cs="Arial"/>
+        </w:rPr>
+        <w:t>localizada en la parte de debajo de la vista</w:t>
+      </w:r>
+      <w:r>
+        <w:rPr>
+          <w:rFonts w:ascii="Arial" w:hAnsi="Arial" w:cs="Arial"/>
+        </w:rPr>
+        <w:t>, volverá a la pantalla principal del perfil Empleado:</w:t>
+      </w:r>
+    </w:p>
+    <w:p>
+      <w:pPr>
+        <w:pStyle w:val="Standard"/>
+        <w:spacing w:line="276" w:lineRule="auto"/>
+        <w:ind w:firstLine="708"/>
+        <w:jc w:val="both"/>
+        <w:rPr>
+          <w:rFonts w:ascii="Arial" w:hAnsi="Arial" w:cs="Arial"/>
+        </w:rPr>
+      </w:pPr>
+    </w:p>
+    <w:p>
+      <w:pPr>
+        <w:pStyle w:val="Standard"/>
+        <w:spacing w:line="276" w:lineRule="auto"/>
+        <w:ind w:firstLine="708"/>
+        <w:jc w:val="both"/>
+        <w:rPr>
+          <w:rFonts w:ascii="Arial" w:hAnsi="Arial" w:cs="Arial"/>
+        </w:rPr>
+      </w:pPr>
+      <w:r>
+        <w:rPr>
+          <w:rFonts w:ascii="Arial" w:hAnsi="Arial" w:cs="Arial"/>
+        </w:rPr>
+        <w:lastRenderedPageBreak/>
         <w:drawing>
-          <wp:inline distT="0" distB="0" distL="0" distR="0" wp14:anchorId="5A78E525" wp14:editId="487E3A14">
-            <wp:extent cx="4276725" cy="3274648"/>
-            <wp:effectExtent l="0" t="0" r="0" b="2540"/>
-            <wp:docPr id="38" name="Imagen 38"/>
+          <wp:inline distT="0" distB="0" distL="0" distR="0" wp14:anchorId="0E4A6530" wp14:editId="7B9782AC">
+            <wp:extent cx="4171950" cy="4048814"/>
+            <wp:effectExtent l="0" t="0" r="0" b="8890"/>
+            <wp:docPr id="43" name="Imagen 43"/>
             <wp:cNvGraphicFramePr>
               <a:graphicFrameLocks xmlns:a="http://schemas.openxmlformats.org/drawingml/2006/main" noChangeAspect="1"/>
             </wp:cNvGraphicFramePr>
@@ -7029,7 +7116,7 @@
                   <pic:spPr>
                     <a:xfrm>
                       <a:off x="0" y="0"/>
-                      <a:ext cx="4285170" cy="3281114"/>
+                      <a:ext cx="4180830" cy="4057432"/>
                     </a:xfrm>
                     <a:prstGeom prst="rect">
                       <a:avLst/>
@@ -7067,37 +7154,13 @@
         <w:rPr>
           <w:rFonts w:ascii="Arial" w:hAnsi="Arial" w:cs="Arial"/>
         </w:rPr>
-        <w:t>En Administrador solo puede entrar en la aplicación poniendo ‘admin’ como usuario y ‘12345’ como contraseña</w:t>
-      </w:r>
-      <w:r>
-        <w:rPr>
-          <w:rFonts w:ascii="Arial" w:hAnsi="Arial" w:cs="Arial"/>
-        </w:rPr>
-        <w:t xml:space="preserve">. En caso de introducir </w:t>
-      </w:r>
-      <w:r>
-        <w:rPr>
-          <w:rFonts w:ascii="Arial" w:hAnsi="Arial" w:cs="Arial"/>
-        </w:rPr>
-        <w:t>los datos de acceso correctamente, se accede a la pantallaHome del Administrador</w:t>
-      </w:r>
-      <w:r>
-        <w:rPr>
-          <w:rFonts w:ascii="Arial" w:hAnsi="Arial" w:cs="Arial"/>
-        </w:rPr>
-        <w:t>, que dispone de cuatro apartados</w:t>
-      </w:r>
-      <w:r>
-        <w:rPr>
-          <w:rFonts w:ascii="Arial" w:hAnsi="Arial" w:cs="Arial"/>
-        </w:rPr>
-        <w:t>:</w:t>
-      </w:r>
-      <w:r>
-        <w:rPr>
-          <w:rFonts w:ascii="Arial" w:hAnsi="Arial" w:cs="Arial"/>
-        </w:rPr>
-        <w:t xml:space="preserve"> Ventas, Servicios, Personal, Clientes.</w:t>
+        <w:t>Si el Empleado entra en Mensajes, accede a la vista de los mensajes enviados por todos los clientes que han contactado la empresa y pueden contestar</w:t>
+      </w:r>
+      <w:r>
+        <w:rPr>
+          <w:rFonts w:ascii="Arial" w:hAnsi="Arial" w:cs="Arial"/>
+        </w:rPr>
+        <w:t xml:space="preserve"> a todos los mensajes a los que no se les había contestado antes. Si el mensaje ya ha sido contestado, el Empleado ya no tiene la capacidad de contestar a ese mismo mensaje. Si se decide volver para atrás, el flujo irá a la pantalla principal del Empleado.</w:t>
       </w:r>
     </w:p>
     <w:p>
@@ -7126,11 +7189,12 @@
           <w:rFonts w:ascii="Arial" w:hAnsi="Arial" w:cs="Arial"/>
           <w:noProof/>
         </w:rPr>
+        <w:lastRenderedPageBreak/>
         <w:drawing>
-          <wp:inline distT="0" distB="0" distL="0" distR="0" wp14:anchorId="0F6599C2" wp14:editId="51FCFF98">
-            <wp:extent cx="4160116" cy="4123427"/>
-            <wp:effectExtent l="0" t="0" r="0" b="0"/>
-            <wp:docPr id="39" name="Imagen 39"/>
+          <wp:inline distT="0" distB="0" distL="0" distR="0" wp14:anchorId="3497F846" wp14:editId="12CF877D">
+            <wp:extent cx="4133850" cy="4164475"/>
+            <wp:effectExtent l="0" t="0" r="0" b="7620"/>
+            <wp:docPr id="36" name="Imagen 36"/>
             <wp:cNvGraphicFramePr>
               <a:graphicFrameLocks xmlns:a="http://schemas.openxmlformats.org/drawingml/2006/main" noChangeAspect="1"/>
             </wp:cNvGraphicFramePr>
@@ -7150,7 +7214,7 @@
                   <pic:spPr>
                     <a:xfrm>
                       <a:off x="0" y="0"/>
-                      <a:ext cx="4167983" cy="4131225"/>
+                      <a:ext cx="4157139" cy="4187937"/>
                     </a:xfrm>
                     <a:prstGeom prst="rect">
                       <a:avLst/>
@@ -7167,48 +7231,67 @@
       <w:pPr>
         <w:pStyle w:val="Standard"/>
         <w:spacing w:line="276" w:lineRule="auto"/>
-        <w:jc w:val="both"/>
-        <w:rPr>
-          <w:rFonts w:ascii="Arial" w:hAnsi="Arial" w:cs="Arial"/>
-        </w:rPr>
-      </w:pPr>
-      <w:r>
-        <w:rPr>
-          <w:rFonts w:ascii="Arial" w:hAnsi="Arial" w:cs="Arial"/>
-        </w:rPr>
-        <w:lastRenderedPageBreak/>
-        <w:t>La parte de Ventas dispone de una tabla en la que se muestran las ventas realizadas, con un código de conjunto que poseen todos los Servicios que pertenecen a la misma compra, la fecha de la venta, el valor total de la venta, el nombre del usuario que ha realizado la compra y un ToolTip que incluye todos los Servicios vendidos en esa misma venta. Si se vuelve para atrás desde esta ventana, se llega a la pantallaHome del Administrador.</w:t>
-      </w:r>
-    </w:p>
-    <w:p>
-      <w:pPr>
-        <w:pStyle w:val="Standard"/>
-        <w:spacing w:line="276" w:lineRule="auto"/>
-        <w:jc w:val="both"/>
-        <w:rPr>
-          <w:rFonts w:ascii="Arial" w:hAnsi="Arial" w:cs="Arial"/>
-        </w:rPr>
-      </w:pPr>
-    </w:p>
-    <w:p>
-      <w:pPr>
-        <w:pStyle w:val="Standard"/>
-        <w:spacing w:line="276" w:lineRule="auto"/>
-        <w:ind w:firstLine="708"/>
-        <w:jc w:val="both"/>
-        <w:rPr>
-          <w:rFonts w:ascii="Arial" w:hAnsi="Arial" w:cs="Arial"/>
-        </w:rPr>
-      </w:pPr>
-      <w:r>
-        <w:rPr>
-          <w:rFonts w:ascii="Arial" w:hAnsi="Arial" w:cs="Arial"/>
+        <w:ind w:firstLine="708"/>
+        <w:jc w:val="both"/>
+        <w:rPr>
+          <w:rFonts w:ascii="Arial" w:hAnsi="Arial" w:cs="Arial"/>
+        </w:rPr>
+      </w:pPr>
+    </w:p>
+    <w:p>
+      <w:pPr>
+        <w:pStyle w:val="Standard"/>
+        <w:spacing w:line="276" w:lineRule="auto"/>
+        <w:ind w:firstLine="708"/>
+        <w:jc w:val="both"/>
+        <w:rPr>
+          <w:rFonts w:ascii="Arial" w:hAnsi="Arial" w:cs="Arial"/>
+        </w:rPr>
+      </w:pPr>
+      <w:r>
+        <w:rPr>
+          <w:rFonts w:ascii="Arial" w:hAnsi="Arial" w:cs="Arial"/>
+        </w:rPr>
+        <w:t>Si el acceso se realiza como Administrador, se abre la pestaña del login, informando de que todos los campos son obligatorios y de que la contraseña o el usuario están incorrectos, en caso de no introducir las credenciales requeridas para este perfil.</w:t>
+      </w:r>
+      <w:r>
+        <w:rPr>
+          <w:rFonts w:ascii="Arial" w:hAnsi="Arial" w:cs="Arial"/>
+        </w:rPr>
+        <w:t xml:space="preserve"> En Administrador no tiene la posibilidad de registrarse.</w:t>
+      </w:r>
+    </w:p>
+    <w:p>
+      <w:pPr>
+        <w:pStyle w:val="Standard"/>
+        <w:spacing w:line="276" w:lineRule="auto"/>
+        <w:ind w:firstLine="708"/>
+        <w:jc w:val="both"/>
+        <w:rPr>
+          <w:rFonts w:ascii="Arial" w:hAnsi="Arial" w:cs="Arial"/>
+        </w:rPr>
+      </w:pPr>
+    </w:p>
+    <w:p>
+      <w:pPr>
+        <w:pStyle w:val="Standard"/>
+        <w:spacing w:line="276" w:lineRule="auto"/>
+        <w:ind w:firstLine="708"/>
+        <w:jc w:val="both"/>
+        <w:rPr>
+          <w:rFonts w:ascii="Arial" w:hAnsi="Arial" w:cs="Arial"/>
+        </w:rPr>
+      </w:pPr>
+      <w:r>
+        <w:rPr>
+          <w:rFonts w:ascii="Arial" w:hAnsi="Arial" w:cs="Arial"/>
+          <w:noProof/>
         </w:rPr>
         <w:drawing>
-          <wp:inline distT="0" distB="0" distL="0" distR="0" wp14:anchorId="1CB485B8" wp14:editId="2647B044">
-            <wp:extent cx="4345736" cy="3800475"/>
-            <wp:effectExtent l="0" t="0" r="0" b="0"/>
-            <wp:docPr id="44" name="Imagen 44"/>
+          <wp:inline distT="0" distB="0" distL="0" distR="0" wp14:anchorId="1CCCA271" wp14:editId="05822123">
+            <wp:extent cx="4248150" cy="3327558"/>
+            <wp:effectExtent l="0" t="0" r="0" b="6350"/>
+            <wp:docPr id="37" name="Imagen 37"/>
             <wp:cNvGraphicFramePr>
               <a:graphicFrameLocks xmlns:a="http://schemas.openxmlformats.org/drawingml/2006/main" noChangeAspect="1"/>
             </wp:cNvGraphicFramePr>
@@ -7228,7 +7311,7 @@
                   <pic:spPr>
                     <a:xfrm>
                       <a:off x="0" y="0"/>
-                      <a:ext cx="4357862" cy="3811080"/>
+                      <a:ext cx="4249230" cy="3328404"/>
                     </a:xfrm>
                     <a:prstGeom prst="rect">
                       <a:avLst/>
@@ -7260,47 +7343,18 @@
         <w:jc w:val="both"/>
         <w:rPr>
           <w:rFonts w:ascii="Arial" w:hAnsi="Arial" w:cs="Arial"/>
-          <w:u w:val="single"/>
-        </w:rPr>
-      </w:pPr>
-      <w:r>
-        <w:rPr>
-          <w:rFonts w:ascii="Arial" w:hAnsi="Arial" w:cs="Arial"/>
-        </w:rPr>
-        <w:t>En Servicios, se abre la pantalla de Servicios para poder añadir, borrar o editar un Servicio. Al volver atrás desde esta vista, el flujo va a la pantallaHome.</w:t>
-      </w:r>
-    </w:p>
-    <w:p>
-      <w:pPr>
-        <w:pStyle w:val="Standard"/>
-        <w:spacing w:line="276" w:lineRule="auto"/>
-        <w:ind w:firstLine="708"/>
-        <w:jc w:val="both"/>
-        <w:rPr>
-          <w:rFonts w:ascii="Arial" w:hAnsi="Arial" w:cs="Arial"/>
-        </w:rPr>
-      </w:pPr>
-    </w:p>
-    <w:p>
-      <w:pPr>
-        <w:pStyle w:val="Standard"/>
-        <w:spacing w:line="276" w:lineRule="auto"/>
-        <w:ind w:firstLine="708"/>
-        <w:jc w:val="both"/>
-        <w:rPr>
-          <w:rFonts w:ascii="Arial" w:hAnsi="Arial" w:cs="Arial"/>
-        </w:rPr>
-      </w:pPr>
-      <w:r>
-        <w:rPr>
-          <w:rFonts w:ascii="Arial" w:hAnsi="Arial" w:cs="Arial"/>
-        </w:rPr>
-        <w:lastRenderedPageBreak/>
+        </w:rPr>
+      </w:pPr>
+      <w:r>
+        <w:rPr>
+          <w:rFonts w:ascii="Arial" w:hAnsi="Arial" w:cs="Arial"/>
+          <w:noProof/>
+        </w:rPr>
         <w:drawing>
-          <wp:inline distT="0" distB="0" distL="0" distR="0" wp14:anchorId="01BBB395" wp14:editId="1489A738">
-            <wp:extent cx="4272473" cy="4152900"/>
-            <wp:effectExtent l="0" t="0" r="0" b="0"/>
-            <wp:docPr id="59" name="Imagen 59"/>
+          <wp:inline distT="0" distB="0" distL="0" distR="0" wp14:anchorId="5A78E525" wp14:editId="487E3A14">
+            <wp:extent cx="4276725" cy="3274648"/>
+            <wp:effectExtent l="0" t="0" r="0" b="2540"/>
+            <wp:docPr id="38" name="Imagen 38"/>
             <wp:cNvGraphicFramePr>
               <a:graphicFrameLocks xmlns:a="http://schemas.openxmlformats.org/drawingml/2006/main" noChangeAspect="1"/>
             </wp:cNvGraphicFramePr>
@@ -7320,7 +7374,7 @@
                   <pic:spPr>
                     <a:xfrm>
                       <a:off x="0" y="0"/>
-                      <a:ext cx="4273629" cy="4154024"/>
+                      <a:ext cx="4285170" cy="3281114"/>
                     </a:xfrm>
                     <a:prstGeom prst="rect">
                       <a:avLst/>
@@ -7352,14 +7406,43 @@
         <w:jc w:val="both"/>
         <w:rPr>
           <w:rFonts w:ascii="Arial" w:hAnsi="Arial" w:cs="Arial"/>
-          <w:u w:val="single"/>
-        </w:rPr>
-      </w:pPr>
-      <w:r>
-        <w:rPr>
-          <w:rFonts w:ascii="Arial" w:hAnsi="Arial" w:cs="Arial"/>
-        </w:rPr>
-        <w:t>En la vista de Personal, el administrador puede dar de alta, dar de baja o modificar un Empleado. Si quiere volver atrás desde esta pantalla, volverá a la pantallaHome.</w:t>
+        </w:rPr>
+      </w:pPr>
+      <w:r>
+        <w:rPr>
+          <w:rFonts w:ascii="Arial" w:hAnsi="Arial" w:cs="Arial"/>
+        </w:rPr>
+        <w:t>En Administrador solo puede entrar en la aplicación poniendo ‘admin’ como usuario y ‘12345’ como contraseña</w:t>
+      </w:r>
+      <w:r>
+        <w:rPr>
+          <w:rFonts w:ascii="Arial" w:hAnsi="Arial" w:cs="Arial"/>
+        </w:rPr>
+        <w:t xml:space="preserve">. En caso de introducir </w:t>
+      </w:r>
+      <w:r>
+        <w:rPr>
+          <w:rFonts w:ascii="Arial" w:hAnsi="Arial" w:cs="Arial"/>
+        </w:rPr>
+        <w:t>los datos de acceso correctamente, se accede a la pantallaHome del Administrador</w:t>
+      </w:r>
+      <w:r>
+        <w:rPr>
+          <w:rFonts w:ascii="Arial" w:hAnsi="Arial" w:cs="Arial"/>
+        </w:rPr>
+        <w:t>, que dispone de cuatro apartados</w:t>
+      </w:r>
+      <w:r>
+        <w:rPr>
+          <w:rFonts w:ascii="Arial" w:hAnsi="Arial" w:cs="Arial"/>
+        </w:rPr>
+        <w:t>:</w:t>
+      </w:r>
+      <w:r>
+        <w:rPr>
+          <w:rFonts w:ascii="Arial" w:hAnsi="Arial" w:cs="Arial"/>
+        </w:rPr>
+        <w:t xml:space="preserve"> Ventas, Servicios, Personal, Clientes.</w:t>
       </w:r>
     </w:p>
     <w:p>
@@ -7388,12 +7471,11 @@
           <w:rFonts w:ascii="Arial" w:hAnsi="Arial" w:cs="Arial"/>
           <w:noProof/>
         </w:rPr>
-        <w:lastRenderedPageBreak/>
         <w:drawing>
-          <wp:inline distT="0" distB="0" distL="0" distR="0" wp14:anchorId="2AEE86B7" wp14:editId="4DA7F8B9">
-            <wp:extent cx="4454348" cy="4333875"/>
-            <wp:effectExtent l="0" t="0" r="3810" b="0"/>
-            <wp:docPr id="42" name="Imagen 42"/>
+          <wp:inline distT="0" distB="0" distL="0" distR="0" wp14:anchorId="0F6599C2" wp14:editId="51FCFF98">
+            <wp:extent cx="4160116" cy="4123427"/>
+            <wp:effectExtent l="0" t="0" r="0" b="0"/>
+            <wp:docPr id="39" name="Imagen 39"/>
             <wp:cNvGraphicFramePr>
               <a:graphicFrameLocks xmlns:a="http://schemas.openxmlformats.org/drawingml/2006/main" noChangeAspect="1"/>
             </wp:cNvGraphicFramePr>
@@ -7413,6 +7495,269 @@
                   <pic:spPr>
                     <a:xfrm>
                       <a:off x="0" y="0"/>
+                      <a:ext cx="4167983" cy="4131225"/>
+                    </a:xfrm>
+                    <a:prstGeom prst="rect">
+                      <a:avLst/>
+                    </a:prstGeom>
+                  </pic:spPr>
+                </pic:pic>
+              </a:graphicData>
+            </a:graphic>
+          </wp:inline>
+        </w:drawing>
+      </w:r>
+    </w:p>
+    <w:p>
+      <w:pPr>
+        <w:pStyle w:val="Standard"/>
+        <w:spacing w:line="276" w:lineRule="auto"/>
+        <w:jc w:val="both"/>
+        <w:rPr>
+          <w:rFonts w:ascii="Arial" w:hAnsi="Arial" w:cs="Arial"/>
+        </w:rPr>
+      </w:pPr>
+      <w:r>
+        <w:rPr>
+          <w:rFonts w:ascii="Arial" w:hAnsi="Arial" w:cs="Arial"/>
+        </w:rPr>
+        <w:lastRenderedPageBreak/>
+        <w:t>La parte de Ventas dispone de una tabla en la que se muestran las ventas realizadas, con un código de conjunto que poseen todos los Servicios que pertenecen a la misma compra, la fecha de la venta, el valor total de la venta, el nombre del usuario que ha realizado la compra y un ToolTip que incluye todos los Servicios vendidos en esa misma venta. Si se vuelve para atrás desde esta ventana, se llega a la pantallaHome del Administrador.</w:t>
+      </w:r>
+    </w:p>
+    <w:p>
+      <w:pPr>
+        <w:pStyle w:val="Standard"/>
+        <w:spacing w:line="276" w:lineRule="auto"/>
+        <w:jc w:val="both"/>
+        <w:rPr>
+          <w:rFonts w:ascii="Arial" w:hAnsi="Arial" w:cs="Arial"/>
+        </w:rPr>
+      </w:pPr>
+    </w:p>
+    <w:p>
+      <w:pPr>
+        <w:pStyle w:val="Standard"/>
+        <w:spacing w:line="276" w:lineRule="auto"/>
+        <w:ind w:firstLine="708"/>
+        <w:jc w:val="both"/>
+        <w:rPr>
+          <w:rFonts w:ascii="Arial" w:hAnsi="Arial" w:cs="Arial"/>
+        </w:rPr>
+      </w:pPr>
+      <w:r>
+        <w:rPr>
+          <w:rFonts w:ascii="Arial" w:hAnsi="Arial" w:cs="Arial"/>
+        </w:rPr>
+        <w:drawing>
+          <wp:inline distT="0" distB="0" distL="0" distR="0" wp14:anchorId="1CB485B8" wp14:editId="2647B044">
+            <wp:extent cx="4345736" cy="3800475"/>
+            <wp:effectExtent l="0" t="0" r="0" b="0"/>
+            <wp:docPr id="44" name="Imagen 44"/>
+            <wp:cNvGraphicFramePr>
+              <a:graphicFrameLocks xmlns:a="http://schemas.openxmlformats.org/drawingml/2006/main" noChangeAspect="1"/>
+            </wp:cNvGraphicFramePr>
+            <a:graphic xmlns:a="http://schemas.openxmlformats.org/drawingml/2006/main">
+              <a:graphicData uri="http://schemas.openxmlformats.org/drawingml/2006/picture">
+                <pic:pic xmlns:pic="http://schemas.openxmlformats.org/drawingml/2006/picture">
+                  <pic:nvPicPr>
+                    <pic:cNvPr id="1" name=""/>
+                    <pic:cNvPicPr/>
+                  </pic:nvPicPr>
+                  <pic:blipFill>
+                    <a:blip r:embed="rId33"/>
+                    <a:stretch>
+                      <a:fillRect/>
+                    </a:stretch>
+                  </pic:blipFill>
+                  <pic:spPr>
+                    <a:xfrm>
+                      <a:off x="0" y="0"/>
+                      <a:ext cx="4357862" cy="3811080"/>
+                    </a:xfrm>
+                    <a:prstGeom prst="rect">
+                      <a:avLst/>
+                    </a:prstGeom>
+                  </pic:spPr>
+                </pic:pic>
+              </a:graphicData>
+            </a:graphic>
+          </wp:inline>
+        </w:drawing>
+      </w:r>
+    </w:p>
+    <w:p>
+      <w:pPr>
+        <w:pStyle w:val="Standard"/>
+        <w:spacing w:line="276" w:lineRule="auto"/>
+        <w:ind w:firstLine="708"/>
+        <w:jc w:val="both"/>
+        <w:rPr>
+          <w:rFonts w:ascii="Arial" w:hAnsi="Arial" w:cs="Arial"/>
+        </w:rPr>
+      </w:pPr>
+    </w:p>
+    <w:p>
+      <w:pPr>
+        <w:pStyle w:val="Standard"/>
+        <w:spacing w:line="276" w:lineRule="auto"/>
+        <w:ind w:firstLine="708"/>
+        <w:jc w:val="both"/>
+        <w:rPr>
+          <w:rFonts w:ascii="Arial" w:hAnsi="Arial" w:cs="Arial"/>
+          <w:u w:val="single"/>
+        </w:rPr>
+      </w:pPr>
+      <w:r>
+        <w:rPr>
+          <w:rFonts w:ascii="Arial" w:hAnsi="Arial" w:cs="Arial"/>
+        </w:rPr>
+        <w:t>En Servicios, se abre la pantalla de Servicios para poder añadir, borrar o editar un Servicio. Al volver atrás desde esta vista, el flujo va a la pantallaHome.</w:t>
+      </w:r>
+    </w:p>
+    <w:p>
+      <w:pPr>
+        <w:pStyle w:val="Standard"/>
+        <w:spacing w:line="276" w:lineRule="auto"/>
+        <w:ind w:firstLine="708"/>
+        <w:jc w:val="both"/>
+        <w:rPr>
+          <w:rFonts w:ascii="Arial" w:hAnsi="Arial" w:cs="Arial"/>
+        </w:rPr>
+      </w:pPr>
+    </w:p>
+    <w:p>
+      <w:pPr>
+        <w:pStyle w:val="Standard"/>
+        <w:spacing w:line="276" w:lineRule="auto"/>
+        <w:ind w:firstLine="708"/>
+        <w:jc w:val="both"/>
+        <w:rPr>
+          <w:rFonts w:ascii="Arial" w:hAnsi="Arial" w:cs="Arial"/>
+        </w:rPr>
+      </w:pPr>
+      <w:r>
+        <w:rPr>
+          <w:rFonts w:ascii="Arial" w:hAnsi="Arial" w:cs="Arial"/>
+        </w:rPr>
+        <w:lastRenderedPageBreak/>
+        <w:drawing>
+          <wp:inline distT="0" distB="0" distL="0" distR="0" wp14:anchorId="01BBB395" wp14:editId="1489A738">
+            <wp:extent cx="4272473" cy="4152900"/>
+            <wp:effectExtent l="0" t="0" r="0" b="0"/>
+            <wp:docPr id="59" name="Imagen 59"/>
+            <wp:cNvGraphicFramePr>
+              <a:graphicFrameLocks xmlns:a="http://schemas.openxmlformats.org/drawingml/2006/main" noChangeAspect="1"/>
+            </wp:cNvGraphicFramePr>
+            <a:graphic xmlns:a="http://schemas.openxmlformats.org/drawingml/2006/main">
+              <a:graphicData uri="http://schemas.openxmlformats.org/drawingml/2006/picture">
+                <pic:pic xmlns:pic="http://schemas.openxmlformats.org/drawingml/2006/picture">
+                  <pic:nvPicPr>
+                    <pic:cNvPr id="1" name=""/>
+                    <pic:cNvPicPr/>
+                  </pic:nvPicPr>
+                  <pic:blipFill>
+                    <a:blip r:embed="rId34"/>
+                    <a:stretch>
+                      <a:fillRect/>
+                    </a:stretch>
+                  </pic:blipFill>
+                  <pic:spPr>
+                    <a:xfrm>
+                      <a:off x="0" y="0"/>
+                      <a:ext cx="4273629" cy="4154024"/>
+                    </a:xfrm>
+                    <a:prstGeom prst="rect">
+                      <a:avLst/>
+                    </a:prstGeom>
+                  </pic:spPr>
+                </pic:pic>
+              </a:graphicData>
+            </a:graphic>
+          </wp:inline>
+        </w:drawing>
+      </w:r>
+    </w:p>
+    <w:p>
+      <w:pPr>
+        <w:pStyle w:val="Standard"/>
+        <w:spacing w:line="276" w:lineRule="auto"/>
+        <w:ind w:firstLine="708"/>
+        <w:jc w:val="both"/>
+        <w:rPr>
+          <w:rFonts w:ascii="Arial" w:hAnsi="Arial" w:cs="Arial"/>
+        </w:rPr>
+      </w:pPr>
+    </w:p>
+    <w:p>
+      <w:pPr>
+        <w:pStyle w:val="Standard"/>
+        <w:spacing w:line="276" w:lineRule="auto"/>
+        <w:ind w:firstLine="708"/>
+        <w:jc w:val="both"/>
+        <w:rPr>
+          <w:rFonts w:ascii="Arial" w:hAnsi="Arial" w:cs="Arial"/>
+          <w:u w:val="single"/>
+        </w:rPr>
+      </w:pPr>
+      <w:r>
+        <w:rPr>
+          <w:rFonts w:ascii="Arial" w:hAnsi="Arial" w:cs="Arial"/>
+        </w:rPr>
+        <w:t>En la vista de Personal, el administrador puede dar de alta, dar de baja o modificar un Empleado. Si quiere volver atrás desde esta pantalla, volverá a la pantallaHome.</w:t>
+      </w:r>
+    </w:p>
+    <w:p>
+      <w:pPr>
+        <w:pStyle w:val="Standard"/>
+        <w:spacing w:line="276" w:lineRule="auto"/>
+        <w:ind w:firstLine="708"/>
+        <w:jc w:val="both"/>
+        <w:rPr>
+          <w:rFonts w:ascii="Arial" w:hAnsi="Arial" w:cs="Arial"/>
+        </w:rPr>
+      </w:pPr>
+    </w:p>
+    <w:p>
+      <w:pPr>
+        <w:pStyle w:val="Standard"/>
+        <w:spacing w:line="276" w:lineRule="auto"/>
+        <w:ind w:firstLine="708"/>
+        <w:jc w:val="both"/>
+        <w:rPr>
+          <w:rFonts w:ascii="Arial" w:hAnsi="Arial" w:cs="Arial"/>
+        </w:rPr>
+      </w:pPr>
+      <w:r>
+        <w:rPr>
+          <w:rFonts w:ascii="Arial" w:hAnsi="Arial" w:cs="Arial"/>
+          <w:noProof/>
+        </w:rPr>
+        <w:lastRenderedPageBreak/>
+        <w:drawing>
+          <wp:inline distT="0" distB="0" distL="0" distR="0" wp14:anchorId="2AEE86B7" wp14:editId="4DA7F8B9">
+            <wp:extent cx="4454348" cy="4333875"/>
+            <wp:effectExtent l="0" t="0" r="3810" b="0"/>
+            <wp:docPr id="42" name="Imagen 42"/>
+            <wp:cNvGraphicFramePr>
+              <a:graphicFrameLocks xmlns:a="http://schemas.openxmlformats.org/drawingml/2006/main" noChangeAspect="1"/>
+            </wp:cNvGraphicFramePr>
+            <a:graphic xmlns:a="http://schemas.openxmlformats.org/drawingml/2006/main">
+              <a:graphicData uri="http://schemas.openxmlformats.org/drawingml/2006/picture">
+                <pic:pic xmlns:pic="http://schemas.openxmlformats.org/drawingml/2006/picture">
+                  <pic:nvPicPr>
+                    <pic:cNvPr id="1" name=""/>
+                    <pic:cNvPicPr/>
+                  </pic:nvPicPr>
+                  <pic:blipFill>
+                    <a:blip r:embed="rId35"/>
+                    <a:stretch>
+                      <a:fillRect/>
+                    </a:stretch>
+                  </pic:blipFill>
+                  <pic:spPr>
+                    <a:xfrm>
+                      <a:off x="0" y="0"/>
                       <a:ext cx="4459652" cy="4339035"/>
                     </a:xfrm>
                     <a:prstGeom prst="rect">
@@ -7661,7 +8006,7 @@
         </w:rPr>
         <w:t xml:space="preserve"> </w:t>
       </w:r>
-      <w:hyperlink r:id="rId33" w:history="1">
+      <w:hyperlink r:id="rId36" w:history="1">
         <w:r>
           <w:rPr>
             <w:rStyle w:val="Hipervnculo"/>
@@ -7688,7 +8033,7 @@
         </w:rPr>
         <w:t xml:space="preserve">Además, es preciso tener instalado Java desde: </w:t>
       </w:r>
-      <w:hyperlink r:id="rId34" w:history="1">
+      <w:hyperlink r:id="rId37" w:history="1">
         <w:r>
           <w:rPr>
             <w:rStyle w:val="Hipervnculo"/>
@@ -7716,7 +8061,7 @@
         </w:rPr>
         <w:t xml:space="preserve"> EL SDK de JavaFX puede descargarse aquí: </w:t>
       </w:r>
-      <w:hyperlink r:id="rId35" w:history="1">
+      <w:hyperlink r:id="rId38" w:history="1">
         <w:r>
           <w:rPr>
             <w:rStyle w:val="Hipervnculo"/>
@@ -7829,332 +8174,6 @@
             <wp:extent cx="3305636" cy="1933845"/>
             <wp:effectExtent l="0" t="0" r="0" b="9525"/>
             <wp:docPr id="18" name="Imagen 18"/>
-            <wp:cNvGraphicFramePr>
-              <a:graphicFrameLocks xmlns:a="http://schemas.openxmlformats.org/drawingml/2006/main" noChangeAspect="1"/>
-            </wp:cNvGraphicFramePr>
-            <a:graphic xmlns:a="http://schemas.openxmlformats.org/drawingml/2006/main">
-              <a:graphicData uri="http://schemas.openxmlformats.org/drawingml/2006/picture">
-                <pic:pic xmlns:pic="http://schemas.openxmlformats.org/drawingml/2006/picture">
-                  <pic:nvPicPr>
-                    <pic:cNvPr id="1" name=""/>
-                    <pic:cNvPicPr/>
-                  </pic:nvPicPr>
-                  <pic:blipFill>
-                    <a:blip r:embed="rId36"/>
-                    <a:stretch>
-                      <a:fillRect/>
-                    </a:stretch>
-                  </pic:blipFill>
-                  <pic:spPr>
-                    <a:xfrm>
-                      <a:off x="0" y="0"/>
-                      <a:ext cx="3305636" cy="1933845"/>
-                    </a:xfrm>
-                    <a:prstGeom prst="rect">
-                      <a:avLst/>
-                    </a:prstGeom>
-                  </pic:spPr>
-                </pic:pic>
-              </a:graphicData>
-            </a:graphic>
-          </wp:inline>
-        </w:drawing>
-      </w:r>
-    </w:p>
-    <w:p>
-      <w:pPr>
-        <w:pStyle w:val="Standard"/>
-        <w:spacing w:line="276" w:lineRule="auto"/>
-        <w:ind w:firstLine="708"/>
-        <w:jc w:val="both"/>
-        <w:rPr>
-          <w:rFonts w:ascii="Arial" w:hAnsi="Arial" w:cs="Arial"/>
-          <w:u w:val="single"/>
-        </w:rPr>
-      </w:pPr>
-    </w:p>
-    <w:p>
-      <w:pPr>
-        <w:pStyle w:val="Standard"/>
-        <w:spacing w:line="276" w:lineRule="auto"/>
-        <w:ind w:firstLine="708"/>
-        <w:jc w:val="both"/>
-        <w:rPr>
-          <w:rFonts w:ascii="Arial" w:hAnsi="Arial" w:cs="Arial"/>
-        </w:rPr>
-      </w:pPr>
-      <w:r>
-        <w:rPr>
-          <w:rFonts w:ascii="Arial" w:hAnsi="Arial" w:cs="Arial"/>
-        </w:rPr>
-        <w:t>2.</w:t>
-      </w:r>
-      <w:r>
-        <w:rPr>
-          <w:rFonts w:ascii="Arial" w:hAnsi="Arial" w:cs="Arial"/>
-        </w:rPr>
-        <w:t xml:space="preserve"> Elegimos nuestro conector:</w:t>
-      </w:r>
-    </w:p>
-    <w:p>
-      <w:pPr>
-        <w:pStyle w:val="Standard"/>
-        <w:spacing w:line="276" w:lineRule="auto"/>
-        <w:ind w:firstLine="708"/>
-        <w:jc w:val="both"/>
-        <w:rPr>
-          <w:rFonts w:ascii="Arial" w:hAnsi="Arial" w:cs="Arial"/>
-        </w:rPr>
-      </w:pPr>
-    </w:p>
-    <w:p>
-      <w:pPr>
-        <w:pStyle w:val="Standard"/>
-        <w:spacing w:line="276" w:lineRule="auto"/>
-        <w:ind w:firstLine="708"/>
-        <w:jc w:val="both"/>
-        <w:rPr>
-          <w:rFonts w:ascii="Arial" w:hAnsi="Arial" w:cs="Arial"/>
-        </w:rPr>
-      </w:pPr>
-      <w:r>
-        <w:rPr>
-          <w:rFonts w:ascii="Arial" w:hAnsi="Arial" w:cs="Arial"/>
-          <w:noProof/>
-        </w:rPr>
-        <w:drawing>
-          <wp:inline distT="0" distB="0" distL="0" distR="0" wp14:anchorId="5210C99F" wp14:editId="4161C2ED">
-            <wp:extent cx="4576905" cy="3488114"/>
-            <wp:effectExtent l="0" t="0" r="0" b="0"/>
-            <wp:docPr id="20" name="Imagen 20"/>
-            <wp:cNvGraphicFramePr>
-              <a:graphicFrameLocks xmlns:a="http://schemas.openxmlformats.org/drawingml/2006/main" noChangeAspect="1"/>
-            </wp:cNvGraphicFramePr>
-            <a:graphic xmlns:a="http://schemas.openxmlformats.org/drawingml/2006/main">
-              <a:graphicData uri="http://schemas.openxmlformats.org/drawingml/2006/picture">
-                <pic:pic xmlns:pic="http://schemas.openxmlformats.org/drawingml/2006/picture">
-                  <pic:nvPicPr>
-                    <pic:cNvPr id="1" name=""/>
-                    <pic:cNvPicPr/>
-                  </pic:nvPicPr>
-                  <pic:blipFill>
-                    <a:blip r:embed="rId37"/>
-                    <a:stretch>
-                      <a:fillRect/>
-                    </a:stretch>
-                  </pic:blipFill>
-                  <pic:spPr>
-                    <a:xfrm>
-                      <a:off x="0" y="0"/>
-                      <a:ext cx="4580465" cy="3490827"/>
-                    </a:xfrm>
-                    <a:prstGeom prst="rect">
-                      <a:avLst/>
-                    </a:prstGeom>
-                  </pic:spPr>
-                </pic:pic>
-              </a:graphicData>
-            </a:graphic>
-          </wp:inline>
-        </w:drawing>
-      </w:r>
-    </w:p>
-    <w:p>
-      <w:pPr>
-        <w:pStyle w:val="Standard"/>
-        <w:spacing w:line="276" w:lineRule="auto"/>
-        <w:ind w:firstLine="708"/>
-        <w:jc w:val="both"/>
-        <w:rPr>
-          <w:rFonts w:ascii="Arial" w:hAnsi="Arial" w:cs="Arial"/>
-        </w:rPr>
-      </w:pPr>
-    </w:p>
-    <w:p>
-      <w:pPr>
-        <w:pStyle w:val="Standard"/>
-        <w:spacing w:line="276" w:lineRule="auto"/>
-        <w:ind w:firstLine="708"/>
-        <w:jc w:val="both"/>
-        <w:rPr>
-          <w:rFonts w:ascii="Arial" w:hAnsi="Arial" w:cs="Arial"/>
-        </w:rPr>
-      </w:pPr>
-      <w:r>
-        <w:rPr>
-          <w:rFonts w:ascii="Arial" w:hAnsi="Arial" w:cs="Arial"/>
-        </w:rPr>
-        <w:t xml:space="preserve">3. Realizamos </w:t>
-      </w:r>
-      <w:r>
-        <w:rPr>
-          <w:rFonts w:ascii="Arial" w:hAnsi="Arial" w:cs="Arial"/>
-        </w:rPr>
-        <w:t>la conexión con la base de datos, añadiendo el nombre da la base de datos en este apartado:</w:t>
-      </w:r>
-    </w:p>
-    <w:p>
-      <w:pPr>
-        <w:pStyle w:val="Standard"/>
-        <w:spacing w:line="276" w:lineRule="auto"/>
-        <w:ind w:firstLine="708"/>
-        <w:jc w:val="both"/>
-        <w:rPr>
-          <w:rFonts w:ascii="Arial" w:hAnsi="Arial" w:cs="Arial"/>
-        </w:rPr>
-      </w:pPr>
-      <w:r>
-        <w:rPr>
-          <w:rFonts w:ascii="Arial" w:hAnsi="Arial" w:cs="Arial"/>
-          <w:b/>
-          <w:bCs/>
-        </w:rPr>
-        <w:lastRenderedPageBreak/>
-        <w:t>jdbc:mysql://localhost:3306/nombreBaseDeDatos?zeroDateTimeBehavior=CONVERT_TO_NULL</w:t>
-      </w:r>
-      <w:r>
-        <w:rPr>
-          <w:rFonts w:ascii="Arial" w:hAnsi="Arial" w:cs="Arial"/>
-        </w:rPr>
-        <w:t xml:space="preserve">. Tal y como se puede observar en la imagen, el username para hacer la conexión es </w:t>
-      </w:r>
-      <w:r>
-        <w:rPr>
-          <w:rFonts w:ascii="Arial" w:hAnsi="Arial" w:cs="Arial"/>
-          <w:b/>
-          <w:bCs/>
-        </w:rPr>
-        <w:t>root</w:t>
-      </w:r>
-      <w:r>
-        <w:rPr>
-          <w:rFonts w:ascii="Arial" w:hAnsi="Arial" w:cs="Arial"/>
-        </w:rPr>
-        <w:t xml:space="preserve"> y no tiene ninguna contraseña.</w:t>
-      </w:r>
-    </w:p>
-    <w:p>
-      <w:pPr>
-        <w:pStyle w:val="Standard"/>
-        <w:spacing w:line="276" w:lineRule="auto"/>
-        <w:ind w:firstLine="708"/>
-        <w:jc w:val="both"/>
-        <w:rPr>
-          <w:rFonts w:ascii="Arial" w:hAnsi="Arial" w:cs="Arial"/>
-        </w:rPr>
-      </w:pPr>
-    </w:p>
-    <w:p>
-      <w:pPr>
-        <w:pStyle w:val="Standard"/>
-        <w:spacing w:line="276" w:lineRule="auto"/>
-        <w:ind w:firstLine="708"/>
-        <w:jc w:val="both"/>
-        <w:rPr>
-          <w:rFonts w:ascii="Arial" w:hAnsi="Arial" w:cs="Arial"/>
-        </w:rPr>
-      </w:pPr>
-      <w:r>
-        <w:rPr>
-          <w:rFonts w:ascii="Arial" w:hAnsi="Arial" w:cs="Arial"/>
-          <w:noProof/>
-        </w:rPr>
-        <w:drawing>
-          <wp:inline distT="0" distB="0" distL="0" distR="0" wp14:anchorId="1FD0D098" wp14:editId="172E2E38">
-            <wp:extent cx="4061638" cy="3078707"/>
-            <wp:effectExtent l="0" t="0" r="0" b="7620"/>
-            <wp:docPr id="21" name="Imagen 21"/>
-            <wp:cNvGraphicFramePr>
-              <a:graphicFrameLocks xmlns:a="http://schemas.openxmlformats.org/drawingml/2006/main" noChangeAspect="1"/>
-            </wp:cNvGraphicFramePr>
-            <a:graphic xmlns:a="http://schemas.openxmlformats.org/drawingml/2006/main">
-              <a:graphicData uri="http://schemas.openxmlformats.org/drawingml/2006/picture">
-                <pic:pic xmlns:pic="http://schemas.openxmlformats.org/drawingml/2006/picture">
-                  <pic:nvPicPr>
-                    <pic:cNvPr id="1" name=""/>
-                    <pic:cNvPicPr/>
-                  </pic:nvPicPr>
-                  <pic:blipFill>
-                    <a:blip r:embed="rId38"/>
-                    <a:stretch>
-                      <a:fillRect/>
-                    </a:stretch>
-                  </pic:blipFill>
-                  <pic:spPr>
-                    <a:xfrm>
-                      <a:off x="0" y="0"/>
-                      <a:ext cx="4069008" cy="3084293"/>
-                    </a:xfrm>
-                    <a:prstGeom prst="rect">
-                      <a:avLst/>
-                    </a:prstGeom>
-                  </pic:spPr>
-                </pic:pic>
-              </a:graphicData>
-            </a:graphic>
-          </wp:inline>
-        </w:drawing>
-      </w:r>
-    </w:p>
-    <w:p>
-      <w:pPr>
-        <w:pStyle w:val="Standard"/>
-        <w:spacing w:line="276" w:lineRule="auto"/>
-        <w:ind w:firstLine="708"/>
-        <w:jc w:val="both"/>
-        <w:rPr>
-          <w:rFonts w:ascii="Arial" w:hAnsi="Arial" w:cs="Arial"/>
-        </w:rPr>
-      </w:pPr>
-    </w:p>
-    <w:p>
-      <w:pPr>
-        <w:pStyle w:val="Standard"/>
-        <w:spacing w:line="276" w:lineRule="auto"/>
-        <w:ind w:firstLine="708"/>
-        <w:jc w:val="both"/>
-        <w:rPr>
-          <w:rFonts w:ascii="Arial" w:hAnsi="Arial" w:cs="Arial"/>
-        </w:rPr>
-      </w:pPr>
-      <w:r>
-        <w:rPr>
-          <w:rFonts w:ascii="Arial" w:hAnsi="Arial" w:cs="Arial"/>
-        </w:rPr>
-        <w:t>De esta forma, se creará la conexión con la base de datos y podremos tener acceso a todas las tablas que tengamos en la misma:</w:t>
-      </w:r>
-    </w:p>
-    <w:p>
-      <w:pPr>
-        <w:pStyle w:val="Standard"/>
-        <w:spacing w:line="276" w:lineRule="auto"/>
-        <w:ind w:firstLine="708"/>
-        <w:jc w:val="both"/>
-        <w:rPr>
-          <w:rFonts w:ascii="Arial" w:hAnsi="Arial" w:cs="Arial"/>
-        </w:rPr>
-      </w:pPr>
-    </w:p>
-    <w:p>
-      <w:pPr>
-        <w:pStyle w:val="Standard"/>
-        <w:spacing w:line="276" w:lineRule="auto"/>
-        <w:ind w:firstLine="708"/>
-        <w:jc w:val="both"/>
-        <w:rPr>
-          <w:rFonts w:ascii="Arial" w:hAnsi="Arial" w:cs="Arial"/>
-        </w:rPr>
-      </w:pPr>
-      <w:r>
-        <w:rPr>
-          <w:rFonts w:ascii="Arial" w:hAnsi="Arial" w:cs="Arial"/>
-          <w:noProof/>
-        </w:rPr>
-        <w:drawing>
-          <wp:inline distT="0" distB="0" distL="0" distR="0" wp14:anchorId="45BC8A2E" wp14:editId="4B22E3EC">
-            <wp:extent cx="2316901" cy="3455582"/>
-            <wp:effectExtent l="0" t="0" r="7620" b="0"/>
-            <wp:docPr id="22" name="Imagen 22"/>
             <wp:cNvGraphicFramePr>
               <a:graphicFrameLocks xmlns:a="http://schemas.openxmlformats.org/drawingml/2006/main" noChangeAspect="1"/>
             </wp:cNvGraphicFramePr>
@@ -8174,7 +8193,7 @@
                   <pic:spPr>
                     <a:xfrm>
                       <a:off x="0" y="0"/>
-                      <a:ext cx="2334508" cy="3481843"/>
+                      <a:ext cx="3305636" cy="1933845"/>
                     </a:xfrm>
                     <a:prstGeom prst="rect">
                       <a:avLst/>
@@ -8195,48 +8214,31 @@
         <w:jc w:val="both"/>
         <w:rPr>
           <w:rFonts w:ascii="Arial" w:hAnsi="Arial" w:cs="Arial"/>
-        </w:rPr>
-      </w:pPr>
-    </w:p>
-    <w:p>
-      <w:pPr>
-        <w:pStyle w:val="Standard"/>
-        <w:spacing w:line="276" w:lineRule="auto"/>
-        <w:ind w:firstLine="708"/>
-        <w:jc w:val="both"/>
-        <w:rPr>
-          <w:rFonts w:ascii="Arial" w:hAnsi="Arial" w:cs="Arial"/>
-        </w:rPr>
-      </w:pPr>
-      <w:r>
-        <w:rPr>
-          <w:rFonts w:ascii="Arial" w:hAnsi="Arial" w:cs="Arial"/>
-        </w:rPr>
-        <w:lastRenderedPageBreak/>
-        <w:t>Aparte de estos pasos ya comentados, no hace falta instalar ningún otro paquete o librería para poder ejecutar el programa, ya que el fichero pom.xml ya contiene todas las dependencias necesarias añadidas.</w:t>
-      </w:r>
-      <w:r>
-        <w:rPr>
-          <w:rFonts w:ascii="Arial" w:hAnsi="Arial" w:cs="Arial"/>
-        </w:rPr>
-        <w:t xml:space="preserve"> </w:t>
-      </w:r>
-    </w:p>
-    <w:p>
-      <w:pPr>
-        <w:pStyle w:val="Standard"/>
-        <w:spacing w:line="276" w:lineRule="auto"/>
-        <w:ind w:firstLine="708"/>
-        <w:jc w:val="both"/>
-        <w:rPr>
-          <w:rFonts w:ascii="Arial" w:hAnsi="Arial" w:cs="Arial"/>
-        </w:rPr>
-      </w:pPr>
-      <w:r>
-        <w:rPr>
-          <w:rFonts w:ascii="Arial" w:hAnsi="Arial" w:cs="Arial"/>
-        </w:rPr>
-        <w:t>Para ejecutar la aplicación desde NetBeans, debemos pulsar click derecho en el nombre del proyecto y después Run:</w:t>
+          <w:u w:val="single"/>
+        </w:rPr>
+      </w:pPr>
+    </w:p>
+    <w:p>
+      <w:pPr>
+        <w:pStyle w:val="Standard"/>
+        <w:spacing w:line="276" w:lineRule="auto"/>
+        <w:ind w:firstLine="708"/>
+        <w:jc w:val="both"/>
+        <w:rPr>
+          <w:rFonts w:ascii="Arial" w:hAnsi="Arial" w:cs="Arial"/>
+        </w:rPr>
+      </w:pPr>
+      <w:r>
+        <w:rPr>
+          <w:rFonts w:ascii="Arial" w:hAnsi="Arial" w:cs="Arial"/>
+        </w:rPr>
+        <w:t>2.</w:t>
+      </w:r>
+      <w:r>
+        <w:rPr>
+          <w:rFonts w:ascii="Arial" w:hAnsi="Arial" w:cs="Arial"/>
+        </w:rPr>
+        <w:t xml:space="preserve"> Elegimos nuestro conector:</w:t>
       </w:r>
     </w:p>
     <w:p>
@@ -8266,10 +8268,10 @@
           <w:noProof/>
         </w:rPr>
         <w:drawing>
-          <wp:inline distT="0" distB="0" distL="0" distR="0" wp14:anchorId="76D1405F" wp14:editId="549F80E9">
-            <wp:extent cx="3467584" cy="3038899"/>
-            <wp:effectExtent l="0" t="0" r="0" b="9525"/>
-            <wp:docPr id="23" name="Imagen 23"/>
+          <wp:inline distT="0" distB="0" distL="0" distR="0" wp14:anchorId="5210C99F" wp14:editId="4161C2ED">
+            <wp:extent cx="4576905" cy="3488114"/>
+            <wp:effectExtent l="0" t="0" r="0" b="0"/>
+            <wp:docPr id="20" name="Imagen 20"/>
             <wp:cNvGraphicFramePr>
               <a:graphicFrameLocks xmlns:a="http://schemas.openxmlformats.org/drawingml/2006/main" noChangeAspect="1"/>
             </wp:cNvGraphicFramePr>
@@ -8289,6 +8291,351 @@
                   <pic:spPr>
                     <a:xfrm>
                       <a:off x="0" y="0"/>
+                      <a:ext cx="4580465" cy="3490827"/>
+                    </a:xfrm>
+                    <a:prstGeom prst="rect">
+                      <a:avLst/>
+                    </a:prstGeom>
+                  </pic:spPr>
+                </pic:pic>
+              </a:graphicData>
+            </a:graphic>
+          </wp:inline>
+        </w:drawing>
+      </w:r>
+    </w:p>
+    <w:p>
+      <w:pPr>
+        <w:pStyle w:val="Standard"/>
+        <w:spacing w:line="276" w:lineRule="auto"/>
+        <w:ind w:firstLine="708"/>
+        <w:jc w:val="both"/>
+        <w:rPr>
+          <w:rFonts w:ascii="Arial" w:hAnsi="Arial" w:cs="Arial"/>
+        </w:rPr>
+      </w:pPr>
+    </w:p>
+    <w:p>
+      <w:pPr>
+        <w:pStyle w:val="Standard"/>
+        <w:spacing w:line="276" w:lineRule="auto"/>
+        <w:ind w:firstLine="708"/>
+        <w:jc w:val="both"/>
+        <w:rPr>
+          <w:rFonts w:ascii="Arial" w:hAnsi="Arial" w:cs="Arial"/>
+        </w:rPr>
+      </w:pPr>
+      <w:r>
+        <w:rPr>
+          <w:rFonts w:ascii="Arial" w:hAnsi="Arial" w:cs="Arial"/>
+        </w:rPr>
+        <w:t xml:space="preserve">3. Realizamos </w:t>
+      </w:r>
+      <w:r>
+        <w:rPr>
+          <w:rFonts w:ascii="Arial" w:hAnsi="Arial" w:cs="Arial"/>
+        </w:rPr>
+        <w:t>la conexión con la base de datos, añadiendo el nombre da la base de datos en este apartado:</w:t>
+      </w:r>
+    </w:p>
+    <w:p>
+      <w:pPr>
+        <w:pStyle w:val="Standard"/>
+        <w:spacing w:line="276" w:lineRule="auto"/>
+        <w:ind w:firstLine="708"/>
+        <w:jc w:val="both"/>
+        <w:rPr>
+          <w:rFonts w:ascii="Arial" w:hAnsi="Arial" w:cs="Arial"/>
+        </w:rPr>
+      </w:pPr>
+      <w:proofErr w:type="gramStart"/>
+      <w:r>
+        <w:rPr>
+          <w:rFonts w:ascii="Arial" w:hAnsi="Arial" w:cs="Arial"/>
+          <w:b/>
+          <w:bCs/>
+        </w:rPr>
+        <w:lastRenderedPageBreak/>
+        <w:t>jdbc:mysql://localhost:3306/nombreBaseDeDatos?zeroDateTimeBehavior=CONVERT_TO_NULL</w:t>
+      </w:r>
+      <w:proofErr w:type="gramEnd"/>
+      <w:r>
+        <w:rPr>
+          <w:rFonts w:ascii="Arial" w:hAnsi="Arial" w:cs="Arial"/>
+        </w:rPr>
+        <w:t xml:space="preserve">. Tal y como se puede observar en la imagen, el username para hacer la conexión es </w:t>
+      </w:r>
+      <w:r>
+        <w:rPr>
+          <w:rFonts w:ascii="Arial" w:hAnsi="Arial" w:cs="Arial"/>
+          <w:b/>
+          <w:bCs/>
+        </w:rPr>
+        <w:t>root</w:t>
+      </w:r>
+      <w:r>
+        <w:rPr>
+          <w:rFonts w:ascii="Arial" w:hAnsi="Arial" w:cs="Arial"/>
+        </w:rPr>
+        <w:t xml:space="preserve"> y no tiene ninguna contraseña.</w:t>
+      </w:r>
+    </w:p>
+    <w:p>
+      <w:pPr>
+        <w:pStyle w:val="Standard"/>
+        <w:spacing w:line="276" w:lineRule="auto"/>
+        <w:ind w:firstLine="708"/>
+        <w:jc w:val="both"/>
+        <w:rPr>
+          <w:rFonts w:ascii="Arial" w:hAnsi="Arial" w:cs="Arial"/>
+        </w:rPr>
+      </w:pPr>
+    </w:p>
+    <w:p>
+      <w:pPr>
+        <w:pStyle w:val="Standard"/>
+        <w:spacing w:line="276" w:lineRule="auto"/>
+        <w:ind w:firstLine="708"/>
+        <w:jc w:val="both"/>
+        <w:rPr>
+          <w:rFonts w:ascii="Arial" w:hAnsi="Arial" w:cs="Arial"/>
+        </w:rPr>
+      </w:pPr>
+      <w:r>
+        <w:rPr>
+          <w:rFonts w:ascii="Arial" w:hAnsi="Arial" w:cs="Arial"/>
+          <w:noProof/>
+        </w:rPr>
+        <w:drawing>
+          <wp:inline distT="0" distB="0" distL="0" distR="0" wp14:anchorId="1FD0D098" wp14:editId="172E2E38">
+            <wp:extent cx="4061638" cy="3078707"/>
+            <wp:effectExtent l="0" t="0" r="0" b="7620"/>
+            <wp:docPr id="21" name="Imagen 21"/>
+            <wp:cNvGraphicFramePr>
+              <a:graphicFrameLocks xmlns:a="http://schemas.openxmlformats.org/drawingml/2006/main" noChangeAspect="1"/>
+            </wp:cNvGraphicFramePr>
+            <a:graphic xmlns:a="http://schemas.openxmlformats.org/drawingml/2006/main">
+              <a:graphicData uri="http://schemas.openxmlformats.org/drawingml/2006/picture">
+                <pic:pic xmlns:pic="http://schemas.openxmlformats.org/drawingml/2006/picture">
+                  <pic:nvPicPr>
+                    <pic:cNvPr id="1" name=""/>
+                    <pic:cNvPicPr/>
+                  </pic:nvPicPr>
+                  <pic:blipFill>
+                    <a:blip r:embed="rId41"/>
+                    <a:stretch>
+                      <a:fillRect/>
+                    </a:stretch>
+                  </pic:blipFill>
+                  <pic:spPr>
+                    <a:xfrm>
+                      <a:off x="0" y="0"/>
+                      <a:ext cx="4069008" cy="3084293"/>
+                    </a:xfrm>
+                    <a:prstGeom prst="rect">
+                      <a:avLst/>
+                    </a:prstGeom>
+                  </pic:spPr>
+                </pic:pic>
+              </a:graphicData>
+            </a:graphic>
+          </wp:inline>
+        </w:drawing>
+      </w:r>
+    </w:p>
+    <w:p>
+      <w:pPr>
+        <w:pStyle w:val="Standard"/>
+        <w:spacing w:line="276" w:lineRule="auto"/>
+        <w:ind w:firstLine="708"/>
+        <w:jc w:val="both"/>
+        <w:rPr>
+          <w:rFonts w:ascii="Arial" w:hAnsi="Arial" w:cs="Arial"/>
+        </w:rPr>
+      </w:pPr>
+    </w:p>
+    <w:p>
+      <w:pPr>
+        <w:pStyle w:val="Standard"/>
+        <w:spacing w:line="276" w:lineRule="auto"/>
+        <w:ind w:firstLine="708"/>
+        <w:jc w:val="both"/>
+        <w:rPr>
+          <w:rFonts w:ascii="Arial" w:hAnsi="Arial" w:cs="Arial"/>
+        </w:rPr>
+      </w:pPr>
+      <w:r>
+        <w:rPr>
+          <w:rFonts w:ascii="Arial" w:hAnsi="Arial" w:cs="Arial"/>
+        </w:rPr>
+        <w:t>De esta forma, se creará la conexión con la base de datos y podremos tener acceso a todas las tablas que tengamos en la misma:</w:t>
+      </w:r>
+    </w:p>
+    <w:p>
+      <w:pPr>
+        <w:pStyle w:val="Standard"/>
+        <w:spacing w:line="276" w:lineRule="auto"/>
+        <w:ind w:firstLine="708"/>
+        <w:jc w:val="both"/>
+        <w:rPr>
+          <w:rFonts w:ascii="Arial" w:hAnsi="Arial" w:cs="Arial"/>
+        </w:rPr>
+      </w:pPr>
+    </w:p>
+    <w:p>
+      <w:pPr>
+        <w:pStyle w:val="Standard"/>
+        <w:spacing w:line="276" w:lineRule="auto"/>
+        <w:ind w:firstLine="708"/>
+        <w:jc w:val="both"/>
+        <w:rPr>
+          <w:rFonts w:ascii="Arial" w:hAnsi="Arial" w:cs="Arial"/>
+        </w:rPr>
+      </w:pPr>
+      <w:r>
+        <w:rPr>
+          <w:rFonts w:ascii="Arial" w:hAnsi="Arial" w:cs="Arial"/>
+          <w:noProof/>
+        </w:rPr>
+        <w:drawing>
+          <wp:inline distT="0" distB="0" distL="0" distR="0" wp14:anchorId="45BC8A2E" wp14:editId="4B22E3EC">
+            <wp:extent cx="2316901" cy="3455582"/>
+            <wp:effectExtent l="0" t="0" r="7620" b="0"/>
+            <wp:docPr id="22" name="Imagen 22"/>
+            <wp:cNvGraphicFramePr>
+              <a:graphicFrameLocks xmlns:a="http://schemas.openxmlformats.org/drawingml/2006/main" noChangeAspect="1"/>
+            </wp:cNvGraphicFramePr>
+            <a:graphic xmlns:a="http://schemas.openxmlformats.org/drawingml/2006/main">
+              <a:graphicData uri="http://schemas.openxmlformats.org/drawingml/2006/picture">
+                <pic:pic xmlns:pic="http://schemas.openxmlformats.org/drawingml/2006/picture">
+                  <pic:nvPicPr>
+                    <pic:cNvPr id="1" name=""/>
+                    <pic:cNvPicPr/>
+                  </pic:nvPicPr>
+                  <pic:blipFill>
+                    <a:blip r:embed="rId42"/>
+                    <a:stretch>
+                      <a:fillRect/>
+                    </a:stretch>
+                  </pic:blipFill>
+                  <pic:spPr>
+                    <a:xfrm>
+                      <a:off x="0" y="0"/>
+                      <a:ext cx="2334508" cy="3481843"/>
+                    </a:xfrm>
+                    <a:prstGeom prst="rect">
+                      <a:avLst/>
+                    </a:prstGeom>
+                  </pic:spPr>
+                </pic:pic>
+              </a:graphicData>
+            </a:graphic>
+          </wp:inline>
+        </w:drawing>
+      </w:r>
+    </w:p>
+    <w:p>
+      <w:pPr>
+        <w:pStyle w:val="Standard"/>
+        <w:spacing w:line="276" w:lineRule="auto"/>
+        <w:ind w:firstLine="708"/>
+        <w:jc w:val="both"/>
+        <w:rPr>
+          <w:rFonts w:ascii="Arial" w:hAnsi="Arial" w:cs="Arial"/>
+        </w:rPr>
+      </w:pPr>
+    </w:p>
+    <w:p>
+      <w:pPr>
+        <w:pStyle w:val="Standard"/>
+        <w:spacing w:line="276" w:lineRule="auto"/>
+        <w:ind w:firstLine="708"/>
+        <w:jc w:val="both"/>
+        <w:rPr>
+          <w:rFonts w:ascii="Arial" w:hAnsi="Arial" w:cs="Arial"/>
+        </w:rPr>
+      </w:pPr>
+      <w:r>
+        <w:rPr>
+          <w:rFonts w:ascii="Arial" w:hAnsi="Arial" w:cs="Arial"/>
+        </w:rPr>
+        <w:lastRenderedPageBreak/>
+        <w:t>Aparte de estos pasos ya comentados, no hace falta instalar ningún otro paquete o librería para poder ejecutar el programa, ya que el fichero pom.xml ya contiene todas las dependencias necesarias añadidas.</w:t>
+      </w:r>
+      <w:r>
+        <w:rPr>
+          <w:rFonts w:ascii="Arial" w:hAnsi="Arial" w:cs="Arial"/>
+        </w:rPr>
+        <w:t xml:space="preserve"> </w:t>
+      </w:r>
+    </w:p>
+    <w:p>
+      <w:pPr>
+        <w:pStyle w:val="Standard"/>
+        <w:spacing w:line="276" w:lineRule="auto"/>
+        <w:ind w:firstLine="708"/>
+        <w:jc w:val="both"/>
+        <w:rPr>
+          <w:rFonts w:ascii="Arial" w:hAnsi="Arial" w:cs="Arial"/>
+        </w:rPr>
+      </w:pPr>
+      <w:r>
+        <w:rPr>
+          <w:rFonts w:ascii="Arial" w:hAnsi="Arial" w:cs="Arial"/>
+        </w:rPr>
+        <w:t>Para ejecutar la aplicación desde NetBeans, debemos pulsar click derecho en el nombre del proyecto y después Run:</w:t>
+      </w:r>
+    </w:p>
+    <w:p>
+      <w:pPr>
+        <w:pStyle w:val="Standard"/>
+        <w:spacing w:line="276" w:lineRule="auto"/>
+        <w:ind w:firstLine="708"/>
+        <w:jc w:val="both"/>
+        <w:rPr>
+          <w:rFonts w:ascii="Arial" w:hAnsi="Arial" w:cs="Arial"/>
+        </w:rPr>
+      </w:pPr>
+    </w:p>
+    <w:p>
+      <w:pPr>
+        <w:pStyle w:val="Standard"/>
+        <w:spacing w:line="276" w:lineRule="auto"/>
+        <w:ind w:firstLine="708"/>
+        <w:jc w:val="both"/>
+        <w:rPr>
+          <w:rFonts w:ascii="Arial" w:hAnsi="Arial" w:cs="Arial"/>
+        </w:rPr>
+      </w:pPr>
+      <w:r>
+        <w:rPr>
+          <w:rFonts w:ascii="Arial" w:hAnsi="Arial" w:cs="Arial"/>
+          <w:noProof/>
+        </w:rPr>
+        <w:drawing>
+          <wp:inline distT="0" distB="0" distL="0" distR="0" wp14:anchorId="76D1405F" wp14:editId="549F80E9">
+            <wp:extent cx="3467584" cy="3038899"/>
+            <wp:effectExtent l="0" t="0" r="0" b="9525"/>
+            <wp:docPr id="23" name="Imagen 23"/>
+            <wp:cNvGraphicFramePr>
+              <a:graphicFrameLocks xmlns:a="http://schemas.openxmlformats.org/drawingml/2006/main" noChangeAspect="1"/>
+            </wp:cNvGraphicFramePr>
+            <a:graphic xmlns:a="http://schemas.openxmlformats.org/drawingml/2006/main">
+              <a:graphicData uri="http://schemas.openxmlformats.org/drawingml/2006/picture">
+                <pic:pic xmlns:pic="http://schemas.openxmlformats.org/drawingml/2006/picture">
+                  <pic:nvPicPr>
+                    <pic:cNvPr id="1" name=""/>
+                    <pic:cNvPicPr/>
+                  </pic:nvPicPr>
+                  <pic:blipFill>
+                    <a:blip r:embed="rId43"/>
+                    <a:stretch>
+                      <a:fillRect/>
+                    </a:stretch>
+                  </pic:blipFill>
+                  <pic:spPr>
+                    <a:xfrm>
+                      <a:off x="0" y="0"/>
                       <a:ext cx="3467584" cy="3038899"/>
                     </a:xfrm>
                     <a:prstGeom prst="rect">
@@ -8653,7 +9000,7 @@
         </w:rPr>
         <w:t xml:space="preserve">posibilidad para alquilar un servidor a un coste accesible es: </w:t>
       </w:r>
-      <w:hyperlink r:id="rId41" w:history="1">
+      <w:hyperlink r:id="rId44" w:history="1">
         <w:r>
           <w:rPr>
             <w:rStyle w:val="Hipervnculo"/>
@@ -8668,7 +9015,7 @@
         </w:rPr>
         <w:t xml:space="preserve">, donde los precios comienzan desde 14,95 euros al mes o </w:t>
       </w:r>
-      <w:hyperlink r:id="rId42" w:history="1">
+      <w:hyperlink r:id="rId45" w:history="1">
         <w:r>
           <w:rPr>
             <w:rStyle w:val="Hipervnculo"/>
@@ -8959,7 +9306,7 @@
                     </pic:cNvPicPr>
                   </pic:nvPicPr>
                   <pic:blipFill>
-                    <a:blip r:embed="rId43">
+                    <a:blip r:embed="rId46">
                       <a:extLst>
                         <a:ext uri="{28A0092B-C50C-407E-A947-70E740481C1C}">
                           <a14:useLocalDpi xmlns:a14="http://schemas.microsoft.com/office/drawing/2010/main" val="0"/>
@@ -9092,7 +9439,7 @@
                     </pic:cNvPicPr>
                   </pic:nvPicPr>
                   <pic:blipFill>
-                    <a:blip r:embed="rId44">
+                    <a:blip r:embed="rId47">
                       <a:extLst>
                         <a:ext uri="{28A0092B-C50C-407E-A947-70E740481C1C}">
                           <a14:useLocalDpi xmlns:a14="http://schemas.microsoft.com/office/drawing/2010/main" val="0"/>
@@ -9176,7 +9523,7 @@
                     </pic:cNvPicPr>
                   </pic:nvPicPr>
                   <pic:blipFill>
-                    <a:blip r:embed="rId45">
+                    <a:blip r:embed="rId48">
                       <a:extLst>
                         <a:ext uri="{28A0092B-C50C-407E-A947-70E740481C1C}">
                           <a14:useLocalDpi xmlns:a14="http://schemas.microsoft.com/office/drawing/2010/main" val="0"/>
@@ -9493,7 +9840,7 @@
                     </pic:cNvPicPr>
                   </pic:nvPicPr>
                   <pic:blipFill>
-                    <a:blip r:embed="rId46" cstate="print">
+                    <a:blip r:embed="rId49" cstate="print">
                       <a:extLst>
                         <a:ext uri="{28A0092B-C50C-407E-A947-70E740481C1C}">
                           <a14:useLocalDpi xmlns:a14="http://schemas.microsoft.com/office/drawing/2010/main" val="0"/>
@@ -9635,7 +9982,7 @@
                     </pic:cNvPicPr>
                   </pic:nvPicPr>
                   <pic:blipFill>
-                    <a:blip r:embed="rId47">
+                    <a:blip r:embed="rId50">
                       <a:extLst>
                         <a:ext uri="{28A0092B-C50C-407E-A947-70E740481C1C}">
                           <a14:useLocalDpi xmlns:a14="http://schemas.microsoft.com/office/drawing/2010/main" val="0"/>
@@ -9720,7 +10067,7 @@
                     </pic:cNvPicPr>
                   </pic:nvPicPr>
                   <pic:blipFill>
-                    <a:blip r:embed="rId48">
+                    <a:blip r:embed="rId51">
                       <a:extLst>
                         <a:ext uri="{28A0092B-C50C-407E-A947-70E740481C1C}">
                           <a14:useLocalDpi xmlns:a14="http://schemas.microsoft.com/office/drawing/2010/main" val="0"/>
@@ -9799,7 +10146,7 @@
                     </pic:cNvPicPr>
                   </pic:nvPicPr>
                   <pic:blipFill>
-                    <a:blip r:embed="rId49">
+                    <a:blip r:embed="rId52">
                       <a:extLst>
                         <a:ext uri="{28A0092B-C50C-407E-A947-70E740481C1C}">
                           <a14:useLocalDpi xmlns:a14="http://schemas.microsoft.com/office/drawing/2010/main" val="0"/>
@@ -10006,7 +10353,7 @@
                     </pic:cNvPicPr>
                   </pic:nvPicPr>
                   <pic:blipFill>
-                    <a:blip r:embed="rId50">
+                    <a:blip r:embed="rId53">
                       <a:extLst>
                         <a:ext uri="{28A0092B-C50C-407E-A947-70E740481C1C}">
                           <a14:useLocalDpi xmlns:a14="http://schemas.microsoft.com/office/drawing/2010/main" val="0"/>
@@ -10090,7 +10437,7 @@
                     </pic:cNvPicPr>
                   </pic:nvPicPr>
                   <pic:blipFill>
-                    <a:blip r:embed="rId51">
+                    <a:blip r:embed="rId54">
                       <a:extLst>
                         <a:ext uri="{28A0092B-C50C-407E-A947-70E740481C1C}">
                           <a14:useLocalDpi xmlns:a14="http://schemas.microsoft.com/office/drawing/2010/main" val="0"/>
@@ -10174,7 +10521,7 @@
                     </pic:cNvPicPr>
                   </pic:nvPicPr>
                   <pic:blipFill>
-                    <a:blip r:embed="rId52">
+                    <a:blip r:embed="rId55">
                       <a:extLst>
                         <a:ext uri="{28A0092B-C50C-407E-A947-70E740481C1C}">
                           <a14:useLocalDpi xmlns:a14="http://schemas.microsoft.com/office/drawing/2010/main" val="0"/>
@@ -10255,7 +10602,7 @@
                     </pic:cNvPicPr>
                   </pic:nvPicPr>
                   <pic:blipFill>
-                    <a:blip r:embed="rId53">
+                    <a:blip r:embed="rId56">
                       <a:extLst>
                         <a:ext uri="{28A0092B-C50C-407E-A947-70E740481C1C}">
                           <a14:useLocalDpi xmlns:a14="http://schemas.microsoft.com/office/drawing/2010/main" val="0"/>
@@ -10334,7 +10681,7 @@
                     </pic:cNvPicPr>
                   </pic:nvPicPr>
                   <pic:blipFill>
-                    <a:blip r:embed="rId54">
+                    <a:blip r:embed="rId57">
                       <a:extLst>
                         <a:ext uri="{28A0092B-C50C-407E-A947-70E740481C1C}">
                           <a14:useLocalDpi xmlns:a14="http://schemas.microsoft.com/office/drawing/2010/main" val="0"/>
@@ -10462,7 +10809,7 @@
                     </pic:cNvPicPr>
                   </pic:nvPicPr>
                   <pic:blipFill>
-                    <a:blip r:embed="rId55">
+                    <a:blip r:embed="rId58">
                       <a:extLst>
                         <a:ext uri="{28A0092B-C50C-407E-A947-70E740481C1C}">
                           <a14:useLocalDpi xmlns:a14="http://schemas.microsoft.com/office/drawing/2010/main" val="0"/>
@@ -10537,7 +10884,7 @@
                     </pic:cNvPicPr>
                   </pic:nvPicPr>
                   <pic:blipFill>
-                    <a:blip r:embed="rId56">
+                    <a:blip r:embed="rId59">
                       <a:extLst>
                         <a:ext uri="{28A0092B-C50C-407E-A947-70E740481C1C}">
                           <a14:useLocalDpi xmlns:a14="http://schemas.microsoft.com/office/drawing/2010/main" val="0"/>
@@ -10620,7 +10967,7 @@
                     </pic:cNvPicPr>
                   </pic:nvPicPr>
                   <pic:blipFill>
-                    <a:blip r:embed="rId57" cstate="print">
+                    <a:blip r:embed="rId60" cstate="print">
                       <a:extLst>
                         <a:ext uri="{28A0092B-C50C-407E-A947-70E740481C1C}">
                           <a14:useLocalDpi xmlns:a14="http://schemas.microsoft.com/office/drawing/2010/main" val="0"/>
@@ -10727,7 +11074,7 @@
                     </pic:cNvPicPr>
                   </pic:nvPicPr>
                   <pic:blipFill>
-                    <a:blip r:embed="rId58">
+                    <a:blip r:embed="rId61">
                       <a:extLst>
                         <a:ext uri="{28A0092B-C50C-407E-A947-70E740481C1C}">
                           <a14:useLocalDpi xmlns:a14="http://schemas.microsoft.com/office/drawing/2010/main" val="0"/>
@@ -10806,7 +11153,7 @@
                     </pic:cNvPicPr>
                   </pic:nvPicPr>
                   <pic:blipFill>
-                    <a:blip r:embed="rId59">
+                    <a:blip r:embed="rId62">
                       <a:extLst>
                         <a:ext uri="{28A0092B-C50C-407E-A947-70E740481C1C}">
                           <a14:useLocalDpi xmlns:a14="http://schemas.microsoft.com/office/drawing/2010/main" val="0"/>
@@ -10885,7 +11232,7 @@
                     </pic:cNvPicPr>
                   </pic:nvPicPr>
                   <pic:blipFill>
-                    <a:blip r:embed="rId60">
+                    <a:blip r:embed="rId63">
                       <a:extLst>
                         <a:ext uri="{28A0092B-C50C-407E-A947-70E740481C1C}">
                           <a14:useLocalDpi xmlns:a14="http://schemas.microsoft.com/office/drawing/2010/main" val="0"/>
@@ -11459,7 +11806,21 @@
         <w:rPr>
           <w:rFonts w:ascii="Arial" w:hAnsi="Arial" w:cs="Arial"/>
         </w:rPr>
-        <w:t>, he realizado alguna funcionalidad que no me había planteado primeramente. De igual modo, en el programa hay partes que se podrían implementar de otra forma o en las que se podría ir más allá en un futuro.</w:t>
+        <w:t xml:space="preserve">, he realizado alguna funcionalidad que no me había </w:t>
+      </w:r>
+      <w:proofErr w:type="gramStart"/>
+      <w:r>
+        <w:rPr>
+          <w:rFonts w:ascii="Arial" w:hAnsi="Arial" w:cs="Arial"/>
+        </w:rPr>
+        <w:t>planteado</w:t>
+      </w:r>
+      <w:proofErr w:type="gramEnd"/>
+      <w:r>
+        <w:rPr>
+          <w:rFonts w:ascii="Arial" w:hAnsi="Arial" w:cs="Arial"/>
+        </w:rPr>
+        <w:t xml:space="preserve"> primeramente. De igual modo, en el programa hay partes que se podrían implementar de otra forma o en las que se podría ir más allá en un futuro.</w:t>
       </w:r>
       <w:r>
         <w:rPr>
@@ -11817,7 +12178,7 @@
           <w:rFonts w:ascii="Arial" w:hAnsi="Arial" w:cs="Arial"/>
         </w:rPr>
       </w:pPr>
-      <w:hyperlink r:id="rId61" w:history="1">
+      <w:hyperlink r:id="rId64" w:history="1">
         <w:r>
           <w:rPr>
             <w:rStyle w:val="Hipervnculo"/>
@@ -11836,7 +12197,7 @@
           <w:rFonts w:ascii="Arial" w:hAnsi="Arial" w:cs="Arial"/>
         </w:rPr>
       </w:pPr>
-      <w:hyperlink r:id="rId62" w:history="1">
+      <w:hyperlink r:id="rId65" w:history="1">
         <w:r>
           <w:rPr>
             <w:rStyle w:val="Hipervnculo"/>
@@ -11856,7 +12217,7 @@
           <w:u w:val="single"/>
         </w:rPr>
       </w:pPr>
-      <w:hyperlink r:id="rId63" w:history="1">
+      <w:hyperlink r:id="rId66" w:history="1">
         <w:r>
           <w:rPr>
             <w:rStyle w:val="Hipervnculo"/>
@@ -11876,7 +12237,7 @@
           <w:u w:val="single"/>
         </w:rPr>
       </w:pPr>
-      <w:hyperlink r:id="rId64" w:history="1">
+      <w:hyperlink r:id="rId67" w:history="1">
         <w:r>
           <w:rPr>
             <w:rStyle w:val="Hipervnculo"/>
@@ -11895,7 +12256,7 @@
           <w:rFonts w:ascii="Arial" w:hAnsi="Arial" w:cs="Arial"/>
         </w:rPr>
       </w:pPr>
-      <w:hyperlink r:id="rId65" w:anchor="imgrc=aIERaR6fKVNPJM" w:history="1">
+      <w:hyperlink r:id="rId68" w:anchor="imgrc=aIERaR6fKVNPJM" w:history="1">
         <w:r>
           <w:rPr>
             <w:rStyle w:val="Hipervnculo"/>
@@ -11914,7 +12275,7 @@
           <w:rFonts w:ascii="Arial" w:hAnsi="Arial" w:cs="Arial"/>
         </w:rPr>
       </w:pPr>
-      <w:hyperlink r:id="rId66" w:anchor="imgrc=2pXAUEvJPsxuwM" w:history="1">
+      <w:hyperlink r:id="rId69" w:anchor="imgrc=2pXAUEvJPsxuwM" w:history="1">
         <w:r>
           <w:rPr>
             <w:rStyle w:val="Hipervnculo"/>
@@ -11933,7 +12294,7 @@
           <w:rFonts w:ascii="Arial" w:hAnsi="Arial" w:cs="Arial"/>
         </w:rPr>
       </w:pPr>
-      <w:hyperlink r:id="rId67" w:history="1">
+      <w:hyperlink r:id="rId70" w:history="1">
         <w:r>
           <w:rPr>
             <w:rStyle w:val="Hipervnculo"/>
@@ -11952,7 +12313,7 @@
           <w:rFonts w:ascii="Arial" w:hAnsi="Arial" w:cs="Arial"/>
         </w:rPr>
       </w:pPr>
-      <w:hyperlink r:id="rId68" w:history="1">
+      <w:hyperlink r:id="rId71" w:history="1">
         <w:r>
           <w:rPr>
             <w:rStyle w:val="Hipervnculo"/>

</xml_diff>

<commit_message>
Añado Clientes.fxml y ClientesController para poder mostrar los clientes en el perfil Administrador
</commit_message>
<xml_diff>
--- a/MemoriaProyectoFinCiclo.docx
+++ b/MemoriaProyectoFinCiclo.docx
@@ -1826,21 +1826,13 @@
         <w:pStyle w:val="TDC1"/>
       </w:pPr>
       <w:r>
-        <w:t>Diagramas………………………………………………………………………</w:t>
-      </w:r>
-      <w:proofErr w:type="gramStart"/>
+        <w:t>Diagramas…………………………………………………………………………</w:t>
+      </w:r>
       <w:r>
         <w:t>…</w:t>
       </w:r>
       <w:r>
-        <w:t>…</w:t>
-      </w:r>
-      <w:r>
-        <w:t>.</w:t>
-      </w:r>
-      <w:proofErr w:type="gramEnd"/>
-      <w:r>
-        <w:t>31</w:t>
+        <w:t>.31</w:t>
       </w:r>
     </w:p>
     <w:p>
@@ -2877,7 +2869,6 @@
         </w:rPr>
         <w:t xml:space="preserve">If the user accesses as a </w:t>
       </w:r>
-      <w:proofErr w:type="gramStart"/>
       <w:r>
         <w:rPr>
           <w:rFonts w:eastAsia="Times New Roman"/>
@@ -2892,16 +2883,7 @@
           <w:kern w:val="0"/>
           <w:lang w:val="en" w:eastAsia="es-ES" w:bidi="ar-SA"/>
         </w:rPr>
-        <w:t>lient</w:t>
-      </w:r>
-      <w:proofErr w:type="gramEnd"/>
-      <w:r>
-        <w:rPr>
-          <w:rFonts w:eastAsia="Times New Roman"/>
-          <w:kern w:val="0"/>
-          <w:lang w:val="en" w:eastAsia="es-ES" w:bidi="ar-SA"/>
-        </w:rPr>
-        <w:t xml:space="preserve">, he has the possibility of authenticating or registering. Once inside </w:t>
+        <w:t xml:space="preserve">lient, he has the possibility of authenticating or registering. Once inside </w:t>
       </w:r>
       <w:r>
         <w:rPr>
@@ -3541,15 +3523,7 @@
         <w:t>FXML</w:t>
       </w:r>
       <w:r>
-        <w:t xml:space="preserve">: es un lenguaje basado en etiquetas XML, proyectado con la idea de permitir el diseño de pantallas, </w:t>
-      </w:r>
-      <w:proofErr w:type="gramStart"/>
-      <w:r>
-        <w:t>ya que</w:t>
-      </w:r>
-      <w:proofErr w:type="gramEnd"/>
-      <w:r>
-        <w:t xml:space="preserve"> utilizando etiquetas, es posible especificar cualquier tipo de nodo que se quiera.</w:t>
+        <w:t>: es un lenguaje basado en etiquetas XML, proyectado con la idea de permitir el diseño de pantallas, ya que utilizando etiquetas, es posible especificar cualquier tipo de nodo que se quiera.</w:t>
       </w:r>
     </w:p>
     <w:p>
@@ -4424,21 +4398,7 @@
         <w:rPr>
           <w:rFonts w:ascii="Arial" w:hAnsi="Arial" w:cs="Arial"/>
         </w:rPr>
-        <w:t xml:space="preserve"> es una aplicación que ofrece toda la información sobre el estado de un negocio en todo momento para poder tomar decisiones estratégicas. Ofrece la posibilidad de ver las ventas realizadas y los clientes de la plataforma, guardando toda la información relevante sobre los mismos de forma segura para poder ser consultada. </w:t>
-      </w:r>
-      <w:proofErr w:type="gramStart"/>
-      <w:r>
-        <w:rPr>
-          <w:rFonts w:ascii="Arial" w:hAnsi="Arial" w:cs="Arial"/>
-        </w:rPr>
-        <w:t>Además</w:t>
-      </w:r>
-      <w:proofErr w:type="gramEnd"/>
-      <w:r>
-        <w:rPr>
-          <w:rFonts w:ascii="Arial" w:hAnsi="Arial" w:cs="Arial"/>
-        </w:rPr>
-        <w:t xml:space="preserve"> esta aplicación permite tener un control total sobre los empleados.</w:t>
+        <w:t xml:space="preserve"> es una aplicación que ofrece toda la información sobre el estado de un negocio en todo momento para poder tomar decisiones estratégicas. Ofrece la posibilidad de ver las ventas realizadas y los clientes de la plataforma, guardando toda la información relevante sobre los mismos de forma segura para poder ser consultada. Además esta aplicación permite tener un control total sobre los empleados.</w:t>
       </w:r>
       <w:r>
         <w:rPr>
@@ -4494,21 +4454,7 @@
         <w:rPr>
           <w:rFonts w:ascii="Arial" w:hAnsi="Arial" w:cs="Arial"/>
         </w:rPr>
-        <w:t xml:space="preserve">Ofrece </w:t>
-      </w:r>
-      <w:proofErr w:type="gramStart"/>
-      <w:r>
-        <w:rPr>
-          <w:rFonts w:ascii="Arial" w:hAnsi="Arial" w:cs="Arial"/>
-        </w:rPr>
-        <w:t>soluciones muy fácil</w:t>
-      </w:r>
-      <w:proofErr w:type="gramEnd"/>
-      <w:r>
-        <w:rPr>
-          <w:rFonts w:ascii="Arial" w:hAnsi="Arial" w:cs="Arial"/>
-        </w:rPr>
-        <w:t xml:space="preserve"> de usar para ventas y soporte de clientes</w:t>
+        <w:t>Ofrece soluciones muy fácil de usar para ventas y soporte de clientes</w:t>
       </w:r>
       <w:r>
         <w:rPr>
@@ -4817,21 +4763,43 @@
         <w:rPr>
           <w:rFonts w:ascii="Arial" w:hAnsi="Arial" w:cs="Arial"/>
         </w:rPr>
-        <w:t xml:space="preserve">Entre usuario y mensaje, hay una relación </w:t>
-      </w:r>
-      <w:proofErr w:type="gramStart"/>
-      <w:r>
-        <w:rPr>
-          <w:rFonts w:ascii="Arial" w:hAnsi="Arial" w:cs="Arial"/>
-        </w:rPr>
-        <w:t>1:N</w:t>
-      </w:r>
-      <w:proofErr w:type="gramEnd"/>
-      <w:r>
-        <w:rPr>
-          <w:rFonts w:ascii="Arial" w:hAnsi="Arial" w:cs="Arial"/>
-        </w:rPr>
-        <w:t>, ya que un usuario puede tener varios mensajes, pero un mensaje solamente puede pertenecer a un usuario.</w:t>
+        <w:t xml:space="preserve">Entre </w:t>
+      </w:r>
+      <w:r>
+        <w:rPr>
+          <w:rFonts w:ascii="Arial" w:hAnsi="Arial" w:cs="Arial"/>
+        </w:rPr>
+        <w:t>U</w:t>
+      </w:r>
+      <w:r>
+        <w:rPr>
+          <w:rFonts w:ascii="Arial" w:hAnsi="Arial" w:cs="Arial"/>
+        </w:rPr>
+        <w:t xml:space="preserve">suario y </w:t>
+      </w:r>
+      <w:r>
+        <w:rPr>
+          <w:rFonts w:ascii="Arial" w:hAnsi="Arial" w:cs="Arial"/>
+        </w:rPr>
+        <w:t>M</w:t>
+      </w:r>
+      <w:r>
+        <w:rPr>
+          <w:rFonts w:ascii="Arial" w:hAnsi="Arial" w:cs="Arial"/>
+        </w:rPr>
+        <w:t xml:space="preserve">ensaje, hay una relación 1:N, ya que un usuario puede </w:t>
+      </w:r>
+      <w:r>
+        <w:rPr>
+          <w:rFonts w:ascii="Arial" w:hAnsi="Arial" w:cs="Arial"/>
+        </w:rPr>
+        <w:t>enviar</w:t>
+      </w:r>
+      <w:r>
+        <w:rPr>
+          <w:rFonts w:ascii="Arial" w:hAnsi="Arial" w:cs="Arial"/>
+        </w:rPr>
+        <w:t xml:space="preserve"> varios mensajes, pero un mensaje solamente puede pertenecer a un usuario.</w:t>
       </w:r>
     </w:p>
     <w:p>
@@ -4851,7 +4819,91 @@
         <w:rPr>
           <w:rFonts w:ascii="Arial" w:hAnsi="Arial" w:cs="Arial"/>
         </w:rPr>
-        <w:t>Entre cliente y servicio, la relación es NM, ya que un cliente puede adquirir varios servicios y un servicio, puede ser adquirido por varios clientes. De esta forma, entre estas dos entidades, se crea una tabla intermedia en la que se almacenará la información sobre qué cliente a comprado qué servicios, ya que el planteamiento inicial había sido que un cliente pueda comprar varios servicios y un servicio pueda ser comprado por distintos clientes.</w:t>
+        <w:t xml:space="preserve">Entre </w:t>
+      </w:r>
+      <w:r>
+        <w:rPr>
+          <w:rFonts w:ascii="Arial" w:hAnsi="Arial" w:cs="Arial"/>
+        </w:rPr>
+        <w:t>Usuario</w:t>
+      </w:r>
+      <w:r>
+        <w:rPr>
+          <w:rFonts w:ascii="Arial" w:hAnsi="Arial" w:cs="Arial"/>
+        </w:rPr>
+        <w:t xml:space="preserve"> y </w:t>
+      </w:r>
+      <w:r>
+        <w:rPr>
+          <w:rFonts w:ascii="Arial" w:hAnsi="Arial" w:cs="Arial"/>
+        </w:rPr>
+        <w:t>S</w:t>
+      </w:r>
+      <w:r>
+        <w:rPr>
+          <w:rFonts w:ascii="Arial" w:hAnsi="Arial" w:cs="Arial"/>
+        </w:rPr>
+        <w:t xml:space="preserve">ervicio, la relación es NM, ya que un </w:t>
+      </w:r>
+      <w:r>
+        <w:rPr>
+          <w:rFonts w:ascii="Arial" w:hAnsi="Arial" w:cs="Arial"/>
+        </w:rPr>
+        <w:t>usuario C</w:t>
+      </w:r>
+      <w:r>
+        <w:rPr>
+          <w:rFonts w:ascii="Arial" w:hAnsi="Arial" w:cs="Arial"/>
+        </w:rPr>
+        <w:t xml:space="preserve">liente puede adquirir varios servicios y un </w:t>
+      </w:r>
+      <w:r>
+        <w:rPr>
+          <w:rFonts w:ascii="Arial" w:hAnsi="Arial" w:cs="Arial"/>
+        </w:rPr>
+        <w:t>S</w:t>
+      </w:r>
+      <w:r>
+        <w:rPr>
+          <w:rFonts w:ascii="Arial" w:hAnsi="Arial" w:cs="Arial"/>
+        </w:rPr>
+        <w:t xml:space="preserve">ervicio, puede ser adquirido por varios clientes. De esta forma, entre estas dos entidades, se crea una tabla intermedia en la que se almacenará la información sobre qué cliente </w:t>
+      </w:r>
+      <w:r>
+        <w:rPr>
+          <w:rFonts w:ascii="Arial" w:hAnsi="Arial" w:cs="Arial"/>
+        </w:rPr>
+        <w:t>h</w:t>
+      </w:r>
+      <w:r>
+        <w:rPr>
+          <w:rFonts w:ascii="Arial" w:hAnsi="Arial" w:cs="Arial"/>
+        </w:rPr>
+        <w:t xml:space="preserve">a comprado qué servicios, ya que el planteamiento inicial había sido que un </w:t>
+      </w:r>
+      <w:r>
+        <w:rPr>
+          <w:rFonts w:ascii="Arial" w:hAnsi="Arial" w:cs="Arial"/>
+        </w:rPr>
+        <w:t>C</w:t>
+      </w:r>
+      <w:r>
+        <w:rPr>
+          <w:rFonts w:ascii="Arial" w:hAnsi="Arial" w:cs="Arial"/>
+        </w:rPr>
+        <w:t xml:space="preserve">liente pueda comprar varios servicios y un </w:t>
+      </w:r>
+      <w:r>
+        <w:rPr>
+          <w:rFonts w:ascii="Arial" w:hAnsi="Arial" w:cs="Arial"/>
+        </w:rPr>
+        <w:t>S</w:t>
+      </w:r>
+      <w:r>
+        <w:rPr>
+          <w:rFonts w:ascii="Arial" w:hAnsi="Arial" w:cs="Arial"/>
+        </w:rPr>
+        <w:t>ervicio pueda ser comprado por distintos clientes.</w:t>
       </w:r>
     </w:p>
     <w:p>
@@ -4871,7 +4923,31 @@
         <w:rPr>
           <w:rFonts w:ascii="Arial" w:hAnsi="Arial" w:cs="Arial"/>
         </w:rPr>
-        <w:t>En lo que se refiere a la relación entre personal y servicio, la relación es N</w:t>
+        <w:t xml:space="preserve">En lo que se refiere a la relación entre </w:t>
+      </w:r>
+      <w:r>
+        <w:rPr>
+          <w:rFonts w:ascii="Arial" w:hAnsi="Arial" w:cs="Arial"/>
+        </w:rPr>
+        <w:t>P</w:t>
+      </w:r>
+      <w:r>
+        <w:rPr>
+          <w:rFonts w:ascii="Arial" w:hAnsi="Arial" w:cs="Arial"/>
+        </w:rPr>
+        <w:t xml:space="preserve">ersonal y </w:t>
+      </w:r>
+      <w:r>
+        <w:rPr>
+          <w:rFonts w:ascii="Arial" w:hAnsi="Arial" w:cs="Arial"/>
+        </w:rPr>
+        <w:t>S</w:t>
+      </w:r>
+      <w:r>
+        <w:rPr>
+          <w:rFonts w:ascii="Arial" w:hAnsi="Arial" w:cs="Arial"/>
+        </w:rPr>
+        <w:t>ervicio, la relación es N</w:t>
       </w:r>
       <w:r>
         <w:rPr>
@@ -4883,7 +4959,31 @@
         <w:rPr>
           <w:rFonts w:ascii="Arial" w:hAnsi="Arial" w:cs="Arial"/>
         </w:rPr>
-        <w:t>, ya que un empleado de la tabla personal puede realizar un solo servicio y un servicio puede ser desarrollado por varios empleados. La tabla personal tiene la clave foránea idServicio, que hace referencia al id de la tabla servicio y a través de la que las dos tablas se relacionan.</w:t>
+        <w:t xml:space="preserve">, ya que un empleado de la tabla personal puede realizar un solo </w:t>
+      </w:r>
+      <w:r>
+        <w:rPr>
+          <w:rFonts w:ascii="Arial" w:hAnsi="Arial" w:cs="Arial"/>
+        </w:rPr>
+        <w:t>S</w:t>
+      </w:r>
+      <w:r>
+        <w:rPr>
+          <w:rFonts w:ascii="Arial" w:hAnsi="Arial" w:cs="Arial"/>
+        </w:rPr>
+        <w:t xml:space="preserve">ervicio y un </w:t>
+      </w:r>
+      <w:r>
+        <w:rPr>
+          <w:rFonts w:ascii="Arial" w:hAnsi="Arial" w:cs="Arial"/>
+        </w:rPr>
+        <w:t>S</w:t>
+      </w:r>
+      <w:r>
+        <w:rPr>
+          <w:rFonts w:ascii="Arial" w:hAnsi="Arial" w:cs="Arial"/>
+        </w:rPr>
+        <w:t>ervicio puede ser desarrollado por varios empleados. La tabla personal tiene la clave foránea idServicio, que hace referencia al id de la tabla servicio y a través de la que las dos tablas se relacionan.</w:t>
       </w:r>
     </w:p>
     <w:p>
@@ -4915,14 +5015,7 @@
         <w:rPr>
           <w:rFonts w:ascii="Arial" w:hAnsi="Arial" w:cs="Arial"/>
         </w:rPr>
-        <w:t xml:space="preserve">una relación </w:t>
-      </w:r>
-      <w:proofErr w:type="gramStart"/>
-      <w:r>
-        <w:rPr>
-          <w:rFonts w:ascii="Arial" w:hAnsi="Arial" w:cs="Arial"/>
-        </w:rPr>
-        <w:t>N</w:t>
+        <w:t>una relación N</w:t>
       </w:r>
       <w:r>
         <w:rPr>
@@ -4936,12 +5029,35 @@
         </w:rPr>
         <w:t>M.</w:t>
       </w:r>
-      <w:proofErr w:type="gramEnd"/>
-      <w:r>
-        <w:rPr>
-          <w:rFonts w:ascii="Arial" w:hAnsi="Arial" w:cs="Arial"/>
-        </w:rPr>
-        <w:t xml:space="preserve"> De esta manera, en la tabla intermedia que se generará, se almacenará la información sobre qué servicio o servicios se han vendido en cada venta y cuántos servicios incluye cada </w:t>
+      <w:r>
+        <w:rPr>
+          <w:rFonts w:ascii="Arial" w:hAnsi="Arial" w:cs="Arial"/>
+        </w:rPr>
+        <w:t xml:space="preserve"> De esta manera, en la tabla intermedia que se generará, se almacenará la información sobre qué </w:t>
+      </w:r>
+      <w:r>
+        <w:rPr>
+          <w:rFonts w:ascii="Arial" w:hAnsi="Arial" w:cs="Arial"/>
+        </w:rPr>
+        <w:t>S</w:t>
+      </w:r>
+      <w:r>
+        <w:rPr>
+          <w:rFonts w:ascii="Arial" w:hAnsi="Arial" w:cs="Arial"/>
+        </w:rPr>
+        <w:t xml:space="preserve">ervicio o servicios se han vendido en cada </w:t>
+      </w:r>
+      <w:r>
+        <w:rPr>
+          <w:rFonts w:ascii="Arial" w:hAnsi="Arial" w:cs="Arial"/>
+        </w:rPr>
+        <w:t>V</w:t>
+      </w:r>
+      <w:r>
+        <w:rPr>
+          <w:rFonts w:ascii="Arial" w:hAnsi="Arial" w:cs="Arial"/>
+        </w:rPr>
+        <w:t xml:space="preserve">enta y cuántos servicios incluye cada </w:t>
       </w:r>
       <w:r>
         <w:rPr>
@@ -4985,14 +5101,32 @@
         <w:rPr>
           <w:rFonts w:ascii="Arial" w:hAnsi="Arial" w:cs="Arial"/>
         </w:rPr>
-        <w:t xml:space="preserve">Las tablas venta y usuario están relacionadas a través de la clave foránea idUsuario, hallada en la tabla venta. Entre estas dos </w:t>
-      </w:r>
-      <w:r>
-        <w:rPr>
-          <w:rFonts w:ascii="Arial" w:hAnsi="Arial" w:cs="Arial"/>
-        </w:rPr>
         <w:lastRenderedPageBreak/>
-        <w:t xml:space="preserve">entidades, la relación </w:t>
+        <w:t xml:space="preserve">Las tablas </w:t>
+      </w:r>
+      <w:r>
+        <w:rPr>
+          <w:rFonts w:ascii="Arial" w:hAnsi="Arial" w:cs="Arial"/>
+        </w:rPr>
+        <w:t>V</w:t>
+      </w:r>
+      <w:r>
+        <w:rPr>
+          <w:rFonts w:ascii="Arial" w:hAnsi="Arial" w:cs="Arial"/>
+        </w:rPr>
+        <w:t xml:space="preserve">enta y </w:t>
+      </w:r>
+      <w:r>
+        <w:rPr>
+          <w:rFonts w:ascii="Arial" w:hAnsi="Arial" w:cs="Arial"/>
+        </w:rPr>
+        <w:t>U</w:t>
+      </w:r>
+      <w:r>
+        <w:rPr>
+          <w:rFonts w:ascii="Arial" w:hAnsi="Arial" w:cs="Arial"/>
+        </w:rPr>
+        <w:t xml:space="preserve">suario están relacionadas a través de la clave foránea idUsuario, hallada en la tabla venta. Entre estas dos entidades, la relación </w:t>
       </w:r>
       <w:r>
         <w:rPr>
@@ -5010,7 +5144,19 @@
         <w:rPr>
           <w:rFonts w:ascii="Arial" w:hAnsi="Arial" w:cs="Arial"/>
         </w:rPr>
-        <w:t xml:space="preserve">N:1. Un usuario puede realizar varias </w:t>
+        <w:t xml:space="preserve">N:1. Un </w:t>
+      </w:r>
+      <w:r>
+        <w:rPr>
+          <w:rFonts w:ascii="Arial" w:hAnsi="Arial" w:cs="Arial"/>
+        </w:rPr>
+        <w:t>U</w:t>
+      </w:r>
+      <w:r>
+        <w:rPr>
+          <w:rFonts w:ascii="Arial" w:hAnsi="Arial" w:cs="Arial"/>
+        </w:rPr>
+        <w:t xml:space="preserve">suario puede realizar varias </w:t>
       </w:r>
       <w:r>
         <w:rPr>
@@ -5034,7 +5180,19 @@
         <w:rPr>
           <w:rFonts w:ascii="Arial" w:hAnsi="Arial" w:cs="Arial"/>
         </w:rPr>
-        <w:t xml:space="preserve"> pero una venta puede ser realizada por un solo usuario.</w:t>
+        <w:t xml:space="preserve"> pero una </w:t>
+      </w:r>
+      <w:r>
+        <w:rPr>
+          <w:rFonts w:ascii="Arial" w:hAnsi="Arial" w:cs="Arial"/>
+        </w:rPr>
+        <w:t>V</w:t>
+      </w:r>
+      <w:r>
+        <w:rPr>
+          <w:rFonts w:ascii="Arial" w:hAnsi="Arial" w:cs="Arial"/>
+        </w:rPr>
+        <w:t>enta puede ser realizada por un solo usuario.</w:t>
       </w:r>
     </w:p>
     <w:p>
@@ -5098,9 +5256,9 @@
           <w:noProof/>
         </w:rPr>
         <w:drawing>
-          <wp:inline distT="0" distB="0" distL="0" distR="0" wp14:anchorId="31A7F282" wp14:editId="279F0EE0">
-            <wp:extent cx="4352925" cy="3998576"/>
-            <wp:effectExtent l="0" t="0" r="0" b="2540"/>
+          <wp:inline distT="0" distB="0" distL="0" distR="0" wp14:anchorId="31A7F282" wp14:editId="7FF94E4C">
+            <wp:extent cx="4199484" cy="3857625"/>
+            <wp:effectExtent l="0" t="0" r="0" b="0"/>
             <wp:docPr id="1" name="Imagen 1"/>
             <wp:cNvGraphicFramePr>
               <a:graphicFrameLocks xmlns:a="http://schemas.openxmlformats.org/drawingml/2006/main" noChangeAspect="1"/>
@@ -5121,7 +5279,7 @@
                   <pic:spPr>
                     <a:xfrm>
                       <a:off x="0" y="0"/>
-                      <a:ext cx="4431379" cy="4070643"/>
+                      <a:ext cx="4292987" cy="3943516"/>
                     </a:xfrm>
                     <a:prstGeom prst="rect">
                       <a:avLst/>
@@ -5166,6 +5324,12 @@
           <w:rFonts w:ascii="Arial" w:hAnsi="Arial" w:cs="Arial"/>
         </w:rPr>
         <w:t xml:space="preserve"> </w:t>
+      </w:r>
+      <w:r>
+        <w:rPr>
+          <w:rFonts w:ascii="Arial" w:hAnsi="Arial" w:cs="Arial"/>
+        </w:rPr>
+        <w:t xml:space="preserve">En esta vista se ha elegido utilizar tres botones, cada uno identificando un perfil para que el acceso a la aplicación sea fácilmente comprensible. </w:t>
       </w:r>
       <w:r>
         <w:rPr>
@@ -5263,7 +5427,31 @@
         <w:rPr>
           <w:rFonts w:ascii="Arial" w:hAnsi="Arial" w:cs="Arial"/>
         </w:rPr>
-        <w:t xml:space="preserve">En esta pantalla se puede apreciar el diseño de la vista de login, en la que el cliente puede insertar sus credenciales y acceder a su cuenta de cliente o puede registrarse, en caso de no tener aún una cuenta creada. </w:t>
+        <w:t xml:space="preserve">En esta pantalla se puede apreciar el diseño de la vista de </w:t>
+      </w:r>
+      <w:r>
+        <w:rPr>
+          <w:rFonts w:ascii="Arial" w:hAnsi="Arial" w:cs="Arial"/>
+        </w:rPr>
+        <w:t>autentificación</w:t>
+      </w:r>
+      <w:r>
+        <w:rPr>
+          <w:rFonts w:ascii="Arial" w:hAnsi="Arial" w:cs="Arial"/>
+        </w:rPr>
+        <w:t>, en la que el cliente puede insertar sus credenciales y acceder a su cuenta de cliente o puede registrarse, en caso de no tener aún una cuenta creada.</w:t>
+      </w:r>
+      <w:r>
+        <w:rPr>
+          <w:rFonts w:ascii="Arial" w:hAnsi="Arial" w:cs="Arial"/>
+        </w:rPr>
+        <w:t xml:space="preserve"> Para esta vista se ha trabajado con un formulario compuesto por un TextField y un PasswordField y con tres botones predictibles.</w:t>
+      </w:r>
+      <w:r>
+        <w:rPr>
+          <w:rFonts w:ascii="Arial" w:hAnsi="Arial" w:cs="Arial"/>
+        </w:rPr>
+        <w:t xml:space="preserve"> </w:t>
       </w:r>
     </w:p>
     <w:p>
@@ -5349,14 +5537,13 @@
       <w:r>
         <w:rPr>
           <w:rFonts w:ascii="Arial" w:hAnsi="Arial" w:cs="Arial"/>
-          <w:noProof/>
         </w:rPr>
         <w:lastRenderedPageBreak/>
         <w:drawing>
-          <wp:inline distT="0" distB="0" distL="0" distR="0" wp14:anchorId="1059D09A" wp14:editId="5FD1F587">
-            <wp:extent cx="4333875" cy="3871366"/>
-            <wp:effectExtent l="0" t="0" r="0" b="0"/>
-            <wp:docPr id="10" name="Imagen 10"/>
+          <wp:inline distT="0" distB="0" distL="0" distR="0" wp14:anchorId="01D57CFC" wp14:editId="76287CCD">
+            <wp:extent cx="4210638" cy="3877216"/>
+            <wp:effectExtent l="0" t="0" r="0" b="9525"/>
+            <wp:docPr id="66" name="Imagen 66"/>
             <wp:cNvGraphicFramePr>
               <a:graphicFrameLocks xmlns:a="http://schemas.openxmlformats.org/drawingml/2006/main" noChangeAspect="1"/>
             </wp:cNvGraphicFramePr>
@@ -5376,7 +5563,7 @@
                   <pic:spPr>
                     <a:xfrm>
                       <a:off x="0" y="0"/>
-                      <a:ext cx="4350422" cy="3886148"/>
+                      <a:ext cx="4210638" cy="3877216"/>
                     </a:xfrm>
                     <a:prstGeom prst="rect">
                       <a:avLst/>
@@ -5454,13 +5641,12 @@
       <w:r>
         <w:rPr>
           <w:rFonts w:ascii="Arial" w:hAnsi="Arial" w:cs="Arial"/>
-          <w:noProof/>
         </w:rPr>
         <w:drawing>
-          <wp:inline distT="0" distB="0" distL="0" distR="0" wp14:anchorId="0862F3E9" wp14:editId="286A4945">
-            <wp:extent cx="4324350" cy="3837098"/>
-            <wp:effectExtent l="0" t="0" r="0" b="0"/>
-            <wp:docPr id="12" name="Imagen 12"/>
+          <wp:inline distT="0" distB="0" distL="0" distR="0" wp14:anchorId="5874905F" wp14:editId="0C044216">
+            <wp:extent cx="4490765" cy="3676650"/>
+            <wp:effectExtent l="0" t="0" r="5080" b="0"/>
+            <wp:docPr id="67" name="Imagen 67"/>
             <wp:cNvGraphicFramePr>
               <a:graphicFrameLocks xmlns:a="http://schemas.openxmlformats.org/drawingml/2006/main" noChangeAspect="1"/>
             </wp:cNvGraphicFramePr>
@@ -5480,7 +5666,7 @@
                   <pic:spPr>
                     <a:xfrm>
                       <a:off x="0" y="0"/>
-                      <a:ext cx="4330463" cy="3842523"/>
+                      <a:ext cx="4496715" cy="3681521"/>
                     </a:xfrm>
                     <a:prstGeom prst="rect">
                       <a:avLst/>
@@ -5518,6 +5704,7 @@
         <w:rPr>
           <w:rFonts w:ascii="Arial" w:hAnsi="Arial" w:cs="Arial"/>
         </w:rPr>
+        <w:lastRenderedPageBreak/>
         <w:t>La pantalla de registro es la que se muestra a continuación y contiene un formulario de registro en el que el usuario debe introducir su nombre, su contraseña y también debe confirmar su contraseña:</w:t>
       </w:r>
     </w:p>
@@ -5616,7 +5803,31 @@
         <w:rPr>
           <w:rFonts w:ascii="Arial" w:hAnsi="Arial" w:cs="Arial"/>
         </w:rPr>
-        <w:t xml:space="preserve">Si el usuario no rellena todos los datos </w:t>
+        <w:t xml:space="preserve">Si el usuario </w:t>
+      </w:r>
+      <w:r>
+        <w:rPr>
+          <w:rFonts w:ascii="Arial" w:hAnsi="Arial" w:cs="Arial"/>
+        </w:rPr>
+        <w:t xml:space="preserve">pulsa Aceptar sin haber </w:t>
+      </w:r>
+      <w:r>
+        <w:rPr>
+          <w:rFonts w:ascii="Arial" w:hAnsi="Arial" w:cs="Arial"/>
+        </w:rPr>
+        <w:t>rellena</w:t>
+      </w:r>
+      <w:r>
+        <w:rPr>
+          <w:rFonts w:ascii="Arial" w:hAnsi="Arial" w:cs="Arial"/>
+        </w:rPr>
+        <w:t>do</w:t>
+      </w:r>
+      <w:r>
+        <w:rPr>
+          <w:rFonts w:ascii="Arial" w:hAnsi="Arial" w:cs="Arial"/>
+        </w:rPr>
+        <w:t xml:space="preserve"> todos los datos </w:t>
       </w:r>
       <w:r>
         <w:rPr>
@@ -5661,13 +5872,12 @@
       <w:r>
         <w:rPr>
           <w:rFonts w:ascii="Arial" w:hAnsi="Arial" w:cs="Arial"/>
-          <w:noProof/>
         </w:rPr>
         <w:drawing>
-          <wp:inline distT="0" distB="0" distL="0" distR="0" wp14:anchorId="2BADA5B9" wp14:editId="316FB4A8">
-            <wp:extent cx="4219956" cy="2596896"/>
+          <wp:inline distT="0" distB="0" distL="0" distR="0" wp14:anchorId="43F83FF8" wp14:editId="25BAF146">
+            <wp:extent cx="4486901" cy="3258005"/>
             <wp:effectExtent l="0" t="0" r="0" b="0"/>
-            <wp:docPr id="7" name="Imagen 7"/>
+            <wp:docPr id="68" name="Imagen 68"/>
             <wp:cNvGraphicFramePr>
               <a:graphicFrameLocks xmlns:a="http://schemas.openxmlformats.org/drawingml/2006/main" noChangeAspect="1"/>
             </wp:cNvGraphicFramePr>
@@ -5687,7 +5897,7 @@
                   <pic:spPr>
                     <a:xfrm>
                       <a:off x="0" y="0"/>
-                      <a:ext cx="4233515" cy="2605240"/>
+                      <a:ext cx="4486901" cy="3258005"/>
                     </a:xfrm>
                     <a:prstGeom prst="rect">
                       <a:avLst/>
@@ -5721,51 +5931,27 @@
           <w:rFonts w:ascii="Arial" w:hAnsi="Arial" w:cs="Arial"/>
         </w:rPr>
       </w:pPr>
-      <w:r>
-        <w:rPr>
-          <w:rFonts w:ascii="Arial" w:hAnsi="Arial" w:cs="Arial"/>
-        </w:rPr>
-        <w:t xml:space="preserve">En caso de que se introduzcan dos contraseñas que no coincidan, </w:t>
-      </w:r>
-      <w:r>
-        <w:rPr>
-          <w:rFonts w:ascii="Arial" w:hAnsi="Arial" w:cs="Arial"/>
-        </w:rPr>
-        <w:t>el usuario está informado de que las contraseñas no coinciden:</w:t>
-      </w:r>
-    </w:p>
-    <w:p>
-      <w:pPr>
-        <w:pStyle w:val="Standard"/>
-        <w:spacing w:line="276" w:lineRule="auto"/>
-        <w:ind w:firstLine="708"/>
-        <w:jc w:val="both"/>
-        <w:rPr>
-          <w:rFonts w:ascii="Arial" w:hAnsi="Arial" w:cs="Arial"/>
-        </w:rPr>
-      </w:pPr>
-    </w:p>
-    <w:p>
-      <w:pPr>
-        <w:pStyle w:val="Standard"/>
-        <w:spacing w:line="276" w:lineRule="auto"/>
-        <w:ind w:firstLine="708"/>
-        <w:jc w:val="both"/>
-        <w:rPr>
-          <w:rFonts w:ascii="Arial" w:hAnsi="Arial" w:cs="Arial"/>
-        </w:rPr>
-      </w:pPr>
-      <w:r>
-        <w:rPr>
-          <w:rFonts w:ascii="Arial" w:hAnsi="Arial" w:cs="Arial"/>
-          <w:noProof/>
+    </w:p>
+    <w:p>
+      <w:pPr>
+        <w:pStyle w:val="Standard"/>
+        <w:spacing w:line="276" w:lineRule="auto"/>
+        <w:ind w:firstLine="708"/>
+        <w:jc w:val="both"/>
+        <w:rPr>
+          <w:rFonts w:ascii="Arial" w:hAnsi="Arial" w:cs="Arial"/>
+        </w:rPr>
+      </w:pPr>
+      <w:r>
+        <w:rPr>
+          <w:rFonts w:ascii="Arial" w:hAnsi="Arial" w:cs="Arial"/>
         </w:rPr>
         <w:lastRenderedPageBreak/>
         <w:drawing>
-          <wp:inline distT="0" distB="0" distL="0" distR="0" wp14:anchorId="13A36ABC" wp14:editId="2D83FED7">
-            <wp:extent cx="4105275" cy="3155295"/>
-            <wp:effectExtent l="0" t="0" r="0" b="7620"/>
-            <wp:docPr id="13" name="Imagen 13"/>
+          <wp:inline distT="0" distB="0" distL="0" distR="0" wp14:anchorId="06E76C9D" wp14:editId="773E87E4">
+            <wp:extent cx="4334480" cy="3381847"/>
+            <wp:effectExtent l="0" t="0" r="9525" b="9525"/>
+            <wp:docPr id="69" name="Imagen 69"/>
             <wp:cNvGraphicFramePr>
               <a:graphicFrameLocks xmlns:a="http://schemas.openxmlformats.org/drawingml/2006/main" noChangeAspect="1"/>
             </wp:cNvGraphicFramePr>
@@ -5785,7 +5971,7 @@
                   <pic:spPr>
                     <a:xfrm>
                       <a:off x="0" y="0"/>
-                      <a:ext cx="4122433" cy="3168483"/>
+                      <a:ext cx="4334480" cy="3381847"/>
                     </a:xfrm>
                     <a:prstGeom prst="rect">
                       <a:avLst/>
@@ -5823,144 +6009,45 @@
         <w:rPr>
           <w:rFonts w:ascii="Arial" w:hAnsi="Arial" w:cs="Arial"/>
         </w:rPr>
-        <w:t xml:space="preserve">Una vez </w:t>
-      </w:r>
-      <w:r>
-        <w:rPr>
-          <w:rFonts w:ascii="Arial" w:hAnsi="Arial" w:cs="Arial"/>
-        </w:rPr>
-        <w:t>rellenados todos los campos</w:t>
-      </w:r>
-      <w:r>
-        <w:rPr>
-          <w:rFonts w:ascii="Arial" w:hAnsi="Arial" w:cs="Arial"/>
-        </w:rPr>
-        <w:t xml:space="preserve"> correctamente</w:t>
-      </w:r>
-      <w:r>
-        <w:rPr>
-          <w:rFonts w:ascii="Arial" w:hAnsi="Arial" w:cs="Arial"/>
-        </w:rPr>
-        <w:t xml:space="preserve">, el </w:t>
-      </w:r>
-      <w:r>
-        <w:rPr>
-          <w:rFonts w:ascii="Arial" w:hAnsi="Arial" w:cs="Arial"/>
-          <w:u w:val="single"/>
-        </w:rPr>
-        <w:t>Cliente</w:t>
-      </w:r>
-      <w:r>
-        <w:rPr>
-          <w:rFonts w:ascii="Arial" w:hAnsi="Arial" w:cs="Arial"/>
-        </w:rPr>
-        <w:t xml:space="preserve"> puede acceder a</w:t>
-      </w:r>
-      <w:r>
-        <w:rPr>
-          <w:rFonts w:ascii="Arial" w:hAnsi="Arial" w:cs="Arial"/>
-        </w:rPr>
-        <w:t xml:space="preserve"> su cuenta, </w:t>
-      </w:r>
-      <w:r>
-        <w:rPr>
-          <w:rFonts w:ascii="Arial" w:hAnsi="Arial" w:cs="Arial"/>
-        </w:rPr>
-        <w:t xml:space="preserve">en el apartado de Datos del Cliente, </w:t>
-      </w:r>
-      <w:r>
-        <w:rPr>
-          <w:rFonts w:ascii="Arial" w:hAnsi="Arial" w:cs="Arial"/>
-        </w:rPr>
-        <w:t xml:space="preserve">en </w:t>
-      </w:r>
-      <w:r>
-        <w:rPr>
-          <w:rFonts w:ascii="Arial" w:hAnsi="Arial" w:cs="Arial"/>
-        </w:rPr>
-        <w:t>el</w:t>
-      </w:r>
-      <w:r>
-        <w:rPr>
-          <w:rFonts w:ascii="Arial" w:hAnsi="Arial" w:cs="Arial"/>
-        </w:rPr>
-        <w:t xml:space="preserve"> que dispone de </w:t>
-      </w:r>
-      <w:r>
-        <w:rPr>
-          <w:rFonts w:ascii="Arial" w:hAnsi="Arial" w:cs="Arial"/>
-        </w:rPr>
-        <w:t>tres posibilidades:</w:t>
-      </w:r>
-      <w:r>
-        <w:rPr>
-          <w:rFonts w:ascii="Arial" w:hAnsi="Arial" w:cs="Arial"/>
-        </w:rPr>
-        <w:t xml:space="preserve"> </w:t>
-      </w:r>
-      <w:r>
-        <w:rPr>
-          <w:rFonts w:ascii="Arial" w:hAnsi="Arial" w:cs="Arial"/>
-        </w:rPr>
-        <w:t xml:space="preserve">editar su perfil, contactar y comprar. </w:t>
-      </w:r>
-      <w:r>
-        <w:rPr>
-          <w:rFonts w:ascii="Arial" w:hAnsi="Arial" w:cs="Arial"/>
-        </w:rPr>
-        <w:t xml:space="preserve">La pantalla inicial </w:t>
-      </w:r>
-      <w:r>
-        <w:rPr>
-          <w:rFonts w:ascii="Arial" w:hAnsi="Arial" w:cs="Arial"/>
-        </w:rPr>
-        <w:t>d</w:t>
-      </w:r>
-      <w:r>
-        <w:rPr>
-          <w:rFonts w:ascii="Arial" w:hAnsi="Arial" w:cs="Arial"/>
-        </w:rPr>
-        <w:t>el perfil Cliente incluye todos los datos del respectivo Cliente: dni, nombre, apellido…etc, datos que él mismo ha ofrecido en ocasiones anteriores, cuando ha cubierto su perfil.</w:t>
-      </w:r>
-      <w:r>
-        <w:rPr>
-          <w:rFonts w:ascii="Arial" w:hAnsi="Arial" w:cs="Arial"/>
-        </w:rPr>
-        <w:t xml:space="preserve"> Si se elije la opción de volver atrás desde esta pantalla, el flujo va a la pantalla de autentificación.</w:t>
-      </w:r>
-    </w:p>
-    <w:p>
-      <w:pPr>
-        <w:pStyle w:val="Standard"/>
-        <w:spacing w:line="276" w:lineRule="auto"/>
-        <w:ind w:firstLine="708"/>
-        <w:jc w:val="both"/>
-        <w:rPr>
-          <w:rFonts w:ascii="Arial" w:hAnsi="Arial" w:cs="Arial"/>
-        </w:rPr>
-      </w:pPr>
-    </w:p>
-    <w:p>
-      <w:pPr>
-        <w:pStyle w:val="Standard"/>
-        <w:spacing w:line="276" w:lineRule="auto"/>
-        <w:ind w:firstLine="708"/>
-        <w:jc w:val="both"/>
-        <w:rPr>
-          <w:rFonts w:ascii="Arial" w:hAnsi="Arial" w:cs="Arial"/>
-        </w:rPr>
-      </w:pPr>
-      <w:r>
-        <w:rPr>
-          <w:rFonts w:ascii="Arial" w:hAnsi="Arial" w:cs="Arial"/>
-          <w:noProof/>
-        </w:rPr>
-        <w:lastRenderedPageBreak/>
+        <w:t xml:space="preserve">En caso de que se introduzcan dos contraseñas que no coincidan, </w:t>
+      </w:r>
+      <w:r>
+        <w:rPr>
+          <w:rFonts w:ascii="Arial" w:hAnsi="Arial" w:cs="Arial"/>
+        </w:rPr>
+        <w:t>el usuario está informado de que las contraseñas no coinciden:</w:t>
+      </w:r>
+    </w:p>
+    <w:p>
+      <w:pPr>
+        <w:pStyle w:val="Standard"/>
+        <w:spacing w:line="276" w:lineRule="auto"/>
+        <w:ind w:firstLine="708"/>
+        <w:jc w:val="both"/>
+        <w:rPr>
+          <w:rFonts w:ascii="Arial" w:hAnsi="Arial" w:cs="Arial"/>
+        </w:rPr>
+      </w:pPr>
+    </w:p>
+    <w:p>
+      <w:pPr>
+        <w:pStyle w:val="Standard"/>
+        <w:spacing w:line="276" w:lineRule="auto"/>
+        <w:ind w:firstLine="708"/>
+        <w:jc w:val="both"/>
+        <w:rPr>
+          <w:rFonts w:ascii="Arial" w:hAnsi="Arial" w:cs="Arial"/>
+        </w:rPr>
+      </w:pPr>
+      <w:r>
+        <w:rPr>
+          <w:rFonts w:ascii="Arial" w:hAnsi="Arial" w:cs="Arial"/>
+        </w:rPr>
         <w:drawing>
-          <wp:inline distT="0" distB="0" distL="0" distR="0" wp14:anchorId="1CD69FCD" wp14:editId="242147DE">
-            <wp:extent cx="4095750" cy="4061072"/>
-            <wp:effectExtent l="0" t="0" r="0" b="0"/>
-            <wp:docPr id="15" name="Imagen 15"/>
+          <wp:inline distT="0" distB="0" distL="0" distR="0" wp14:anchorId="1D019B6F" wp14:editId="7DE6E311">
+            <wp:extent cx="4362450" cy="2946879"/>
+            <wp:effectExtent l="0" t="0" r="0" b="6350"/>
+            <wp:docPr id="70" name="Imagen 70"/>
             <wp:cNvGraphicFramePr>
               <a:graphicFrameLocks xmlns:a="http://schemas.openxmlformats.org/drawingml/2006/main" noChangeAspect="1"/>
             </wp:cNvGraphicFramePr>
@@ -5980,7 +6067,7 @@
                   <pic:spPr>
                     <a:xfrm>
                       <a:off x="0" y="0"/>
-                      <a:ext cx="4097493" cy="4062800"/>
+                      <a:ext cx="4369403" cy="2951576"/>
                     </a:xfrm>
                     <a:prstGeom prst="rect">
                       <a:avLst/>
@@ -6018,66 +6105,142 @@
         <w:rPr>
           <w:rFonts w:ascii="Arial" w:hAnsi="Arial" w:cs="Arial"/>
         </w:rPr>
-        <w:t xml:space="preserve">Si se pulsa en editarPerfil, se entra en la pantalla de edición, en la que el usuario puede rellenar </w:t>
-      </w:r>
-      <w:r>
-        <w:rPr>
-          <w:rFonts w:ascii="Arial" w:hAnsi="Arial" w:cs="Arial"/>
-        </w:rPr>
-        <w:t>o</w:t>
-      </w:r>
-      <w:r>
-        <w:rPr>
-          <w:rFonts w:ascii="Arial" w:hAnsi="Arial" w:cs="Arial"/>
-        </w:rPr>
-        <w:t xml:space="preserve"> modificar todos sus datos, para poder tener de esta forma el perfil completo</w:t>
-      </w:r>
-      <w:r>
-        <w:rPr>
-          <w:rFonts w:ascii="Arial" w:hAnsi="Arial" w:cs="Arial"/>
-        </w:rPr>
-        <w:t xml:space="preserve"> y actualizado</w:t>
-      </w:r>
-      <w:r>
-        <w:rPr>
-          <w:rFonts w:ascii="Arial" w:hAnsi="Arial" w:cs="Arial"/>
-        </w:rPr>
-        <w:t xml:space="preserve"> en su cuenta:</w:t>
-      </w:r>
-    </w:p>
-    <w:p>
-      <w:pPr>
-        <w:pStyle w:val="Standard"/>
-        <w:spacing w:line="276" w:lineRule="auto"/>
-        <w:ind w:firstLine="708"/>
-        <w:jc w:val="both"/>
-        <w:rPr>
-          <w:rFonts w:ascii="Arial" w:hAnsi="Arial" w:cs="Arial"/>
-        </w:rPr>
-      </w:pPr>
-    </w:p>
-    <w:p>
-      <w:pPr>
-        <w:pStyle w:val="Standard"/>
-        <w:spacing w:line="276" w:lineRule="auto"/>
-        <w:ind w:firstLine="708"/>
-        <w:jc w:val="both"/>
-        <w:rPr>
-          <w:rFonts w:ascii="Arial" w:hAnsi="Arial" w:cs="Arial"/>
-          <w:u w:val="single"/>
-        </w:rPr>
-      </w:pPr>
-      <w:r>
-        <w:rPr>
-          <w:rFonts w:ascii="Arial" w:hAnsi="Arial" w:cs="Arial"/>
-          <w:u w:val="single"/>
-        </w:rPr>
-        <w:lastRenderedPageBreak/>
+        <w:t xml:space="preserve">Una vez </w:t>
+      </w:r>
+      <w:r>
+        <w:rPr>
+          <w:rFonts w:ascii="Arial" w:hAnsi="Arial" w:cs="Arial"/>
+        </w:rPr>
+        <w:t>rellenados todos los campos</w:t>
+      </w:r>
+      <w:r>
+        <w:rPr>
+          <w:rFonts w:ascii="Arial" w:hAnsi="Arial" w:cs="Arial"/>
+        </w:rPr>
+        <w:t xml:space="preserve"> correctamente</w:t>
+      </w:r>
+      <w:r>
+        <w:rPr>
+          <w:rFonts w:ascii="Arial" w:hAnsi="Arial" w:cs="Arial"/>
+        </w:rPr>
+        <w:t xml:space="preserve">, el </w:t>
+      </w:r>
+      <w:r>
+        <w:rPr>
+          <w:rFonts w:ascii="Arial" w:hAnsi="Arial" w:cs="Arial"/>
+        </w:rPr>
+        <w:t>Cliente</w:t>
+      </w:r>
+      <w:r>
+        <w:rPr>
+          <w:rFonts w:ascii="Arial" w:hAnsi="Arial" w:cs="Arial"/>
+        </w:rPr>
+        <w:t xml:space="preserve"> puede acceder a</w:t>
+      </w:r>
+      <w:r>
+        <w:rPr>
+          <w:rFonts w:ascii="Arial" w:hAnsi="Arial" w:cs="Arial"/>
+        </w:rPr>
+        <w:t xml:space="preserve"> su cuenta, </w:t>
+      </w:r>
+      <w:r>
+        <w:rPr>
+          <w:rFonts w:ascii="Arial" w:hAnsi="Arial" w:cs="Arial"/>
+        </w:rPr>
+        <w:t xml:space="preserve">en el apartado de Datos del Cliente, </w:t>
+      </w:r>
+      <w:r>
+        <w:rPr>
+          <w:rFonts w:ascii="Arial" w:hAnsi="Arial" w:cs="Arial"/>
+        </w:rPr>
+        <w:t xml:space="preserve">en </w:t>
+      </w:r>
+      <w:r>
+        <w:rPr>
+          <w:rFonts w:ascii="Arial" w:hAnsi="Arial" w:cs="Arial"/>
+        </w:rPr>
+        <w:t>el</w:t>
+      </w:r>
+      <w:r>
+        <w:rPr>
+          <w:rFonts w:ascii="Arial" w:hAnsi="Arial" w:cs="Arial"/>
+        </w:rPr>
+        <w:t xml:space="preserve"> que dispone de </w:t>
+      </w:r>
+      <w:r>
+        <w:rPr>
+          <w:rFonts w:ascii="Arial" w:hAnsi="Arial" w:cs="Arial"/>
+        </w:rPr>
+        <w:t>tres posibilidades:</w:t>
+      </w:r>
+      <w:r>
+        <w:rPr>
+          <w:rFonts w:ascii="Arial" w:hAnsi="Arial" w:cs="Arial"/>
+        </w:rPr>
+        <w:t xml:space="preserve"> </w:t>
+      </w:r>
+      <w:r>
+        <w:rPr>
+          <w:rFonts w:ascii="Arial" w:hAnsi="Arial" w:cs="Arial"/>
+        </w:rPr>
+        <w:t xml:space="preserve">editar su perfil, contactar y comprar. </w:t>
+      </w:r>
+      <w:r>
+        <w:rPr>
+          <w:rFonts w:ascii="Arial" w:hAnsi="Arial" w:cs="Arial"/>
+        </w:rPr>
+        <w:t xml:space="preserve">La pantalla inicial </w:t>
+      </w:r>
+      <w:r>
+        <w:rPr>
+          <w:rFonts w:ascii="Arial" w:hAnsi="Arial" w:cs="Arial"/>
+        </w:rPr>
+        <w:t>d</w:t>
+      </w:r>
+      <w:r>
+        <w:rPr>
+          <w:rFonts w:ascii="Arial" w:hAnsi="Arial" w:cs="Arial"/>
+        </w:rPr>
+        <w:t>el perfil Cliente incluye todos los datos del respectivo Cliente: dni, nombre, apellido…etc, datos que él mismo ha ofrecido en ocasiones anteriores, cuando ha cubierto su perfil.</w:t>
+      </w:r>
+      <w:r>
+        <w:rPr>
+          <w:rFonts w:ascii="Arial" w:hAnsi="Arial" w:cs="Arial"/>
+        </w:rPr>
+        <w:t xml:space="preserve"> Si se elije la opción de volver atrás desde esta pantalla, el flujo va a la pantalla de autentificación.</w:t>
+      </w:r>
+    </w:p>
+    <w:p>
+      <w:pPr>
+        <w:pStyle w:val="Standard"/>
+        <w:spacing w:line="276" w:lineRule="auto"/>
+        <w:ind w:firstLine="708"/>
+        <w:jc w:val="both"/>
+        <w:rPr>
+          <w:rFonts w:ascii="Arial" w:hAnsi="Arial" w:cs="Arial"/>
+        </w:rPr>
+      </w:pPr>
+    </w:p>
+    <w:p>
+      <w:pPr>
+        <w:pStyle w:val="Standard"/>
+        <w:spacing w:line="276" w:lineRule="auto"/>
+        <w:ind w:firstLine="708"/>
+        <w:jc w:val="both"/>
+        <w:rPr>
+          <w:rFonts w:ascii="Arial" w:hAnsi="Arial" w:cs="Arial"/>
+        </w:rPr>
+      </w:pPr>
+      <w:r>
+        <w:rPr>
+          <w:rFonts w:ascii="Arial" w:hAnsi="Arial" w:cs="Arial"/>
+          <w:noProof/>
+        </w:rPr>
         <w:drawing>
-          <wp:inline distT="0" distB="0" distL="0" distR="0" wp14:anchorId="71F3C26C" wp14:editId="22E761F8">
-            <wp:extent cx="4266556" cy="4411551"/>
-            <wp:effectExtent l="0" t="0" r="1270" b="8255"/>
-            <wp:docPr id="8" name="Imagen 8"/>
+          <wp:inline distT="0" distB="0" distL="0" distR="0" wp14:anchorId="1CD69FCD" wp14:editId="242147DE">
+            <wp:extent cx="4095750" cy="4061072"/>
+            <wp:effectExtent l="0" t="0" r="0" b="0"/>
+            <wp:docPr id="15" name="Imagen 15"/>
             <wp:cNvGraphicFramePr>
               <a:graphicFrameLocks xmlns:a="http://schemas.openxmlformats.org/drawingml/2006/main" noChangeAspect="1"/>
             </wp:cNvGraphicFramePr>
@@ -6097,7 +6260,7 @@
                   <pic:spPr>
                     <a:xfrm>
                       <a:off x="0" y="0"/>
-                      <a:ext cx="4293371" cy="4439277"/>
+                      <a:ext cx="4097493" cy="4062800"/>
                     </a:xfrm>
                     <a:prstGeom prst="rect">
                       <a:avLst/>
@@ -6135,147 +6298,66 @@
         <w:rPr>
           <w:rFonts w:ascii="Arial" w:hAnsi="Arial" w:cs="Arial"/>
         </w:rPr>
-        <w:t>Si el usuario pulsa el botón GUARDAR</w:t>
-      </w:r>
-      <w:r>
-        <w:rPr>
-          <w:rFonts w:ascii="Arial" w:hAnsi="Arial" w:cs="Arial"/>
-        </w:rPr>
-        <w:t xml:space="preserve"> o CANCELAR</w:t>
-      </w:r>
-      <w:r>
-        <w:rPr>
-          <w:rFonts w:ascii="Arial" w:hAnsi="Arial" w:cs="Arial"/>
-        </w:rPr>
-        <w:t>, el flujo v</w:t>
-      </w:r>
-      <w:r>
-        <w:rPr>
-          <w:rFonts w:ascii="Arial" w:hAnsi="Arial" w:cs="Arial"/>
-        </w:rPr>
-        <w:t>uelve</w:t>
-      </w:r>
-      <w:r>
-        <w:rPr>
-          <w:rFonts w:ascii="Arial" w:hAnsi="Arial" w:cs="Arial"/>
-        </w:rPr>
-        <w:t xml:space="preserve"> a la pestaña de </w:t>
-      </w:r>
-      <w:r>
-        <w:rPr>
-          <w:rFonts w:ascii="Arial" w:hAnsi="Arial" w:cs="Arial"/>
-        </w:rPr>
-        <w:t>los datos del Cliente</w:t>
-      </w:r>
-      <w:r>
-        <w:rPr>
-          <w:rFonts w:ascii="Arial" w:hAnsi="Arial" w:cs="Arial"/>
-        </w:rPr>
-        <w:t xml:space="preserve"> y se le muestran los cambios realizados</w:t>
-      </w:r>
-      <w:r>
-        <w:rPr>
-          <w:rFonts w:ascii="Arial" w:hAnsi="Arial" w:cs="Arial"/>
-        </w:rPr>
-        <w:t>, en caso de que se hayan efectuado cambios</w:t>
-      </w:r>
-      <w:r>
-        <w:rPr>
-          <w:rFonts w:ascii="Arial" w:hAnsi="Arial" w:cs="Arial"/>
-        </w:rPr>
-        <w:t>. Tal y como se puede apreciar, en esta vista de la edición del perfil, el botón editarPerfil está desactivado</w:t>
-      </w:r>
-      <w:r>
-        <w:rPr>
-          <w:rFonts w:ascii="Arial" w:hAnsi="Arial" w:cs="Arial"/>
-        </w:rPr>
-        <w:t>, ya que, en este caso, el usuario ya está en la pantalla de edición</w:t>
-      </w:r>
-      <w:r>
-        <w:rPr>
-          <w:rFonts w:ascii="Arial" w:hAnsi="Arial" w:cs="Arial"/>
-        </w:rPr>
-        <w:t>.</w:t>
-      </w:r>
-      <w:r>
-        <w:rPr>
-          <w:rFonts w:ascii="Arial" w:hAnsi="Arial" w:cs="Arial"/>
-        </w:rPr>
-        <w:t xml:space="preserve"> Si se vuelve para atrás desde esta pantalla, el flujo va al apartado de Datos del Cliente.</w:t>
-      </w:r>
-    </w:p>
-    <w:p>
-      <w:pPr>
-        <w:pStyle w:val="Standard"/>
-        <w:spacing w:line="276" w:lineRule="auto"/>
-        <w:ind w:firstLine="708"/>
-        <w:jc w:val="both"/>
-        <w:rPr>
-          <w:rFonts w:ascii="Arial" w:hAnsi="Arial" w:cs="Arial"/>
-        </w:rPr>
-      </w:pPr>
-      <w:r>
-        <w:rPr>
-          <w:rFonts w:ascii="Arial" w:hAnsi="Arial" w:cs="Arial"/>
-        </w:rPr>
-        <w:t>Otro de los permisos de los que dispone el Cliente es el de Contactar. Puede enviar un mensaje/una reclamación a la empresa y dicho mensaje será recibido por los empleados, que serán los que le contestarán al Cliente</w:t>
-      </w:r>
-      <w:r>
-        <w:rPr>
-          <w:rFonts w:ascii="Arial" w:hAnsi="Arial" w:cs="Arial"/>
-        </w:rPr>
-        <w:t>. En esta pantalla, el Cliente dispone de información de contacto: teléfono y e-mail de la empresa, en caso de estar interesado contactar de otra forma que no sea a través de la aplicación. Si envía un mensaje desde la aplicación, éste llega al buzón general de los empleados.</w:t>
-      </w:r>
-      <w:r>
-        <w:rPr>
-          <w:rFonts w:ascii="Arial" w:hAnsi="Arial" w:cs="Arial"/>
-        </w:rPr>
-        <w:t xml:space="preserve"> En caso de querer volver atrás desde esta parte, el flujo entrará de nuevo en la pantalla de los Datos del Cliente.</w:t>
-      </w:r>
-    </w:p>
-    <w:p>
-      <w:pPr>
-        <w:pStyle w:val="Standard"/>
-        <w:spacing w:line="276" w:lineRule="auto"/>
-        <w:ind w:firstLine="708"/>
-        <w:jc w:val="both"/>
-        <w:rPr>
-          <w:rFonts w:ascii="Arial" w:hAnsi="Arial" w:cs="Arial"/>
-        </w:rPr>
-      </w:pPr>
-    </w:p>
-    <w:p>
-      <w:pPr>
-        <w:pStyle w:val="Standard"/>
-        <w:spacing w:line="276" w:lineRule="auto"/>
-        <w:ind w:firstLine="708"/>
-        <w:jc w:val="both"/>
-        <w:rPr>
-          <w:rFonts w:ascii="Arial" w:hAnsi="Arial" w:cs="Arial"/>
-        </w:rPr>
-      </w:pPr>
-    </w:p>
-    <w:p>
-      <w:pPr>
-        <w:pStyle w:val="Standard"/>
-        <w:spacing w:line="276" w:lineRule="auto"/>
-        <w:ind w:firstLine="708"/>
-        <w:jc w:val="both"/>
-        <w:rPr>
-          <w:rFonts w:ascii="Arial" w:hAnsi="Arial" w:cs="Arial"/>
-        </w:rPr>
-      </w:pPr>
-      <w:r>
-        <w:rPr>
-          <w:rFonts w:ascii="Arial" w:hAnsi="Arial" w:cs="Arial"/>
-          <w:noProof/>
+        <w:t xml:space="preserve">Si se pulsa en editarPerfil, se entra en la pantalla de edición, en la que el usuario puede rellenar </w:t>
+      </w:r>
+      <w:r>
+        <w:rPr>
+          <w:rFonts w:ascii="Arial" w:hAnsi="Arial" w:cs="Arial"/>
+        </w:rPr>
+        <w:t>o</w:t>
+      </w:r>
+      <w:r>
+        <w:rPr>
+          <w:rFonts w:ascii="Arial" w:hAnsi="Arial" w:cs="Arial"/>
+        </w:rPr>
+        <w:t xml:space="preserve"> modificar todos sus datos, para poder tener de esta forma el perfil completo</w:t>
+      </w:r>
+      <w:r>
+        <w:rPr>
+          <w:rFonts w:ascii="Arial" w:hAnsi="Arial" w:cs="Arial"/>
+        </w:rPr>
+        <w:t xml:space="preserve"> y actualizado</w:t>
+      </w:r>
+      <w:r>
+        <w:rPr>
+          <w:rFonts w:ascii="Arial" w:hAnsi="Arial" w:cs="Arial"/>
+        </w:rPr>
+        <w:t xml:space="preserve"> en su cuenta:</w:t>
+      </w:r>
+    </w:p>
+    <w:p>
+      <w:pPr>
+        <w:pStyle w:val="Standard"/>
+        <w:spacing w:line="276" w:lineRule="auto"/>
+        <w:ind w:firstLine="708"/>
+        <w:jc w:val="both"/>
+        <w:rPr>
+          <w:rFonts w:ascii="Arial" w:hAnsi="Arial" w:cs="Arial"/>
+        </w:rPr>
+      </w:pPr>
+    </w:p>
+    <w:p>
+      <w:pPr>
+        <w:pStyle w:val="Standard"/>
+        <w:spacing w:line="276" w:lineRule="auto"/>
+        <w:ind w:firstLine="708"/>
+        <w:jc w:val="both"/>
+        <w:rPr>
+          <w:rFonts w:ascii="Arial" w:hAnsi="Arial" w:cs="Arial"/>
+          <w:u w:val="single"/>
+        </w:rPr>
+      </w:pPr>
+      <w:r>
+        <w:rPr>
+          <w:rFonts w:ascii="Arial" w:hAnsi="Arial" w:cs="Arial"/>
+          <w:u w:val="single"/>
         </w:rPr>
         <w:lastRenderedPageBreak/>
         <w:drawing>
-          <wp:inline distT="0" distB="0" distL="0" distR="0" wp14:anchorId="7461B680" wp14:editId="3723B147">
-            <wp:extent cx="4038600" cy="3421176"/>
-            <wp:effectExtent l="0" t="0" r="0" b="8255"/>
-            <wp:docPr id="14" name="Imagen 14"/>
+          <wp:inline distT="0" distB="0" distL="0" distR="0" wp14:anchorId="71F3C26C" wp14:editId="22E761F8">
+            <wp:extent cx="4266556" cy="4411551"/>
+            <wp:effectExtent l="0" t="0" r="1270" b="8255"/>
+            <wp:docPr id="8" name="Imagen 8"/>
             <wp:cNvGraphicFramePr>
               <a:graphicFrameLocks xmlns:a="http://schemas.openxmlformats.org/drawingml/2006/main" noChangeAspect="1"/>
             </wp:cNvGraphicFramePr>
@@ -6295,7 +6377,7 @@
                   <pic:spPr>
                     <a:xfrm>
                       <a:off x="0" y="0"/>
-                      <a:ext cx="4073491" cy="3450733"/>
+                      <a:ext cx="4293371" cy="4439277"/>
                     </a:xfrm>
                     <a:prstGeom prst="rect">
                       <a:avLst/>
@@ -6333,45 +6415,147 @@
         <w:rPr>
           <w:rFonts w:ascii="Arial" w:hAnsi="Arial" w:cs="Arial"/>
         </w:rPr>
-        <w:t>Si el Cliente pulsa el botón verMensajes, se le abrirá otra ventana en la que tiene todos los mensajes que ha recibido como respuesta a los mensajes que ha enviado desde este perfil</w:t>
-      </w:r>
-      <w:r>
-        <w:rPr>
-          <w:rFonts w:ascii="Arial" w:hAnsi="Arial" w:cs="Arial"/>
-        </w:rPr>
-        <w:t>:</w:t>
-      </w:r>
-    </w:p>
-    <w:p>
-      <w:pPr>
-        <w:pStyle w:val="Standard"/>
-        <w:spacing w:line="276" w:lineRule="auto"/>
-        <w:ind w:firstLine="708"/>
-        <w:jc w:val="both"/>
-        <w:rPr>
-          <w:rFonts w:ascii="Arial" w:hAnsi="Arial" w:cs="Arial"/>
-        </w:rPr>
-      </w:pPr>
-    </w:p>
-    <w:p>
-      <w:pPr>
-        <w:pStyle w:val="Standard"/>
-        <w:spacing w:line="276" w:lineRule="auto"/>
-        <w:ind w:firstLine="708"/>
-        <w:jc w:val="both"/>
-        <w:rPr>
-          <w:rFonts w:ascii="Arial" w:hAnsi="Arial" w:cs="Arial"/>
-        </w:rPr>
-      </w:pPr>
-      <w:r>
-        <w:rPr>
-          <w:rFonts w:ascii="Arial" w:hAnsi="Arial" w:cs="Arial"/>
-        </w:rPr>
+        <w:t>Si el usuario pulsa el botón GUARDAR</w:t>
+      </w:r>
+      <w:r>
+        <w:rPr>
+          <w:rFonts w:ascii="Arial" w:hAnsi="Arial" w:cs="Arial"/>
+        </w:rPr>
+        <w:t xml:space="preserve"> o CANCELAR</w:t>
+      </w:r>
+      <w:r>
+        <w:rPr>
+          <w:rFonts w:ascii="Arial" w:hAnsi="Arial" w:cs="Arial"/>
+        </w:rPr>
+        <w:t>, el flujo v</w:t>
+      </w:r>
+      <w:r>
+        <w:rPr>
+          <w:rFonts w:ascii="Arial" w:hAnsi="Arial" w:cs="Arial"/>
+        </w:rPr>
+        <w:t>uelve</w:t>
+      </w:r>
+      <w:r>
+        <w:rPr>
+          <w:rFonts w:ascii="Arial" w:hAnsi="Arial" w:cs="Arial"/>
+        </w:rPr>
+        <w:t xml:space="preserve"> a la pestaña de </w:t>
+      </w:r>
+      <w:r>
+        <w:rPr>
+          <w:rFonts w:ascii="Arial" w:hAnsi="Arial" w:cs="Arial"/>
+        </w:rPr>
+        <w:t>los datos del Cliente</w:t>
+      </w:r>
+      <w:r>
+        <w:rPr>
+          <w:rFonts w:ascii="Arial" w:hAnsi="Arial" w:cs="Arial"/>
+        </w:rPr>
+        <w:t xml:space="preserve"> y se le muestran los cambios realizados</w:t>
+      </w:r>
+      <w:r>
+        <w:rPr>
+          <w:rFonts w:ascii="Arial" w:hAnsi="Arial" w:cs="Arial"/>
+        </w:rPr>
+        <w:t>, en caso de que se hayan efectuado cambios</w:t>
+      </w:r>
+      <w:r>
+        <w:rPr>
+          <w:rFonts w:ascii="Arial" w:hAnsi="Arial" w:cs="Arial"/>
+        </w:rPr>
+        <w:t>. Tal y como se puede apreciar, en esta vista de la edición del perfil, el botón editarPerfil está desactivado</w:t>
+      </w:r>
+      <w:r>
+        <w:rPr>
+          <w:rFonts w:ascii="Arial" w:hAnsi="Arial" w:cs="Arial"/>
+        </w:rPr>
+        <w:t>, ya que, en este caso, el usuario ya está en la pantalla de edición</w:t>
+      </w:r>
+      <w:r>
+        <w:rPr>
+          <w:rFonts w:ascii="Arial" w:hAnsi="Arial" w:cs="Arial"/>
+        </w:rPr>
+        <w:t>.</w:t>
+      </w:r>
+      <w:r>
+        <w:rPr>
+          <w:rFonts w:ascii="Arial" w:hAnsi="Arial" w:cs="Arial"/>
+        </w:rPr>
+        <w:t xml:space="preserve"> Si se vuelve para atrás desde esta pantalla, el flujo va al apartado de Datos del Cliente.</w:t>
+      </w:r>
+    </w:p>
+    <w:p>
+      <w:pPr>
+        <w:pStyle w:val="Standard"/>
+        <w:spacing w:line="276" w:lineRule="auto"/>
+        <w:ind w:firstLine="708"/>
+        <w:jc w:val="both"/>
+        <w:rPr>
+          <w:rFonts w:ascii="Arial" w:hAnsi="Arial" w:cs="Arial"/>
+        </w:rPr>
+      </w:pPr>
+      <w:r>
+        <w:rPr>
+          <w:rFonts w:ascii="Arial" w:hAnsi="Arial" w:cs="Arial"/>
+        </w:rPr>
+        <w:t>Otro de los permisos de los que dispone el Cliente es el de Contactar. Puede enviar un mensaje/una reclamación a la empresa y dicho mensaje será recibido por los empleados, que serán los que le contestarán al Cliente</w:t>
+      </w:r>
+      <w:r>
+        <w:rPr>
+          <w:rFonts w:ascii="Arial" w:hAnsi="Arial" w:cs="Arial"/>
+        </w:rPr>
+        <w:t>. En esta pantalla, el Cliente dispone de información de contacto: teléfono y e-mail de la empresa, en caso de estar interesado contactar de otra forma que no sea a través de la aplicación. Si envía un mensaje desde la aplicación, éste llega al buzón general de los empleados.</w:t>
+      </w:r>
+      <w:r>
+        <w:rPr>
+          <w:rFonts w:ascii="Arial" w:hAnsi="Arial" w:cs="Arial"/>
+        </w:rPr>
+        <w:t xml:space="preserve"> En caso de querer volver atrás desde esta parte, el flujo entrará de nuevo en la pantalla de los Datos del Cliente.</w:t>
+      </w:r>
+    </w:p>
+    <w:p>
+      <w:pPr>
+        <w:pStyle w:val="Standard"/>
+        <w:spacing w:line="276" w:lineRule="auto"/>
+        <w:ind w:firstLine="708"/>
+        <w:jc w:val="both"/>
+        <w:rPr>
+          <w:rFonts w:ascii="Arial" w:hAnsi="Arial" w:cs="Arial"/>
+        </w:rPr>
+      </w:pPr>
+    </w:p>
+    <w:p>
+      <w:pPr>
+        <w:pStyle w:val="Standard"/>
+        <w:spacing w:line="276" w:lineRule="auto"/>
+        <w:ind w:firstLine="708"/>
+        <w:jc w:val="both"/>
+        <w:rPr>
+          <w:rFonts w:ascii="Arial" w:hAnsi="Arial" w:cs="Arial"/>
+        </w:rPr>
+      </w:pPr>
+    </w:p>
+    <w:p>
+      <w:pPr>
+        <w:pStyle w:val="Standard"/>
+        <w:spacing w:line="276" w:lineRule="auto"/>
+        <w:ind w:firstLine="708"/>
+        <w:jc w:val="both"/>
+        <w:rPr>
+          <w:rFonts w:ascii="Arial" w:hAnsi="Arial" w:cs="Arial"/>
+        </w:rPr>
+      </w:pPr>
+      <w:r>
+        <w:rPr>
+          <w:rFonts w:ascii="Arial" w:hAnsi="Arial" w:cs="Arial"/>
+          <w:noProof/>
+        </w:rPr>
+        <w:lastRenderedPageBreak/>
         <w:drawing>
-          <wp:inline distT="0" distB="0" distL="0" distR="0" wp14:anchorId="69764808" wp14:editId="61E9A824">
-            <wp:extent cx="3971925" cy="3920548"/>
-            <wp:effectExtent l="0" t="0" r="0" b="3810"/>
-            <wp:docPr id="25" name="Imagen 25"/>
+          <wp:inline distT="0" distB="0" distL="0" distR="0" wp14:anchorId="7461B680" wp14:editId="3723B147">
+            <wp:extent cx="4038600" cy="3421176"/>
+            <wp:effectExtent l="0" t="0" r="0" b="8255"/>
+            <wp:docPr id="14" name="Imagen 14"/>
             <wp:cNvGraphicFramePr>
               <a:graphicFrameLocks xmlns:a="http://schemas.openxmlformats.org/drawingml/2006/main" noChangeAspect="1"/>
             </wp:cNvGraphicFramePr>
@@ -6391,7 +6575,7 @@
                   <pic:spPr>
                     <a:xfrm>
                       <a:off x="0" y="0"/>
-                      <a:ext cx="3976384" cy="3924949"/>
+                      <a:ext cx="4073491" cy="3450733"/>
                     </a:xfrm>
                     <a:prstGeom prst="rect">
                       <a:avLst/>
@@ -6429,115 +6613,13 @@
         <w:rPr>
           <w:rFonts w:ascii="Arial" w:hAnsi="Arial" w:cs="Arial"/>
         </w:rPr>
-        <w:lastRenderedPageBreak/>
-        <w:t>A continuación, en caso de pulsar el botón verMensaje,</w:t>
-      </w:r>
-      <w:r>
-        <w:rPr>
-          <w:rFonts w:ascii="Arial" w:hAnsi="Arial" w:cs="Arial"/>
-        </w:rPr>
-        <w:t xml:space="preserve"> localizado a la derecha, en la última columna de la tabla,</w:t>
-      </w:r>
-      <w:r>
-        <w:rPr>
-          <w:rFonts w:ascii="Arial" w:hAnsi="Arial" w:cs="Arial"/>
-        </w:rPr>
-        <w:t xml:space="preserve"> se </w:t>
-      </w:r>
-      <w:r>
-        <w:rPr>
-          <w:rFonts w:ascii="Arial" w:hAnsi="Arial" w:cs="Arial"/>
-        </w:rPr>
-        <w:t>desplieg</w:t>
-      </w:r>
-      <w:r>
-        <w:rPr>
-          <w:rFonts w:ascii="Arial" w:hAnsi="Arial" w:cs="Arial"/>
-        </w:rPr>
-        <w:t>a</w:t>
-      </w:r>
-      <w:r>
-        <w:rPr>
-          <w:rFonts w:ascii="Arial" w:hAnsi="Arial" w:cs="Arial"/>
-        </w:rPr>
-        <w:t xml:space="preserve"> el contenido del mensaje recibido debajo de</w:t>
-      </w:r>
-      <w:r>
-        <w:rPr>
-          <w:rFonts w:ascii="Arial" w:hAnsi="Arial" w:cs="Arial"/>
-        </w:rPr>
-        <w:t xml:space="preserve"> </w:t>
-      </w:r>
-      <w:r>
-        <w:rPr>
-          <w:rFonts w:ascii="Arial" w:hAnsi="Arial" w:cs="Arial"/>
-        </w:rPr>
-        <w:t>l</w:t>
-      </w:r>
-      <w:r>
-        <w:rPr>
-          <w:rFonts w:ascii="Arial" w:hAnsi="Arial" w:cs="Arial"/>
-        </w:rPr>
-        <w:t>a</w:t>
-      </w:r>
-      <w:r>
-        <w:rPr>
-          <w:rFonts w:ascii="Arial" w:hAnsi="Arial" w:cs="Arial"/>
-        </w:rPr>
-        <w:t xml:space="preserve"> </w:t>
-      </w:r>
-      <w:r>
-        <w:rPr>
-          <w:rFonts w:ascii="Arial" w:hAnsi="Arial" w:cs="Arial"/>
-        </w:rPr>
-        <w:t xml:space="preserve">etiqueta </w:t>
-      </w:r>
-      <w:r>
-        <w:rPr>
-          <w:rFonts w:ascii="Arial" w:hAnsi="Arial" w:cs="Arial"/>
-        </w:rPr>
-        <w:t>Tu mensaje y, a la vez, el campo Leído de la tabla pondrá la información de que el mensaje está leído, ya que al principio aparecía como no leído.</w:t>
-      </w:r>
-      <w:r>
-        <w:rPr>
-          <w:rFonts w:ascii="Arial" w:hAnsi="Arial" w:cs="Arial"/>
-        </w:rPr>
-        <w:t xml:space="preserve"> Si el usuario pulsa </w:t>
-      </w:r>
-      <w:r>
-        <w:rPr>
-          <w:rFonts w:ascii="Arial" w:hAnsi="Arial" w:cs="Arial"/>
-        </w:rPr>
-        <w:t>la puerta de salida</w:t>
-      </w:r>
-      <w:r>
-        <w:rPr>
-          <w:rFonts w:ascii="Arial" w:hAnsi="Arial" w:cs="Arial"/>
-        </w:rPr>
-        <w:t>, vuelve a la pestaña de contacto.</w:t>
-      </w:r>
-    </w:p>
-    <w:p>
-      <w:pPr>
-        <w:pStyle w:val="Standard"/>
-        <w:spacing w:line="276" w:lineRule="auto"/>
-        <w:ind w:firstLine="708"/>
-        <w:jc w:val="both"/>
-        <w:rPr>
-          <w:rFonts w:ascii="Arial" w:hAnsi="Arial" w:cs="Arial"/>
-        </w:rPr>
-      </w:pPr>
-      <w:r>
-        <w:rPr>
-          <w:rFonts w:ascii="Arial" w:hAnsi="Arial" w:cs="Arial"/>
-        </w:rPr>
-        <w:t>El Cliente dispone de otra posibilidad: realizar una compra</w:t>
-      </w:r>
-      <w:r>
-        <w:rPr>
-          <w:rFonts w:ascii="Arial" w:hAnsi="Arial" w:cs="Arial"/>
-        </w:rPr>
-        <w:t>, pudiendo elegir servicios, añadirlos a la cesta, descartarlos o finalizar la compra pagando.</w:t>
+        <w:t>Si el Cliente pulsa el botón verMensajes, se le abrirá otra ventana en la que tiene todos los mensajes que ha recibido como respuesta a los mensajes que ha enviado desde este perfil</w:t>
+      </w:r>
+      <w:r>
+        <w:rPr>
+          <w:rFonts w:ascii="Arial" w:hAnsi="Arial" w:cs="Arial"/>
+        </w:rPr>
+        <w:t>:</w:t>
       </w:r>
     </w:p>
     <w:p>
@@ -6566,10 +6648,10 @@
           <w:rFonts w:ascii="Arial" w:hAnsi="Arial" w:cs="Arial"/>
         </w:rPr>
         <w:drawing>
-          <wp:inline distT="0" distB="0" distL="0" distR="0" wp14:anchorId="7FE562B6" wp14:editId="42D1EC45">
-            <wp:extent cx="4162425" cy="4174661"/>
-            <wp:effectExtent l="0" t="0" r="0" b="0"/>
-            <wp:docPr id="60" name="Imagen 60"/>
+          <wp:inline distT="0" distB="0" distL="0" distR="0" wp14:anchorId="69764808" wp14:editId="61E9A824">
+            <wp:extent cx="3971925" cy="3920548"/>
+            <wp:effectExtent l="0" t="0" r="0" b="3810"/>
+            <wp:docPr id="25" name="Imagen 25"/>
             <wp:cNvGraphicFramePr>
               <a:graphicFrameLocks xmlns:a="http://schemas.openxmlformats.org/drawingml/2006/main" noChangeAspect="1"/>
             </wp:cNvGraphicFramePr>
@@ -6589,7 +6671,7 @@
                   <pic:spPr>
                     <a:xfrm>
                       <a:off x="0" y="0"/>
-                      <a:ext cx="4171086" cy="4183347"/>
+                      <a:ext cx="3976384" cy="3924949"/>
                     </a:xfrm>
                     <a:prstGeom prst="rect">
                       <a:avLst/>
@@ -6628,11 +6710,146 @@
           <w:rFonts w:ascii="Arial" w:hAnsi="Arial" w:cs="Arial"/>
         </w:rPr>
         <w:lastRenderedPageBreak/>
+        <w:t>A continuación, en caso de pulsar el botón verMensaje,</w:t>
+      </w:r>
+      <w:r>
+        <w:rPr>
+          <w:rFonts w:ascii="Arial" w:hAnsi="Arial" w:cs="Arial"/>
+        </w:rPr>
+        <w:t xml:space="preserve"> localizado a la derecha, en la última columna de la tabla,</w:t>
+      </w:r>
+      <w:r>
+        <w:rPr>
+          <w:rFonts w:ascii="Arial" w:hAnsi="Arial" w:cs="Arial"/>
+        </w:rPr>
+        <w:t xml:space="preserve"> se </w:t>
+      </w:r>
+      <w:r>
+        <w:rPr>
+          <w:rFonts w:ascii="Arial" w:hAnsi="Arial" w:cs="Arial"/>
+        </w:rPr>
+        <w:t>desplieg</w:t>
+      </w:r>
+      <w:r>
+        <w:rPr>
+          <w:rFonts w:ascii="Arial" w:hAnsi="Arial" w:cs="Arial"/>
+        </w:rPr>
+        <w:t>a</w:t>
+      </w:r>
+      <w:r>
+        <w:rPr>
+          <w:rFonts w:ascii="Arial" w:hAnsi="Arial" w:cs="Arial"/>
+        </w:rPr>
+        <w:t xml:space="preserve"> el contenido del mensaje recibido debajo de</w:t>
+      </w:r>
+      <w:r>
+        <w:rPr>
+          <w:rFonts w:ascii="Arial" w:hAnsi="Arial" w:cs="Arial"/>
+        </w:rPr>
+        <w:t xml:space="preserve"> </w:t>
+      </w:r>
+      <w:r>
+        <w:rPr>
+          <w:rFonts w:ascii="Arial" w:hAnsi="Arial" w:cs="Arial"/>
+        </w:rPr>
+        <w:t>l</w:t>
+      </w:r>
+      <w:r>
+        <w:rPr>
+          <w:rFonts w:ascii="Arial" w:hAnsi="Arial" w:cs="Arial"/>
+        </w:rPr>
+        <w:t>a</w:t>
+      </w:r>
+      <w:r>
+        <w:rPr>
+          <w:rFonts w:ascii="Arial" w:hAnsi="Arial" w:cs="Arial"/>
+        </w:rPr>
+        <w:t xml:space="preserve"> </w:t>
+      </w:r>
+      <w:r>
+        <w:rPr>
+          <w:rFonts w:ascii="Arial" w:hAnsi="Arial" w:cs="Arial"/>
+        </w:rPr>
+        <w:t xml:space="preserve">etiqueta </w:t>
+      </w:r>
+      <w:r>
+        <w:rPr>
+          <w:rFonts w:ascii="Arial" w:hAnsi="Arial" w:cs="Arial"/>
+        </w:rPr>
+        <w:t>Tu mensaje y, a la vez, el campo Leído de la tabla pondrá la información de que el mensaje está leído, ya que al principio aparecía como no leído.</w:t>
+      </w:r>
+      <w:r>
+        <w:rPr>
+          <w:rFonts w:ascii="Arial" w:hAnsi="Arial" w:cs="Arial"/>
+        </w:rPr>
+        <w:t xml:space="preserve"> Si el usuario pulsa </w:t>
+      </w:r>
+      <w:r>
+        <w:rPr>
+          <w:rFonts w:ascii="Arial" w:hAnsi="Arial" w:cs="Arial"/>
+        </w:rPr>
+        <w:t>la puerta de salida</w:t>
+      </w:r>
+      <w:r>
+        <w:rPr>
+          <w:rFonts w:ascii="Arial" w:hAnsi="Arial" w:cs="Arial"/>
+        </w:rPr>
+        <w:t>, vuelve a la pestaña de contacto.</w:t>
+      </w:r>
+    </w:p>
+    <w:p>
+      <w:pPr>
+        <w:pStyle w:val="Standard"/>
+        <w:spacing w:line="276" w:lineRule="auto"/>
+        <w:ind w:firstLine="708"/>
+        <w:jc w:val="both"/>
+        <w:rPr>
+          <w:rFonts w:ascii="Arial" w:hAnsi="Arial" w:cs="Arial"/>
+        </w:rPr>
+      </w:pPr>
+      <w:r>
+        <w:rPr>
+          <w:rFonts w:ascii="Arial" w:hAnsi="Arial" w:cs="Arial"/>
+        </w:rPr>
+        <w:t>El Cliente dispone de otra posibilidad: realizar una compra</w:t>
+      </w:r>
+      <w:r>
+        <w:rPr>
+          <w:rFonts w:ascii="Arial" w:hAnsi="Arial" w:cs="Arial"/>
+        </w:rPr>
+        <w:t>, pudiendo elegir servicios, añadirlos a la cesta, descartarlos o finalizar la compra pagando.</w:t>
+      </w:r>
+    </w:p>
+    <w:p>
+      <w:pPr>
+        <w:pStyle w:val="Standard"/>
+        <w:spacing w:line="276" w:lineRule="auto"/>
+        <w:ind w:firstLine="708"/>
+        <w:jc w:val="both"/>
+        <w:rPr>
+          <w:rFonts w:ascii="Arial" w:hAnsi="Arial" w:cs="Arial"/>
+        </w:rPr>
+      </w:pPr>
+    </w:p>
+    <w:p>
+      <w:pPr>
+        <w:pStyle w:val="Standard"/>
+        <w:spacing w:line="276" w:lineRule="auto"/>
+        <w:ind w:firstLine="708"/>
+        <w:jc w:val="both"/>
+        <w:rPr>
+          <w:rFonts w:ascii="Arial" w:hAnsi="Arial" w:cs="Arial"/>
+        </w:rPr>
+      </w:pPr>
+      <w:r>
+        <w:rPr>
+          <w:rFonts w:ascii="Arial" w:hAnsi="Arial" w:cs="Arial"/>
+        </w:rPr>
         <w:drawing>
-          <wp:inline distT="0" distB="0" distL="0" distR="0" wp14:anchorId="6C4C20B8" wp14:editId="3E732769">
-            <wp:extent cx="3571875" cy="3561796"/>
-            <wp:effectExtent l="0" t="0" r="0" b="635"/>
-            <wp:docPr id="61" name="Imagen 61"/>
+          <wp:inline distT="0" distB="0" distL="0" distR="0" wp14:anchorId="04900DE1" wp14:editId="1AFD13FB">
+            <wp:extent cx="4379149" cy="4581525"/>
+            <wp:effectExtent l="0" t="0" r="2540" b="0"/>
+            <wp:docPr id="71" name="Imagen 71"/>
             <wp:cNvGraphicFramePr>
               <a:graphicFrameLocks xmlns:a="http://schemas.openxmlformats.org/drawingml/2006/main" noChangeAspect="1"/>
             </wp:cNvGraphicFramePr>
@@ -6652,7 +6869,7 @@
                   <pic:spPr>
                     <a:xfrm>
                       <a:off x="0" y="0"/>
-                      <a:ext cx="3588751" cy="3578624"/>
+                      <a:ext cx="4381121" cy="4583588"/>
                     </a:xfrm>
                     <a:prstGeom prst="rect">
                       <a:avLst/>
@@ -6690,73 +6907,12 @@
         <w:rPr>
           <w:rFonts w:ascii="Arial" w:hAnsi="Arial" w:cs="Arial"/>
         </w:rPr>
-        <w:t xml:space="preserve">El botón Descartar está desactivado por defecto y se activa solamente si se selecciona un Servicio en el ListView. Una vez seleccionado, el Servicio puede ser eliminado de la lista de la compra. Si se pulsa Finalizar compra, el flujo va a la vista de los Datos de Pago, en la </w:t>
-      </w:r>
-      <w:proofErr w:type="gramStart"/>
-      <w:r>
-        <w:rPr>
-          <w:rFonts w:ascii="Arial" w:hAnsi="Arial" w:cs="Arial"/>
-        </w:rPr>
-        <w:t>que</w:t>
-      </w:r>
-      <w:proofErr w:type="gramEnd"/>
-      <w:r>
-        <w:rPr>
-          <w:rFonts w:ascii="Arial" w:hAnsi="Arial" w:cs="Arial"/>
-        </w:rPr>
-        <w:t xml:space="preserve"> si hay algún dato que no está introducido correctamente, salta un aviso de error en rojo.</w:t>
-      </w:r>
-      <w:r>
-        <w:rPr>
-          <w:rFonts w:ascii="Arial" w:hAnsi="Arial" w:cs="Arial"/>
-        </w:rPr>
-        <w:t xml:space="preserve"> Cada uno de los campos de esta vista tiene sus comprobaciones para </w:t>
-      </w:r>
-      <w:r>
-        <w:rPr>
-          <w:rFonts w:ascii="Arial" w:hAnsi="Arial" w:cs="Arial"/>
-        </w:rPr>
-        <w:t>verificar</w:t>
-      </w:r>
-      <w:r>
-        <w:rPr>
-          <w:rFonts w:ascii="Arial" w:hAnsi="Arial" w:cs="Arial"/>
-        </w:rPr>
-        <w:t xml:space="preserve"> si se han completado adecuadamente.</w:t>
-      </w:r>
-    </w:p>
-    <w:p>
-      <w:pPr>
-        <w:pStyle w:val="Standard"/>
-        <w:spacing w:line="276" w:lineRule="auto"/>
-        <w:ind w:firstLine="708"/>
-        <w:jc w:val="both"/>
-        <w:rPr>
-          <w:rFonts w:ascii="Arial" w:hAnsi="Arial" w:cs="Arial"/>
-        </w:rPr>
-      </w:pPr>
-    </w:p>
-    <w:p>
-      <w:pPr>
-        <w:pStyle w:val="Standard"/>
-        <w:spacing w:line="276" w:lineRule="auto"/>
-        <w:ind w:firstLine="708"/>
-        <w:jc w:val="both"/>
-        <w:rPr>
-          <w:rFonts w:ascii="Arial" w:hAnsi="Arial" w:cs="Arial"/>
-          <w:u w:val="single"/>
-        </w:rPr>
-      </w:pPr>
-      <w:r>
-        <w:rPr>
-          <w:rFonts w:ascii="Arial" w:hAnsi="Arial" w:cs="Arial"/>
-        </w:rPr>
         <w:lastRenderedPageBreak/>
         <w:drawing>
-          <wp:inline distT="0" distB="0" distL="0" distR="0" wp14:anchorId="42697743" wp14:editId="01C2DA25">
-            <wp:extent cx="3619500" cy="3693560"/>
-            <wp:effectExtent l="0" t="0" r="0" b="2540"/>
-            <wp:docPr id="65" name="Imagen 65"/>
+          <wp:inline distT="0" distB="0" distL="0" distR="0" wp14:anchorId="58711C3F" wp14:editId="2AC94CEA">
+            <wp:extent cx="4362132" cy="4552950"/>
+            <wp:effectExtent l="0" t="0" r="635" b="0"/>
+            <wp:docPr id="72" name="Imagen 72"/>
             <wp:cNvGraphicFramePr>
               <a:graphicFrameLocks xmlns:a="http://schemas.openxmlformats.org/drawingml/2006/main" noChangeAspect="1"/>
             </wp:cNvGraphicFramePr>
@@ -6776,7 +6932,7 @@
                   <pic:spPr>
                     <a:xfrm>
                       <a:off x="0" y="0"/>
-                      <a:ext cx="3632423" cy="3706747"/>
+                      <a:ext cx="4368616" cy="4559718"/>
                     </a:xfrm>
                     <a:prstGeom prst="rect">
                       <a:avLst/>
@@ -6797,203 +6953,99 @@
         <w:jc w:val="both"/>
         <w:rPr>
           <w:rFonts w:ascii="Arial" w:hAnsi="Arial" w:cs="Arial"/>
+        </w:rPr>
+      </w:pPr>
+    </w:p>
+    <w:p>
+      <w:pPr>
+        <w:pStyle w:val="Standard"/>
+        <w:spacing w:line="276" w:lineRule="auto"/>
+        <w:ind w:firstLine="708"/>
+        <w:jc w:val="both"/>
+        <w:rPr>
+          <w:rFonts w:ascii="Arial" w:hAnsi="Arial" w:cs="Arial"/>
+        </w:rPr>
+      </w:pPr>
+      <w:r>
+        <w:rPr>
+          <w:rFonts w:ascii="Arial" w:hAnsi="Arial" w:cs="Arial"/>
+        </w:rPr>
+        <w:t xml:space="preserve">El botón Descartar está desactivado por defecto y se activa solamente si se selecciona un Servicio en el ListView. Una vez seleccionado, el Servicio puede ser eliminado de la lista de la compra. </w:t>
+      </w:r>
+      <w:r>
+        <w:rPr>
+          <w:rFonts w:ascii="Arial" w:hAnsi="Arial" w:cs="Arial"/>
+        </w:rPr>
+        <w:t>Según se puede observar, en Total a pagar, se suma la cantidad correspondiente a todos los servicios que están en la cesta en un momento determinado.</w:t>
+      </w:r>
+    </w:p>
+    <w:p>
+      <w:pPr>
+        <w:pStyle w:val="Standard"/>
+        <w:spacing w:line="276" w:lineRule="auto"/>
+        <w:ind w:firstLine="708"/>
+        <w:jc w:val="both"/>
+        <w:rPr>
+          <w:rFonts w:ascii="Arial" w:hAnsi="Arial" w:cs="Arial"/>
+        </w:rPr>
+      </w:pPr>
+      <w:r>
+        <w:rPr>
+          <w:rFonts w:ascii="Arial" w:hAnsi="Arial" w:cs="Arial"/>
+        </w:rPr>
+        <w:t>Si se pulsa Finalizar compra, el flujo va a la vista de los Datos de Pago, en la que si hay algún dato que no está introducido correctamente, salta un aviso de error en rojo.</w:t>
+      </w:r>
+      <w:r>
+        <w:rPr>
+          <w:rFonts w:ascii="Arial" w:hAnsi="Arial" w:cs="Arial"/>
+        </w:rPr>
+        <w:t xml:space="preserve"> Cada uno de los campos de esta vista tiene sus comprobaciones para </w:t>
+      </w:r>
+      <w:r>
+        <w:rPr>
+          <w:rFonts w:ascii="Arial" w:hAnsi="Arial" w:cs="Arial"/>
+        </w:rPr>
+        <w:t>verificar</w:t>
+      </w:r>
+      <w:r>
+        <w:rPr>
+          <w:rFonts w:ascii="Arial" w:hAnsi="Arial" w:cs="Arial"/>
+        </w:rPr>
+        <w:t xml:space="preserve"> si se han completado adecuadamente.</w:t>
+      </w:r>
+    </w:p>
+    <w:p>
+      <w:pPr>
+        <w:pStyle w:val="Standard"/>
+        <w:spacing w:line="276" w:lineRule="auto"/>
+        <w:ind w:firstLine="708"/>
+        <w:jc w:val="both"/>
+        <w:rPr>
+          <w:rFonts w:ascii="Arial" w:hAnsi="Arial" w:cs="Arial"/>
+        </w:rPr>
+      </w:pPr>
+    </w:p>
+    <w:p>
+      <w:pPr>
+        <w:pStyle w:val="Standard"/>
+        <w:spacing w:line="276" w:lineRule="auto"/>
+        <w:ind w:firstLine="708"/>
+        <w:jc w:val="both"/>
+        <w:rPr>
+          <w:rFonts w:ascii="Arial" w:hAnsi="Arial" w:cs="Arial"/>
           <w:u w:val="single"/>
         </w:rPr>
       </w:pPr>
-    </w:p>
-    <w:p>
-      <w:pPr>
-        <w:pStyle w:val="Standard"/>
-        <w:spacing w:line="276" w:lineRule="auto"/>
-        <w:ind w:firstLine="708"/>
-        <w:jc w:val="both"/>
-        <w:rPr>
-          <w:rFonts w:ascii="Arial" w:hAnsi="Arial" w:cs="Arial"/>
-        </w:rPr>
-      </w:pPr>
-      <w:r>
-        <w:rPr>
-          <w:rFonts w:ascii="Arial" w:hAnsi="Arial" w:cs="Arial"/>
-        </w:rPr>
-        <w:t xml:space="preserve">En caso de acceder </w:t>
-      </w:r>
-      <w:r>
-        <w:rPr>
-          <w:rFonts w:ascii="Arial" w:hAnsi="Arial" w:cs="Arial"/>
-        </w:rPr>
-        <w:t>a la aplicación como Empleado, se abre la misma pestaña de login</w:t>
-      </w:r>
-      <w:r>
-        <w:rPr>
-          <w:rFonts w:ascii="Arial" w:hAnsi="Arial" w:cs="Arial"/>
-        </w:rPr>
-        <w:t xml:space="preserve"> que en el perfil Cliente</w:t>
-      </w:r>
-      <w:r>
-        <w:rPr>
-          <w:rFonts w:ascii="Arial" w:hAnsi="Arial" w:cs="Arial"/>
-        </w:rPr>
-        <w:t xml:space="preserve">, en la </w:t>
-      </w:r>
-      <w:proofErr w:type="gramStart"/>
-      <w:r>
-        <w:rPr>
-          <w:rFonts w:ascii="Arial" w:hAnsi="Arial" w:cs="Arial"/>
-        </w:rPr>
-        <w:t>que</w:t>
-      </w:r>
-      <w:proofErr w:type="gramEnd"/>
-      <w:r>
-        <w:rPr>
-          <w:rFonts w:ascii="Arial" w:hAnsi="Arial" w:cs="Arial"/>
-        </w:rPr>
-        <w:t xml:space="preserve"> si no se cubren los campos</w:t>
-      </w:r>
-      <w:r>
-        <w:rPr>
-          <w:rFonts w:ascii="Arial" w:hAnsi="Arial" w:cs="Arial"/>
-        </w:rPr>
-        <w:t xml:space="preserve"> obligatorios</w:t>
-      </w:r>
-      <w:r>
-        <w:rPr>
-          <w:rFonts w:ascii="Arial" w:hAnsi="Arial" w:cs="Arial"/>
-        </w:rPr>
-        <w:t xml:space="preserve">, salta el aviso de que todos los campos son </w:t>
-      </w:r>
-      <w:r>
-        <w:rPr>
-          <w:rFonts w:ascii="Arial" w:hAnsi="Arial" w:cs="Arial"/>
-        </w:rPr>
-        <w:t>indispensables</w:t>
-      </w:r>
-      <w:r>
-        <w:rPr>
-          <w:rFonts w:ascii="Arial" w:hAnsi="Arial" w:cs="Arial"/>
-        </w:rPr>
-        <w:t>. Igual que en el apartado Cliente, si se insertan un usuario o una contraseña que no corresponde</w:t>
-      </w:r>
-      <w:r>
-        <w:rPr>
-          <w:rFonts w:ascii="Arial" w:hAnsi="Arial" w:cs="Arial"/>
-        </w:rPr>
-        <w:t xml:space="preserve">n a </w:t>
-      </w:r>
-      <w:r>
-        <w:rPr>
-          <w:rFonts w:ascii="Arial" w:hAnsi="Arial" w:cs="Arial"/>
-        </w:rPr>
-        <w:t xml:space="preserve">ningún Empleado, se recibe el aviso de que </w:t>
-      </w:r>
-      <w:r>
-        <w:rPr>
-          <w:rFonts w:ascii="Arial" w:hAnsi="Arial" w:cs="Arial"/>
-        </w:rPr>
-        <w:t>el usuario y/o la contraseña están erróneos.</w:t>
-      </w:r>
-    </w:p>
-    <w:p>
-      <w:pPr>
-        <w:pStyle w:val="Standard"/>
-        <w:spacing w:line="276" w:lineRule="auto"/>
-        <w:ind w:firstLine="708"/>
-        <w:jc w:val="both"/>
-        <w:rPr>
-          <w:rFonts w:ascii="Arial" w:hAnsi="Arial" w:cs="Arial"/>
-        </w:rPr>
-      </w:pPr>
-      <w:r>
-        <w:rPr>
-          <w:rFonts w:ascii="Arial" w:hAnsi="Arial" w:cs="Arial"/>
-        </w:rPr>
-        <w:t xml:space="preserve">El Empleado tiene la posibilidad de registrarse, igual </w:t>
-      </w:r>
-      <w:r>
-        <w:rPr>
-          <w:rFonts w:ascii="Arial" w:hAnsi="Arial" w:cs="Arial"/>
-        </w:rPr>
-        <w:t>que el</w:t>
-      </w:r>
-      <w:r>
-        <w:rPr>
-          <w:rFonts w:ascii="Arial" w:hAnsi="Arial" w:cs="Arial"/>
-        </w:rPr>
-        <w:t xml:space="preserve"> Cliente, recibiendo los mismos avisos en caso de no rellenar los campos correctamente. Si desde la pantalla de registro se quiere volver atrás, se vuelve a la pantalla de autentificación</w:t>
-      </w:r>
-      <w:r>
-        <w:rPr>
-          <w:rFonts w:ascii="Arial" w:hAnsi="Arial" w:cs="Arial"/>
-        </w:rPr>
-        <w:t>.</w:t>
-      </w:r>
-    </w:p>
-    <w:p>
-      <w:pPr>
-        <w:pStyle w:val="Standard"/>
-        <w:spacing w:line="276" w:lineRule="auto"/>
-        <w:ind w:firstLine="708"/>
-        <w:jc w:val="both"/>
-        <w:rPr>
-          <w:rFonts w:ascii="Arial" w:hAnsi="Arial" w:cs="Arial"/>
-        </w:rPr>
-      </w:pPr>
-      <w:r>
-        <w:rPr>
-          <w:rFonts w:ascii="Arial" w:hAnsi="Arial" w:cs="Arial"/>
-        </w:rPr>
-        <w:t>Si se accede con las credenciales correctas, el Empleado entra en la página principal de este perfil,</w:t>
-      </w:r>
-      <w:r>
-        <w:rPr>
-          <w:rFonts w:ascii="Arial" w:hAnsi="Arial" w:cs="Arial"/>
-        </w:rPr>
-        <w:t xml:space="preserve"> que le ofrece</w:t>
-      </w:r>
-      <w:r>
-        <w:rPr>
-          <w:rFonts w:ascii="Arial" w:hAnsi="Arial" w:cs="Arial"/>
-        </w:rPr>
-        <w:t xml:space="preserve"> tres posibilidades: entrar en mensajes, acceder a servicios o volver atrás. Si se vuelve para atrás, se vuelve a Autentificación y las credenciales introducidas están borradas</w:t>
-      </w:r>
-      <w:r>
-        <w:rPr>
-          <w:rFonts w:ascii="Arial" w:hAnsi="Arial" w:cs="Arial"/>
-        </w:rPr>
-        <w:t>. El Empleado tendrá que empezar el proceso de autentificación desde cero:</w:t>
-      </w:r>
-    </w:p>
-    <w:p>
-      <w:pPr>
-        <w:pStyle w:val="Standard"/>
-        <w:spacing w:line="276" w:lineRule="auto"/>
-        <w:ind w:firstLine="708"/>
-        <w:jc w:val="both"/>
-        <w:rPr>
-          <w:rFonts w:ascii="Arial" w:hAnsi="Arial" w:cs="Arial"/>
-        </w:rPr>
-      </w:pPr>
-    </w:p>
-    <w:p>
-      <w:pPr>
-        <w:pStyle w:val="Standard"/>
-        <w:spacing w:line="276" w:lineRule="auto"/>
-        <w:ind w:firstLine="708"/>
-        <w:jc w:val="both"/>
-        <w:rPr>
-          <w:rFonts w:ascii="Arial" w:hAnsi="Arial" w:cs="Arial"/>
-        </w:rPr>
-      </w:pPr>
-      <w:r>
-        <w:rPr>
-          <w:rFonts w:ascii="Arial" w:hAnsi="Arial" w:cs="Arial"/>
-          <w:noProof/>
+      <w:r>
+        <w:rPr>
+          <w:rFonts w:ascii="Arial" w:hAnsi="Arial" w:cs="Arial"/>
         </w:rPr>
         <w:lastRenderedPageBreak/>
         <w:drawing>
-          <wp:inline distT="0" distB="0" distL="0" distR="0" wp14:anchorId="5CA1ADA0" wp14:editId="57D4E328">
-            <wp:extent cx="4162425" cy="4096066"/>
-            <wp:effectExtent l="0" t="0" r="0" b="0"/>
-            <wp:docPr id="33" name="Imagen 33"/>
+          <wp:inline distT="0" distB="0" distL="0" distR="0" wp14:anchorId="42697743" wp14:editId="01C2DA25">
+            <wp:extent cx="3619500" cy="3693560"/>
+            <wp:effectExtent l="0" t="0" r="0" b="2540"/>
+            <wp:docPr id="65" name="Imagen 65"/>
             <wp:cNvGraphicFramePr>
               <a:graphicFrameLocks xmlns:a="http://schemas.openxmlformats.org/drawingml/2006/main" noChangeAspect="1"/>
             </wp:cNvGraphicFramePr>
@@ -7013,7 +7065,7 @@
                   <pic:spPr>
                     <a:xfrm>
                       <a:off x="0" y="0"/>
-                      <a:ext cx="4183334" cy="4116642"/>
+                      <a:ext cx="3632423" cy="3706747"/>
                     </a:xfrm>
                     <a:prstGeom prst="rect">
                       <a:avLst/>
@@ -7034,69 +7086,189 @@
         <w:jc w:val="both"/>
         <w:rPr>
           <w:rFonts w:ascii="Arial" w:hAnsi="Arial" w:cs="Arial"/>
-        </w:rPr>
-      </w:pPr>
-    </w:p>
-    <w:p>
-      <w:pPr>
-        <w:pStyle w:val="Standard"/>
-        <w:spacing w:line="276" w:lineRule="auto"/>
-        <w:ind w:firstLine="708"/>
-        <w:jc w:val="both"/>
-        <w:rPr>
-          <w:rFonts w:ascii="Arial" w:hAnsi="Arial" w:cs="Arial"/>
-        </w:rPr>
-      </w:pPr>
-      <w:r>
-        <w:rPr>
-          <w:rFonts w:ascii="Arial" w:hAnsi="Arial" w:cs="Arial"/>
-        </w:rPr>
-        <w:t xml:space="preserve">En caso de que el Empleado elija entrar en Servicios, se le despliega la ventana en la que puede insertar, editar o eliminar un Servicio. Si pulsa el botón de volver atrás, representado por la puerta </w:t>
-      </w:r>
-      <w:r>
-        <w:rPr>
-          <w:rFonts w:ascii="Arial" w:hAnsi="Arial" w:cs="Arial"/>
-        </w:rPr>
-        <w:t>localizada en la parte de debajo de la vista</w:t>
-      </w:r>
-      <w:r>
-        <w:rPr>
-          <w:rFonts w:ascii="Arial" w:hAnsi="Arial" w:cs="Arial"/>
-        </w:rPr>
-        <w:t>, volverá a la pantalla principal del perfil Empleado:</w:t>
-      </w:r>
-    </w:p>
-    <w:p>
-      <w:pPr>
-        <w:pStyle w:val="Standard"/>
-        <w:spacing w:line="276" w:lineRule="auto"/>
-        <w:ind w:firstLine="708"/>
-        <w:jc w:val="both"/>
-        <w:rPr>
-          <w:rFonts w:ascii="Arial" w:hAnsi="Arial" w:cs="Arial"/>
-        </w:rPr>
-      </w:pPr>
-    </w:p>
-    <w:p>
-      <w:pPr>
-        <w:pStyle w:val="Standard"/>
-        <w:spacing w:line="276" w:lineRule="auto"/>
-        <w:ind w:firstLine="708"/>
-        <w:jc w:val="both"/>
-        <w:rPr>
-          <w:rFonts w:ascii="Arial" w:hAnsi="Arial" w:cs="Arial"/>
-        </w:rPr>
-      </w:pPr>
-      <w:r>
-        <w:rPr>
-          <w:rFonts w:ascii="Arial" w:hAnsi="Arial" w:cs="Arial"/>
+          <w:u w:val="single"/>
+        </w:rPr>
+      </w:pPr>
+    </w:p>
+    <w:p>
+      <w:pPr>
+        <w:pStyle w:val="Standard"/>
+        <w:spacing w:line="276" w:lineRule="auto"/>
+        <w:ind w:firstLine="708"/>
+        <w:jc w:val="both"/>
+        <w:rPr>
+          <w:rFonts w:ascii="Arial" w:hAnsi="Arial" w:cs="Arial"/>
+        </w:rPr>
+      </w:pPr>
+      <w:r>
+        <w:rPr>
+          <w:rFonts w:ascii="Arial" w:hAnsi="Arial" w:cs="Arial"/>
+        </w:rPr>
+        <w:t xml:space="preserve">En caso de acceder </w:t>
+      </w:r>
+      <w:r>
+        <w:rPr>
+          <w:rFonts w:ascii="Arial" w:hAnsi="Arial" w:cs="Arial"/>
+        </w:rPr>
+        <w:t>a la aplicación como Empleado, se abre la misma pestaña de login</w:t>
+      </w:r>
+      <w:r>
+        <w:rPr>
+          <w:rFonts w:ascii="Arial" w:hAnsi="Arial" w:cs="Arial"/>
+        </w:rPr>
+        <w:t xml:space="preserve"> que en el perfil Cliente</w:t>
+      </w:r>
+      <w:r>
+        <w:rPr>
+          <w:rFonts w:ascii="Arial" w:hAnsi="Arial" w:cs="Arial"/>
+        </w:rPr>
+        <w:t>, en la que si no se cubren los campos</w:t>
+      </w:r>
+      <w:r>
+        <w:rPr>
+          <w:rFonts w:ascii="Arial" w:hAnsi="Arial" w:cs="Arial"/>
+        </w:rPr>
+        <w:t xml:space="preserve"> obligatorios</w:t>
+      </w:r>
+      <w:r>
+        <w:rPr>
+          <w:rFonts w:ascii="Arial" w:hAnsi="Arial" w:cs="Arial"/>
+        </w:rPr>
+        <w:t xml:space="preserve">, salta el aviso de que todos los campos son </w:t>
+      </w:r>
+      <w:r>
+        <w:rPr>
+          <w:rFonts w:ascii="Arial" w:hAnsi="Arial" w:cs="Arial"/>
+        </w:rPr>
+        <w:t>indispensables</w:t>
+      </w:r>
+      <w:r>
+        <w:rPr>
+          <w:rFonts w:ascii="Arial" w:hAnsi="Arial" w:cs="Arial"/>
+        </w:rPr>
+        <w:t>. Igual que en el apartado Cliente, si se insertan un usuario o una contraseña que no corresponde</w:t>
+      </w:r>
+      <w:r>
+        <w:rPr>
+          <w:rFonts w:ascii="Arial" w:hAnsi="Arial" w:cs="Arial"/>
+        </w:rPr>
+        <w:t xml:space="preserve">n a </w:t>
+      </w:r>
+      <w:r>
+        <w:rPr>
+          <w:rFonts w:ascii="Arial" w:hAnsi="Arial" w:cs="Arial"/>
+        </w:rPr>
+        <w:t xml:space="preserve">ningún Empleado, se recibe el aviso de que </w:t>
+      </w:r>
+      <w:r>
+        <w:rPr>
+          <w:rFonts w:ascii="Arial" w:hAnsi="Arial" w:cs="Arial"/>
+        </w:rPr>
+        <w:t>el usuario y/o la contraseña están erróneos.</w:t>
+      </w:r>
+    </w:p>
+    <w:p>
+      <w:pPr>
+        <w:pStyle w:val="Standard"/>
+        <w:spacing w:line="276" w:lineRule="auto"/>
+        <w:ind w:firstLine="708"/>
+        <w:jc w:val="both"/>
+        <w:rPr>
+          <w:rFonts w:ascii="Arial" w:hAnsi="Arial" w:cs="Arial"/>
+        </w:rPr>
+      </w:pPr>
+      <w:r>
+        <w:rPr>
+          <w:rFonts w:ascii="Arial" w:hAnsi="Arial" w:cs="Arial"/>
+        </w:rPr>
+        <w:t xml:space="preserve">El Empleado tiene la posibilidad de registrarse, igual </w:t>
+      </w:r>
+      <w:r>
+        <w:rPr>
+          <w:rFonts w:ascii="Arial" w:hAnsi="Arial" w:cs="Arial"/>
+        </w:rPr>
+        <w:t>que el</w:t>
+      </w:r>
+      <w:r>
+        <w:rPr>
+          <w:rFonts w:ascii="Arial" w:hAnsi="Arial" w:cs="Arial"/>
+        </w:rPr>
+        <w:t xml:space="preserve"> Cliente, recibiendo los mismos avisos en caso de no rellenar los campos correctamente. Si desde la pantalla de registro se quiere volver atrás, se vuelve a la pantalla de autentificación</w:t>
+      </w:r>
+      <w:r>
+        <w:rPr>
+          <w:rFonts w:ascii="Arial" w:hAnsi="Arial" w:cs="Arial"/>
+        </w:rPr>
+        <w:t>.</w:t>
+      </w:r>
+    </w:p>
+    <w:p>
+      <w:pPr>
+        <w:pStyle w:val="Standard"/>
+        <w:spacing w:line="276" w:lineRule="auto"/>
+        <w:ind w:firstLine="708"/>
+        <w:jc w:val="both"/>
+        <w:rPr>
+          <w:rFonts w:ascii="Arial" w:hAnsi="Arial" w:cs="Arial"/>
+        </w:rPr>
+      </w:pPr>
+      <w:r>
+        <w:rPr>
+          <w:rFonts w:ascii="Arial" w:hAnsi="Arial" w:cs="Arial"/>
+        </w:rPr>
+        <w:t>Si se accede con las credenciales correctas, el Empleado entra en la página principal de este perfil,</w:t>
+      </w:r>
+      <w:r>
+        <w:rPr>
+          <w:rFonts w:ascii="Arial" w:hAnsi="Arial" w:cs="Arial"/>
+        </w:rPr>
+        <w:t xml:space="preserve"> que le ofrece</w:t>
+      </w:r>
+      <w:r>
+        <w:rPr>
+          <w:rFonts w:ascii="Arial" w:hAnsi="Arial" w:cs="Arial"/>
+        </w:rPr>
+        <w:t xml:space="preserve"> tres posibilidades: entrar en mensajes, acceder a servicios o volver atrás. Si se vuelve para atrás, se vuelve a Autentificación y las credenciales introducidas están borradas</w:t>
+      </w:r>
+      <w:r>
+        <w:rPr>
+          <w:rFonts w:ascii="Arial" w:hAnsi="Arial" w:cs="Arial"/>
+        </w:rPr>
+        <w:t>. El Empleado tendrá que empezar el proceso de autentificación desde cero:</w:t>
+      </w:r>
+    </w:p>
+    <w:p>
+      <w:pPr>
+        <w:pStyle w:val="Standard"/>
+        <w:spacing w:line="276" w:lineRule="auto"/>
+        <w:ind w:firstLine="708"/>
+        <w:jc w:val="both"/>
+        <w:rPr>
+          <w:rFonts w:ascii="Arial" w:hAnsi="Arial" w:cs="Arial"/>
+        </w:rPr>
+      </w:pPr>
+    </w:p>
+    <w:p>
+      <w:pPr>
+        <w:pStyle w:val="Standard"/>
+        <w:spacing w:line="276" w:lineRule="auto"/>
+        <w:ind w:firstLine="708"/>
+        <w:jc w:val="both"/>
+        <w:rPr>
+          <w:rFonts w:ascii="Arial" w:hAnsi="Arial" w:cs="Arial"/>
+        </w:rPr>
+      </w:pPr>
+      <w:r>
+        <w:rPr>
+          <w:rFonts w:ascii="Arial" w:hAnsi="Arial" w:cs="Arial"/>
+          <w:noProof/>
         </w:rPr>
         <w:lastRenderedPageBreak/>
         <w:drawing>
-          <wp:inline distT="0" distB="0" distL="0" distR="0" wp14:anchorId="0E4A6530" wp14:editId="7B9782AC">
-            <wp:extent cx="4171950" cy="4048814"/>
-            <wp:effectExtent l="0" t="0" r="0" b="8890"/>
-            <wp:docPr id="43" name="Imagen 43"/>
+          <wp:inline distT="0" distB="0" distL="0" distR="0" wp14:anchorId="5CA1ADA0" wp14:editId="57D4E328">
+            <wp:extent cx="4162425" cy="4096066"/>
+            <wp:effectExtent l="0" t="0" r="0" b="0"/>
+            <wp:docPr id="33" name="Imagen 33"/>
             <wp:cNvGraphicFramePr>
               <a:graphicFrameLocks xmlns:a="http://schemas.openxmlformats.org/drawingml/2006/main" noChangeAspect="1"/>
             </wp:cNvGraphicFramePr>
@@ -7116,7 +7288,7 @@
                   <pic:spPr>
                     <a:xfrm>
                       <a:off x="0" y="0"/>
-                      <a:ext cx="4180830" cy="4057432"/>
+                      <a:ext cx="4183334" cy="4116642"/>
                     </a:xfrm>
                     <a:prstGeom prst="rect">
                       <a:avLst/>
@@ -7154,47 +7326,52 @@
         <w:rPr>
           <w:rFonts w:ascii="Arial" w:hAnsi="Arial" w:cs="Arial"/>
         </w:rPr>
-        <w:t>Si el Empleado entra en Mensajes, accede a la vista de los mensajes enviados por todos los clientes que han contactado la empresa y pueden contestar</w:t>
-      </w:r>
-      <w:r>
-        <w:rPr>
-          <w:rFonts w:ascii="Arial" w:hAnsi="Arial" w:cs="Arial"/>
-        </w:rPr>
-        <w:t xml:space="preserve"> a todos los mensajes a los que no se les había contestado antes. Si el mensaje ya ha sido contestado, el Empleado ya no tiene la capacidad de contestar a ese mismo mensaje. Si se decide volver para atrás, el flujo irá a la pantalla principal del Empleado.</w:t>
-      </w:r>
-    </w:p>
-    <w:p>
-      <w:pPr>
-        <w:pStyle w:val="Standard"/>
-        <w:spacing w:line="276" w:lineRule="auto"/>
-        <w:ind w:firstLine="708"/>
-        <w:jc w:val="both"/>
-        <w:rPr>
-          <w:rFonts w:ascii="Arial" w:hAnsi="Arial" w:cs="Arial"/>
-        </w:rPr>
-      </w:pPr>
-    </w:p>
-    <w:p>
-      <w:pPr>
-        <w:pStyle w:val="Standard"/>
-        <w:spacing w:line="276" w:lineRule="auto"/>
-        <w:ind w:firstLine="708"/>
-        <w:jc w:val="both"/>
-        <w:rPr>
-          <w:rFonts w:ascii="Arial" w:hAnsi="Arial" w:cs="Arial"/>
-        </w:rPr>
-      </w:pPr>
-      <w:r>
-        <w:rPr>
-          <w:rFonts w:ascii="Arial" w:hAnsi="Arial" w:cs="Arial"/>
-          <w:noProof/>
+        <w:t xml:space="preserve">En caso de que el Empleado elija entrar en Servicios, se le despliega la ventana en la que puede insertar, editar o eliminar un Servicio. Si pulsa el botón de volver atrás, representado por la puerta </w:t>
+      </w:r>
+      <w:r>
+        <w:rPr>
+          <w:rFonts w:ascii="Arial" w:hAnsi="Arial" w:cs="Arial"/>
+        </w:rPr>
+        <w:t>localizada en la parte de debajo de la vista</w:t>
+      </w:r>
+      <w:r>
+        <w:rPr>
+          <w:rFonts w:ascii="Arial" w:hAnsi="Arial" w:cs="Arial"/>
+        </w:rPr>
+        <w:t>, volverá a la pantalla principal del perfil Empleado:</w:t>
+      </w:r>
+    </w:p>
+    <w:p>
+      <w:pPr>
+        <w:pStyle w:val="Standard"/>
+        <w:spacing w:line="276" w:lineRule="auto"/>
+        <w:ind w:firstLine="708"/>
+        <w:jc w:val="both"/>
+        <w:rPr>
+          <w:rFonts w:ascii="Arial" w:hAnsi="Arial" w:cs="Arial"/>
+        </w:rPr>
+      </w:pPr>
+    </w:p>
+    <w:p>
+      <w:pPr>
+        <w:pStyle w:val="Standard"/>
+        <w:spacing w:line="276" w:lineRule="auto"/>
+        <w:ind w:firstLine="708"/>
+        <w:jc w:val="both"/>
+        <w:rPr>
+          <w:rFonts w:ascii="Arial" w:hAnsi="Arial" w:cs="Arial"/>
+        </w:rPr>
+      </w:pPr>
+      <w:r>
+        <w:rPr>
+          <w:rFonts w:ascii="Arial" w:hAnsi="Arial" w:cs="Arial"/>
         </w:rPr>
         <w:lastRenderedPageBreak/>
         <w:drawing>
-          <wp:inline distT="0" distB="0" distL="0" distR="0" wp14:anchorId="3497F846" wp14:editId="12CF877D">
-            <wp:extent cx="4133850" cy="4164475"/>
-            <wp:effectExtent l="0" t="0" r="0" b="7620"/>
-            <wp:docPr id="36" name="Imagen 36"/>
+          <wp:inline distT="0" distB="0" distL="0" distR="0" wp14:anchorId="0E4A6530" wp14:editId="7B9782AC">
+            <wp:extent cx="4171950" cy="4048814"/>
+            <wp:effectExtent l="0" t="0" r="0" b="8890"/>
+            <wp:docPr id="43" name="Imagen 43"/>
             <wp:cNvGraphicFramePr>
               <a:graphicFrameLocks xmlns:a="http://schemas.openxmlformats.org/drawingml/2006/main" noChangeAspect="1"/>
             </wp:cNvGraphicFramePr>
@@ -7214,7 +7391,7 @@
                   <pic:spPr>
                     <a:xfrm>
                       <a:off x="0" y="0"/>
-                      <a:ext cx="4157139" cy="4187937"/>
+                      <a:ext cx="4180830" cy="4057432"/>
                     </a:xfrm>
                     <a:prstGeom prst="rect">
                       <a:avLst/>
@@ -7252,13 +7429,13 @@
         <w:rPr>
           <w:rFonts w:ascii="Arial" w:hAnsi="Arial" w:cs="Arial"/>
         </w:rPr>
-        <w:t>Si el acceso se realiza como Administrador, se abre la pestaña del login, informando de que todos los campos son obligatorios y de que la contraseña o el usuario están incorrectos, en caso de no introducir las credenciales requeridas para este perfil.</w:t>
-      </w:r>
-      <w:r>
-        <w:rPr>
-          <w:rFonts w:ascii="Arial" w:hAnsi="Arial" w:cs="Arial"/>
-        </w:rPr>
-        <w:t xml:space="preserve"> En Administrador no tiene la posibilidad de registrarse.</w:t>
+        <w:t>Si el Empleado entra en Mensajes, accede a la vista de los mensajes enviados por todos los clientes que han contactado la empresa y pueden contestar</w:t>
+      </w:r>
+      <w:r>
+        <w:rPr>
+          <w:rFonts w:ascii="Arial" w:hAnsi="Arial" w:cs="Arial"/>
+        </w:rPr>
+        <w:t xml:space="preserve"> a todos los mensajes a los que no se les había contestado antes. Si el mensaje ya ha sido contestado, el Empleado ya no tiene la capacidad de contestar a ese mismo mensaje. Si se decide volver para atrás, el flujo irá a la pantalla principal del Empleado.</w:t>
       </w:r>
     </w:p>
     <w:p>
@@ -7287,11 +7464,12 @@
           <w:rFonts w:ascii="Arial" w:hAnsi="Arial" w:cs="Arial"/>
           <w:noProof/>
         </w:rPr>
+        <w:lastRenderedPageBreak/>
         <w:drawing>
-          <wp:inline distT="0" distB="0" distL="0" distR="0" wp14:anchorId="1CCCA271" wp14:editId="05822123">
-            <wp:extent cx="4248150" cy="3327558"/>
-            <wp:effectExtent l="0" t="0" r="0" b="6350"/>
-            <wp:docPr id="37" name="Imagen 37"/>
+          <wp:inline distT="0" distB="0" distL="0" distR="0" wp14:anchorId="3497F846" wp14:editId="12CF877D">
+            <wp:extent cx="4133850" cy="4164475"/>
+            <wp:effectExtent l="0" t="0" r="0" b="7620"/>
+            <wp:docPr id="36" name="Imagen 36"/>
             <wp:cNvGraphicFramePr>
               <a:graphicFrameLocks xmlns:a="http://schemas.openxmlformats.org/drawingml/2006/main" noChangeAspect="1"/>
             </wp:cNvGraphicFramePr>
@@ -7311,7 +7489,7 @@
                   <pic:spPr>
                     <a:xfrm>
                       <a:off x="0" y="0"/>
-                      <a:ext cx="4249230" cy="3328404"/>
+                      <a:ext cx="4157139" cy="4187937"/>
                     </a:xfrm>
                     <a:prstGeom prst="rect">
                       <a:avLst/>
@@ -7348,13 +7526,47 @@
       <w:r>
         <w:rPr>
           <w:rFonts w:ascii="Arial" w:hAnsi="Arial" w:cs="Arial"/>
+        </w:rPr>
+        <w:t>Si el acceso se realiza como Administrador, se abre la pestaña del login, informando de que todos los campos son obligatorios y de que la contraseña o el usuario están incorrectos, en caso de no introducir las credenciales requeridas para este perfil.</w:t>
+      </w:r>
+      <w:r>
+        <w:rPr>
+          <w:rFonts w:ascii="Arial" w:hAnsi="Arial" w:cs="Arial"/>
+        </w:rPr>
+        <w:t xml:space="preserve"> En Administrador no tiene la posibilidad de registrarse.</w:t>
+      </w:r>
+    </w:p>
+    <w:p>
+      <w:pPr>
+        <w:pStyle w:val="Standard"/>
+        <w:spacing w:line="276" w:lineRule="auto"/>
+        <w:ind w:firstLine="708"/>
+        <w:jc w:val="both"/>
+        <w:rPr>
+          <w:rFonts w:ascii="Arial" w:hAnsi="Arial" w:cs="Arial"/>
+        </w:rPr>
+      </w:pPr>
+    </w:p>
+    <w:p>
+      <w:pPr>
+        <w:pStyle w:val="Standard"/>
+        <w:spacing w:line="276" w:lineRule="auto"/>
+        <w:ind w:firstLine="708"/>
+        <w:jc w:val="both"/>
+        <w:rPr>
+          <w:rFonts w:ascii="Arial" w:hAnsi="Arial" w:cs="Arial"/>
+        </w:rPr>
+      </w:pPr>
+      <w:r>
+        <w:rPr>
+          <w:rFonts w:ascii="Arial" w:hAnsi="Arial" w:cs="Arial"/>
           <w:noProof/>
         </w:rPr>
         <w:drawing>
-          <wp:inline distT="0" distB="0" distL="0" distR="0" wp14:anchorId="5A78E525" wp14:editId="487E3A14">
-            <wp:extent cx="4276725" cy="3274648"/>
-            <wp:effectExtent l="0" t="0" r="0" b="2540"/>
-            <wp:docPr id="38" name="Imagen 38"/>
+          <wp:inline distT="0" distB="0" distL="0" distR="0" wp14:anchorId="1CCCA271" wp14:editId="05822123">
+            <wp:extent cx="4248150" cy="3327558"/>
+            <wp:effectExtent l="0" t="0" r="0" b="6350"/>
+            <wp:docPr id="37" name="Imagen 37"/>
             <wp:cNvGraphicFramePr>
               <a:graphicFrameLocks xmlns:a="http://schemas.openxmlformats.org/drawingml/2006/main" noChangeAspect="1"/>
             </wp:cNvGraphicFramePr>
@@ -7374,7 +7586,7 @@
                   <pic:spPr>
                     <a:xfrm>
                       <a:off x="0" y="0"/>
-                      <a:ext cx="4285170" cy="3281114"/>
+                      <a:ext cx="4249230" cy="3328404"/>
                     </a:xfrm>
                     <a:prstGeom prst="rect">
                       <a:avLst/>
@@ -7411,71 +7623,13 @@
       <w:r>
         <w:rPr>
           <w:rFonts w:ascii="Arial" w:hAnsi="Arial" w:cs="Arial"/>
-        </w:rPr>
-        <w:t>En Administrador solo puede entrar en la aplicación poniendo ‘admin’ como usuario y ‘12345’ como contraseña</w:t>
-      </w:r>
-      <w:r>
-        <w:rPr>
-          <w:rFonts w:ascii="Arial" w:hAnsi="Arial" w:cs="Arial"/>
-        </w:rPr>
-        <w:t xml:space="preserve">. En caso de introducir </w:t>
-      </w:r>
-      <w:r>
-        <w:rPr>
-          <w:rFonts w:ascii="Arial" w:hAnsi="Arial" w:cs="Arial"/>
-        </w:rPr>
-        <w:t>los datos de acceso correctamente, se accede a la pantallaHome del Administrador</w:t>
-      </w:r>
-      <w:r>
-        <w:rPr>
-          <w:rFonts w:ascii="Arial" w:hAnsi="Arial" w:cs="Arial"/>
-        </w:rPr>
-        <w:t>, que dispone de cuatro apartados</w:t>
-      </w:r>
-      <w:r>
-        <w:rPr>
-          <w:rFonts w:ascii="Arial" w:hAnsi="Arial" w:cs="Arial"/>
-        </w:rPr>
-        <w:t>:</w:t>
-      </w:r>
-      <w:r>
-        <w:rPr>
-          <w:rFonts w:ascii="Arial" w:hAnsi="Arial" w:cs="Arial"/>
-        </w:rPr>
-        <w:t xml:space="preserve"> Ventas, Servicios, Personal, Clientes.</w:t>
-      </w:r>
-    </w:p>
-    <w:p>
-      <w:pPr>
-        <w:pStyle w:val="Standard"/>
-        <w:spacing w:line="276" w:lineRule="auto"/>
-        <w:ind w:firstLine="708"/>
-        <w:jc w:val="both"/>
-        <w:rPr>
-          <w:rFonts w:ascii="Arial" w:hAnsi="Arial" w:cs="Arial"/>
-        </w:rPr>
-      </w:pPr>
-    </w:p>
-    <w:p>
-      <w:pPr>
-        <w:pStyle w:val="Standard"/>
-        <w:spacing w:line="276" w:lineRule="auto"/>
-        <w:ind w:firstLine="708"/>
-        <w:jc w:val="both"/>
-        <w:rPr>
-          <w:rFonts w:ascii="Arial" w:hAnsi="Arial" w:cs="Arial"/>
-        </w:rPr>
-      </w:pPr>
-      <w:r>
-        <w:rPr>
-          <w:rFonts w:ascii="Arial" w:hAnsi="Arial" w:cs="Arial"/>
           <w:noProof/>
         </w:rPr>
         <w:drawing>
-          <wp:inline distT="0" distB="0" distL="0" distR="0" wp14:anchorId="0F6599C2" wp14:editId="51FCFF98">
-            <wp:extent cx="4160116" cy="4123427"/>
-            <wp:effectExtent l="0" t="0" r="0" b="0"/>
-            <wp:docPr id="39" name="Imagen 39"/>
+          <wp:inline distT="0" distB="0" distL="0" distR="0" wp14:anchorId="5A78E525" wp14:editId="487E3A14">
+            <wp:extent cx="4276725" cy="3274648"/>
+            <wp:effectExtent l="0" t="0" r="0" b="2540"/>
+            <wp:docPr id="38" name="Imagen 38"/>
             <wp:cNvGraphicFramePr>
               <a:graphicFrameLocks xmlns:a="http://schemas.openxmlformats.org/drawingml/2006/main" noChangeAspect="1"/>
             </wp:cNvGraphicFramePr>
@@ -7495,7 +7649,7 @@
                   <pic:spPr>
                     <a:xfrm>
                       <a:off x="0" y="0"/>
-                      <a:ext cx="4167983" cy="4131225"/>
+                      <a:ext cx="4285170" cy="3281114"/>
                     </a:xfrm>
                     <a:prstGeom prst="rect">
                       <a:avLst/>
@@ -7512,48 +7666,91 @@
       <w:pPr>
         <w:pStyle w:val="Standard"/>
         <w:spacing w:line="276" w:lineRule="auto"/>
-        <w:jc w:val="both"/>
-        <w:rPr>
-          <w:rFonts w:ascii="Arial" w:hAnsi="Arial" w:cs="Arial"/>
-        </w:rPr>
-      </w:pPr>
-      <w:r>
-        <w:rPr>
-          <w:rFonts w:ascii="Arial" w:hAnsi="Arial" w:cs="Arial"/>
-        </w:rPr>
-        <w:lastRenderedPageBreak/>
-        <w:t>La parte de Ventas dispone de una tabla en la que se muestran las ventas realizadas, con un código de conjunto que poseen todos los Servicios que pertenecen a la misma compra, la fecha de la venta, el valor total de la venta, el nombre del usuario que ha realizado la compra y un ToolTip que incluye todos los Servicios vendidos en esa misma venta. Si se vuelve para atrás desde esta ventana, se llega a la pantallaHome del Administrador.</w:t>
-      </w:r>
-    </w:p>
-    <w:p>
-      <w:pPr>
-        <w:pStyle w:val="Standard"/>
-        <w:spacing w:line="276" w:lineRule="auto"/>
-        <w:jc w:val="both"/>
-        <w:rPr>
-          <w:rFonts w:ascii="Arial" w:hAnsi="Arial" w:cs="Arial"/>
-        </w:rPr>
-      </w:pPr>
-    </w:p>
-    <w:p>
-      <w:pPr>
-        <w:pStyle w:val="Standard"/>
-        <w:spacing w:line="276" w:lineRule="auto"/>
-        <w:ind w:firstLine="708"/>
-        <w:jc w:val="both"/>
-        <w:rPr>
-          <w:rFonts w:ascii="Arial" w:hAnsi="Arial" w:cs="Arial"/>
-        </w:rPr>
-      </w:pPr>
-      <w:r>
-        <w:rPr>
-          <w:rFonts w:ascii="Arial" w:hAnsi="Arial" w:cs="Arial"/>
+        <w:ind w:firstLine="708"/>
+        <w:jc w:val="both"/>
+        <w:rPr>
+          <w:rFonts w:ascii="Arial" w:hAnsi="Arial" w:cs="Arial"/>
+        </w:rPr>
+      </w:pPr>
+    </w:p>
+    <w:p>
+      <w:pPr>
+        <w:pStyle w:val="Standard"/>
+        <w:spacing w:line="276" w:lineRule="auto"/>
+        <w:ind w:firstLine="708"/>
+        <w:jc w:val="both"/>
+        <w:rPr>
+          <w:rFonts w:ascii="Arial" w:hAnsi="Arial" w:cs="Arial"/>
+        </w:rPr>
+      </w:pPr>
+      <w:r>
+        <w:rPr>
+          <w:rFonts w:ascii="Arial" w:hAnsi="Arial" w:cs="Arial"/>
+        </w:rPr>
+        <w:t>En Administrador solo puede entrar en la aplicación poniendo ‘admin’ como usuario y ‘12345’ como contraseña</w:t>
+      </w:r>
+      <w:r>
+        <w:rPr>
+          <w:rFonts w:ascii="Arial" w:hAnsi="Arial" w:cs="Arial"/>
+        </w:rPr>
+        <w:t xml:space="preserve">. En caso de introducir </w:t>
+      </w:r>
+      <w:r>
+        <w:rPr>
+          <w:rFonts w:ascii="Arial" w:hAnsi="Arial" w:cs="Arial"/>
+        </w:rPr>
+        <w:t>los datos de acceso correctamente, se accede a la pantallaHome del Administrador</w:t>
+      </w:r>
+      <w:r>
+        <w:rPr>
+          <w:rFonts w:ascii="Arial" w:hAnsi="Arial" w:cs="Arial"/>
+        </w:rPr>
+        <w:t>, que dispone de cuatro apartados</w:t>
+      </w:r>
+      <w:r>
+        <w:rPr>
+          <w:rFonts w:ascii="Arial" w:hAnsi="Arial" w:cs="Arial"/>
+        </w:rPr>
+        <w:t>:</w:t>
+      </w:r>
+      <w:r>
+        <w:rPr>
+          <w:rFonts w:ascii="Arial" w:hAnsi="Arial" w:cs="Arial"/>
+        </w:rPr>
+        <w:t xml:space="preserve"> Ventas, Servicios, Personal, Clientes.</w:t>
+      </w:r>
+    </w:p>
+    <w:p>
+      <w:pPr>
+        <w:pStyle w:val="Standard"/>
+        <w:spacing w:line="276" w:lineRule="auto"/>
+        <w:ind w:firstLine="708"/>
+        <w:jc w:val="both"/>
+        <w:rPr>
+          <w:rFonts w:ascii="Arial" w:hAnsi="Arial" w:cs="Arial"/>
+        </w:rPr>
+      </w:pPr>
+    </w:p>
+    <w:p>
+      <w:pPr>
+        <w:pStyle w:val="Standard"/>
+        <w:spacing w:line="276" w:lineRule="auto"/>
+        <w:ind w:firstLine="708"/>
+        <w:jc w:val="both"/>
+        <w:rPr>
+          <w:rFonts w:ascii="Arial" w:hAnsi="Arial" w:cs="Arial"/>
+        </w:rPr>
+      </w:pPr>
+      <w:r>
+        <w:rPr>
+          <w:rFonts w:ascii="Arial" w:hAnsi="Arial" w:cs="Arial"/>
+          <w:noProof/>
         </w:rPr>
         <w:drawing>
-          <wp:inline distT="0" distB="0" distL="0" distR="0" wp14:anchorId="1CB485B8" wp14:editId="2647B044">
-            <wp:extent cx="4345736" cy="3800475"/>
+          <wp:inline distT="0" distB="0" distL="0" distR="0" wp14:anchorId="0F6599C2" wp14:editId="51FCFF98">
+            <wp:extent cx="4160116" cy="4123427"/>
             <wp:effectExtent l="0" t="0" r="0" b="0"/>
-            <wp:docPr id="44" name="Imagen 44"/>
+            <wp:docPr id="39" name="Imagen 39"/>
             <wp:cNvGraphicFramePr>
               <a:graphicFrameLocks xmlns:a="http://schemas.openxmlformats.org/drawingml/2006/main" noChangeAspect="1"/>
             </wp:cNvGraphicFramePr>
@@ -7573,7 +7770,7 @@
                   <pic:spPr>
                     <a:xfrm>
                       <a:off x="0" y="0"/>
-                      <a:ext cx="4357862" cy="3811080"/>
+                      <a:ext cx="4167983" cy="4131225"/>
                     </a:xfrm>
                     <a:prstGeom prst="rect">
                       <a:avLst/>
@@ -7590,47 +7787,6 @@
       <w:pPr>
         <w:pStyle w:val="Standard"/>
         <w:spacing w:line="276" w:lineRule="auto"/>
-        <w:ind w:firstLine="708"/>
-        <w:jc w:val="both"/>
-        <w:rPr>
-          <w:rFonts w:ascii="Arial" w:hAnsi="Arial" w:cs="Arial"/>
-        </w:rPr>
-      </w:pPr>
-    </w:p>
-    <w:p>
-      <w:pPr>
-        <w:pStyle w:val="Standard"/>
-        <w:spacing w:line="276" w:lineRule="auto"/>
-        <w:ind w:firstLine="708"/>
-        <w:jc w:val="both"/>
-        <w:rPr>
-          <w:rFonts w:ascii="Arial" w:hAnsi="Arial" w:cs="Arial"/>
-          <w:u w:val="single"/>
-        </w:rPr>
-      </w:pPr>
-      <w:r>
-        <w:rPr>
-          <w:rFonts w:ascii="Arial" w:hAnsi="Arial" w:cs="Arial"/>
-        </w:rPr>
-        <w:t>En Servicios, se abre la pantalla de Servicios para poder añadir, borrar o editar un Servicio. Al volver atrás desde esta vista, el flujo va a la pantallaHome.</w:t>
-      </w:r>
-    </w:p>
-    <w:p>
-      <w:pPr>
-        <w:pStyle w:val="Standard"/>
-        <w:spacing w:line="276" w:lineRule="auto"/>
-        <w:ind w:firstLine="708"/>
-        <w:jc w:val="both"/>
-        <w:rPr>
-          <w:rFonts w:ascii="Arial" w:hAnsi="Arial" w:cs="Arial"/>
-        </w:rPr>
-      </w:pPr>
-    </w:p>
-    <w:p>
-      <w:pPr>
-        <w:pStyle w:val="Standard"/>
-        <w:spacing w:line="276" w:lineRule="auto"/>
-        <w:ind w:firstLine="708"/>
         <w:jc w:val="both"/>
         <w:rPr>
           <w:rFonts w:ascii="Arial" w:hAnsi="Arial" w:cs="Arial"/>
@@ -7641,11 +7797,38 @@
           <w:rFonts w:ascii="Arial" w:hAnsi="Arial" w:cs="Arial"/>
         </w:rPr>
         <w:lastRenderedPageBreak/>
+        <w:t>La parte de Ventas dispone de una tabla en la que se muestran las ventas realizadas, con un código de conjunto que poseen todos los Servicios que pertenecen a la misma compra, la fecha de la venta, el valor total de la venta, el nombre del usuario que ha realizado la compra y un ToolTip que incluye todos los Servicios vendidos en esa misma venta. Si se vuelve para atrás desde esta ventana, se llega a la pantallaHome del Administrador.</w:t>
+      </w:r>
+    </w:p>
+    <w:p>
+      <w:pPr>
+        <w:pStyle w:val="Standard"/>
+        <w:spacing w:line="276" w:lineRule="auto"/>
+        <w:jc w:val="both"/>
+        <w:rPr>
+          <w:rFonts w:ascii="Arial" w:hAnsi="Arial" w:cs="Arial"/>
+        </w:rPr>
+      </w:pPr>
+    </w:p>
+    <w:p>
+      <w:pPr>
+        <w:pStyle w:val="Standard"/>
+        <w:spacing w:line="276" w:lineRule="auto"/>
+        <w:ind w:firstLine="708"/>
+        <w:jc w:val="both"/>
+        <w:rPr>
+          <w:rFonts w:ascii="Arial" w:hAnsi="Arial" w:cs="Arial"/>
+        </w:rPr>
+      </w:pPr>
+      <w:r>
+        <w:rPr>
+          <w:rFonts w:ascii="Arial" w:hAnsi="Arial" w:cs="Arial"/>
+        </w:rPr>
         <w:drawing>
-          <wp:inline distT="0" distB="0" distL="0" distR="0" wp14:anchorId="01BBB395" wp14:editId="1489A738">
-            <wp:extent cx="4272473" cy="4152900"/>
+          <wp:inline distT="0" distB="0" distL="0" distR="0" wp14:anchorId="1CB485B8" wp14:editId="2647B044">
+            <wp:extent cx="4345736" cy="3800475"/>
             <wp:effectExtent l="0" t="0" r="0" b="0"/>
-            <wp:docPr id="59" name="Imagen 59"/>
+            <wp:docPr id="44" name="Imagen 44"/>
             <wp:cNvGraphicFramePr>
               <a:graphicFrameLocks xmlns:a="http://schemas.openxmlformats.org/drawingml/2006/main" noChangeAspect="1"/>
             </wp:cNvGraphicFramePr>
@@ -7665,7 +7848,7 @@
                   <pic:spPr>
                     <a:xfrm>
                       <a:off x="0" y="0"/>
-                      <a:ext cx="4273629" cy="4154024"/>
+                      <a:ext cx="4357862" cy="3811080"/>
                     </a:xfrm>
                     <a:prstGeom prst="rect">
                       <a:avLst/>
@@ -7704,41 +7887,40 @@
         <w:rPr>
           <w:rFonts w:ascii="Arial" w:hAnsi="Arial" w:cs="Arial"/>
         </w:rPr>
-        <w:t>En la vista de Personal, el administrador puede dar de alta, dar de baja o modificar un Empleado. Si quiere volver atrás desde esta pantalla, volverá a la pantallaHome.</w:t>
-      </w:r>
-    </w:p>
-    <w:p>
-      <w:pPr>
-        <w:pStyle w:val="Standard"/>
-        <w:spacing w:line="276" w:lineRule="auto"/>
-        <w:ind w:firstLine="708"/>
-        <w:jc w:val="both"/>
-        <w:rPr>
-          <w:rFonts w:ascii="Arial" w:hAnsi="Arial" w:cs="Arial"/>
-        </w:rPr>
-      </w:pPr>
-    </w:p>
-    <w:p>
-      <w:pPr>
-        <w:pStyle w:val="Standard"/>
-        <w:spacing w:line="276" w:lineRule="auto"/>
-        <w:ind w:firstLine="708"/>
-        <w:jc w:val="both"/>
-        <w:rPr>
-          <w:rFonts w:ascii="Arial" w:hAnsi="Arial" w:cs="Arial"/>
-        </w:rPr>
-      </w:pPr>
-      <w:r>
-        <w:rPr>
-          <w:rFonts w:ascii="Arial" w:hAnsi="Arial" w:cs="Arial"/>
-          <w:noProof/>
+        <w:t>En Servicios, se abre la pantalla de Servicios para poder añadir, borrar o editar un Servicio. Al volver atrás desde esta vista, el flujo va a la pantallaHome.</w:t>
+      </w:r>
+    </w:p>
+    <w:p>
+      <w:pPr>
+        <w:pStyle w:val="Standard"/>
+        <w:spacing w:line="276" w:lineRule="auto"/>
+        <w:ind w:firstLine="708"/>
+        <w:jc w:val="both"/>
+        <w:rPr>
+          <w:rFonts w:ascii="Arial" w:hAnsi="Arial" w:cs="Arial"/>
+        </w:rPr>
+      </w:pPr>
+    </w:p>
+    <w:p>
+      <w:pPr>
+        <w:pStyle w:val="Standard"/>
+        <w:spacing w:line="276" w:lineRule="auto"/>
+        <w:ind w:firstLine="708"/>
+        <w:jc w:val="both"/>
+        <w:rPr>
+          <w:rFonts w:ascii="Arial" w:hAnsi="Arial" w:cs="Arial"/>
+        </w:rPr>
+      </w:pPr>
+      <w:r>
+        <w:rPr>
+          <w:rFonts w:ascii="Arial" w:hAnsi="Arial" w:cs="Arial"/>
         </w:rPr>
         <w:lastRenderedPageBreak/>
         <w:drawing>
-          <wp:inline distT="0" distB="0" distL="0" distR="0" wp14:anchorId="2AEE86B7" wp14:editId="4DA7F8B9">
-            <wp:extent cx="4454348" cy="4333875"/>
-            <wp:effectExtent l="0" t="0" r="3810" b="0"/>
-            <wp:docPr id="42" name="Imagen 42"/>
+          <wp:inline distT="0" distB="0" distL="0" distR="0" wp14:anchorId="01BBB395" wp14:editId="1489A738">
+            <wp:extent cx="4272473" cy="4152900"/>
+            <wp:effectExtent l="0" t="0" r="0" b="0"/>
+            <wp:docPr id="59" name="Imagen 59"/>
             <wp:cNvGraphicFramePr>
               <a:graphicFrameLocks xmlns:a="http://schemas.openxmlformats.org/drawingml/2006/main" noChangeAspect="1"/>
             </wp:cNvGraphicFramePr>
@@ -7758,6 +7940,99 @@
                   <pic:spPr>
                     <a:xfrm>
                       <a:off x="0" y="0"/>
+                      <a:ext cx="4273629" cy="4154024"/>
+                    </a:xfrm>
+                    <a:prstGeom prst="rect">
+                      <a:avLst/>
+                    </a:prstGeom>
+                  </pic:spPr>
+                </pic:pic>
+              </a:graphicData>
+            </a:graphic>
+          </wp:inline>
+        </w:drawing>
+      </w:r>
+    </w:p>
+    <w:p>
+      <w:pPr>
+        <w:pStyle w:val="Standard"/>
+        <w:spacing w:line="276" w:lineRule="auto"/>
+        <w:ind w:firstLine="708"/>
+        <w:jc w:val="both"/>
+        <w:rPr>
+          <w:rFonts w:ascii="Arial" w:hAnsi="Arial" w:cs="Arial"/>
+        </w:rPr>
+      </w:pPr>
+    </w:p>
+    <w:p>
+      <w:pPr>
+        <w:pStyle w:val="Standard"/>
+        <w:spacing w:line="276" w:lineRule="auto"/>
+        <w:ind w:firstLine="708"/>
+        <w:jc w:val="both"/>
+        <w:rPr>
+          <w:rFonts w:ascii="Arial" w:hAnsi="Arial" w:cs="Arial"/>
+          <w:u w:val="single"/>
+        </w:rPr>
+      </w:pPr>
+      <w:r>
+        <w:rPr>
+          <w:rFonts w:ascii="Arial" w:hAnsi="Arial" w:cs="Arial"/>
+        </w:rPr>
+        <w:t>En la vista de Personal, el administrador puede dar de alta, dar de baja o modificar un Empleado. Si quiere volver atrás desde esta pantalla, volverá a la pantallaHome.</w:t>
+      </w:r>
+    </w:p>
+    <w:p>
+      <w:pPr>
+        <w:pStyle w:val="Standard"/>
+        <w:spacing w:line="276" w:lineRule="auto"/>
+        <w:ind w:firstLine="708"/>
+        <w:jc w:val="both"/>
+        <w:rPr>
+          <w:rFonts w:ascii="Arial" w:hAnsi="Arial" w:cs="Arial"/>
+        </w:rPr>
+      </w:pPr>
+    </w:p>
+    <w:p>
+      <w:pPr>
+        <w:pStyle w:val="Standard"/>
+        <w:spacing w:line="276" w:lineRule="auto"/>
+        <w:ind w:firstLine="708"/>
+        <w:jc w:val="both"/>
+        <w:rPr>
+          <w:rFonts w:ascii="Arial" w:hAnsi="Arial" w:cs="Arial"/>
+        </w:rPr>
+      </w:pPr>
+      <w:r>
+        <w:rPr>
+          <w:rFonts w:ascii="Arial" w:hAnsi="Arial" w:cs="Arial"/>
+          <w:noProof/>
+        </w:rPr>
+        <w:lastRenderedPageBreak/>
+        <w:drawing>
+          <wp:inline distT="0" distB="0" distL="0" distR="0" wp14:anchorId="2AEE86B7" wp14:editId="4DA7F8B9">
+            <wp:extent cx="4454348" cy="4333875"/>
+            <wp:effectExtent l="0" t="0" r="3810" b="0"/>
+            <wp:docPr id="42" name="Imagen 42"/>
+            <wp:cNvGraphicFramePr>
+              <a:graphicFrameLocks xmlns:a="http://schemas.openxmlformats.org/drawingml/2006/main" noChangeAspect="1"/>
+            </wp:cNvGraphicFramePr>
+            <a:graphic xmlns:a="http://schemas.openxmlformats.org/drawingml/2006/main">
+              <a:graphicData uri="http://schemas.openxmlformats.org/drawingml/2006/picture">
+                <pic:pic xmlns:pic="http://schemas.openxmlformats.org/drawingml/2006/picture">
+                  <pic:nvPicPr>
+                    <pic:cNvPr id="1" name=""/>
+                    <pic:cNvPicPr/>
+                  </pic:nvPicPr>
+                  <pic:blipFill>
+                    <a:blip r:embed="rId36"/>
+                    <a:stretch>
+                      <a:fillRect/>
+                    </a:stretch>
+                  </pic:blipFill>
+                  <pic:spPr>
+                    <a:xfrm>
+                      <a:off x="0" y="0"/>
                       <a:ext cx="4459652" cy="4339035"/>
                     </a:xfrm>
                     <a:prstGeom prst="rect">
@@ -8006,7 +8281,7 @@
         </w:rPr>
         <w:t xml:space="preserve"> </w:t>
       </w:r>
-      <w:hyperlink r:id="rId36" w:history="1">
+      <w:hyperlink r:id="rId37" w:history="1">
         <w:r>
           <w:rPr>
             <w:rStyle w:val="Hipervnculo"/>
@@ -8033,7 +8308,7 @@
         </w:rPr>
         <w:t xml:space="preserve">Además, es preciso tener instalado Java desde: </w:t>
       </w:r>
-      <w:hyperlink r:id="rId37" w:history="1">
+      <w:hyperlink r:id="rId38" w:history="1">
         <w:r>
           <w:rPr>
             <w:rStyle w:val="Hipervnculo"/>
@@ -8061,7 +8336,7 @@
         </w:rPr>
         <w:t xml:space="preserve"> EL SDK de JavaFX puede descargarse aquí: </w:t>
       </w:r>
-      <w:hyperlink r:id="rId38" w:history="1">
+      <w:hyperlink r:id="rId39" w:history="1">
         <w:r>
           <w:rPr>
             <w:rStyle w:val="Hipervnculo"/>
@@ -8174,104 +8449,6 @@
             <wp:extent cx="3305636" cy="1933845"/>
             <wp:effectExtent l="0" t="0" r="0" b="9525"/>
             <wp:docPr id="18" name="Imagen 18"/>
-            <wp:cNvGraphicFramePr>
-              <a:graphicFrameLocks xmlns:a="http://schemas.openxmlformats.org/drawingml/2006/main" noChangeAspect="1"/>
-            </wp:cNvGraphicFramePr>
-            <a:graphic xmlns:a="http://schemas.openxmlformats.org/drawingml/2006/main">
-              <a:graphicData uri="http://schemas.openxmlformats.org/drawingml/2006/picture">
-                <pic:pic xmlns:pic="http://schemas.openxmlformats.org/drawingml/2006/picture">
-                  <pic:nvPicPr>
-                    <pic:cNvPr id="1" name=""/>
-                    <pic:cNvPicPr/>
-                  </pic:nvPicPr>
-                  <pic:blipFill>
-                    <a:blip r:embed="rId39"/>
-                    <a:stretch>
-                      <a:fillRect/>
-                    </a:stretch>
-                  </pic:blipFill>
-                  <pic:spPr>
-                    <a:xfrm>
-                      <a:off x="0" y="0"/>
-                      <a:ext cx="3305636" cy="1933845"/>
-                    </a:xfrm>
-                    <a:prstGeom prst="rect">
-                      <a:avLst/>
-                    </a:prstGeom>
-                  </pic:spPr>
-                </pic:pic>
-              </a:graphicData>
-            </a:graphic>
-          </wp:inline>
-        </w:drawing>
-      </w:r>
-    </w:p>
-    <w:p>
-      <w:pPr>
-        <w:pStyle w:val="Standard"/>
-        <w:spacing w:line="276" w:lineRule="auto"/>
-        <w:ind w:firstLine="708"/>
-        <w:jc w:val="both"/>
-        <w:rPr>
-          <w:rFonts w:ascii="Arial" w:hAnsi="Arial" w:cs="Arial"/>
-          <w:u w:val="single"/>
-        </w:rPr>
-      </w:pPr>
-    </w:p>
-    <w:p>
-      <w:pPr>
-        <w:pStyle w:val="Standard"/>
-        <w:spacing w:line="276" w:lineRule="auto"/>
-        <w:ind w:firstLine="708"/>
-        <w:jc w:val="both"/>
-        <w:rPr>
-          <w:rFonts w:ascii="Arial" w:hAnsi="Arial" w:cs="Arial"/>
-        </w:rPr>
-      </w:pPr>
-      <w:r>
-        <w:rPr>
-          <w:rFonts w:ascii="Arial" w:hAnsi="Arial" w:cs="Arial"/>
-        </w:rPr>
-        <w:t>2.</w:t>
-      </w:r>
-      <w:r>
-        <w:rPr>
-          <w:rFonts w:ascii="Arial" w:hAnsi="Arial" w:cs="Arial"/>
-        </w:rPr>
-        <w:t xml:space="preserve"> Elegimos nuestro conector:</w:t>
-      </w:r>
-    </w:p>
-    <w:p>
-      <w:pPr>
-        <w:pStyle w:val="Standard"/>
-        <w:spacing w:line="276" w:lineRule="auto"/>
-        <w:ind w:firstLine="708"/>
-        <w:jc w:val="both"/>
-        <w:rPr>
-          <w:rFonts w:ascii="Arial" w:hAnsi="Arial" w:cs="Arial"/>
-        </w:rPr>
-      </w:pPr>
-    </w:p>
-    <w:p>
-      <w:pPr>
-        <w:pStyle w:val="Standard"/>
-        <w:spacing w:line="276" w:lineRule="auto"/>
-        <w:ind w:firstLine="708"/>
-        <w:jc w:val="both"/>
-        <w:rPr>
-          <w:rFonts w:ascii="Arial" w:hAnsi="Arial" w:cs="Arial"/>
-        </w:rPr>
-      </w:pPr>
-      <w:r>
-        <w:rPr>
-          <w:rFonts w:ascii="Arial" w:hAnsi="Arial" w:cs="Arial"/>
-          <w:noProof/>
-        </w:rPr>
-        <w:drawing>
-          <wp:inline distT="0" distB="0" distL="0" distR="0" wp14:anchorId="5210C99F" wp14:editId="4161C2ED">
-            <wp:extent cx="4576905" cy="3488114"/>
-            <wp:effectExtent l="0" t="0" r="0" b="0"/>
-            <wp:docPr id="20" name="Imagen 20"/>
             <wp:cNvGraphicFramePr>
               <a:graphicFrameLocks xmlns:a="http://schemas.openxmlformats.org/drawingml/2006/main" noChangeAspect="1"/>
             </wp:cNvGraphicFramePr>
@@ -8291,7 +8468,7 @@
                   <pic:spPr>
                     <a:xfrm>
                       <a:off x="0" y="0"/>
-                      <a:ext cx="4580465" cy="3490827"/>
+                      <a:ext cx="3305636" cy="1933845"/>
                     </a:xfrm>
                     <a:prstGeom prst="rect">
                       <a:avLst/>
@@ -8312,72 +8489,31 @@
         <w:jc w:val="both"/>
         <w:rPr>
           <w:rFonts w:ascii="Arial" w:hAnsi="Arial" w:cs="Arial"/>
-        </w:rPr>
-      </w:pPr>
-    </w:p>
-    <w:p>
-      <w:pPr>
-        <w:pStyle w:val="Standard"/>
-        <w:spacing w:line="276" w:lineRule="auto"/>
-        <w:ind w:firstLine="708"/>
-        <w:jc w:val="both"/>
-        <w:rPr>
-          <w:rFonts w:ascii="Arial" w:hAnsi="Arial" w:cs="Arial"/>
-        </w:rPr>
-      </w:pPr>
-      <w:r>
-        <w:rPr>
-          <w:rFonts w:ascii="Arial" w:hAnsi="Arial" w:cs="Arial"/>
-        </w:rPr>
-        <w:t xml:space="preserve">3. Realizamos </w:t>
-      </w:r>
-      <w:r>
-        <w:rPr>
-          <w:rFonts w:ascii="Arial" w:hAnsi="Arial" w:cs="Arial"/>
-        </w:rPr>
-        <w:t>la conexión con la base de datos, añadiendo el nombre da la base de datos en este apartado:</w:t>
-      </w:r>
-    </w:p>
-    <w:p>
-      <w:pPr>
-        <w:pStyle w:val="Standard"/>
-        <w:spacing w:line="276" w:lineRule="auto"/>
-        <w:ind w:firstLine="708"/>
-        <w:jc w:val="both"/>
-        <w:rPr>
-          <w:rFonts w:ascii="Arial" w:hAnsi="Arial" w:cs="Arial"/>
-        </w:rPr>
-      </w:pPr>
-      <w:proofErr w:type="gramStart"/>
-      <w:r>
-        <w:rPr>
-          <w:rFonts w:ascii="Arial" w:hAnsi="Arial" w:cs="Arial"/>
-          <w:b/>
-          <w:bCs/>
-        </w:rPr>
-        <w:lastRenderedPageBreak/>
-        <w:t>jdbc:mysql://localhost:3306/nombreBaseDeDatos?zeroDateTimeBehavior=CONVERT_TO_NULL</w:t>
-      </w:r>
-      <w:proofErr w:type="gramEnd"/>
-      <w:r>
-        <w:rPr>
-          <w:rFonts w:ascii="Arial" w:hAnsi="Arial" w:cs="Arial"/>
-        </w:rPr>
-        <w:t xml:space="preserve">. Tal y como se puede observar en la imagen, el username para hacer la conexión es </w:t>
-      </w:r>
-      <w:r>
-        <w:rPr>
-          <w:rFonts w:ascii="Arial" w:hAnsi="Arial" w:cs="Arial"/>
-          <w:b/>
-          <w:bCs/>
-        </w:rPr>
-        <w:t>root</w:t>
-      </w:r>
-      <w:r>
-        <w:rPr>
-          <w:rFonts w:ascii="Arial" w:hAnsi="Arial" w:cs="Arial"/>
-        </w:rPr>
-        <w:t xml:space="preserve"> y no tiene ninguna contraseña.</w:t>
+          <w:u w:val="single"/>
+        </w:rPr>
+      </w:pPr>
+    </w:p>
+    <w:p>
+      <w:pPr>
+        <w:pStyle w:val="Standard"/>
+        <w:spacing w:line="276" w:lineRule="auto"/>
+        <w:ind w:firstLine="708"/>
+        <w:jc w:val="both"/>
+        <w:rPr>
+          <w:rFonts w:ascii="Arial" w:hAnsi="Arial" w:cs="Arial"/>
+        </w:rPr>
+      </w:pPr>
+      <w:r>
+        <w:rPr>
+          <w:rFonts w:ascii="Arial" w:hAnsi="Arial" w:cs="Arial"/>
+        </w:rPr>
+        <w:t>2.</w:t>
+      </w:r>
+      <w:r>
+        <w:rPr>
+          <w:rFonts w:ascii="Arial" w:hAnsi="Arial" w:cs="Arial"/>
+        </w:rPr>
+        <w:t xml:space="preserve"> Elegimos nuestro conector:</w:t>
       </w:r>
     </w:p>
     <w:p>
@@ -8407,10 +8543,10 @@
           <w:noProof/>
         </w:rPr>
         <w:drawing>
-          <wp:inline distT="0" distB="0" distL="0" distR="0" wp14:anchorId="1FD0D098" wp14:editId="172E2E38">
-            <wp:extent cx="4061638" cy="3078707"/>
-            <wp:effectExtent l="0" t="0" r="0" b="7620"/>
-            <wp:docPr id="21" name="Imagen 21"/>
+          <wp:inline distT="0" distB="0" distL="0" distR="0" wp14:anchorId="5210C99F" wp14:editId="4161C2ED">
+            <wp:extent cx="4576905" cy="3488114"/>
+            <wp:effectExtent l="0" t="0" r="0" b="0"/>
+            <wp:docPr id="20" name="Imagen 20"/>
             <wp:cNvGraphicFramePr>
               <a:graphicFrameLocks xmlns:a="http://schemas.openxmlformats.org/drawingml/2006/main" noChangeAspect="1"/>
             </wp:cNvGraphicFramePr>
@@ -8430,7 +8566,7 @@
                   <pic:spPr>
                     <a:xfrm>
                       <a:off x="0" y="0"/>
-                      <a:ext cx="4069008" cy="3084293"/>
+                      <a:ext cx="4580465" cy="3490827"/>
                     </a:xfrm>
                     <a:prstGeom prst="rect">
                       <a:avLst/>
@@ -8468,7 +8604,53 @@
         <w:rPr>
           <w:rFonts w:ascii="Arial" w:hAnsi="Arial" w:cs="Arial"/>
         </w:rPr>
-        <w:t>De esta forma, se creará la conexión con la base de datos y podremos tener acceso a todas las tablas que tengamos en la misma:</w:t>
+        <w:t xml:space="preserve">3. Realizamos </w:t>
+      </w:r>
+      <w:r>
+        <w:rPr>
+          <w:rFonts w:ascii="Arial" w:hAnsi="Arial" w:cs="Arial"/>
+        </w:rPr>
+        <w:t>la conexión con la base de datos, añadiendo el nombre da la base de datos en este apartado:</w:t>
+      </w:r>
+    </w:p>
+    <w:p>
+      <w:pPr>
+        <w:pStyle w:val="Standard"/>
+        <w:spacing w:line="276" w:lineRule="auto"/>
+        <w:ind w:firstLine="708"/>
+        <w:jc w:val="both"/>
+        <w:rPr>
+          <w:rFonts w:ascii="Arial" w:hAnsi="Arial" w:cs="Arial"/>
+        </w:rPr>
+      </w:pPr>
+      <w:r>
+        <w:rPr>
+          <w:rFonts w:ascii="Arial" w:hAnsi="Arial" w:cs="Arial"/>
+          <w:b/>
+          <w:bCs/>
+        </w:rPr>
+        <w:lastRenderedPageBreak/>
+        <w:t>jdbc:mysql://localhost:3306/nombreBaseDeDatos?zeroDateTimeBehavior=CONVERT_TO_NULL</w:t>
+      </w:r>
+      <w:r>
+        <w:rPr>
+          <w:rFonts w:ascii="Arial" w:hAnsi="Arial" w:cs="Arial"/>
+        </w:rPr>
+        <w:t xml:space="preserve">. Tal y como se puede observar en la imagen, el username para hacer la conexión es </w:t>
+      </w:r>
+      <w:r>
+        <w:rPr>
+          <w:rFonts w:ascii="Arial" w:hAnsi="Arial" w:cs="Arial"/>
+          <w:b/>
+          <w:bCs/>
+        </w:rPr>
+        <w:t>root</w:t>
+      </w:r>
+      <w:r>
+        <w:rPr>
+          <w:rFonts w:ascii="Arial" w:hAnsi="Arial" w:cs="Arial"/>
+        </w:rPr>
+        <w:t xml:space="preserve"> y no tiene ninguna contraseña.</w:t>
       </w:r>
     </w:p>
     <w:p>
@@ -8498,10 +8680,10 @@
           <w:noProof/>
         </w:rPr>
         <w:drawing>
-          <wp:inline distT="0" distB="0" distL="0" distR="0" wp14:anchorId="45BC8A2E" wp14:editId="4B22E3EC">
-            <wp:extent cx="2316901" cy="3455582"/>
-            <wp:effectExtent l="0" t="0" r="7620" b="0"/>
-            <wp:docPr id="22" name="Imagen 22"/>
+          <wp:inline distT="0" distB="0" distL="0" distR="0" wp14:anchorId="1FD0D098" wp14:editId="172E2E38">
+            <wp:extent cx="4061638" cy="3078707"/>
+            <wp:effectExtent l="0" t="0" r="0" b="7620"/>
+            <wp:docPr id="21" name="Imagen 21"/>
             <wp:cNvGraphicFramePr>
               <a:graphicFrameLocks xmlns:a="http://schemas.openxmlformats.org/drawingml/2006/main" noChangeAspect="1"/>
             </wp:cNvGraphicFramePr>
@@ -8521,7 +8703,7 @@
                   <pic:spPr>
                     <a:xfrm>
                       <a:off x="0" y="0"/>
-                      <a:ext cx="2334508" cy="3481843"/>
+                      <a:ext cx="4069008" cy="3084293"/>
                     </a:xfrm>
                     <a:prstGeom prst="rect">
                       <a:avLst/>
@@ -8559,31 +8741,7 @@
         <w:rPr>
           <w:rFonts w:ascii="Arial" w:hAnsi="Arial" w:cs="Arial"/>
         </w:rPr>
-        <w:lastRenderedPageBreak/>
-        <w:t>Aparte de estos pasos ya comentados, no hace falta instalar ningún otro paquete o librería para poder ejecutar el programa, ya que el fichero pom.xml ya contiene todas las dependencias necesarias añadidas.</w:t>
-      </w:r>
-      <w:r>
-        <w:rPr>
-          <w:rFonts w:ascii="Arial" w:hAnsi="Arial" w:cs="Arial"/>
-        </w:rPr>
-        <w:t xml:space="preserve"> </w:t>
-      </w:r>
-    </w:p>
-    <w:p>
-      <w:pPr>
-        <w:pStyle w:val="Standard"/>
-        <w:spacing w:line="276" w:lineRule="auto"/>
-        <w:ind w:firstLine="708"/>
-        <w:jc w:val="both"/>
-        <w:rPr>
-          <w:rFonts w:ascii="Arial" w:hAnsi="Arial" w:cs="Arial"/>
-        </w:rPr>
-      </w:pPr>
-      <w:r>
-        <w:rPr>
-          <w:rFonts w:ascii="Arial" w:hAnsi="Arial" w:cs="Arial"/>
-        </w:rPr>
-        <w:t>Para ejecutar la aplicación desde NetBeans, debemos pulsar click derecho en el nombre del proyecto y después Run:</w:t>
+        <w:t>De esta forma, se creará la conexión con la base de datos y podremos tener acceso a todas las tablas que tengamos en la misma:</w:t>
       </w:r>
     </w:p>
     <w:p>
@@ -8613,10 +8771,10 @@
           <w:noProof/>
         </w:rPr>
         <w:drawing>
-          <wp:inline distT="0" distB="0" distL="0" distR="0" wp14:anchorId="76D1405F" wp14:editId="549F80E9">
-            <wp:extent cx="3467584" cy="3038899"/>
-            <wp:effectExtent l="0" t="0" r="0" b="9525"/>
-            <wp:docPr id="23" name="Imagen 23"/>
+          <wp:inline distT="0" distB="0" distL="0" distR="0" wp14:anchorId="45BC8A2E" wp14:editId="4B22E3EC">
+            <wp:extent cx="2316901" cy="3455582"/>
+            <wp:effectExtent l="0" t="0" r="7620" b="0"/>
+            <wp:docPr id="22" name="Imagen 22"/>
             <wp:cNvGraphicFramePr>
               <a:graphicFrameLocks xmlns:a="http://schemas.openxmlformats.org/drawingml/2006/main" noChangeAspect="1"/>
             </wp:cNvGraphicFramePr>
@@ -8636,6 +8794,121 @@
                   <pic:spPr>
                     <a:xfrm>
                       <a:off x="0" y="0"/>
+                      <a:ext cx="2334508" cy="3481843"/>
+                    </a:xfrm>
+                    <a:prstGeom prst="rect">
+                      <a:avLst/>
+                    </a:prstGeom>
+                  </pic:spPr>
+                </pic:pic>
+              </a:graphicData>
+            </a:graphic>
+          </wp:inline>
+        </w:drawing>
+      </w:r>
+    </w:p>
+    <w:p>
+      <w:pPr>
+        <w:pStyle w:val="Standard"/>
+        <w:spacing w:line="276" w:lineRule="auto"/>
+        <w:ind w:firstLine="708"/>
+        <w:jc w:val="both"/>
+        <w:rPr>
+          <w:rFonts w:ascii="Arial" w:hAnsi="Arial" w:cs="Arial"/>
+        </w:rPr>
+      </w:pPr>
+    </w:p>
+    <w:p>
+      <w:pPr>
+        <w:pStyle w:val="Standard"/>
+        <w:spacing w:line="276" w:lineRule="auto"/>
+        <w:ind w:firstLine="708"/>
+        <w:jc w:val="both"/>
+        <w:rPr>
+          <w:rFonts w:ascii="Arial" w:hAnsi="Arial" w:cs="Arial"/>
+        </w:rPr>
+      </w:pPr>
+      <w:r>
+        <w:rPr>
+          <w:rFonts w:ascii="Arial" w:hAnsi="Arial" w:cs="Arial"/>
+        </w:rPr>
+        <w:lastRenderedPageBreak/>
+        <w:t>Aparte de estos pasos ya comentados, no hace falta instalar ningún otro paquete o librería para poder ejecutar el programa, ya que el fichero pom.xml ya contiene todas las dependencias necesarias añadidas.</w:t>
+      </w:r>
+      <w:r>
+        <w:rPr>
+          <w:rFonts w:ascii="Arial" w:hAnsi="Arial" w:cs="Arial"/>
+        </w:rPr>
+        <w:t xml:space="preserve"> </w:t>
+      </w:r>
+    </w:p>
+    <w:p>
+      <w:pPr>
+        <w:pStyle w:val="Standard"/>
+        <w:spacing w:line="276" w:lineRule="auto"/>
+        <w:ind w:firstLine="708"/>
+        <w:jc w:val="both"/>
+        <w:rPr>
+          <w:rFonts w:ascii="Arial" w:hAnsi="Arial" w:cs="Arial"/>
+        </w:rPr>
+      </w:pPr>
+      <w:r>
+        <w:rPr>
+          <w:rFonts w:ascii="Arial" w:hAnsi="Arial" w:cs="Arial"/>
+        </w:rPr>
+        <w:t>Para ejecutar la aplicación desde NetBeans, debemos pulsar click derecho en el nombre del proyecto y después Run:</w:t>
+      </w:r>
+    </w:p>
+    <w:p>
+      <w:pPr>
+        <w:pStyle w:val="Standard"/>
+        <w:spacing w:line="276" w:lineRule="auto"/>
+        <w:ind w:firstLine="708"/>
+        <w:jc w:val="both"/>
+        <w:rPr>
+          <w:rFonts w:ascii="Arial" w:hAnsi="Arial" w:cs="Arial"/>
+        </w:rPr>
+      </w:pPr>
+    </w:p>
+    <w:p>
+      <w:pPr>
+        <w:pStyle w:val="Standard"/>
+        <w:spacing w:line="276" w:lineRule="auto"/>
+        <w:ind w:firstLine="708"/>
+        <w:jc w:val="both"/>
+        <w:rPr>
+          <w:rFonts w:ascii="Arial" w:hAnsi="Arial" w:cs="Arial"/>
+        </w:rPr>
+      </w:pPr>
+      <w:r>
+        <w:rPr>
+          <w:rFonts w:ascii="Arial" w:hAnsi="Arial" w:cs="Arial"/>
+          <w:noProof/>
+        </w:rPr>
+        <w:drawing>
+          <wp:inline distT="0" distB="0" distL="0" distR="0" wp14:anchorId="76D1405F" wp14:editId="549F80E9">
+            <wp:extent cx="3467584" cy="3038899"/>
+            <wp:effectExtent l="0" t="0" r="0" b="9525"/>
+            <wp:docPr id="23" name="Imagen 23"/>
+            <wp:cNvGraphicFramePr>
+              <a:graphicFrameLocks xmlns:a="http://schemas.openxmlformats.org/drawingml/2006/main" noChangeAspect="1"/>
+            </wp:cNvGraphicFramePr>
+            <a:graphic xmlns:a="http://schemas.openxmlformats.org/drawingml/2006/main">
+              <a:graphicData uri="http://schemas.openxmlformats.org/drawingml/2006/picture">
+                <pic:pic xmlns:pic="http://schemas.openxmlformats.org/drawingml/2006/picture">
+                  <pic:nvPicPr>
+                    <pic:cNvPr id="1" name=""/>
+                    <pic:cNvPicPr/>
+                  </pic:nvPicPr>
+                  <pic:blipFill>
+                    <a:blip r:embed="rId44"/>
+                    <a:stretch>
+                      <a:fillRect/>
+                    </a:stretch>
+                  </pic:blipFill>
+                  <pic:spPr>
+                    <a:xfrm>
+                      <a:off x="0" y="0"/>
                       <a:ext cx="3467584" cy="3038899"/>
                     </a:xfrm>
                     <a:prstGeom prst="rect">
@@ -9000,7 +9273,7 @@
         </w:rPr>
         <w:t xml:space="preserve">posibilidad para alquilar un servidor a un coste accesible es: </w:t>
       </w:r>
-      <w:hyperlink r:id="rId44" w:history="1">
+      <w:hyperlink r:id="rId45" w:history="1">
         <w:r>
           <w:rPr>
             <w:rStyle w:val="Hipervnculo"/>
@@ -9015,7 +9288,7 @@
         </w:rPr>
         <w:t xml:space="preserve">, donde los precios comienzan desde 14,95 euros al mes o </w:t>
       </w:r>
-      <w:hyperlink r:id="rId45" w:history="1">
+      <w:hyperlink r:id="rId46" w:history="1">
         <w:r>
           <w:rPr>
             <w:rStyle w:val="Hipervnculo"/>
@@ -9306,7 +9579,7 @@
                     </pic:cNvPicPr>
                   </pic:nvPicPr>
                   <pic:blipFill>
-                    <a:blip r:embed="rId46">
+                    <a:blip r:embed="rId47">
                       <a:extLst>
                         <a:ext uri="{28A0092B-C50C-407E-A947-70E740481C1C}">
                           <a14:useLocalDpi xmlns:a14="http://schemas.microsoft.com/office/drawing/2010/main" val="0"/>
@@ -9439,7 +9712,7 @@
                     </pic:cNvPicPr>
                   </pic:nvPicPr>
                   <pic:blipFill>
-                    <a:blip r:embed="rId47">
+                    <a:blip r:embed="rId48">
                       <a:extLst>
                         <a:ext uri="{28A0092B-C50C-407E-A947-70E740481C1C}">
                           <a14:useLocalDpi xmlns:a14="http://schemas.microsoft.com/office/drawing/2010/main" val="0"/>
@@ -9523,7 +9796,7 @@
                     </pic:cNvPicPr>
                   </pic:nvPicPr>
                   <pic:blipFill>
-                    <a:blip r:embed="rId48">
+                    <a:blip r:embed="rId49">
                       <a:extLst>
                         <a:ext uri="{28A0092B-C50C-407E-A947-70E740481C1C}">
                           <a14:useLocalDpi xmlns:a14="http://schemas.microsoft.com/office/drawing/2010/main" val="0"/>
@@ -9840,7 +10113,7 @@
                     </pic:cNvPicPr>
                   </pic:nvPicPr>
                   <pic:blipFill>
-                    <a:blip r:embed="rId49" cstate="print">
+                    <a:blip r:embed="rId50" cstate="print">
                       <a:extLst>
                         <a:ext uri="{28A0092B-C50C-407E-A947-70E740481C1C}">
                           <a14:useLocalDpi xmlns:a14="http://schemas.microsoft.com/office/drawing/2010/main" val="0"/>
@@ -9982,7 +10255,7 @@
                     </pic:cNvPicPr>
                   </pic:nvPicPr>
                   <pic:blipFill>
-                    <a:blip r:embed="rId50">
+                    <a:blip r:embed="rId51">
                       <a:extLst>
                         <a:ext uri="{28A0092B-C50C-407E-A947-70E740481C1C}">
                           <a14:useLocalDpi xmlns:a14="http://schemas.microsoft.com/office/drawing/2010/main" val="0"/>
@@ -10067,7 +10340,7 @@
                     </pic:cNvPicPr>
                   </pic:nvPicPr>
                   <pic:blipFill>
-                    <a:blip r:embed="rId51">
+                    <a:blip r:embed="rId52">
                       <a:extLst>
                         <a:ext uri="{28A0092B-C50C-407E-A947-70E740481C1C}">
                           <a14:useLocalDpi xmlns:a14="http://schemas.microsoft.com/office/drawing/2010/main" val="0"/>
@@ -10146,7 +10419,7 @@
                     </pic:cNvPicPr>
                   </pic:nvPicPr>
                   <pic:blipFill>
-                    <a:blip r:embed="rId52">
+                    <a:blip r:embed="rId53">
                       <a:extLst>
                         <a:ext uri="{28A0092B-C50C-407E-A947-70E740481C1C}">
                           <a14:useLocalDpi xmlns:a14="http://schemas.microsoft.com/office/drawing/2010/main" val="0"/>
@@ -10348,90 +10621,6 @@
                 <pic:pic xmlns:pic="http://schemas.openxmlformats.org/drawingml/2006/picture">
                   <pic:nvPicPr>
                     <pic:cNvPr id="0" name="Picture 13"/>
-                    <pic:cNvPicPr>
-                      <a:picLocks noChangeAspect="1" noChangeArrowheads="1"/>
-                    </pic:cNvPicPr>
-                  </pic:nvPicPr>
-                  <pic:blipFill>
-                    <a:blip r:embed="rId53">
-                      <a:extLst>
-                        <a:ext uri="{28A0092B-C50C-407E-A947-70E740481C1C}">
-                          <a14:useLocalDpi xmlns:a14="http://schemas.microsoft.com/office/drawing/2010/main" val="0"/>
-                        </a:ext>
-                      </a:extLst>
-                    </a:blip>
-                    <a:srcRect/>
-                    <a:stretch>
-                      <a:fillRect/>
-                    </a:stretch>
-                  </pic:blipFill>
-                  <pic:spPr bwMode="auto">
-                    <a:xfrm>
-                      <a:off x="0" y="0"/>
-                      <a:ext cx="4229100" cy="2657475"/>
-                    </a:xfrm>
-                    <a:prstGeom prst="rect">
-                      <a:avLst/>
-                    </a:prstGeom>
-                    <a:noFill/>
-                    <a:ln>
-                      <a:noFill/>
-                    </a:ln>
-                  </pic:spPr>
-                </pic:pic>
-              </a:graphicData>
-            </a:graphic>
-          </wp:inline>
-        </w:drawing>
-      </w:r>
-    </w:p>
-    <w:p>
-      <w:pPr>
-        <w:pStyle w:val="Standard"/>
-        <w:spacing w:line="276" w:lineRule="auto"/>
-        <w:ind w:firstLine="708"/>
-        <w:jc w:val="center"/>
-        <w:rPr>
-          <w:rFonts w:ascii="Arial" w:hAnsi="Arial" w:cs="Arial"/>
-          <w:b/>
-          <w:bCs/>
-          <w:sz w:val="36"/>
-          <w:szCs w:val="36"/>
-          <w:u w:val="single"/>
-        </w:rPr>
-      </w:pPr>
-    </w:p>
-    <w:p>
-      <w:pPr>
-        <w:pStyle w:val="Standard"/>
-        <w:spacing w:line="276" w:lineRule="auto"/>
-        <w:ind w:firstLine="708"/>
-        <w:jc w:val="both"/>
-        <w:rPr>
-          <w:rFonts w:ascii="Arial" w:hAnsi="Arial" w:cs="Arial"/>
-          <w:b/>
-          <w:bCs/>
-          <w:sz w:val="36"/>
-          <w:szCs w:val="36"/>
-        </w:rPr>
-      </w:pPr>
-      <w:r>
-        <w:rPr>
-          <w:noProof/>
-        </w:rPr>
-        <w:drawing>
-          <wp:inline distT="0" distB="0" distL="0" distR="0" wp14:anchorId="5915CE7C" wp14:editId="2A63D454">
-            <wp:extent cx="4229100" cy="2657475"/>
-            <wp:effectExtent l="0" t="0" r="0" b="9525"/>
-            <wp:docPr id="46" name="Imagen 46"/>
-            <wp:cNvGraphicFramePr>
-              <a:graphicFrameLocks xmlns:a="http://schemas.openxmlformats.org/drawingml/2006/main" noChangeAspect="1"/>
-            </wp:cNvGraphicFramePr>
-            <a:graphic xmlns:a="http://schemas.openxmlformats.org/drawingml/2006/main">
-              <a:graphicData uri="http://schemas.openxmlformats.org/drawingml/2006/picture">
-                <pic:pic xmlns:pic="http://schemas.openxmlformats.org/drawingml/2006/picture">
-                  <pic:nvPicPr>
-                    <pic:cNvPr id="0" name="Picture 15"/>
                     <pic:cNvPicPr>
                       <a:picLocks noChangeAspect="1" noChangeArrowheads="1"/>
                     </pic:cNvPicPr>
@@ -10481,6 +10670,90 @@
           <w:bCs/>
           <w:sz w:val="36"/>
           <w:szCs w:val="36"/>
+          <w:u w:val="single"/>
+        </w:rPr>
+      </w:pPr>
+    </w:p>
+    <w:p>
+      <w:pPr>
+        <w:pStyle w:val="Standard"/>
+        <w:spacing w:line="276" w:lineRule="auto"/>
+        <w:ind w:firstLine="708"/>
+        <w:jc w:val="both"/>
+        <w:rPr>
+          <w:rFonts w:ascii="Arial" w:hAnsi="Arial" w:cs="Arial"/>
+          <w:b/>
+          <w:bCs/>
+          <w:sz w:val="36"/>
+          <w:szCs w:val="36"/>
+        </w:rPr>
+      </w:pPr>
+      <w:r>
+        <w:rPr>
+          <w:noProof/>
+        </w:rPr>
+        <w:drawing>
+          <wp:inline distT="0" distB="0" distL="0" distR="0" wp14:anchorId="5915CE7C" wp14:editId="2A63D454">
+            <wp:extent cx="4229100" cy="2657475"/>
+            <wp:effectExtent l="0" t="0" r="0" b="9525"/>
+            <wp:docPr id="46" name="Imagen 46"/>
+            <wp:cNvGraphicFramePr>
+              <a:graphicFrameLocks xmlns:a="http://schemas.openxmlformats.org/drawingml/2006/main" noChangeAspect="1"/>
+            </wp:cNvGraphicFramePr>
+            <a:graphic xmlns:a="http://schemas.openxmlformats.org/drawingml/2006/main">
+              <a:graphicData uri="http://schemas.openxmlformats.org/drawingml/2006/picture">
+                <pic:pic xmlns:pic="http://schemas.openxmlformats.org/drawingml/2006/picture">
+                  <pic:nvPicPr>
+                    <pic:cNvPr id="0" name="Picture 15"/>
+                    <pic:cNvPicPr>
+                      <a:picLocks noChangeAspect="1" noChangeArrowheads="1"/>
+                    </pic:cNvPicPr>
+                  </pic:nvPicPr>
+                  <pic:blipFill>
+                    <a:blip r:embed="rId55">
+                      <a:extLst>
+                        <a:ext uri="{28A0092B-C50C-407E-A947-70E740481C1C}">
+                          <a14:useLocalDpi xmlns:a14="http://schemas.microsoft.com/office/drawing/2010/main" val="0"/>
+                        </a:ext>
+                      </a:extLst>
+                    </a:blip>
+                    <a:srcRect/>
+                    <a:stretch>
+                      <a:fillRect/>
+                    </a:stretch>
+                  </pic:blipFill>
+                  <pic:spPr bwMode="auto">
+                    <a:xfrm>
+                      <a:off x="0" y="0"/>
+                      <a:ext cx="4229100" cy="2657475"/>
+                    </a:xfrm>
+                    <a:prstGeom prst="rect">
+                      <a:avLst/>
+                    </a:prstGeom>
+                    <a:noFill/>
+                    <a:ln>
+                      <a:noFill/>
+                    </a:ln>
+                  </pic:spPr>
+                </pic:pic>
+              </a:graphicData>
+            </a:graphic>
+          </wp:inline>
+        </w:drawing>
+      </w:r>
+    </w:p>
+    <w:p>
+      <w:pPr>
+        <w:pStyle w:val="Standard"/>
+        <w:spacing w:line="276" w:lineRule="auto"/>
+        <w:ind w:firstLine="708"/>
+        <w:jc w:val="center"/>
+        <w:rPr>
+          <w:rFonts w:ascii="Arial" w:hAnsi="Arial" w:cs="Arial"/>
+          <w:b/>
+          <w:bCs/>
+          <w:sz w:val="36"/>
+          <w:szCs w:val="36"/>
         </w:rPr>
       </w:pPr>
     </w:p>
@@ -10521,7 +10794,7 @@
                     </pic:cNvPicPr>
                   </pic:nvPicPr>
                   <pic:blipFill>
-                    <a:blip r:embed="rId55">
+                    <a:blip r:embed="rId56">
                       <a:extLst>
                         <a:ext uri="{28A0092B-C50C-407E-A947-70E740481C1C}">
                           <a14:useLocalDpi xmlns:a14="http://schemas.microsoft.com/office/drawing/2010/main" val="0"/>
@@ -10602,7 +10875,7 @@
                     </pic:cNvPicPr>
                   </pic:nvPicPr>
                   <pic:blipFill>
-                    <a:blip r:embed="rId56">
+                    <a:blip r:embed="rId57">
                       <a:extLst>
                         <a:ext uri="{28A0092B-C50C-407E-A947-70E740481C1C}">
                           <a14:useLocalDpi xmlns:a14="http://schemas.microsoft.com/office/drawing/2010/main" val="0"/>
@@ -10681,7 +10954,7 @@
                     </pic:cNvPicPr>
                   </pic:nvPicPr>
                   <pic:blipFill>
-                    <a:blip r:embed="rId57">
+                    <a:blip r:embed="rId58">
                       <a:extLst>
                         <a:ext uri="{28A0092B-C50C-407E-A947-70E740481C1C}">
                           <a14:useLocalDpi xmlns:a14="http://schemas.microsoft.com/office/drawing/2010/main" val="0"/>
@@ -10809,7 +11082,7 @@
                     </pic:cNvPicPr>
                   </pic:nvPicPr>
                   <pic:blipFill>
-                    <a:blip r:embed="rId58">
+                    <a:blip r:embed="rId59">
                       <a:extLst>
                         <a:ext uri="{28A0092B-C50C-407E-A947-70E740481C1C}">
                           <a14:useLocalDpi xmlns:a14="http://schemas.microsoft.com/office/drawing/2010/main" val="0"/>
@@ -10884,7 +11157,7 @@
                     </pic:cNvPicPr>
                   </pic:nvPicPr>
                   <pic:blipFill>
-                    <a:blip r:embed="rId59">
+                    <a:blip r:embed="rId60">
                       <a:extLst>
                         <a:ext uri="{28A0092B-C50C-407E-A947-70E740481C1C}">
                           <a14:useLocalDpi xmlns:a14="http://schemas.microsoft.com/office/drawing/2010/main" val="0"/>
@@ -10967,7 +11240,7 @@
                     </pic:cNvPicPr>
                   </pic:nvPicPr>
                   <pic:blipFill>
-                    <a:blip r:embed="rId60" cstate="print">
+                    <a:blip r:embed="rId61" cstate="print">
                       <a:extLst>
                         <a:ext uri="{28A0092B-C50C-407E-A947-70E740481C1C}">
                           <a14:useLocalDpi xmlns:a14="http://schemas.microsoft.com/office/drawing/2010/main" val="0"/>
@@ -11074,7 +11347,7 @@
                     </pic:cNvPicPr>
                   </pic:nvPicPr>
                   <pic:blipFill>
-                    <a:blip r:embed="rId61">
+                    <a:blip r:embed="rId62">
                       <a:extLst>
                         <a:ext uri="{28A0092B-C50C-407E-A947-70E740481C1C}">
                           <a14:useLocalDpi xmlns:a14="http://schemas.microsoft.com/office/drawing/2010/main" val="0"/>
@@ -11153,7 +11426,7 @@
                     </pic:cNvPicPr>
                   </pic:nvPicPr>
                   <pic:blipFill>
-                    <a:blip r:embed="rId62">
+                    <a:blip r:embed="rId63">
                       <a:extLst>
                         <a:ext uri="{28A0092B-C50C-407E-A947-70E740481C1C}">
                           <a14:useLocalDpi xmlns:a14="http://schemas.microsoft.com/office/drawing/2010/main" val="0"/>
@@ -11232,7 +11505,7 @@
                     </pic:cNvPicPr>
                   </pic:nvPicPr>
                   <pic:blipFill>
-                    <a:blip r:embed="rId63">
+                    <a:blip r:embed="rId64">
                       <a:extLst>
                         <a:ext uri="{28A0092B-C50C-407E-A947-70E740481C1C}">
                           <a14:useLocalDpi xmlns:a14="http://schemas.microsoft.com/office/drawing/2010/main" val="0"/>
@@ -11806,21 +12079,7 @@
         <w:rPr>
           <w:rFonts w:ascii="Arial" w:hAnsi="Arial" w:cs="Arial"/>
         </w:rPr>
-        <w:t xml:space="preserve">, he realizado alguna funcionalidad que no me había </w:t>
-      </w:r>
-      <w:proofErr w:type="gramStart"/>
-      <w:r>
-        <w:rPr>
-          <w:rFonts w:ascii="Arial" w:hAnsi="Arial" w:cs="Arial"/>
-        </w:rPr>
-        <w:t>planteado</w:t>
-      </w:r>
-      <w:proofErr w:type="gramEnd"/>
-      <w:r>
-        <w:rPr>
-          <w:rFonts w:ascii="Arial" w:hAnsi="Arial" w:cs="Arial"/>
-        </w:rPr>
-        <w:t xml:space="preserve"> primeramente. De igual modo, en el programa hay partes que se podrían implementar de otra forma o en las que se podría ir más allá en un futuro.</w:t>
+        <w:t>, he realizado alguna funcionalidad que no me había planteado primeramente. De igual modo, en el programa hay partes que se podrían implementar de otra forma o en las que se podría ir más allá en un futuro.</w:t>
       </w:r>
       <w:r>
         <w:rPr>
@@ -12178,7 +12437,7 @@
           <w:rFonts w:ascii="Arial" w:hAnsi="Arial" w:cs="Arial"/>
         </w:rPr>
       </w:pPr>
-      <w:hyperlink r:id="rId64" w:history="1">
+      <w:hyperlink r:id="rId65" w:history="1">
         <w:r>
           <w:rPr>
             <w:rStyle w:val="Hipervnculo"/>
@@ -12197,7 +12456,7 @@
           <w:rFonts w:ascii="Arial" w:hAnsi="Arial" w:cs="Arial"/>
         </w:rPr>
       </w:pPr>
-      <w:hyperlink r:id="rId65" w:history="1">
+      <w:hyperlink r:id="rId66" w:history="1">
         <w:r>
           <w:rPr>
             <w:rStyle w:val="Hipervnculo"/>
@@ -12217,7 +12476,7 @@
           <w:u w:val="single"/>
         </w:rPr>
       </w:pPr>
-      <w:hyperlink r:id="rId66" w:history="1">
+      <w:hyperlink r:id="rId67" w:history="1">
         <w:r>
           <w:rPr>
             <w:rStyle w:val="Hipervnculo"/>
@@ -12237,7 +12496,7 @@
           <w:u w:val="single"/>
         </w:rPr>
       </w:pPr>
-      <w:hyperlink r:id="rId67" w:history="1">
+      <w:hyperlink r:id="rId68" w:history="1">
         <w:r>
           <w:rPr>
             <w:rStyle w:val="Hipervnculo"/>
@@ -12256,7 +12515,7 @@
           <w:rFonts w:ascii="Arial" w:hAnsi="Arial" w:cs="Arial"/>
         </w:rPr>
       </w:pPr>
-      <w:hyperlink r:id="rId68" w:anchor="imgrc=aIERaR6fKVNPJM" w:history="1">
+      <w:hyperlink r:id="rId69" w:anchor="imgrc=aIERaR6fKVNPJM" w:history="1">
         <w:r>
           <w:rPr>
             <w:rStyle w:val="Hipervnculo"/>
@@ -12275,7 +12534,7 @@
           <w:rFonts w:ascii="Arial" w:hAnsi="Arial" w:cs="Arial"/>
         </w:rPr>
       </w:pPr>
-      <w:hyperlink r:id="rId69" w:anchor="imgrc=2pXAUEvJPsxuwM" w:history="1">
+      <w:hyperlink r:id="rId70" w:anchor="imgrc=2pXAUEvJPsxuwM" w:history="1">
         <w:r>
           <w:rPr>
             <w:rStyle w:val="Hipervnculo"/>
@@ -12294,7 +12553,7 @@
           <w:rFonts w:ascii="Arial" w:hAnsi="Arial" w:cs="Arial"/>
         </w:rPr>
       </w:pPr>
-      <w:hyperlink r:id="rId70" w:history="1">
+      <w:hyperlink r:id="rId71" w:history="1">
         <w:r>
           <w:rPr>
             <w:rStyle w:val="Hipervnculo"/>
@@ -12313,7 +12572,7 @@
           <w:rFonts w:ascii="Arial" w:hAnsi="Arial" w:cs="Arial"/>
         </w:rPr>
       </w:pPr>
-      <w:hyperlink r:id="rId71" w:history="1">
+      <w:hyperlink r:id="rId72" w:history="1">
         <w:r>
           <w:rPr>
             <w:rStyle w:val="Hipervnculo"/>

</xml_diff>